<commit_message>
ID/EX and EX/MEM1 buffers done + removed setc and clrc signals
</commit_message>
<xml_diff>
--- a/Project/Docs/ProjectDesign.docx
+++ b/Project/Docs/ProjectDesign.docx
@@ -2517,19 +2517,19 @@
         <w:tblLook w:val="04A0" w:firstRow="1" w:lastRow="0" w:firstColumn="1" w:lastColumn="0" w:noHBand="0" w:noVBand="1"/>
       </w:tblPr>
       <w:tblGrid>
-        <w:gridCol w:w="945"/>
+        <w:gridCol w:w="876"/>
+        <w:gridCol w:w="1230"/>
+        <w:gridCol w:w="993"/>
+        <w:gridCol w:w="841"/>
         <w:gridCol w:w="1327"/>
-        <w:gridCol w:w="1070"/>
-        <w:gridCol w:w="907"/>
-        <w:gridCol w:w="1429"/>
-        <w:gridCol w:w="1498"/>
-        <w:gridCol w:w="1555"/>
-        <w:gridCol w:w="541"/>
-        <w:gridCol w:w="772"/>
-        <w:gridCol w:w="811"/>
-        <w:gridCol w:w="827"/>
-        <w:gridCol w:w="684"/>
-        <w:gridCol w:w="633"/>
+        <w:gridCol w:w="1391"/>
+        <w:gridCol w:w="1444"/>
+        <w:gridCol w:w="674"/>
+        <w:gridCol w:w="744"/>
+        <w:gridCol w:w="754"/>
+        <w:gridCol w:w="769"/>
+        <w:gridCol w:w="978"/>
+        <w:gridCol w:w="978"/>
       </w:tblGrid>
       <w:tr>
         <w:trPr>
@@ -2557,7 +2557,6 @@
                 <w:szCs w:val="20"/>
               </w:rPr>
             </w:pPr>
-            <w:proofErr w:type="spellStart"/>
             <w:r>
               <w:rPr>
                 <w:b/>
@@ -2567,12 +2566,12 @@
               </w:rPr>
               <w:t>RegWrite</w:t>
             </w:r>
-            <w:proofErr w:type="spellEnd"/>
           </w:p>
         </w:tc>
         <w:tc>
           <w:tcPr>
             <w:tcW w:w="1070" w:type="dxa"/>
+            <w:shd w:val="clear" w:color="auto" w:fill="FF0000"/>
             <w:vAlign w:val="center"/>
           </w:tcPr>
           <w:p>
@@ -2585,7 +2584,6 @@
                 <w:szCs w:val="20"/>
               </w:rPr>
             </w:pPr>
-            <w:proofErr w:type="spellStart"/>
             <w:r>
               <w:rPr>
                 <w:b/>
@@ -2595,7 +2593,6 @@
               </w:rPr>
               <w:t>ALUSrc</w:t>
             </w:r>
-            <w:proofErr w:type="spellEnd"/>
           </w:p>
         </w:tc>
         <w:tc>
@@ -2613,7 +2610,6 @@
                 <w:szCs w:val="20"/>
               </w:rPr>
             </w:pPr>
-            <w:proofErr w:type="spellStart"/>
             <w:r>
               <w:rPr>
                 <w:b/>
@@ -2623,7 +2619,6 @@
               </w:rPr>
               <w:t>PCSrc</w:t>
             </w:r>
-            <w:proofErr w:type="spellEnd"/>
           </w:p>
         </w:tc>
         <w:tc>
@@ -2641,7 +2636,6 @@
                 <w:szCs w:val="20"/>
               </w:rPr>
             </w:pPr>
-            <w:proofErr w:type="spellStart"/>
             <w:r>
               <w:rPr>
                 <w:b/>
@@ -2651,25 +2645,32 @@
               </w:rPr>
               <w:t>MemRead</w:t>
             </w:r>
-            <w:proofErr w:type="spellEnd"/>
-          </w:p>
-        </w:tc>
-        <w:tc>
-          <w:tcPr>
-            <w:tcW w:w="1498" w:type="dxa"/>
-            <w:vAlign w:val="center"/>
-          </w:tcPr>
-          <w:p>
-            <w:pPr>
-              <w:jc w:val="center"/>
+            <w:r>
               <w:rPr>
                 <w:b/>
                 <w:bCs/>
                 <w:sz w:val="20"/>
                 <w:szCs w:val="20"/>
               </w:rPr>
-            </w:pPr>
-            <w:proofErr w:type="spellStart"/>
+              <w:t xml:space="preserve"> (used by memory)</w:t>
+            </w:r>
+          </w:p>
+        </w:tc>
+        <w:tc>
+          <w:tcPr>
+            <w:tcW w:w="1498" w:type="dxa"/>
+            <w:vAlign w:val="center"/>
+          </w:tcPr>
+          <w:p>
+            <w:pPr>
+              <w:jc w:val="center"/>
+              <w:rPr>
+                <w:b/>
+                <w:bCs/>
+                <w:sz w:val="20"/>
+                <w:szCs w:val="20"/>
+              </w:rPr>
+            </w:pPr>
             <w:r>
               <w:rPr>
                 <w:b/>
@@ -2679,14 +2680,7 @@
               </w:rPr>
               <w:t>MemWrite</w:t>
             </w:r>
-            <w:proofErr w:type="spellEnd"/>
-          </w:p>
-        </w:tc>
-        <w:tc>
-          <w:tcPr>
-            <w:tcW w:w="1555" w:type="dxa"/>
-            <w:vAlign w:val="center"/>
-          </w:tcPr>
+          </w:p>
           <w:p>
             <w:pPr>
               <w:jc w:val="center"/>
@@ -2697,7 +2691,32 @@
                 <w:szCs w:val="20"/>
               </w:rPr>
             </w:pPr>
-            <w:proofErr w:type="spellStart"/>
+            <w:r>
+              <w:rPr>
+                <w:b/>
+                <w:bCs/>
+                <w:sz w:val="20"/>
+                <w:szCs w:val="20"/>
+              </w:rPr>
+              <w:t>(used by memory)</w:t>
+            </w:r>
+          </w:p>
+        </w:tc>
+        <w:tc>
+          <w:tcPr>
+            <w:tcW w:w="1555" w:type="dxa"/>
+            <w:vAlign w:val="center"/>
+          </w:tcPr>
+          <w:p>
+            <w:pPr>
+              <w:jc w:val="center"/>
+              <w:rPr>
+                <w:b/>
+                <w:bCs/>
+                <w:sz w:val="20"/>
+                <w:szCs w:val="20"/>
+              </w:rPr>
+            </w:pPr>
             <w:r>
               <w:rPr>
                 <w:b/>
@@ -2707,7 +2726,44 @@
               </w:rPr>
               <w:t>MemToReg</w:t>
             </w:r>
-            <w:proofErr w:type="spellEnd"/>
+          </w:p>
+          <w:p>
+            <w:pPr>
+              <w:jc w:val="center"/>
+              <w:rPr>
+                <w:b/>
+                <w:bCs/>
+                <w:sz w:val="20"/>
+                <w:szCs w:val="20"/>
+              </w:rPr>
+            </w:pPr>
+            <w:r>
+              <w:rPr>
+                <w:b/>
+                <w:bCs/>
+                <w:sz w:val="20"/>
+                <w:szCs w:val="20"/>
+              </w:rPr>
+              <w:t xml:space="preserve">(used by </w:t>
+            </w:r>
+            <w:r>
+              <w:rPr>
+                <w:b/>
+                <w:bCs/>
+                <w:sz w:val="20"/>
+                <w:szCs w:val="20"/>
+              </w:rPr>
+              <w:t>WB</w:t>
+            </w:r>
+            <w:r>
+              <w:rPr>
+                <w:b/>
+                <w:bCs/>
+                <w:sz w:val="20"/>
+                <w:szCs w:val="20"/>
+              </w:rPr>
+              <w:t>)</w:t>
+            </w:r>
           </w:p>
         </w:tc>
         <w:tc>
@@ -2734,6 +2790,26 @@
               <w:t>IN</w:t>
             </w:r>
           </w:p>
+          <w:p>
+            <w:pPr>
+              <w:jc w:val="center"/>
+              <w:rPr>
+                <w:b/>
+                <w:bCs/>
+                <w:sz w:val="20"/>
+                <w:szCs w:val="20"/>
+              </w:rPr>
+            </w:pPr>
+            <w:r>
+              <w:rPr>
+                <w:b/>
+                <w:bCs/>
+                <w:sz w:val="20"/>
+                <w:szCs w:val="20"/>
+              </w:rPr>
+              <w:t>(used by WB)</w:t>
+            </w:r>
+          </w:p>
         </w:tc>
         <w:tc>
           <w:tcPr>
@@ -2759,10 +2835,31 @@
               <w:t>OUT</w:t>
             </w:r>
           </w:p>
+          <w:p>
+            <w:pPr>
+              <w:jc w:val="center"/>
+              <w:rPr>
+                <w:b/>
+                <w:bCs/>
+                <w:sz w:val="20"/>
+                <w:szCs w:val="20"/>
+              </w:rPr>
+            </w:pPr>
+            <w:r>
+              <w:rPr>
+                <w:b/>
+                <w:bCs/>
+                <w:sz w:val="20"/>
+                <w:szCs w:val="20"/>
+              </w:rPr>
+              <w:t>(used by WB)</w:t>
+            </w:r>
+          </w:p>
         </w:tc>
         <w:tc>
           <w:tcPr>
             <w:tcW w:w="811" w:type="dxa"/>
+            <w:shd w:val="clear" w:color="auto" w:fill="FF0000"/>
           </w:tcPr>
           <w:p>
             <w:pPr>
@@ -2788,6 +2885,7 @@
         <w:tc>
           <w:tcPr>
             <w:tcW w:w="827" w:type="dxa"/>
+            <w:shd w:val="clear" w:color="auto" w:fill="FF0000"/>
           </w:tcPr>
           <w:p>
             <w:pPr>
@@ -2834,6 +2932,26 @@
               <w:t>SP+</w:t>
             </w:r>
           </w:p>
+          <w:p>
+            <w:pPr>
+              <w:jc w:val="center"/>
+              <w:rPr>
+                <w:b/>
+                <w:bCs/>
+                <w:sz w:val="20"/>
+                <w:szCs w:val="20"/>
+              </w:rPr>
+            </w:pPr>
+            <w:r>
+              <w:rPr>
+                <w:b/>
+                <w:bCs/>
+                <w:sz w:val="20"/>
+                <w:szCs w:val="20"/>
+              </w:rPr>
+              <w:t>(used by memory)</w:t>
+            </w:r>
+          </w:p>
         </w:tc>
         <w:tc>
           <w:tcPr>
@@ -2859,6 +2977,26 @@
               <w:t>SP-</w:t>
             </w:r>
           </w:p>
+          <w:p>
+            <w:pPr>
+              <w:jc w:val="center"/>
+              <w:rPr>
+                <w:b/>
+                <w:bCs/>
+                <w:sz w:val="20"/>
+                <w:szCs w:val="20"/>
+              </w:rPr>
+            </w:pPr>
+            <w:r>
+              <w:rPr>
+                <w:b/>
+                <w:bCs/>
+                <w:sz w:val="20"/>
+                <w:szCs w:val="20"/>
+              </w:rPr>
+              <w:t>(used by memory)</w:t>
+            </w:r>
+          </w:p>
         </w:tc>
       </w:tr>
       <w:tr>
@@ -2894,7 +3032,7 @@
         <w:tc>
           <w:tcPr>
             <w:tcW w:w="1070" w:type="dxa"/>
-            <w:shd w:val="clear" w:color="auto" w:fill="AEAAAA" w:themeFill="background2" w:themeFillShade="BF"/>
+            <w:shd w:val="clear" w:color="auto" w:fill="FF0000"/>
             <w:vAlign w:val="center"/>
           </w:tcPr>
           <w:p>
@@ -2976,7 +3114,7 @@
         <w:tc>
           <w:tcPr>
             <w:tcW w:w="811" w:type="dxa"/>
-            <w:shd w:val="clear" w:color="auto" w:fill="AEAAAA" w:themeFill="background2" w:themeFillShade="BF"/>
+            <w:shd w:val="clear" w:color="auto" w:fill="FF0000"/>
           </w:tcPr>
           <w:p>
             <w:pPr>
@@ -2987,7 +3125,7 @@
         <w:tc>
           <w:tcPr>
             <w:tcW w:w="827" w:type="dxa"/>
-            <w:shd w:val="clear" w:color="auto" w:fill="AEAAAA" w:themeFill="background2" w:themeFillShade="BF"/>
+            <w:shd w:val="clear" w:color="auto" w:fill="FF0000"/>
           </w:tcPr>
           <w:p>
             <w:pPr>
@@ -3048,7 +3186,7 @@
         <w:tc>
           <w:tcPr>
             <w:tcW w:w="1070" w:type="dxa"/>
-            <w:shd w:val="clear" w:color="auto" w:fill="AEAAAA" w:themeFill="background2" w:themeFillShade="BF"/>
+            <w:shd w:val="clear" w:color="auto" w:fill="FF0000"/>
             <w:vAlign w:val="center"/>
           </w:tcPr>
           <w:p>
@@ -3130,7 +3268,7 @@
         <w:tc>
           <w:tcPr>
             <w:tcW w:w="811" w:type="dxa"/>
-            <w:shd w:val="clear" w:color="auto" w:fill="AEAAAA" w:themeFill="background2" w:themeFillShade="BF"/>
+            <w:shd w:val="clear" w:color="auto" w:fill="FF0000"/>
           </w:tcPr>
           <w:p>
             <w:pPr>
@@ -3141,7 +3279,7 @@
         <w:tc>
           <w:tcPr>
             <w:tcW w:w="827" w:type="dxa"/>
-            <w:shd w:val="clear" w:color="auto" w:fill="AEAAAA" w:themeFill="background2" w:themeFillShade="BF"/>
+            <w:shd w:val="clear" w:color="auto" w:fill="FF0000"/>
           </w:tcPr>
           <w:p>
             <w:pPr>
@@ -3202,7 +3340,7 @@
         <w:tc>
           <w:tcPr>
             <w:tcW w:w="1070" w:type="dxa"/>
-            <w:shd w:val="clear" w:color="auto" w:fill="AEAAAA" w:themeFill="background2" w:themeFillShade="BF"/>
+            <w:shd w:val="clear" w:color="auto" w:fill="FF0000"/>
             <w:vAlign w:val="center"/>
           </w:tcPr>
           <w:p>
@@ -3284,7 +3422,7 @@
         <w:tc>
           <w:tcPr>
             <w:tcW w:w="811" w:type="dxa"/>
-            <w:shd w:val="clear" w:color="auto" w:fill="AEAAAA" w:themeFill="background2" w:themeFillShade="BF"/>
+            <w:shd w:val="clear" w:color="auto" w:fill="FF0000"/>
           </w:tcPr>
           <w:p>
             <w:pPr>
@@ -3295,7 +3433,7 @@
         <w:tc>
           <w:tcPr>
             <w:tcW w:w="827" w:type="dxa"/>
-            <w:shd w:val="clear" w:color="auto" w:fill="AEAAAA" w:themeFill="background2" w:themeFillShade="BF"/>
+            <w:shd w:val="clear" w:color="auto" w:fill="FF0000"/>
           </w:tcPr>
           <w:p>
             <w:pPr>
@@ -3356,7 +3494,7 @@
         <w:tc>
           <w:tcPr>
             <w:tcW w:w="1070" w:type="dxa"/>
-            <w:shd w:val="clear" w:color="auto" w:fill="AEAAAA" w:themeFill="background2" w:themeFillShade="BF"/>
+            <w:shd w:val="clear" w:color="auto" w:fill="FF0000"/>
             <w:vAlign w:val="center"/>
           </w:tcPr>
           <w:p>
@@ -3438,7 +3576,7 @@
         <w:tc>
           <w:tcPr>
             <w:tcW w:w="811" w:type="dxa"/>
-            <w:shd w:val="clear" w:color="auto" w:fill="AEAAAA" w:themeFill="background2" w:themeFillShade="BF"/>
+            <w:shd w:val="clear" w:color="auto" w:fill="FF0000"/>
           </w:tcPr>
           <w:p>
             <w:pPr>
@@ -3449,7 +3587,7 @@
         <w:tc>
           <w:tcPr>
             <w:tcW w:w="827" w:type="dxa"/>
-            <w:shd w:val="clear" w:color="auto" w:fill="AEAAAA" w:themeFill="background2" w:themeFillShade="BF"/>
+            <w:shd w:val="clear" w:color="auto" w:fill="FF0000"/>
           </w:tcPr>
           <w:p>
             <w:pPr>
@@ -3510,7 +3648,7 @@
         <w:tc>
           <w:tcPr>
             <w:tcW w:w="1070" w:type="dxa"/>
-            <w:shd w:val="clear" w:color="auto" w:fill="AEAAAA" w:themeFill="background2" w:themeFillShade="BF"/>
+            <w:shd w:val="clear" w:color="auto" w:fill="FF0000"/>
             <w:vAlign w:val="center"/>
           </w:tcPr>
           <w:p>
@@ -3592,7 +3730,7 @@
         <w:tc>
           <w:tcPr>
             <w:tcW w:w="811" w:type="dxa"/>
-            <w:shd w:val="clear" w:color="auto" w:fill="AEAAAA" w:themeFill="background2" w:themeFillShade="BF"/>
+            <w:shd w:val="clear" w:color="auto" w:fill="FF0000"/>
           </w:tcPr>
           <w:p>
             <w:pPr>
@@ -3603,7 +3741,7 @@
         <w:tc>
           <w:tcPr>
             <w:tcW w:w="827" w:type="dxa"/>
-            <w:shd w:val="clear" w:color="auto" w:fill="AEAAAA" w:themeFill="background2" w:themeFillShade="BF"/>
+            <w:shd w:val="clear" w:color="auto" w:fill="FF0000"/>
           </w:tcPr>
           <w:p>
             <w:pPr>
@@ -3667,6 +3805,7 @@
         <w:tc>
           <w:tcPr>
             <w:tcW w:w="1070" w:type="dxa"/>
+            <w:shd w:val="clear" w:color="auto" w:fill="FF0000"/>
             <w:vAlign w:val="center"/>
           </w:tcPr>
           <w:p>
@@ -3751,7 +3890,7 @@
         <w:tc>
           <w:tcPr>
             <w:tcW w:w="811" w:type="dxa"/>
-            <w:shd w:val="clear" w:color="auto" w:fill="AEAAAA" w:themeFill="background2" w:themeFillShade="BF"/>
+            <w:shd w:val="clear" w:color="auto" w:fill="FF0000"/>
           </w:tcPr>
           <w:p>
             <w:pPr>
@@ -3762,7 +3901,7 @@
         <w:tc>
           <w:tcPr>
             <w:tcW w:w="827" w:type="dxa"/>
-            <w:shd w:val="clear" w:color="auto" w:fill="AEAAAA" w:themeFill="background2" w:themeFillShade="BF"/>
+            <w:shd w:val="clear" w:color="auto" w:fill="FF0000"/>
           </w:tcPr>
           <w:p>
             <w:pPr>
@@ -3823,7 +3962,7 @@
         <w:tc>
           <w:tcPr>
             <w:tcW w:w="1070" w:type="dxa"/>
-            <w:shd w:val="clear" w:color="auto" w:fill="AEAAAA" w:themeFill="background2" w:themeFillShade="BF"/>
+            <w:shd w:val="clear" w:color="auto" w:fill="FF0000"/>
             <w:vAlign w:val="center"/>
           </w:tcPr>
           <w:p>
@@ -3905,7 +4044,7 @@
         <w:tc>
           <w:tcPr>
             <w:tcW w:w="811" w:type="dxa"/>
-            <w:shd w:val="clear" w:color="auto" w:fill="AEAAAA" w:themeFill="background2" w:themeFillShade="BF"/>
+            <w:shd w:val="clear" w:color="auto" w:fill="FF0000"/>
           </w:tcPr>
           <w:p>
             <w:pPr>
@@ -3916,7 +4055,7 @@
         <w:tc>
           <w:tcPr>
             <w:tcW w:w="827" w:type="dxa"/>
-            <w:shd w:val="clear" w:color="auto" w:fill="AEAAAA" w:themeFill="background2" w:themeFillShade="BF"/>
+            <w:shd w:val="clear" w:color="auto" w:fill="FF0000"/>
           </w:tcPr>
           <w:p>
             <w:pPr>
@@ -3977,7 +4116,7 @@
         <w:tc>
           <w:tcPr>
             <w:tcW w:w="1070" w:type="dxa"/>
-            <w:shd w:val="clear" w:color="auto" w:fill="AEAAAA" w:themeFill="background2" w:themeFillShade="BF"/>
+            <w:shd w:val="clear" w:color="auto" w:fill="FF0000"/>
             <w:vAlign w:val="center"/>
           </w:tcPr>
           <w:p>
@@ -4059,7 +4198,7 @@
         <w:tc>
           <w:tcPr>
             <w:tcW w:w="811" w:type="dxa"/>
-            <w:shd w:val="clear" w:color="auto" w:fill="AEAAAA" w:themeFill="background2" w:themeFillShade="BF"/>
+            <w:shd w:val="clear" w:color="auto" w:fill="FF0000"/>
           </w:tcPr>
           <w:p>
             <w:pPr>
@@ -4070,7 +4209,7 @@
         <w:tc>
           <w:tcPr>
             <w:tcW w:w="827" w:type="dxa"/>
-            <w:shd w:val="clear" w:color="auto" w:fill="AEAAAA" w:themeFill="background2" w:themeFillShade="BF"/>
+            <w:shd w:val="clear" w:color="auto" w:fill="FF0000"/>
           </w:tcPr>
           <w:p>
             <w:pPr>
@@ -4140,7 +4279,7 @@
             <w:tcBorders>
               <w:bottom w:val="single" w:sz="18" w:space="0" w:color="auto"/>
             </w:tcBorders>
-            <w:shd w:val="clear" w:color="auto" w:fill="AEAAAA" w:themeFill="background2" w:themeFillShade="BF"/>
+            <w:shd w:val="clear" w:color="auto" w:fill="FF0000"/>
             <w:vAlign w:val="center"/>
           </w:tcPr>
           <w:p>
@@ -4243,7 +4382,7 @@
             <w:tcBorders>
               <w:bottom w:val="single" w:sz="18" w:space="0" w:color="auto"/>
             </w:tcBorders>
-            <w:shd w:val="clear" w:color="auto" w:fill="AEAAAA" w:themeFill="background2" w:themeFillShade="BF"/>
+            <w:shd w:val="clear" w:color="auto" w:fill="FF0000"/>
           </w:tcPr>
           <w:p>
             <w:pPr>
@@ -4257,7 +4396,7 @@
             <w:tcBorders>
               <w:bottom w:val="single" w:sz="18" w:space="0" w:color="auto"/>
             </w:tcBorders>
-            <w:shd w:val="clear" w:color="auto" w:fill="AEAAAA" w:themeFill="background2" w:themeFillShade="BF"/>
+            <w:shd w:val="clear" w:color="auto" w:fill="FF0000"/>
           </w:tcPr>
           <w:p>
             <w:pPr>
@@ -4333,7 +4472,7 @@
             <w:tcBorders>
               <w:top w:val="single" w:sz="18" w:space="0" w:color="auto"/>
             </w:tcBorders>
-            <w:shd w:val="clear" w:color="auto" w:fill="AEAAAA" w:themeFill="background2" w:themeFillShade="BF"/>
+            <w:shd w:val="clear" w:color="auto" w:fill="FF0000"/>
             <w:vAlign w:val="center"/>
           </w:tcPr>
           <w:p>
@@ -4438,7 +4577,7 @@
             <w:tcBorders>
               <w:top w:val="single" w:sz="18" w:space="0" w:color="auto"/>
             </w:tcBorders>
-            <w:shd w:val="clear" w:color="auto" w:fill="AEAAAA" w:themeFill="background2" w:themeFillShade="BF"/>
+            <w:shd w:val="clear" w:color="auto" w:fill="FF0000"/>
           </w:tcPr>
           <w:p>
             <w:pPr>
@@ -4452,7 +4591,7 @@
             <w:tcBorders>
               <w:top w:val="single" w:sz="18" w:space="0" w:color="auto"/>
             </w:tcBorders>
-            <w:shd w:val="clear" w:color="auto" w:fill="AEAAAA" w:themeFill="background2" w:themeFillShade="BF"/>
+            <w:shd w:val="clear" w:color="auto" w:fill="FF0000"/>
           </w:tcPr>
           <w:p>
             <w:pPr>
@@ -4524,7 +4663,7 @@
         <w:tc>
           <w:tcPr>
             <w:tcW w:w="1070" w:type="dxa"/>
-            <w:shd w:val="clear" w:color="auto" w:fill="AEAAAA" w:themeFill="background2" w:themeFillShade="BF"/>
+            <w:shd w:val="clear" w:color="auto" w:fill="FF0000"/>
             <w:vAlign w:val="center"/>
           </w:tcPr>
           <w:p>
@@ -4610,7 +4749,7 @@
         <w:tc>
           <w:tcPr>
             <w:tcW w:w="811" w:type="dxa"/>
-            <w:shd w:val="clear" w:color="auto" w:fill="AEAAAA" w:themeFill="background2" w:themeFillShade="BF"/>
+            <w:shd w:val="clear" w:color="auto" w:fill="FF0000"/>
           </w:tcPr>
           <w:p>
             <w:pPr>
@@ -4621,7 +4760,7 @@
         <w:tc>
           <w:tcPr>
             <w:tcW w:w="827" w:type="dxa"/>
-            <w:shd w:val="clear" w:color="auto" w:fill="AEAAAA" w:themeFill="background2" w:themeFillShade="BF"/>
+            <w:shd w:val="clear" w:color="auto" w:fill="FF0000"/>
           </w:tcPr>
           <w:p>
             <w:pPr>
@@ -4690,6 +4829,7 @@
         <w:tc>
           <w:tcPr>
             <w:tcW w:w="1070" w:type="dxa"/>
+            <w:shd w:val="clear" w:color="auto" w:fill="FF0000"/>
             <w:vAlign w:val="center"/>
           </w:tcPr>
           <w:p>
@@ -4774,7 +4914,7 @@
         <w:tc>
           <w:tcPr>
             <w:tcW w:w="811" w:type="dxa"/>
-            <w:shd w:val="clear" w:color="auto" w:fill="AEAAAA" w:themeFill="background2" w:themeFillShade="BF"/>
+            <w:shd w:val="clear" w:color="auto" w:fill="FF0000"/>
           </w:tcPr>
           <w:p>
             <w:pPr>
@@ -4785,7 +4925,7 @@
         <w:tc>
           <w:tcPr>
             <w:tcW w:w="827" w:type="dxa"/>
-            <w:shd w:val="clear" w:color="auto" w:fill="AEAAAA" w:themeFill="background2" w:themeFillShade="BF"/>
+            <w:shd w:val="clear" w:color="auto" w:fill="FF0000"/>
           </w:tcPr>
           <w:p>
             <w:pPr>
@@ -4848,7 +4988,7 @@
         <w:tc>
           <w:tcPr>
             <w:tcW w:w="1070" w:type="dxa"/>
-            <w:shd w:val="clear" w:color="auto" w:fill="AEAAAA" w:themeFill="background2" w:themeFillShade="BF"/>
+            <w:shd w:val="clear" w:color="auto" w:fill="FF0000"/>
             <w:vAlign w:val="center"/>
           </w:tcPr>
           <w:p>
@@ -4934,7 +5074,7 @@
         <w:tc>
           <w:tcPr>
             <w:tcW w:w="811" w:type="dxa"/>
-            <w:shd w:val="clear" w:color="auto" w:fill="AEAAAA" w:themeFill="background2" w:themeFillShade="BF"/>
+            <w:shd w:val="clear" w:color="auto" w:fill="FF0000"/>
           </w:tcPr>
           <w:p>
             <w:pPr>
@@ -4945,7 +5085,7 @@
         <w:tc>
           <w:tcPr>
             <w:tcW w:w="827" w:type="dxa"/>
-            <w:shd w:val="clear" w:color="auto" w:fill="AEAAAA" w:themeFill="background2" w:themeFillShade="BF"/>
+            <w:shd w:val="clear" w:color="auto" w:fill="FF0000"/>
           </w:tcPr>
           <w:p>
             <w:pPr>
@@ -5015,7 +5155,7 @@
             <w:tcBorders>
               <w:bottom w:val="single" w:sz="18" w:space="0" w:color="auto"/>
             </w:tcBorders>
-            <w:shd w:val="clear" w:color="auto" w:fill="AEAAAA" w:themeFill="background2" w:themeFillShade="BF"/>
+            <w:shd w:val="clear" w:color="auto" w:fill="FF0000"/>
             <w:vAlign w:val="center"/>
           </w:tcPr>
           <w:p>
@@ -5120,7 +5260,7 @@
             <w:tcBorders>
               <w:bottom w:val="single" w:sz="18" w:space="0" w:color="auto"/>
             </w:tcBorders>
-            <w:shd w:val="clear" w:color="auto" w:fill="AEAAAA" w:themeFill="background2" w:themeFillShade="BF"/>
+            <w:shd w:val="clear" w:color="auto" w:fill="FF0000"/>
           </w:tcPr>
           <w:p>
             <w:pPr>
@@ -5134,7 +5274,7 @@
             <w:tcBorders>
               <w:bottom w:val="single" w:sz="18" w:space="0" w:color="auto"/>
             </w:tcBorders>
-            <w:shd w:val="clear" w:color="auto" w:fill="AEAAAA" w:themeFill="background2" w:themeFillShade="BF"/>
+            <w:shd w:val="clear" w:color="auto" w:fill="FF0000"/>
           </w:tcPr>
           <w:p>
             <w:pPr>
@@ -5210,7 +5350,7 @@
             <w:tcBorders>
               <w:top w:val="single" w:sz="18" w:space="0" w:color="auto"/>
             </w:tcBorders>
-            <w:shd w:val="clear" w:color="auto" w:fill="AEAAAA" w:themeFill="background2" w:themeFillShade="BF"/>
+            <w:shd w:val="clear" w:color="auto" w:fill="FF0000"/>
             <w:vAlign w:val="center"/>
           </w:tcPr>
           <w:p>
@@ -5316,7 +5456,7 @@
             <w:tcBorders>
               <w:top w:val="single" w:sz="18" w:space="0" w:color="auto"/>
             </w:tcBorders>
-            <w:shd w:val="clear" w:color="auto" w:fill="AEAAAA" w:themeFill="background2" w:themeFillShade="BF"/>
+            <w:shd w:val="clear" w:color="auto" w:fill="FF0000"/>
           </w:tcPr>
           <w:p>
             <w:pPr>
@@ -5330,7 +5470,7 @@
             <w:tcBorders>
               <w:top w:val="single" w:sz="18" w:space="0" w:color="auto"/>
             </w:tcBorders>
-            <w:shd w:val="clear" w:color="auto" w:fill="AEAAAA" w:themeFill="background2" w:themeFillShade="BF"/>
+            <w:shd w:val="clear" w:color="auto" w:fill="FF0000"/>
           </w:tcPr>
           <w:p>
             <w:pPr>
@@ -5397,7 +5537,7 @@
         <w:tc>
           <w:tcPr>
             <w:tcW w:w="1070" w:type="dxa"/>
-            <w:shd w:val="clear" w:color="auto" w:fill="AEAAAA" w:themeFill="background2" w:themeFillShade="BF"/>
+            <w:shd w:val="clear" w:color="auto" w:fill="FF0000"/>
             <w:vAlign w:val="center"/>
           </w:tcPr>
           <w:p>
@@ -5479,7 +5619,7 @@
         <w:tc>
           <w:tcPr>
             <w:tcW w:w="811" w:type="dxa"/>
-            <w:shd w:val="clear" w:color="auto" w:fill="AEAAAA" w:themeFill="background2" w:themeFillShade="BF"/>
+            <w:shd w:val="clear" w:color="auto" w:fill="FF0000"/>
           </w:tcPr>
           <w:p>
             <w:pPr>
@@ -5490,7 +5630,7 @@
         <w:tc>
           <w:tcPr>
             <w:tcW w:w="827" w:type="dxa"/>
-            <w:shd w:val="clear" w:color="auto" w:fill="AEAAAA" w:themeFill="background2" w:themeFillShade="BF"/>
+            <w:shd w:val="clear" w:color="auto" w:fill="FF0000"/>
           </w:tcPr>
           <w:p>
             <w:pPr>
@@ -5551,7 +5691,7 @@
         <w:tc>
           <w:tcPr>
             <w:tcW w:w="1070" w:type="dxa"/>
-            <w:shd w:val="clear" w:color="auto" w:fill="AEAAAA" w:themeFill="background2" w:themeFillShade="BF"/>
+            <w:shd w:val="clear" w:color="auto" w:fill="FF0000"/>
             <w:vAlign w:val="center"/>
           </w:tcPr>
           <w:p>
@@ -5633,7 +5773,7 @@
         <w:tc>
           <w:tcPr>
             <w:tcW w:w="811" w:type="dxa"/>
-            <w:shd w:val="clear" w:color="auto" w:fill="AEAAAA" w:themeFill="background2" w:themeFillShade="BF"/>
+            <w:shd w:val="clear" w:color="auto" w:fill="FF0000"/>
           </w:tcPr>
           <w:p>
             <w:pPr>
@@ -5644,7 +5784,7 @@
         <w:tc>
           <w:tcPr>
             <w:tcW w:w="827" w:type="dxa"/>
-            <w:shd w:val="clear" w:color="auto" w:fill="AEAAAA" w:themeFill="background2" w:themeFillShade="BF"/>
+            <w:shd w:val="clear" w:color="auto" w:fill="FF0000"/>
           </w:tcPr>
           <w:p>
             <w:pPr>
@@ -5705,7 +5845,7 @@
         <w:tc>
           <w:tcPr>
             <w:tcW w:w="1070" w:type="dxa"/>
-            <w:shd w:val="clear" w:color="auto" w:fill="AEAAAA" w:themeFill="background2" w:themeFillShade="BF"/>
+            <w:shd w:val="clear" w:color="auto" w:fill="FF0000"/>
             <w:vAlign w:val="center"/>
           </w:tcPr>
           <w:p>
@@ -5789,7 +5929,7 @@
         <w:tc>
           <w:tcPr>
             <w:tcW w:w="811" w:type="dxa"/>
-            <w:shd w:val="clear" w:color="auto" w:fill="AEAAAA" w:themeFill="background2" w:themeFillShade="BF"/>
+            <w:shd w:val="clear" w:color="auto" w:fill="FF0000"/>
           </w:tcPr>
           <w:p>
             <w:pPr>
@@ -5800,7 +5940,7 @@
         <w:tc>
           <w:tcPr>
             <w:tcW w:w="827" w:type="dxa"/>
-            <w:shd w:val="clear" w:color="auto" w:fill="AEAAAA" w:themeFill="background2" w:themeFillShade="BF"/>
+            <w:shd w:val="clear" w:color="auto" w:fill="FF0000"/>
           </w:tcPr>
           <w:p>
             <w:pPr>
@@ -5864,7 +6004,7 @@
         <w:tc>
           <w:tcPr>
             <w:tcW w:w="1070" w:type="dxa"/>
-            <w:shd w:val="clear" w:color="auto" w:fill="AEAAAA" w:themeFill="background2" w:themeFillShade="BF"/>
+            <w:shd w:val="clear" w:color="auto" w:fill="FF0000"/>
             <w:vAlign w:val="center"/>
           </w:tcPr>
           <w:p>
@@ -5948,7 +6088,7 @@
         <w:tc>
           <w:tcPr>
             <w:tcW w:w="811" w:type="dxa"/>
-            <w:shd w:val="clear" w:color="auto" w:fill="AEAAAA" w:themeFill="background2" w:themeFillShade="BF"/>
+            <w:shd w:val="clear" w:color="auto" w:fill="FF0000"/>
           </w:tcPr>
           <w:p>
             <w:pPr>
@@ -5959,7 +6099,7 @@
         <w:tc>
           <w:tcPr>
             <w:tcW w:w="827" w:type="dxa"/>
-            <w:shd w:val="clear" w:color="auto" w:fill="AEAAAA" w:themeFill="background2" w:themeFillShade="BF"/>
+            <w:shd w:val="clear" w:color="auto" w:fill="FF0000"/>
           </w:tcPr>
           <w:p>
             <w:pPr>
@@ -6032,7 +6172,7 @@
             <w:tcBorders>
               <w:bottom w:val="single" w:sz="18" w:space="0" w:color="auto"/>
             </w:tcBorders>
-            <w:shd w:val="clear" w:color="auto" w:fill="AEAAAA" w:themeFill="background2" w:themeFillShade="BF"/>
+            <w:shd w:val="clear" w:color="auto" w:fill="FF0000"/>
             <w:vAlign w:val="center"/>
           </w:tcPr>
           <w:p>
@@ -6137,7 +6277,7 @@
             <w:tcBorders>
               <w:bottom w:val="single" w:sz="18" w:space="0" w:color="auto"/>
             </w:tcBorders>
-            <w:shd w:val="clear" w:color="auto" w:fill="AEAAAA" w:themeFill="background2" w:themeFillShade="BF"/>
+            <w:shd w:val="clear" w:color="auto" w:fill="FF0000"/>
           </w:tcPr>
           <w:p>
             <w:pPr>
@@ -6151,7 +6291,7 @@
             <w:tcBorders>
               <w:bottom w:val="single" w:sz="18" w:space="0" w:color="auto"/>
             </w:tcBorders>
-            <w:shd w:val="clear" w:color="auto" w:fill="AEAAAA" w:themeFill="background2" w:themeFillShade="BF"/>
+            <w:shd w:val="clear" w:color="auto" w:fill="FF0000"/>
           </w:tcPr>
           <w:p>
             <w:pPr>
@@ -6230,7 +6370,7 @@
             <w:tcBorders>
               <w:top w:val="single" w:sz="18" w:space="0" w:color="auto"/>
             </w:tcBorders>
-            <w:shd w:val="clear" w:color="auto" w:fill="AEAAAA" w:themeFill="background2" w:themeFillShade="BF"/>
+            <w:shd w:val="clear" w:color="auto" w:fill="FF0000"/>
             <w:vAlign w:val="center"/>
           </w:tcPr>
           <w:p>
@@ -6333,7 +6473,7 @@
             <w:tcBorders>
               <w:top w:val="single" w:sz="18" w:space="0" w:color="auto"/>
             </w:tcBorders>
-            <w:shd w:val="clear" w:color="auto" w:fill="AEAAAA" w:themeFill="background2" w:themeFillShade="BF"/>
+            <w:shd w:val="clear" w:color="auto" w:fill="FF0000"/>
           </w:tcPr>
           <w:p>
             <w:pPr>
@@ -6347,7 +6487,7 @@
             <w:tcBorders>
               <w:top w:val="single" w:sz="18" w:space="0" w:color="auto"/>
             </w:tcBorders>
-            <w:shd w:val="clear" w:color="auto" w:fill="AEAAAA" w:themeFill="background2" w:themeFillShade="BF"/>
+            <w:shd w:val="clear" w:color="auto" w:fill="FF0000"/>
           </w:tcPr>
           <w:p>
             <w:pPr>
@@ -6414,7 +6554,7 @@
         <w:tc>
           <w:tcPr>
             <w:tcW w:w="1070" w:type="dxa"/>
-            <w:shd w:val="clear" w:color="auto" w:fill="AEAAAA" w:themeFill="background2" w:themeFillShade="BF"/>
+            <w:shd w:val="clear" w:color="auto" w:fill="FF0000"/>
             <w:vAlign w:val="center"/>
           </w:tcPr>
           <w:p>
@@ -6496,7 +6636,7 @@
         <w:tc>
           <w:tcPr>
             <w:tcW w:w="811" w:type="dxa"/>
-            <w:shd w:val="clear" w:color="auto" w:fill="FFFFFF" w:themeFill="background1"/>
+            <w:shd w:val="clear" w:color="auto" w:fill="FF0000"/>
           </w:tcPr>
           <w:p>
             <w:pPr>
@@ -6510,7 +6650,7 @@
         <w:tc>
           <w:tcPr>
             <w:tcW w:w="827" w:type="dxa"/>
-            <w:shd w:val="clear" w:color="auto" w:fill="AEAAAA" w:themeFill="background2" w:themeFillShade="BF"/>
+            <w:shd w:val="clear" w:color="auto" w:fill="FF0000"/>
           </w:tcPr>
           <w:p>
             <w:pPr>
@@ -6571,7 +6711,7 @@
         <w:tc>
           <w:tcPr>
             <w:tcW w:w="1070" w:type="dxa"/>
-            <w:shd w:val="clear" w:color="auto" w:fill="AEAAAA" w:themeFill="background2" w:themeFillShade="BF"/>
+            <w:shd w:val="clear" w:color="auto" w:fill="FF0000"/>
             <w:vAlign w:val="center"/>
           </w:tcPr>
           <w:p>
@@ -6653,7 +6793,7 @@
         <w:tc>
           <w:tcPr>
             <w:tcW w:w="811" w:type="dxa"/>
-            <w:shd w:val="clear" w:color="auto" w:fill="AEAAAA" w:themeFill="background2" w:themeFillShade="BF"/>
+            <w:shd w:val="clear" w:color="auto" w:fill="FF0000"/>
           </w:tcPr>
           <w:p>
             <w:pPr>
@@ -6664,7 +6804,7 @@
         <w:tc>
           <w:tcPr>
             <w:tcW w:w="827" w:type="dxa"/>
-            <w:shd w:val="clear" w:color="auto" w:fill="FFFFFF" w:themeFill="background1"/>
+            <w:shd w:val="clear" w:color="auto" w:fill="FF0000"/>
           </w:tcPr>
           <w:p>
             <w:pPr>
@@ -6731,7 +6871,7 @@
         <w:tc>
           <w:tcPr>
             <w:tcW w:w="1070" w:type="dxa"/>
-            <w:shd w:val="clear" w:color="auto" w:fill="AEAAAA" w:themeFill="background2" w:themeFillShade="BF"/>
+            <w:shd w:val="clear" w:color="auto" w:fill="FF0000"/>
             <w:vAlign w:val="center"/>
           </w:tcPr>
           <w:p>
@@ -6816,7 +6956,7 @@
         <w:tc>
           <w:tcPr>
             <w:tcW w:w="811" w:type="dxa"/>
-            <w:shd w:val="clear" w:color="auto" w:fill="AEAAAA" w:themeFill="background2" w:themeFillShade="BF"/>
+            <w:shd w:val="clear" w:color="auto" w:fill="FF0000"/>
           </w:tcPr>
           <w:p>
             <w:pPr>
@@ -6827,7 +6967,7 @@
         <w:tc>
           <w:tcPr>
             <w:tcW w:w="827" w:type="dxa"/>
-            <w:shd w:val="clear" w:color="auto" w:fill="AEAAAA" w:themeFill="background2" w:themeFillShade="BF"/>
+            <w:shd w:val="clear" w:color="auto" w:fill="FF0000"/>
           </w:tcPr>
           <w:p>
             <w:pPr>
@@ -6888,7 +7028,7 @@
         <w:tc>
           <w:tcPr>
             <w:tcW w:w="1070" w:type="dxa"/>
-            <w:shd w:val="clear" w:color="auto" w:fill="AEAAAA" w:themeFill="background2" w:themeFillShade="BF"/>
+            <w:shd w:val="clear" w:color="auto" w:fill="FF0000"/>
             <w:vAlign w:val="center"/>
           </w:tcPr>
           <w:p>
@@ -6973,7 +7113,7 @@
         <w:tc>
           <w:tcPr>
             <w:tcW w:w="811" w:type="dxa"/>
-            <w:shd w:val="clear" w:color="auto" w:fill="AEAAAA" w:themeFill="background2" w:themeFillShade="BF"/>
+            <w:shd w:val="clear" w:color="auto" w:fill="FF0000"/>
           </w:tcPr>
           <w:p>
             <w:pPr>
@@ -6984,7 +7124,7 @@
         <w:tc>
           <w:tcPr>
             <w:tcW w:w="827" w:type="dxa"/>
-            <w:shd w:val="clear" w:color="auto" w:fill="AEAAAA" w:themeFill="background2" w:themeFillShade="BF"/>
+            <w:shd w:val="clear" w:color="auto" w:fill="FF0000"/>
           </w:tcPr>
           <w:p>
             <w:pPr>
@@ -7052,7 +7192,7 @@
                     <pic:cNvPicPr/>
                   </pic:nvPicPr>
                   <pic:blipFill>
-                    <a:blip r:embed="rId5">
+                    <a:blip r:embed="rId6">
                       <a:extLst>
                         <a:ext uri="{28A0092B-C50C-407E-A947-70E740481C1C}">
                           <a14:useLocalDpi xmlns:a14="http://schemas.microsoft.com/office/drawing/2010/main" val="0"/>
@@ -7102,7 +7242,7 @@
                 <wp:cNvGraphicFramePr/>
                 <a:graphic xmlns:a="http://schemas.openxmlformats.org/drawingml/2006/main">
                   <a:graphicData uri="http://schemas.microsoft.com/office/word/2010/wordprocessingInk">
-                    <w14:contentPart bwMode="auto" r:id="rId6">
+                    <w14:contentPart bwMode="auto" r:id="rId7">
                       <w14:nvContentPartPr>
                         <w14:cNvContentPartPr/>
                       </w14:nvContentPartPr>
@@ -7138,7 +7278,7 @@
                 <o:lock v:ext="edit" aspectratio="t"/>
               </v:shapetype>
               <v:shape id="Ink 62" o:spid="_x0000_s1026" type="#_x0000_t75" style="position:absolute;margin-left:235.35pt;margin-top:245.3pt;width:38.45pt;height:49.85pt;z-index:251815936;visibility:visible;mso-wrap-style:square;mso-wrap-distance-left:9pt;mso-wrap-distance-top:0;mso-wrap-distance-right:9pt;mso-wrap-distance-bottom:0;mso-position-horizontal:absolute;mso-position-horizontal-relative:text;mso-position-vertical:absolute;mso-position-vertical-relative:text" o:gfxdata="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">
-                <v:imagedata r:id="rId7" o:title=""/>
+                <v:imagedata r:id="rId8" o:title=""/>
               </v:shape>
             </w:pict>
           </mc:Fallback>
@@ -7166,7 +7306,7 @@
                 <wp:cNvGraphicFramePr/>
                 <a:graphic xmlns:a="http://schemas.openxmlformats.org/drawingml/2006/main">
                   <a:graphicData uri="http://schemas.microsoft.com/office/word/2010/wordprocessingInk">
-                    <w14:contentPart bwMode="auto" r:id="rId8">
+                    <w14:contentPart bwMode="auto" r:id="rId9">
                       <w14:nvContentPartPr>
                         <w14:cNvContentPartPr/>
                       </w14:nvContentPartPr>
@@ -7183,7 +7323,7 @@
           <mc:Fallback>
             <w:pict>
               <v:shape w14:anchorId="221180A3" id="Ink 61" o:spid="_x0000_s1026" type="#_x0000_t75" style="position:absolute;margin-left:24.15pt;margin-top:208.05pt;width:313.35pt;height:107.6pt;z-index:251814912;visibility:visible;mso-wrap-style:square;mso-wrap-distance-left:9pt;mso-wrap-distance-top:0;mso-wrap-distance-right:9pt;mso-wrap-distance-bottom:0;mso-position-horizontal:absolute;mso-position-horizontal-relative:text;mso-position-vertical:absolute;mso-position-vertical-relative:text" o:gfxdata="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">
-                <v:imagedata r:id="rId9" o:title=""/>
+                <v:imagedata r:id="rId10" o:title=""/>
               </v:shape>
             </w:pict>
           </mc:Fallback>
@@ -7211,7 +7351,7 @@
                 <wp:cNvGraphicFramePr/>
                 <a:graphic xmlns:a="http://schemas.openxmlformats.org/drawingml/2006/main">
                   <a:graphicData uri="http://schemas.microsoft.com/office/word/2010/wordprocessingInk">
-                    <w14:contentPart bwMode="auto" r:id="rId10">
+                    <w14:contentPart bwMode="auto" r:id="rId11">
                       <w14:nvContentPartPr>
                         <w14:cNvContentPartPr/>
                       </w14:nvContentPartPr>
@@ -7228,7 +7368,7 @@
           <mc:Fallback>
             <w:pict>
               <v:shape w14:anchorId="04C0322F" id="Ink 59" o:spid="_x0000_s1026" type="#_x0000_t75" style="position:absolute;margin-left:378pt;margin-top:238.55pt;width:314.95pt;height:76.35pt;z-index:251812864;visibility:visible;mso-wrap-style:square;mso-wrap-distance-left:9pt;mso-wrap-distance-top:0;mso-wrap-distance-right:9pt;mso-wrap-distance-bottom:0;mso-position-horizontal:absolute;mso-position-horizontal-relative:text;mso-position-vertical:absolute;mso-position-vertical-relative:text" o:gfxdata="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">
-                <v:imagedata r:id="rId11" o:title=""/>
+                <v:imagedata r:id="rId12" o:title=""/>
               </v:shape>
             </w:pict>
           </mc:Fallback>
@@ -7256,7 +7396,7 @@
                 <wp:cNvGraphicFramePr/>
                 <a:graphic xmlns:a="http://schemas.openxmlformats.org/drawingml/2006/main">
                   <a:graphicData uri="http://schemas.microsoft.com/office/word/2010/wordprocessingInk">
-                    <w14:contentPart bwMode="auto" r:id="rId12">
+                    <w14:contentPart bwMode="auto" r:id="rId13">
                       <w14:nvContentPartPr>
                         <w14:cNvContentPartPr/>
                       </w14:nvContentPartPr>
@@ -7273,7 +7413,7 @@
           <mc:Fallback>
             <w:pict>
               <v:shape w14:anchorId="1736E431" id="Ink 31" o:spid="_x0000_s1026" type="#_x0000_t75" style="position:absolute;margin-left:522.7pt;margin-top:177.75pt;width:125.55pt;height:52.55pt;z-index:251784192;visibility:visible;mso-wrap-style:square;mso-wrap-distance-left:9pt;mso-wrap-distance-top:0;mso-wrap-distance-right:9pt;mso-wrap-distance-bottom:0;mso-position-horizontal:absolute;mso-position-horizontal-relative:text;mso-position-vertical:absolute;mso-position-vertical-relative:text" o:gfxdata="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">
-                <v:imagedata r:id="rId13" o:title=""/>
+                <v:imagedata r:id="rId14" o:title=""/>
               </v:shape>
             </w:pict>
           </mc:Fallback>
@@ -7301,7 +7441,7 @@
                 <wp:cNvGraphicFramePr/>
                 <a:graphic xmlns:a="http://schemas.openxmlformats.org/drawingml/2006/main">
                   <a:graphicData uri="http://schemas.microsoft.com/office/word/2010/wordprocessingInk">
-                    <w14:contentPart bwMode="auto" r:id="rId14">
+                    <w14:contentPart bwMode="auto" r:id="rId15">
                       <w14:nvContentPartPr>
                         <w14:cNvContentPartPr/>
                       </w14:nvContentPartPr>
@@ -7397,7 +7537,7 @@
         <mc:AlternateContent>
           <mc:Choice Requires="wpi">
             <w:drawing>
-              <wp:anchor distT="0" distB="0" distL="114300" distR="114300" simplePos="0" relativeHeight="251911168" behindDoc="0" locked="0" layoutInCell="1" allowOverlap="1" wp14:anchorId="5A45EEF8" wp14:editId="3BA6D13B">
+              <wp:anchor distT="0" distB="0" distL="114300" distR="114300" simplePos="0" relativeHeight="251830272" behindDoc="0" locked="0" layoutInCell="1" allowOverlap="1" wp14:anchorId="1DC51282" wp14:editId="2C63C19F">
                 <wp:simplePos x="0" y="0"/>
                 <wp:positionH relativeFrom="column">
                   <wp:posOffset>6515340</wp:posOffset>
@@ -7428,7 +7568,26 @@
           </mc:Choice>
           <mc:Fallback>
             <w:pict>
-              <v:shape w14:anchorId="26329C62" id="Ink 121" o:spid="_x0000_s1026" type="#_x0000_t75" style="position:absolute;margin-left:511.6pt;margin-top:335.35pt;width:28.45pt;height:29.35pt;z-index:251911168;visibility:visible;mso-wrap-style:square;mso-wrap-distance-left:9pt;mso-wrap-distance-top:0;mso-wrap-distance-right:9pt;mso-wrap-distance-bottom:0;mso-position-horizontal:absolute;mso-position-horizontal-relative:text;mso-position-vertical:absolute;mso-position-vertical-relative:text" o:gfxdata="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">
+              <v:shapetype w14:anchorId="7194D8DA" id="_x0000_t75" coordsize="21600,21600" o:spt="75" o:preferrelative="t" path="m@4@5l@4@11@9@11@9@5xe" filled="f" stroked="f">
+                <v:stroke joinstyle="miter"/>
+                <v:formulas>
+                  <v:f eqn="if lineDrawn pixelLineWidth 0"/>
+                  <v:f eqn="sum @0 1 0"/>
+                  <v:f eqn="sum 0 0 @1"/>
+                  <v:f eqn="prod @2 1 2"/>
+                  <v:f eqn="prod @3 21600 pixelWidth"/>
+                  <v:f eqn="prod @3 21600 pixelHeight"/>
+                  <v:f eqn="sum @0 0 1"/>
+                  <v:f eqn="prod @6 1 2"/>
+                  <v:f eqn="prod @7 21600 pixelWidth"/>
+                  <v:f eqn="sum @8 21600 0"/>
+                  <v:f eqn="prod @7 21600 pixelHeight"/>
+                  <v:f eqn="sum @10 21600 0"/>
+                </v:formulas>
+                <v:path o:extrusionok="f" gradientshapeok="t" o:connecttype="rect"/>
+                <o:lock v:ext="edit" aspectratio="t"/>
+              </v:shapetype>
+              <v:shape id="Ink 121" o:spid="_x0000_s1026" type="#_x0000_t75" style="position:absolute;margin-left:511.6pt;margin-top:335.35pt;width:28.45pt;height:29.35pt;z-index:251830272;visibility:visible;mso-wrap-style:square;mso-wrap-distance-left:9pt;mso-wrap-distance-top:0;mso-wrap-distance-right:9pt;mso-wrap-distance-bottom:0;mso-position-horizontal:absolute;mso-position-horizontal-relative:text;mso-position-vertical:absolute;mso-position-vertical-relative:text" o:gfxdata="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">
                 <v:imagedata r:id="rId28" o:title=""/>
               </v:shape>
             </w:pict>
@@ -7442,7 +7601,7 @@
         <mc:AlternateContent>
           <mc:Choice Requires="wpi">
             <w:drawing>
-              <wp:anchor distT="0" distB="0" distL="114300" distR="114300" simplePos="0" relativeHeight="251910144" behindDoc="0" locked="0" layoutInCell="1" allowOverlap="1" wp14:anchorId="3D34EEFA" wp14:editId="0B2D2DB4">
+              <wp:anchor distT="0" distB="0" distL="114300" distR="114300" simplePos="0" relativeHeight="251829248" behindDoc="0" locked="0" layoutInCell="1" allowOverlap="1" wp14:anchorId="0A07B3AD" wp14:editId="6484AF30">
                 <wp:simplePos x="0" y="0"/>
                 <wp:positionH relativeFrom="column">
                   <wp:posOffset>-697865</wp:posOffset>
@@ -7473,7 +7632,7 @@
           </mc:Choice>
           <mc:Fallback>
             <w:pict>
-              <v:shape w14:anchorId="2101462B" id="Ink 116" o:spid="_x0000_s1026" type="#_x0000_t75" style="position:absolute;margin-left:-56.35pt;margin-top:280.7pt;width:424.4pt;height:201.5pt;z-index:251910144;visibility:visible;mso-wrap-style:square;mso-wrap-distance-left:9pt;mso-wrap-distance-top:0;mso-wrap-distance-right:9pt;mso-wrap-distance-bottom:0;mso-position-horizontal:absolute;mso-position-horizontal-relative:text;mso-position-vertical:absolute;mso-position-vertical-relative:text" o:gfxdata="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">
+              <v:shape w14:anchorId="5D3AC001" id="Ink 116" o:spid="_x0000_s1026" type="#_x0000_t75" style="position:absolute;margin-left:-56.35pt;margin-top:280.7pt;width:424.4pt;height:201.5pt;z-index:251829248;visibility:visible;mso-wrap-style:square;mso-wrap-distance-left:9pt;mso-wrap-distance-top:0;mso-wrap-distance-right:9pt;mso-wrap-distance-bottom:0;mso-position-horizontal:absolute;mso-position-horizontal-relative:text;mso-position-vertical:absolute;mso-position-vertical-relative:text" o:gfxdata="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">
                 <v:imagedata r:id="rId30" o:title=""/>
               </v:shape>
             </w:pict>
@@ -7487,7 +7646,7 @@
         <mc:AlternateContent>
           <mc:Choice Requires="wpi">
             <w:drawing>
-              <wp:anchor distT="0" distB="0" distL="114300" distR="114300" simplePos="0" relativeHeight="251862016" behindDoc="0" locked="0" layoutInCell="1" allowOverlap="1" wp14:anchorId="7A4BBC38" wp14:editId="3F696904">
+              <wp:anchor distT="0" distB="0" distL="114300" distR="114300" simplePos="0" relativeHeight="251828224" behindDoc="0" locked="0" layoutInCell="1" allowOverlap="1" wp14:anchorId="5141BF3F" wp14:editId="6252A28F">
                 <wp:simplePos x="0" y="0"/>
                 <wp:positionH relativeFrom="column">
                   <wp:posOffset>603885</wp:posOffset>
@@ -7518,7 +7677,7 @@
           </mc:Choice>
           <mc:Fallback>
             <w:pict>
-              <v:shape w14:anchorId="6EFB9C85" id="Ink 69" o:spid="_x0000_s1026" type="#_x0000_t75" style="position:absolute;margin-left:46.15pt;margin-top:309.55pt;width:150.15pt;height:51.8pt;z-index:251862016;visibility:visible;mso-wrap-style:square;mso-wrap-distance-left:9pt;mso-wrap-distance-top:0;mso-wrap-distance-right:9pt;mso-wrap-distance-bottom:0;mso-position-horizontal:absolute;mso-position-horizontal-relative:text;mso-position-vertical:absolute;mso-position-vertical-relative:text" o:gfxdata="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">
+              <v:shape w14:anchorId="0DB48B7E" id="Ink 69" o:spid="_x0000_s1026" type="#_x0000_t75" style="position:absolute;margin-left:46.15pt;margin-top:309.55pt;width:150.15pt;height:51.8pt;z-index:251828224;visibility:visible;mso-wrap-style:square;mso-wrap-distance-left:9pt;mso-wrap-distance-top:0;mso-wrap-distance-right:9pt;mso-wrap-distance-bottom:0;mso-position-horizontal:absolute;mso-position-horizontal-relative:text;mso-position-vertical:absolute;mso-position-vertical-relative:text" o:gfxdata="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">
                 <v:imagedata r:id="rId32" o:title=""/>
               </v:shape>
             </w:pict>
@@ -7532,7 +7691,7 @@
         <mc:AlternateContent>
           <mc:Choice Requires="wpi">
             <w:drawing>
-              <wp:anchor distT="0" distB="0" distL="114300" distR="114300" simplePos="0" relativeHeight="251845632" behindDoc="0" locked="0" layoutInCell="1" allowOverlap="1" wp14:anchorId="375A3952" wp14:editId="43725894">
+              <wp:anchor distT="0" distB="0" distL="114300" distR="114300" simplePos="0" relativeHeight="251827200" behindDoc="0" locked="0" layoutInCell="1" allowOverlap="1" wp14:anchorId="17333D84" wp14:editId="23CBA435">
                 <wp:simplePos x="0" y="0"/>
                 <wp:positionH relativeFrom="column">
                   <wp:posOffset>-622300</wp:posOffset>
@@ -7563,7 +7722,7 @@
           </mc:Choice>
           <mc:Fallback>
             <w:pict>
-              <v:shape w14:anchorId="49883E3E" id="Ink 53" o:spid="_x0000_s1026" type="#_x0000_t75" style="position:absolute;margin-left:-50.4pt;margin-top:325.7pt;width:91.2pt;height:54.25pt;z-index:251845632;visibility:visible;mso-wrap-style:square;mso-wrap-distance-left:9pt;mso-wrap-distance-top:0;mso-wrap-distance-right:9pt;mso-wrap-distance-bottom:0;mso-position-horizontal:absolute;mso-position-horizontal-relative:text;mso-position-vertical:absolute;mso-position-vertical-relative:text" o:gfxdata="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">
+              <v:shape w14:anchorId="504DC6BF" id="Ink 53" o:spid="_x0000_s1026" type="#_x0000_t75" style="position:absolute;margin-left:-50.4pt;margin-top:325.7pt;width:91.2pt;height:54.25pt;z-index:251827200;visibility:visible;mso-wrap-style:square;mso-wrap-distance-left:9pt;mso-wrap-distance-top:0;mso-wrap-distance-right:9pt;mso-wrap-distance-bottom:0;mso-position-horizontal:absolute;mso-position-horizontal-relative:text;mso-position-vertical:absolute;mso-position-vertical-relative:text" o:gfxdata="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">
                 <v:imagedata r:id="rId34" o:title=""/>
               </v:shape>
             </w:pict>
@@ -7577,7 +7736,7 @@
         <mc:AlternateContent>
           <mc:Choice Requires="wpi">
             <w:drawing>
-              <wp:anchor distT="0" distB="0" distL="114300" distR="114300" simplePos="0" relativeHeight="251839488" behindDoc="0" locked="0" layoutInCell="1" allowOverlap="1" wp14:anchorId="0FBA245B" wp14:editId="01EE9103">
+              <wp:anchor distT="0" distB="0" distL="114300" distR="114300" simplePos="0" relativeHeight="251826176" behindDoc="0" locked="0" layoutInCell="1" allowOverlap="1" wp14:anchorId="56674205" wp14:editId="525C9F91">
                 <wp:simplePos x="0" y="0"/>
                 <wp:positionH relativeFrom="column">
                   <wp:posOffset>2767330</wp:posOffset>
@@ -7608,7 +7767,7 @@
           </mc:Choice>
           <mc:Fallback>
             <w:pict>
-              <v:shape w14:anchorId="136B84EC" id="Ink 47" o:spid="_x0000_s1026" type="#_x0000_t75" style="position:absolute;margin-left:216.5pt;margin-top:235.85pt;width:5.4pt;height:13.85pt;z-index:251839488;visibility:visible;mso-wrap-style:square;mso-wrap-distance-left:9pt;mso-wrap-distance-top:0;mso-wrap-distance-right:9pt;mso-wrap-distance-bottom:0;mso-position-horizontal:absolute;mso-position-horizontal-relative:text;mso-position-vertical:absolute;mso-position-vertical-relative:text" o:gfxdata="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">
+              <v:shape w14:anchorId="6EEC17C8" id="Ink 47" o:spid="_x0000_s1026" type="#_x0000_t75" style="position:absolute;margin-left:216.5pt;margin-top:235.85pt;width:5.4pt;height:13.85pt;z-index:251826176;visibility:visible;mso-wrap-style:square;mso-wrap-distance-left:9pt;mso-wrap-distance-top:0;mso-wrap-distance-right:9pt;mso-wrap-distance-bottom:0;mso-position-horizontal:absolute;mso-position-horizontal-relative:text;mso-position-vertical:absolute;mso-position-vertical-relative:text" o:gfxdata="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">
                 <v:imagedata r:id="rId36" o:title=""/>
               </v:shape>
             </w:pict>
@@ -7622,7 +7781,7 @@
         <mc:AlternateContent>
           <mc:Choice Requires="wpi">
             <w:drawing>
-              <wp:anchor distT="0" distB="0" distL="114300" distR="114300" simplePos="0" relativeHeight="251836416" behindDoc="0" locked="0" layoutInCell="1" allowOverlap="1" wp14:anchorId="6588DBD1" wp14:editId="4C52CA90">
+              <wp:anchor distT="0" distB="0" distL="114300" distR="114300" simplePos="0" relativeHeight="251825152" behindDoc="0" locked="0" layoutInCell="1" allowOverlap="1" wp14:anchorId="46627124" wp14:editId="499B4865">
                 <wp:simplePos x="0" y="0"/>
                 <wp:positionH relativeFrom="column">
                   <wp:posOffset>779145</wp:posOffset>
@@ -7653,7 +7812,7 @@
           </mc:Choice>
           <mc:Fallback>
             <w:pict>
-              <v:shape w14:anchorId="10F3AB40" id="Ink 44" o:spid="_x0000_s1026" type="#_x0000_t75" style="position:absolute;margin-left:59.95pt;margin-top:232.25pt;width:135.2pt;height:48.6pt;z-index:251836416;visibility:visible;mso-wrap-style:square;mso-wrap-distance-left:9pt;mso-wrap-distance-top:0;mso-wrap-distance-right:9pt;mso-wrap-distance-bottom:0;mso-position-horizontal:absolute;mso-position-horizontal-relative:text;mso-position-vertical:absolute;mso-position-vertical-relative:text" o:gfxdata="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">
+              <v:shape w14:anchorId="04EB5660" id="Ink 44" o:spid="_x0000_s1026" type="#_x0000_t75" style="position:absolute;margin-left:59.95pt;margin-top:232.25pt;width:135.2pt;height:48.6pt;z-index:251825152;visibility:visible;mso-wrap-style:square;mso-wrap-distance-left:9pt;mso-wrap-distance-top:0;mso-wrap-distance-right:9pt;mso-wrap-distance-bottom:0;mso-position-horizontal:absolute;mso-position-horizontal-relative:text;mso-position-vertical:absolute;mso-position-vertical-relative:text" o:gfxdata="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">
                 <v:imagedata r:id="rId38" o:title=""/>
               </v:shape>
             </w:pict>
@@ -7667,7 +7826,7 @@
         <mc:AlternateContent>
           <mc:Choice Requires="wpi">
             <w:drawing>
-              <wp:anchor distT="0" distB="0" distL="114300" distR="114300" simplePos="0" relativeHeight="251828224" behindDoc="0" locked="0" layoutInCell="1" allowOverlap="1" wp14:anchorId="02CEB5E3" wp14:editId="6497BA09">
+              <wp:anchor distT="0" distB="0" distL="114300" distR="114300" simplePos="0" relativeHeight="251824128" behindDoc="0" locked="0" layoutInCell="1" allowOverlap="1" wp14:anchorId="65352E1F" wp14:editId="44373686">
                 <wp:simplePos x="0" y="0"/>
                 <wp:positionH relativeFrom="column">
                   <wp:posOffset>-372110</wp:posOffset>
@@ -7698,7 +7857,7 @@
           </mc:Choice>
           <mc:Fallback>
             <w:pict>
-              <v:shape w14:anchorId="63C87321" id="Ink 36" o:spid="_x0000_s1026" type="#_x0000_t75" style="position:absolute;margin-left:-30.7pt;margin-top:247.65pt;width:71.85pt;height:71.1pt;z-index:251828224;visibility:visible;mso-wrap-style:square;mso-wrap-distance-left:9pt;mso-wrap-distance-top:0;mso-wrap-distance-right:9pt;mso-wrap-distance-bottom:0;mso-position-horizontal:absolute;mso-position-horizontal-relative:text;mso-position-vertical:absolute;mso-position-vertical-relative:text" o:gfxdata="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">
+              <v:shape w14:anchorId="7BA3DE7A" id="Ink 36" o:spid="_x0000_s1026" type="#_x0000_t75" style="position:absolute;margin-left:-30.7pt;margin-top:247.65pt;width:71.85pt;height:71.1pt;z-index:251824128;visibility:visible;mso-wrap-style:square;mso-wrap-distance-left:9pt;mso-wrap-distance-top:0;mso-wrap-distance-right:9pt;mso-wrap-distance-bottom:0;mso-position-horizontal:absolute;mso-position-horizontal-relative:text;mso-position-vertical:absolute;mso-position-vertical-relative:text" o:gfxdata="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">
                 <v:imagedata r:id="rId40" o:title=""/>
               </v:shape>
             </w:pict>
@@ -7710,7 +7869,7 @@
           <w:noProof/>
         </w:rPr>
         <w:drawing>
-          <wp:anchor distT="0" distB="0" distL="114300" distR="114300" simplePos="0" relativeHeight="251753472" behindDoc="0" locked="0" layoutInCell="1" allowOverlap="1" wp14:anchorId="3DC9ADA7" wp14:editId="141A4CC6">
+          <wp:anchor distT="0" distB="0" distL="114300" distR="114300" simplePos="0" relativeHeight="251823104" behindDoc="0" locked="0" layoutInCell="1" allowOverlap="1" wp14:anchorId="153395AA" wp14:editId="77014C35">
             <wp:simplePos x="0" y="0"/>
             <wp:positionH relativeFrom="margin">
               <wp:align>right</wp:align>
@@ -7766,7 +7925,7 @@
         <mc:AlternateContent>
           <mc:Choice Requires="wpi">
             <w:drawing>
-              <wp:anchor distT="0" distB="0" distL="114300" distR="114300" simplePos="0" relativeHeight="251751424" behindDoc="0" locked="0" layoutInCell="1" allowOverlap="1" wp14:anchorId="74CB8EE9" wp14:editId="565C3652">
+              <wp:anchor distT="0" distB="0" distL="114300" distR="114300" simplePos="0" relativeHeight="251821056" behindDoc="0" locked="0" layoutInCell="1" allowOverlap="1" wp14:anchorId="07D588F7" wp14:editId="25F41B03">
                 <wp:simplePos x="0" y="0"/>
                 <wp:positionH relativeFrom="column">
                   <wp:posOffset>5435600</wp:posOffset>
@@ -7800,7 +7959,7 @@
           </mc:Choice>
           <mc:Fallback>
             <w:pict>
-              <v:shape w14:anchorId="0EE3196B" id="Ink 25" o:spid="_x0000_s1026" type="#_x0000_t75" style="position:absolute;margin-left:427.3pt;margin-top:327.65pt;width:97.05pt;height:48.25pt;z-index:251751424;visibility:visible;mso-wrap-style:square;mso-wrap-distance-left:9pt;mso-wrap-distance-top:0;mso-wrap-distance-right:9pt;mso-wrap-distance-bottom:0;mso-position-horizontal:absolute;mso-position-horizontal-relative:text;mso-position-vertical:absolute;mso-position-vertical-relative:text" o:gfxdata="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">
+              <v:shape w14:anchorId="3BB5647A" id="Ink 25" o:spid="_x0000_s1026" type="#_x0000_t75" style="position:absolute;margin-left:427.3pt;margin-top:327.75pt;width:81.2pt;height:48.2pt;z-index:251821056;visibility:visible;mso-wrap-style:square;mso-width-percent:0;mso-wrap-distance-left:9pt;mso-wrap-distance-top:0;mso-wrap-distance-right:9pt;mso-wrap-distance-bottom:0;mso-position-horizontal:absolute;mso-position-horizontal-relative:text;mso-position-vertical:absolute;mso-position-vertical-relative:text;mso-width-percent:0;mso-width-relative:margin" o:gfxdata="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">
                 <v:imagedata r:id="rId43" o:title=""/>
               </v:shape>
             </w:pict>
@@ -7814,7 +7973,7 @@
         <mc:AlternateContent>
           <mc:Choice Requires="wpi">
             <w:drawing>
-              <wp:anchor distT="0" distB="0" distL="114300" distR="114300" simplePos="0" relativeHeight="251752448" behindDoc="0" locked="0" layoutInCell="1" allowOverlap="1" wp14:anchorId="5ED86911" wp14:editId="4C8F6394">
+              <wp:anchor distT="0" distB="0" distL="114300" distR="114300" simplePos="0" relativeHeight="251822080" behindDoc="0" locked="0" layoutInCell="1" allowOverlap="1" wp14:anchorId="20BD0D2C" wp14:editId="0FAF049D">
                 <wp:simplePos x="0" y="0"/>
                 <wp:positionH relativeFrom="column">
                   <wp:posOffset>7104380</wp:posOffset>
@@ -7845,7 +8004,7 @@
           </mc:Choice>
           <mc:Fallback>
             <w:pict>
-              <v:shape w14:anchorId="1F762805" id="Ink 26" o:spid="_x0000_s1026" type="#_x0000_t75" style="position:absolute;margin-left:558.7pt;margin-top:225.4pt;width:111.25pt;height:62.45pt;z-index:251752448;visibility:visible;mso-wrap-style:square;mso-wrap-distance-left:9pt;mso-wrap-distance-top:0;mso-wrap-distance-right:9pt;mso-wrap-distance-bottom:0;mso-position-horizontal:absolute;mso-position-horizontal-relative:text;mso-position-vertical:absolute;mso-position-vertical-relative:text" o:gfxdata="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">
+              <v:shape w14:anchorId="3A5DA16C" id="Ink 26" o:spid="_x0000_s1026" type="#_x0000_t75" style="position:absolute;margin-left:558.7pt;margin-top:225.4pt;width:111.25pt;height:62.45pt;z-index:251822080;visibility:visible;mso-wrap-style:square;mso-wrap-distance-left:9pt;mso-wrap-distance-top:0;mso-wrap-distance-right:9pt;mso-wrap-distance-bottom:0;mso-position-horizontal:absolute;mso-position-horizontal-relative:text;mso-position-vertical:absolute;mso-position-vertical-relative:text" o:gfxdata="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">
                 <v:imagedata r:id="rId45" o:title=""/>
               </v:shape>
             </w:pict>
@@ -7859,7 +8018,7 @@
         <mc:AlternateContent>
           <mc:Choice Requires="wpi">
             <w:drawing>
-              <wp:anchor distT="0" distB="0" distL="114300" distR="114300" simplePos="0" relativeHeight="251736064" behindDoc="0" locked="0" layoutInCell="1" allowOverlap="1" wp14:anchorId="2C703825" wp14:editId="33EBF6D0">
+              <wp:anchor distT="0" distB="0" distL="114300" distR="114300" simplePos="0" relativeHeight="251820032" behindDoc="0" locked="0" layoutInCell="1" allowOverlap="1" wp14:anchorId="4850B448" wp14:editId="5B20FF4D">
                 <wp:simplePos x="0" y="0"/>
                 <wp:positionH relativeFrom="column">
                   <wp:posOffset>5142865</wp:posOffset>
@@ -7890,7 +8049,7 @@
           </mc:Choice>
           <mc:Fallback>
             <w:pict>
-              <v:shape w14:anchorId="1F0D33B3" id="Ink 10" o:spid="_x0000_s1026" type="#_x0000_t75" style="position:absolute;margin-left:404.25pt;margin-top:228.15pt;width:138.7pt;height:83.8pt;z-index:251736064;visibility:visible;mso-wrap-style:square;mso-wrap-distance-left:9pt;mso-wrap-distance-top:0;mso-wrap-distance-right:9pt;mso-wrap-distance-bottom:0;mso-position-horizontal:absolute;mso-position-horizontal-relative:text;mso-position-vertical:absolute;mso-position-vertical-relative:text" o:gfxdata="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">
+              <v:shape w14:anchorId="04154E2E" id="Ink 10" o:spid="_x0000_s1026" type="#_x0000_t75" style="position:absolute;margin-left:404.25pt;margin-top:228.15pt;width:138.7pt;height:83.8pt;z-index:251820032;visibility:visible;mso-wrap-style:square;mso-wrap-distance-left:9pt;mso-wrap-distance-top:0;mso-wrap-distance-right:9pt;mso-wrap-distance-bottom:0;mso-position-horizontal:absolute;mso-position-horizontal-relative:text;mso-position-vertical:absolute;mso-position-vertical-relative:text" o:gfxdata="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">
                 <v:imagedata r:id="rId47" o:title=""/>
               </v:shape>
             </w:pict>
@@ -7904,7 +8063,7 @@
         <mc:AlternateContent>
           <mc:Choice Requires="wpi">
             <w:drawing>
-              <wp:anchor distT="0" distB="0" distL="114300" distR="114300" simplePos="0" relativeHeight="251726848" behindDoc="0" locked="0" layoutInCell="1" allowOverlap="1" wp14:anchorId="5686D38F" wp14:editId="7E685F6D">
+              <wp:anchor distT="0" distB="0" distL="114300" distR="114300" simplePos="0" relativeHeight="251819008" behindDoc="0" locked="0" layoutInCell="1" allowOverlap="1" wp14:anchorId="1BEF2250" wp14:editId="40041BC6">
                 <wp:simplePos x="0" y="0"/>
                 <wp:positionH relativeFrom="column">
                   <wp:posOffset>7138125</wp:posOffset>
@@ -7935,7 +8094,7 @@
           </mc:Choice>
           <mc:Fallback>
             <w:pict>
-              <v:shape w14:anchorId="34A19CB6" id="Ink 1" o:spid="_x0000_s1026" type="#_x0000_t75" style="position:absolute;margin-left:561.35pt;margin-top:168pt;width:24.5pt;height:55.5pt;z-index:251726848;visibility:visible;mso-wrap-style:square;mso-wrap-distance-left:9pt;mso-wrap-distance-top:0;mso-wrap-distance-right:9pt;mso-wrap-distance-bottom:0;mso-position-horizontal:absolute;mso-position-horizontal-relative:text;mso-position-vertical:absolute;mso-position-vertical-relative:text" o:gfxdata="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">
+              <v:shape w14:anchorId="4B29BB36" id="Ink 1" o:spid="_x0000_s1026" type="#_x0000_t75" style="position:absolute;margin-left:561.35pt;margin-top:168pt;width:24.5pt;height:55.5pt;z-index:251819008;visibility:visible;mso-wrap-style:square;mso-wrap-distance-left:9pt;mso-wrap-distance-top:0;mso-wrap-distance-right:9pt;mso-wrap-distance-bottom:0;mso-position-horizontal:absolute;mso-position-horizontal-relative:text;mso-position-vertical:absolute;mso-position-vertical-relative:text" o:gfxdata="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">
                 <v:imagedata r:id="rId49" o:title=""/>
               </v:shape>
             </w:pict>
@@ -7949,7 +8108,7 @@
         <mc:AlternateContent>
           <mc:Choice Requires="wpi">
             <w:drawing>
-              <wp:anchor distT="0" distB="0" distL="114300" distR="114300" simplePos="0" relativeHeight="251725824" behindDoc="0" locked="0" layoutInCell="1" allowOverlap="1" wp14:anchorId="49C255DD" wp14:editId="59933778">
+              <wp:anchor distT="0" distB="0" distL="114300" distR="114300" simplePos="0" relativeHeight="251817984" behindDoc="0" locked="0" layoutInCell="1" allowOverlap="1" wp14:anchorId="78AA440E" wp14:editId="3701D814">
                 <wp:simplePos x="0" y="0"/>
                 <wp:positionH relativeFrom="column">
                   <wp:posOffset>4971415</wp:posOffset>
@@ -7980,7 +8139,7 @@
           </mc:Choice>
           <mc:Fallback>
             <w:pict>
-              <v:shape w14:anchorId="2F73E870" id="Ink 13" o:spid="_x0000_s1026" type="#_x0000_t75" style="position:absolute;margin-left:390.75pt;margin-top:56.25pt;width:188.15pt;height:138.7pt;z-index:251725824;visibility:visible;mso-wrap-style:square;mso-wrap-distance-left:9pt;mso-wrap-distance-top:0;mso-wrap-distance-right:9pt;mso-wrap-distance-bottom:0;mso-position-horizontal:absolute;mso-position-horizontal-relative:text;mso-position-vertical:absolute;mso-position-vertical-relative:text" o:gfxdata="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">
+              <v:shape w14:anchorId="6B162289" id="Ink 13" o:spid="_x0000_s1026" type="#_x0000_t75" style="position:absolute;margin-left:390.75pt;margin-top:56.25pt;width:188.15pt;height:138.7pt;z-index:251817984;visibility:visible;mso-wrap-style:square;mso-wrap-distance-left:9pt;mso-wrap-distance-top:0;mso-wrap-distance-right:9pt;mso-wrap-distance-bottom:0;mso-position-horizontal:absolute;mso-position-horizontal-relative:text;mso-position-vertical:absolute;mso-position-vertical-relative:text" o:gfxdata="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">
                 <v:imagedata r:id="rId51" o:title=""/>
               </v:shape>
             </w:pict>
@@ -7988,6 +8147,619 @@
         </mc:AlternateContent>
       </w:r>
     </w:p>
+    <w:p/>
+    <w:p/>
+    <w:p>
+      <w:r>
+        <w:br w:type="page"/>
+      </w:r>
+    </w:p>
+    <w:tbl>
+      <w:tblPr>
+        <w:tblStyle w:val="TableGrid"/>
+        <w:tblW w:w="0" w:type="auto"/>
+        <w:tblLook w:val="04A0" w:firstRow="1" w:lastRow="0" w:firstColumn="1" w:lastColumn="0" w:noHBand="0" w:noVBand="1"/>
+      </w:tblPr>
+      <w:tblGrid>
+        <w:gridCol w:w="3415"/>
+        <w:gridCol w:w="5218"/>
+        <w:gridCol w:w="4317"/>
+      </w:tblGrid>
+      <w:tr>
+        <w:tc>
+          <w:tcPr>
+            <w:tcW w:w="3415" w:type="dxa"/>
+          </w:tcPr>
+          <w:p>
+            <w:pPr>
+              <w:jc w:val="center"/>
+              <w:rPr>
+                <w:b/>
+                <w:bCs/>
+                <w:sz w:val="28"/>
+                <w:szCs w:val="28"/>
+              </w:rPr>
+            </w:pPr>
+            <w:r>
+              <w:rPr>
+                <w:b/>
+                <w:bCs/>
+                <w:sz w:val="28"/>
+                <w:szCs w:val="28"/>
+              </w:rPr>
+              <w:lastRenderedPageBreak/>
+              <w:t>Register</w:t>
+            </w:r>
+          </w:p>
+        </w:tc>
+        <w:tc>
+          <w:tcPr>
+            <w:tcW w:w="5218" w:type="dxa"/>
+          </w:tcPr>
+          <w:p>
+            <w:pPr>
+              <w:jc w:val="center"/>
+              <w:rPr>
+                <w:b/>
+                <w:bCs/>
+                <w:sz w:val="28"/>
+                <w:szCs w:val="28"/>
+              </w:rPr>
+            </w:pPr>
+            <w:r>
+              <w:rPr>
+                <w:b/>
+                <w:bCs/>
+                <w:sz w:val="28"/>
+                <w:szCs w:val="28"/>
+              </w:rPr>
+              <w:t>Inputs</w:t>
+            </w:r>
+          </w:p>
+        </w:tc>
+        <w:tc>
+          <w:tcPr>
+            <w:tcW w:w="4317" w:type="dxa"/>
+          </w:tcPr>
+          <w:p>
+            <w:pPr>
+              <w:jc w:val="center"/>
+              <w:rPr>
+                <w:b/>
+                <w:bCs/>
+                <w:sz w:val="28"/>
+                <w:szCs w:val="28"/>
+              </w:rPr>
+            </w:pPr>
+            <w:r>
+              <w:rPr>
+                <w:b/>
+                <w:bCs/>
+                <w:sz w:val="28"/>
+                <w:szCs w:val="28"/>
+              </w:rPr>
+              <w:t>Outputs</w:t>
+            </w:r>
+          </w:p>
+        </w:tc>
+      </w:tr>
+      <w:tr>
+        <w:tc>
+          <w:tcPr>
+            <w:tcW w:w="3415" w:type="dxa"/>
+          </w:tcPr>
+          <w:p>
+            <w:pPr>
+              <w:rPr>
+                <w:color w:val="FF0000"/>
+                <w:sz w:val="24"/>
+                <w:szCs w:val="24"/>
+              </w:rPr>
+            </w:pPr>
+            <w:r>
+              <w:rPr>
+                <w:color w:val="FF0000"/>
+                <w:sz w:val="24"/>
+                <w:szCs w:val="24"/>
+              </w:rPr>
+              <w:t>IF/ID</w:t>
+            </w:r>
+          </w:p>
+        </w:tc>
+        <w:tc>
+          <w:tcPr>
+            <w:tcW w:w="5218" w:type="dxa"/>
+          </w:tcPr>
+          <w:p>
+            <w:pPr>
+              <w:pStyle w:val="ListParagraph"/>
+            </w:pPr>
+          </w:p>
+        </w:tc>
+        <w:tc>
+          <w:tcPr>
+            <w:tcW w:w="4317" w:type="dxa"/>
+          </w:tcPr>
+          <w:p>
+            <w:pPr>
+              <w:pStyle w:val="ListParagraph"/>
+            </w:pPr>
+          </w:p>
+        </w:tc>
+      </w:tr>
+      <w:tr>
+        <w:tc>
+          <w:tcPr>
+            <w:tcW w:w="3415" w:type="dxa"/>
+          </w:tcPr>
+          <w:p>
+            <w:pPr>
+              <w:rPr>
+                <w:color w:val="FF0000"/>
+                <w:sz w:val="24"/>
+                <w:szCs w:val="24"/>
+              </w:rPr>
+            </w:pPr>
+            <w:r>
+              <w:rPr>
+                <w:color w:val="FF0000"/>
+                <w:sz w:val="24"/>
+                <w:szCs w:val="24"/>
+              </w:rPr>
+              <w:t>ID/EX</w:t>
+            </w:r>
+          </w:p>
+        </w:tc>
+        <w:tc>
+          <w:tcPr>
+            <w:tcW w:w="5218" w:type="dxa"/>
+          </w:tcPr>
+          <w:p>
+            <w:pPr>
+              <w:pStyle w:val="ListParagraph"/>
+              <w:numPr>
+                <w:ilvl w:val="0"/>
+                <w:numId w:val="1"/>
+              </w:numPr>
+            </w:pPr>
+            <w:r>
+              <w:t>RS1 data</w:t>
+            </w:r>
+          </w:p>
+          <w:p>
+            <w:pPr>
+              <w:pStyle w:val="ListParagraph"/>
+              <w:numPr>
+                <w:ilvl w:val="0"/>
+                <w:numId w:val="1"/>
+              </w:numPr>
+            </w:pPr>
+            <w:r>
+              <w:t>RS2 data</w:t>
+            </w:r>
+          </w:p>
+          <w:p>
+            <w:pPr>
+              <w:pStyle w:val="ListParagraph"/>
+              <w:numPr>
+                <w:ilvl w:val="0"/>
+                <w:numId w:val="1"/>
+              </w:numPr>
+            </w:pPr>
+            <w:r>
+              <w:t>Instruction as a whole [will split inside]</w:t>
+            </w:r>
+          </w:p>
+          <w:p>
+            <w:pPr>
+              <w:pStyle w:val="ListParagraph"/>
+              <w:numPr>
+                <w:ilvl w:val="0"/>
+                <w:numId w:val="1"/>
+              </w:numPr>
+            </w:pPr>
+            <w:r>
+              <w:t>Immediate</w:t>
+            </w:r>
+          </w:p>
+          <w:p>
+            <w:pPr>
+              <w:pStyle w:val="ListParagraph"/>
+              <w:numPr>
+                <w:ilvl w:val="0"/>
+                <w:numId w:val="1"/>
+              </w:numPr>
+            </w:pPr>
+            <w:r>
+              <w:t>All control signals</w:t>
+            </w:r>
+          </w:p>
+          <w:p>
+            <w:pPr>
+              <w:pStyle w:val="ListParagraph"/>
+              <w:numPr>
+                <w:ilvl w:val="0"/>
+                <w:numId w:val="1"/>
+              </w:numPr>
+              <w:spacing w:after="160" w:line="259" w:lineRule="auto"/>
+            </w:pPr>
+            <w:r>
+              <w:t>PC</w:t>
+            </w:r>
+          </w:p>
+        </w:tc>
+        <w:tc>
+          <w:tcPr>
+            <w:tcW w:w="4317" w:type="dxa"/>
+          </w:tcPr>
+          <w:p>
+            <w:pPr>
+              <w:pStyle w:val="ListParagraph"/>
+              <w:numPr>
+                <w:ilvl w:val="0"/>
+                <w:numId w:val="1"/>
+              </w:numPr>
+            </w:pPr>
+            <w:r>
+              <w:t>RS1 data</w:t>
+            </w:r>
+          </w:p>
+          <w:p>
+            <w:pPr>
+              <w:pStyle w:val="ListParagraph"/>
+              <w:numPr>
+                <w:ilvl w:val="0"/>
+                <w:numId w:val="1"/>
+              </w:numPr>
+            </w:pPr>
+            <w:r>
+              <w:t>RS2 data</w:t>
+            </w:r>
+          </w:p>
+          <w:p>
+            <w:pPr>
+              <w:pStyle w:val="ListParagraph"/>
+              <w:numPr>
+                <w:ilvl w:val="0"/>
+                <w:numId w:val="1"/>
+              </w:numPr>
+            </w:pPr>
+            <w:r>
+              <w:t>Opcode</w:t>
+            </w:r>
+          </w:p>
+          <w:p>
+            <w:pPr>
+              <w:pStyle w:val="ListParagraph"/>
+              <w:numPr>
+                <w:ilvl w:val="0"/>
+                <w:numId w:val="1"/>
+              </w:numPr>
+            </w:pPr>
+            <w:r>
+              <w:t>Immediate</w:t>
+            </w:r>
+          </w:p>
+          <w:p>
+            <w:pPr>
+              <w:pStyle w:val="ListParagraph"/>
+              <w:numPr>
+                <w:ilvl w:val="0"/>
+                <w:numId w:val="1"/>
+              </w:numPr>
+            </w:pPr>
+            <w:r>
+              <w:t>isImmediate</w:t>
+            </w:r>
+          </w:p>
+          <w:p>
+            <w:pPr>
+              <w:pStyle w:val="ListParagraph"/>
+              <w:numPr>
+                <w:ilvl w:val="0"/>
+                <w:numId w:val="1"/>
+              </w:numPr>
+            </w:pPr>
+            <w:r>
+              <w:t>Rd</w:t>
+            </w:r>
+          </w:p>
+          <w:p>
+            <w:pPr>
+              <w:pStyle w:val="ListParagraph"/>
+              <w:numPr>
+                <w:ilvl w:val="0"/>
+                <w:numId w:val="1"/>
+              </w:numPr>
+            </w:pPr>
+            <w:r>
+              <w:t>Rs1</w:t>
+            </w:r>
+          </w:p>
+          <w:p>
+            <w:pPr>
+              <w:pStyle w:val="ListParagraph"/>
+              <w:numPr>
+                <w:ilvl w:val="0"/>
+                <w:numId w:val="1"/>
+              </w:numPr>
+            </w:pPr>
+            <w:r>
+              <w:t>Rs2</w:t>
+            </w:r>
+          </w:p>
+          <w:p>
+            <w:pPr>
+              <w:pStyle w:val="ListParagraph"/>
+              <w:numPr>
+                <w:ilvl w:val="0"/>
+                <w:numId w:val="1"/>
+              </w:numPr>
+            </w:pPr>
+            <w:r>
+              <w:t>PC</w:t>
+            </w:r>
+          </w:p>
+          <w:p>
+            <w:pPr>
+              <w:pStyle w:val="ListParagraph"/>
+              <w:numPr>
+                <w:ilvl w:val="0"/>
+                <w:numId w:val="1"/>
+              </w:numPr>
+            </w:pPr>
+            <w:r>
+              <w:t>All control signals</w:t>
+            </w:r>
+          </w:p>
+        </w:tc>
+      </w:tr>
+      <w:tr>
+        <w:tc>
+          <w:tcPr>
+            <w:tcW w:w="3415" w:type="dxa"/>
+          </w:tcPr>
+          <w:p>
+            <w:pPr>
+              <w:rPr>
+                <w:color w:val="FF0000"/>
+                <w:sz w:val="24"/>
+                <w:szCs w:val="24"/>
+              </w:rPr>
+            </w:pPr>
+            <w:r>
+              <w:rPr>
+                <w:color w:val="FF0000"/>
+                <w:sz w:val="24"/>
+                <w:szCs w:val="24"/>
+              </w:rPr>
+              <w:t>EX/MEM1</w:t>
+            </w:r>
+          </w:p>
+        </w:tc>
+        <w:tc>
+          <w:tcPr>
+            <w:tcW w:w="5218" w:type="dxa"/>
+          </w:tcPr>
+          <w:p>
+            <w:pPr>
+              <w:pStyle w:val="ListParagraph"/>
+              <w:numPr>
+                <w:ilvl w:val="0"/>
+                <w:numId w:val="1"/>
+              </w:numPr>
+              <w:spacing w:after="160" w:line="259" w:lineRule="auto"/>
+            </w:pPr>
+            <w:r>
+              <w:t>Alu output</w:t>
+            </w:r>
+          </w:p>
+          <w:p>
+            <w:pPr>
+              <w:pStyle w:val="ListParagraph"/>
+              <w:numPr>
+                <w:ilvl w:val="0"/>
+                <w:numId w:val="1"/>
+              </w:numPr>
+              <w:spacing w:after="160" w:line="259" w:lineRule="auto"/>
+            </w:pPr>
+            <w:r>
+              <w:t>Flag register [or not] (might keep inside execution stage for jumps)</w:t>
+            </w:r>
+          </w:p>
+          <w:p>
+            <w:pPr>
+              <w:pStyle w:val="ListParagraph"/>
+              <w:numPr>
+                <w:ilvl w:val="0"/>
+                <w:numId w:val="1"/>
+              </w:numPr>
+              <w:spacing w:after="160" w:line="259" w:lineRule="auto"/>
+            </w:pPr>
+            <w:r>
+              <w:t>Rs2</w:t>
+            </w:r>
+            <w:r>
+              <w:t>Data</w:t>
+            </w:r>
+            <w:r>
+              <w:t xml:space="preserve"> [for memory write]</w:t>
+            </w:r>
+          </w:p>
+          <w:p>
+            <w:pPr>
+              <w:pStyle w:val="ListParagraph"/>
+              <w:numPr>
+                <w:ilvl w:val="0"/>
+                <w:numId w:val="1"/>
+              </w:numPr>
+              <w:spacing w:after="160" w:line="259" w:lineRule="auto"/>
+            </w:pPr>
+            <w:r>
+              <w:t>Rs1Data [for out</w:t>
+            </w:r>
+            <w:r>
+              <w:t xml:space="preserve"> – used at write back</w:t>
+            </w:r>
+            <w:r>
+              <w:t>]</w:t>
+            </w:r>
+          </w:p>
+          <w:p>
+            <w:pPr>
+              <w:pStyle w:val="ListParagraph"/>
+              <w:numPr>
+                <w:ilvl w:val="0"/>
+                <w:numId w:val="1"/>
+              </w:numPr>
+              <w:spacing w:after="160" w:line="259" w:lineRule="auto"/>
+            </w:pPr>
+            <w:r>
+              <w:t>Memory signals</w:t>
+            </w:r>
+          </w:p>
+          <w:p>
+            <w:pPr>
+              <w:pStyle w:val="ListParagraph"/>
+              <w:numPr>
+                <w:ilvl w:val="0"/>
+                <w:numId w:val="1"/>
+              </w:numPr>
+              <w:spacing w:after="160" w:line="259" w:lineRule="auto"/>
+            </w:pPr>
+            <w:r>
+              <w:t>PC</w:t>
+            </w:r>
+          </w:p>
+        </w:tc>
+        <w:tc>
+          <w:tcPr>
+            <w:tcW w:w="4317" w:type="dxa"/>
+          </w:tcPr>
+          <w:p>
+            <w:pPr>
+              <w:pStyle w:val="ListParagraph"/>
+              <w:numPr>
+                <w:ilvl w:val="0"/>
+                <w:numId w:val="1"/>
+              </w:numPr>
+            </w:pPr>
+            <w:r>
+              <w:t>Alu output</w:t>
+            </w:r>
+          </w:p>
+          <w:p>
+            <w:pPr>
+              <w:pStyle w:val="ListParagraph"/>
+              <w:numPr>
+                <w:ilvl w:val="0"/>
+                <w:numId w:val="1"/>
+              </w:numPr>
+            </w:pPr>
+            <w:r>
+              <w:t>Rs2</w:t>
+            </w:r>
+          </w:p>
+          <w:p>
+            <w:pPr>
+              <w:pStyle w:val="ListParagraph"/>
+              <w:numPr>
+                <w:ilvl w:val="0"/>
+                <w:numId w:val="1"/>
+              </w:numPr>
+            </w:pPr>
+            <w:r>
+              <w:t>Memory signals</w:t>
+            </w:r>
+          </w:p>
+          <w:p>
+            <w:pPr>
+              <w:pStyle w:val="ListParagraph"/>
+              <w:numPr>
+                <w:ilvl w:val="0"/>
+                <w:numId w:val="1"/>
+              </w:numPr>
+            </w:pPr>
+            <w:r>
+              <w:t>PC</w:t>
+            </w:r>
+          </w:p>
+        </w:tc>
+      </w:tr>
+      <w:tr>
+        <w:tc>
+          <w:tcPr>
+            <w:tcW w:w="3415" w:type="dxa"/>
+          </w:tcPr>
+          <w:p>
+            <w:pPr>
+              <w:rPr>
+                <w:color w:val="FF0000"/>
+                <w:sz w:val="24"/>
+                <w:szCs w:val="24"/>
+              </w:rPr>
+            </w:pPr>
+            <w:r>
+              <w:rPr>
+                <w:color w:val="FF0000"/>
+                <w:sz w:val="24"/>
+                <w:szCs w:val="24"/>
+              </w:rPr>
+              <w:t>MEM1/MEM2</w:t>
+            </w:r>
+          </w:p>
+        </w:tc>
+        <w:tc>
+          <w:tcPr>
+            <w:tcW w:w="5218" w:type="dxa"/>
+          </w:tcPr>
+          <w:p/>
+        </w:tc>
+        <w:tc>
+          <w:tcPr>
+            <w:tcW w:w="4317" w:type="dxa"/>
+          </w:tcPr>
+          <w:p/>
+        </w:tc>
+      </w:tr>
+      <w:tr>
+        <w:tc>
+          <w:tcPr>
+            <w:tcW w:w="3415" w:type="dxa"/>
+          </w:tcPr>
+          <w:p>
+            <w:pPr>
+              <w:rPr>
+                <w:color w:val="FF0000"/>
+                <w:sz w:val="24"/>
+                <w:szCs w:val="24"/>
+              </w:rPr>
+            </w:pPr>
+            <w:r>
+              <w:rPr>
+                <w:color w:val="FF0000"/>
+                <w:sz w:val="24"/>
+                <w:szCs w:val="24"/>
+              </w:rPr>
+              <w:t>MEM2/WB</w:t>
+            </w:r>
+          </w:p>
+        </w:tc>
+        <w:tc>
+          <w:tcPr>
+            <w:tcW w:w="5218" w:type="dxa"/>
+          </w:tcPr>
+          <w:p/>
+        </w:tc>
+        <w:tc>
+          <w:tcPr>
+            <w:tcW w:w="4317" w:type="dxa"/>
+          </w:tcPr>
+          <w:p/>
+        </w:tc>
+      </w:tr>
+    </w:tbl>
+    <w:p/>
     <w:sectPr>
       <w:pgSz w:w="15840" w:h="12240" w:orient="landscape"/>
       <w:pgMar w:top="1440" w:right="1440" w:bottom="1440" w:left="1440" w:header="720" w:footer="720" w:gutter="0"/>
@@ -7996,6 +8768,127 @@
     </w:sectPr>
   </w:body>
 </w:document>
+</file>
+
+<file path=word/numbering.xml><?xml version="1.0" encoding="utf-8"?>
+<w:numbering xmlns:wpc="http://schemas.microsoft.com/office/word/2010/wordprocessingCanvas" xmlns:cx="http://schemas.microsoft.com/office/drawing/2014/chartex" xmlns:cx1="http://schemas.microsoft.com/office/drawing/2015/9/8/chartex" xmlns:cx2="http://schemas.microsoft.com/office/drawing/2015/10/21/chartex" xmlns:cx3="http://schemas.microsoft.com/office/drawing/2016/5/9/chartex" xmlns:cx4="http://schemas.microsoft.com/office/drawing/2016/5/10/chartex" xmlns:cx5="http://schemas.microsoft.com/office/drawing/2016/5/11/chartex" xmlns:cx6="http://schemas.microsoft.com/office/drawing/2016/5/12/chartex" xmlns:cx7="http://schemas.microsoft.com/office/drawing/2016/5/13/chartex" xmlns:cx8="http://schemas.microsoft.com/office/drawing/2016/5/14/chartex" xmlns:mc="http://schemas.openxmlformats.org/markup-compatibility/2006" xmlns:aink="http://schemas.microsoft.com/office/drawing/2016/ink" xmlns:am3d="http://schemas.microsoft.com/office/drawing/2017/model3d" xmlns:o="urn:schemas-microsoft-com:office:office" xmlns:oel="http://schemas.microsoft.com/office/2019/extlst" xmlns:r="http://schemas.openxmlformats.org/officeDocument/2006/relationships" xmlns:m="http://schemas.openxmlformats.org/officeDocument/2006/math" xmlns:v="urn:schemas-microsoft-com:vml" xmlns:wp14="http://schemas.microsoft.com/office/word/2010/wordprocessingDrawing" xmlns:wp="http://schemas.openxmlformats.org/drawingml/2006/wordprocessingDrawing" xmlns:w10="urn:schemas-microsoft-com:office:word" xmlns:w="http://schemas.openxmlformats.org/wordprocessingml/2006/main" xmlns:w14="http://schemas.microsoft.com/office/word/2010/wordml" xmlns:w15="http://schemas.microsoft.com/office/word/2012/wordml" xmlns:w16cex="http://schemas.microsoft.com/office/word/2018/wordml/cex" xmlns:w16cid="http://schemas.microsoft.com/office/word/2016/wordml/cid" xmlns:w16="http://schemas.microsoft.com/office/word/2018/wordml" xmlns:w16du="http://schemas.microsoft.com/office/word/2023/wordml/word16du" xmlns:w16sdtdh="http://schemas.microsoft.com/office/word/2020/wordml/sdtdatahash" xmlns:w16se="http://schemas.microsoft.com/office/word/2015/wordml/symex" xmlns:wpg="http://schemas.microsoft.com/office/word/2010/wordprocessingGroup" xmlns:wpi="http://schemas.microsoft.com/office/word/2010/wordprocessingInk" xmlns:wne="http://schemas.microsoft.com/office/word/2006/wordml" xmlns:wps="http://schemas.microsoft.com/office/word/2010/wordprocessingShape" mc:Ignorable="w14 w15 w16se w16cid w16 w16cex w16sdtdh wp14">
+  <w:abstractNum w:abstractNumId="0" w15:restartNumberingAfterBreak="0">
+    <w:nsid w:val="5FB603E4"/>
+    <w:multiLevelType w:val="hybridMultilevel"/>
+    <w:tmpl w:val="2D6AB4FC"/>
+    <w:lvl w:ilvl="0" w:tplc="04090001">
+      <w:start w:val="1"/>
+      <w:numFmt w:val="bullet"/>
+      <w:lvlText w:val=""/>
+      <w:lvlJc w:val="left"/>
+      <w:pPr>
+        <w:ind w:left="720" w:hanging="360"/>
+      </w:pPr>
+      <w:rPr>
+        <w:rFonts w:ascii="Symbol" w:hAnsi="Symbol" w:hint="default"/>
+      </w:rPr>
+    </w:lvl>
+    <w:lvl w:ilvl="1" w:tplc="04090003" w:tentative="1">
+      <w:start w:val="1"/>
+      <w:numFmt w:val="bullet"/>
+      <w:lvlText w:val="o"/>
+      <w:lvlJc w:val="left"/>
+      <w:pPr>
+        <w:ind w:left="1440" w:hanging="360"/>
+      </w:pPr>
+      <w:rPr>
+        <w:rFonts w:ascii="Courier New" w:hAnsi="Courier New" w:cs="Courier New" w:hint="default"/>
+      </w:rPr>
+    </w:lvl>
+    <w:lvl w:ilvl="2" w:tplc="04090005" w:tentative="1">
+      <w:start w:val="1"/>
+      <w:numFmt w:val="bullet"/>
+      <w:lvlText w:val=""/>
+      <w:lvlJc w:val="left"/>
+      <w:pPr>
+        <w:ind w:left="2160" w:hanging="360"/>
+      </w:pPr>
+      <w:rPr>
+        <w:rFonts w:ascii="Wingdings" w:hAnsi="Wingdings" w:hint="default"/>
+      </w:rPr>
+    </w:lvl>
+    <w:lvl w:ilvl="3" w:tplc="04090001" w:tentative="1">
+      <w:start w:val="1"/>
+      <w:numFmt w:val="bullet"/>
+      <w:lvlText w:val=""/>
+      <w:lvlJc w:val="left"/>
+      <w:pPr>
+        <w:ind w:left="2880" w:hanging="360"/>
+      </w:pPr>
+      <w:rPr>
+        <w:rFonts w:ascii="Symbol" w:hAnsi="Symbol" w:hint="default"/>
+      </w:rPr>
+    </w:lvl>
+    <w:lvl w:ilvl="4" w:tplc="04090003" w:tentative="1">
+      <w:start w:val="1"/>
+      <w:numFmt w:val="bullet"/>
+      <w:lvlText w:val="o"/>
+      <w:lvlJc w:val="left"/>
+      <w:pPr>
+        <w:ind w:left="3600" w:hanging="360"/>
+      </w:pPr>
+      <w:rPr>
+        <w:rFonts w:ascii="Courier New" w:hAnsi="Courier New" w:cs="Courier New" w:hint="default"/>
+      </w:rPr>
+    </w:lvl>
+    <w:lvl w:ilvl="5" w:tplc="04090005" w:tentative="1">
+      <w:start w:val="1"/>
+      <w:numFmt w:val="bullet"/>
+      <w:lvlText w:val=""/>
+      <w:lvlJc w:val="left"/>
+      <w:pPr>
+        <w:ind w:left="4320" w:hanging="360"/>
+      </w:pPr>
+      <w:rPr>
+        <w:rFonts w:ascii="Wingdings" w:hAnsi="Wingdings" w:hint="default"/>
+      </w:rPr>
+    </w:lvl>
+    <w:lvl w:ilvl="6" w:tplc="04090001" w:tentative="1">
+      <w:start w:val="1"/>
+      <w:numFmt w:val="bullet"/>
+      <w:lvlText w:val=""/>
+      <w:lvlJc w:val="left"/>
+      <w:pPr>
+        <w:ind w:left="5040" w:hanging="360"/>
+      </w:pPr>
+      <w:rPr>
+        <w:rFonts w:ascii="Symbol" w:hAnsi="Symbol" w:hint="default"/>
+      </w:rPr>
+    </w:lvl>
+    <w:lvl w:ilvl="7" w:tplc="04090003" w:tentative="1">
+      <w:start w:val="1"/>
+      <w:numFmt w:val="bullet"/>
+      <w:lvlText w:val="o"/>
+      <w:lvlJc w:val="left"/>
+      <w:pPr>
+        <w:ind w:left="5760" w:hanging="360"/>
+      </w:pPr>
+      <w:rPr>
+        <w:rFonts w:ascii="Courier New" w:hAnsi="Courier New" w:cs="Courier New" w:hint="default"/>
+      </w:rPr>
+    </w:lvl>
+    <w:lvl w:ilvl="8" w:tplc="04090005" w:tentative="1">
+      <w:start w:val="1"/>
+      <w:numFmt w:val="bullet"/>
+      <w:lvlText w:val=""/>
+      <w:lvlJc w:val="left"/>
+      <w:pPr>
+        <w:ind w:left="6480" w:hanging="360"/>
+      </w:pPr>
+      <w:rPr>
+        <w:rFonts w:ascii="Wingdings" w:hAnsi="Wingdings" w:hint="default"/>
+      </w:rPr>
+    </w:lvl>
+  </w:abstractNum>
+  <w:num w:numId="1" w16cid:durableId="154611250">
+    <w:abstractNumId w:val="0"/>
+  </w:num>
+</w:numbering>
 </file>
 
 <file path=word/styles.xml><?xml version="1.0" encoding="utf-8"?>
@@ -8396,12 +9289,11 @@
   <w:style w:type="paragraph" w:default="1" w:styleId="Normal">
     <w:name w:val="Normal"/>
     <w:qFormat/>
-    <w:rsid w:val="002F0C9F"/>
+    <w:rsid w:val="00D87434"/>
   </w:style>
   <w:style w:type="character" w:default="1" w:styleId="DefaultParagraphFont">
     <w:name w:val="Default Paragraph Font"/>
     <w:uiPriority w:val="1"/>
-    <w:semiHidden/>
     <w:unhideWhenUsed/>
   </w:style>
   <w:style w:type="table" w:default="1" w:styleId="TableNormal">
@@ -8443,6 +9335,17 @@
         <w:insideV w:val="single" w:sz="4" w:space="0" w:color="auto"/>
       </w:tblBorders>
     </w:tblPr>
+  </w:style>
+  <w:style w:type="paragraph" w:styleId="ListParagraph">
+    <w:name w:val="List Paragraph"/>
+    <w:basedOn w:val="Normal"/>
+    <w:uiPriority w:val="34"/>
+    <w:qFormat/>
+    <w:rsid w:val="00D87434"/>
+    <w:pPr>
+      <w:ind w:left="720"/>
+      <w:contextualSpacing/>
+    </w:pPr>
   </w:style>
 </w:styles>
 </file>
@@ -8578,9 +9481,9 @@
     </inkml:brush>
   </inkml:definitions>
   <inkml:trace contextRef="#ctx0" brushRef="#br0">284 733 7936 0 0,'1'-5'169'0'0,"3"-37"521"0"0,-5 8 925 0 0,-2 22-756 0 0,-6-6-158 0 0,-10-6 166 0 0,18 24-738 0 0,-5 10-7 0 0,-2 5-38 0 0,3-7-27 0 0,0 1 1 0 0,1 1 0 0 0,0-1-1 0 0,0 1 1 0 0,1-1 0 0 0,1 1-1 0 0,-4 19 1 0 0,-30 182 299 0 0,8 37 178 0 0,6-79-427 0 0,-11 197 859 0 0,30-320-943 0 0,-6 100 57 0 0,4 35 211 0 0,4-81-80 0 0,-3-62-69 0 0,-3 0 1 0 0,-1 0-1 0 0,-13 37 1 0 0,17-59-141 0 0,4-15-2 0 0,0 0 0 0 0,0 0 0 0 0,0 0 0 0 0,-1 0 0 0 0,1-1 0 0 0,0 1 0 0 0,0 0 0 0 0,-1 0 0 0 0,1 0 0 0 0,0 0 0 0 0,-1 0 0 0 0,1 0 0 0 0,-1 0 0 0 0,1-1 0 0 0,-1 1 0 0 0,0 0 0 0 0,1 0 0 0 0,-1-1 0 0 0,0 1 0 0 0,1 0 0 0 0,-1-1 0 0 0,-2 2 0 0 0,3-3-5 0 0,-1 1 0 0 0,0-1 0 0 0,0 1 0 0 0,1-1 0 0 0,-1 1 0 0 0,0-1-1 0 0,1 0 1 0 0,-1 0 0 0 0,1 1 0 0 0,-1-1 0 0 0,0 0 0 0 0,1 0 0 0 0,0 1 0 0 0,-1-3 0 0 0,0 1-7 0 0,-4-6-63 0 0,5 7 2 0 0</inkml:trace>
-  <inkml:trace contextRef="#ctx0" brushRef="#br0" timeOffset="360.92">170 1464 6824 0 0,'0'0'-8'0'0,"3"-4"-132"0"0,18-18 280 0 0,1 0 1 0 0,1 2 0 0 0,39-27-1 0 0,79-46 1391 0 0,-111 74-1119 0 0,-11 7-99 0 0,-1 0 0 0 0,17-16 0 0 0,11-8 15 0 0,44-23 758 0 0,-88 58-932 0 0,9-6 190 0 0</inkml:trace>
+  <inkml:trace contextRef="#ctx0" brushRef="#br0" timeOffset="360.91">170 1464 6824 0 0,'0'0'-8'0'0,"3"-4"-132"0"0,18-18 280 0 0,1 0 1 0 0,1 2 0 0 0,39-27-1 0 0,79-46 1391 0 0,-111 74-1119 0 0,-11 7-99 0 0,-1 0 0 0 0,17-16 0 0 0,11-8 15 0 0,44-23 758 0 0,-88 58-932 0 0,9-6 190 0 0</inkml:trace>
   <inkml:trace contextRef="#ctx0" brushRef="#br0" timeOffset="721.42">747 540 6424 0 0,'4'1'-8'0'0,"14"4"1"0"0,-4-1-19 0 0,-12 0-2 0 0,-1 4 17 0 0,2 8 16 0 0,-1-1 1 0 0,-1 1-1 0 0,0-1 1 0 0,-1 1-1 0 0,-3 27 1 0 0,1-26 25 0 0,-4 52 145 0 0,-33 133 116 0 0,26-144 52 0 0,-22 78 829 0 0,-37 81-582 0 0,62-189-547 0 0,-83 259 2162 0 0,86-264-2000 0 0,-1-1 0 0 0,-16 32-1 0 0,14-34-103 0 0,8-13-61 0 0,-1 0 0 0 0,-1-1 0 0 0,1 1-1 0 0,-1-1 1 0 0,-1 0 0 0 0,1 0 0 0 0,-8 7 0 0 0,6-6 0 0 0,6-6-76 0 0,-1-1 0 0 0,1 0 0 0 0,0 1-1 0 0,0-1 1 0 0,-1 1 0 0 0,1-1 0 0 0,-1 0 0 0 0,1 1 0 0 0,0-1 0 0 0,-1 0 0 0 0,1 1-1 0 0,-1-1 1 0 0,1 0 0 0 0,0 0 0 0 0,-1 0 0 0 0,1 1 0 0 0,-1-1 0 0 0,1 0 0 0 0,-1 0 0 0 0,1 0-1 0 0,-1 0 1 0 0,1 0 0 0 0,-1 0 0 0 0,1 0 0 0 0,-1 0 0 0 0,1 0 0 0 0,-1 0 0 0 0,1 0-1 0 0,-1 0 1 0 0,1 0 0 0 0,-1 0 0 0 0,1-1 0 0 0,-1 1 0 0 0,1 0 0 0 0,-1 0 0 0 0,1 0-1 0 0,-1-1 1 0 0,1 1 0 0 0,0 0 0 0 0,-1-1 0 0 0</inkml:trace>
-  <inkml:trace contextRef="#ctx0" brushRef="#br0" timeOffset="1079.16">1111 483 8640 0 0,'0'0'-95'0'0,"2"4"3"0"0,-1-1 51 0 0,0 0 0 0 0,0-1-1 0 0,0 1 1 0 0,-1 0 0 0 0,1 0 0 0 0,-1 0-1 0 0,1 0 1 0 0,-1 0 0 0 0,0 0 0 0 0,0 0-1 0 0,-1-1 1 0 0,1 1 0 0 0,0 0 0 0 0,-1 0-1 0 0,0 0 1 0 0,-1 4 0 0 0,-1 1-43 0 0,1 1 1 0 0,0-1-1 0 0,-1 17 1 0 0,0-6 130 0 0,-7 32 0 0 0,0-15-21 0 0,-19 87 132 0 0,-4 87 647 0 0,23-135 283 0 0,8-63-999 0 0,-27 164 521 0 0,10-27-127 0 0,4-21 250 0 0,10-102-593 0 0,2-9 45 0 0,-3 29 0 0 0,2 18 761 0 0,4-62-668 0 0,0-15 12 0 0,0-93-186 0 0,0 65-96 0 0</inkml:trace>
+  <inkml:trace contextRef="#ctx0" brushRef="#br0" timeOffset="1079.15">1111 483 8640 0 0,'0'0'-95'0'0,"2"4"3"0"0,-1-1 51 0 0,0 0 0 0 0,0-1-1 0 0,0 1 1 0 0,-1 0 0 0 0,1 0 0 0 0,-1 0-1 0 0,1 0 1 0 0,-1 0 0 0 0,0 0 0 0 0,0 0-1 0 0,-1-1 1 0 0,1 1 0 0 0,0 0 0 0 0,-1 0-1 0 0,0 0 1 0 0,-1 4 0 0 0,-1 1-43 0 0,1 1 1 0 0,0-1-1 0 0,-1 17 1 0 0,0-6 130 0 0,-7 32 0 0 0,0-15-21 0 0,-19 87 132 0 0,-4 87 647 0 0,23-135 283 0 0,8-63-999 0 0,-27 164 521 0 0,10-27-127 0 0,4-21 250 0 0,10-102-593 0 0,2-9 45 0 0,-3 29 0 0 0,2 18 761 0 0,4-62-668 0 0,0-15 12 0 0,0-93-186 0 0,0 65-96 0 0</inkml:trace>
   <inkml:trace contextRef="#ctx0" brushRef="#br0" timeOffset="1421.57">1046 821 6128 0 0,'36'-141'14'0'0,"-17"77"-6"0"0,28-77 99 0 0,-32 105-9 0 0,3 1 0 0 0,29-46-1 0 0,-28 53 375 0 0,35-41 0 0 0,-50 64-407 0 0,0 2-1 0 0,0-1 1 0 0,0 0-1 0 0,0 1 0 0 0,1 0 1 0 0,-1 0-1 0 0,1 0 1 0 0,0 0-1 0 0,0 1 0 0 0,0 0 1 0 0,0 0-1 0 0,9-2 1 0 0,-3 1 61 0 0,-9 2-96 0 0,0 0 0 0 0,0 1 0 0 0,-1 0 0 0 0,1-1 0 0 0,0 1 0 0 0,0 0 0 0 0,0 0 0 0 0,0 0 0 0 0,0 0 0 0 0,0 0-1 0 0,0 0 1 0 0,0 0 0 0 0,0 1 0 0 0,0-1 0 0 0,3 2 0 0 0,1 0-1 0 0,1 1-1 0 0,-1 0 1 0 0,0 1-1 0 0,0-1 1 0 0,0 1 0 0 0,-1 0-1 0 0,1 0 1 0 0,-1 1-1 0 0,0 0 1 0 0,0 0 0 0 0,0 0-1 0 0,-1 0 1 0 0,0 1-1 0 0,0 0 1 0 0,0 0 0 0 0,-1 0-1 0 0,5 9 1 0 0,2 10 129 0 0,0 1 1 0 0,-2-1 0 0 0,-1 1 0 0 0,4 28-1 0 0,-6-13 125 0 0,-2 0 0 0 0,-4 67 0 0 0,-14 132 157 0 0,11-192-142 0 0,-2 0 0 0 0,-2-1 0 0 0,-3 0 0 0 0,-22 65 0 0 0,-14 24-58 0 0,35-101-45 0 0,-2-2 1 0 0,-1 0-1 0 0,-2-1 1 0 0,-31 46 0 0 0,43-71-172 0 0,-7 12 91 0 0,-2 0 0 0 0,0-1 1 0 0,-1-1-1 0 0,-1 0 0 0 0,0-1 0 0 0,-2 0 0 0 0,1-2 0 0 0,-2 0 0 0 0,0-1 0 0 0,-1-1 0 0 0,-26 13 1 0 0,40-22-94 0 0,0-1 1 0 0,-1 1-1 0 0,1-1 1 0 0,0 0-1 0 0,-1 0 1 0 0,1-1 0 0 0,-1 0-1 0 0,1 0 1 0 0,-1 0-1 0 0,0-1 1 0 0,1 0-1 0 0,-1 0 1 0 0,0-1 0 0 0,1 0-1 0 0,-1 0 1 0 0,1-1-1 0 0,-1 1 1 0 0,1-2-1 0 0,0 1 1 0 0,0 0 0 0 0,-1-1-1 0 0,2 0 1 0 0,-1-1-1 0 0,0 1 1 0 0,1-1-1 0 0,0 0 1 0 0,-9-9 0 0 0,6 5-43 0 0,1 0 1 0 0,0-1 0 0 0,0 0-1 0 0,1 0 1 0 0,1 0 0 0 0,-1-1-1 0 0,1 0 1 0 0,1 0 0 0 0,0 0 0 0 0,0-1-1 0 0,1 1 1 0 0,1-1 0 0 0,-1 0-1 0 0,2 0 1 0 0,-1 0 0 0 0,2-17 0 0 0,-1-4-125 0 0</inkml:trace>
   <inkml:trace contextRef="#ctx0" brushRef="#br0" timeOffset="2018.16">1873 219 9344 0 0,'2'-5'-162'0'0,"8"-18"-19"0"0,-5 11-225 0 0,-7 11 233 0 0,-9 18 149 0 0,-9 47 48 0 0,2 0 0 0 0,-16 114 0 0 0,25-92-2 0 0,-4 78 39 0 0,5 53 181 0 0,7-162-104 0 0,5 104 73 0 0,3-28-91 0 0,-5-102 20 0 0,8 43 1 0 0,-9-65-97 0 0,1-1 0 0 0,0 0 0 0 0,0 0 0 0 0,1 0 0 0 0,0 0 0 0 0,0 0 0 0 0,0-1 0 0 0,1 1 0 0 0,8 9 0 0 0,-12-14-26 0 0,1 0-1 0 0,0 0 1 0 0,0 0 0 0 0,-1-1-1 0 0,1 1 1 0 0,0 0 0 0 0,0 0-1 0 0,0-1 1 0 0,0 1 0 0 0,0 0 0 0 0,0-1-1 0 0,0 1 1 0 0,0-1 0 0 0,1 0-1 0 0,-1 1 1 0 0,0-1 0 0 0,0 0-1 0 0,0 1 1 0 0,0-1 0 0 0,1 0-1 0 0,-1 0 1 0 0,0 0 0 0 0,0 0-1 0 0,0 0 1 0 0,0 0 0 0 0,1-1-1 0 0,-1 1 1 0 0,0 0 0 0 0,0-1-1 0 0,0 1 1 0 0,0-1 0 0 0,0 1 0 0 0,0-1-1 0 0,0 1 1 0 0,0-1 0 0 0,0 0-1 0 0,0 1 1 0 0,0-1 0 0 0,0 0-1 0 0,1-1 1 0 0,2-2 27 0 0,0 0-1 0 0,-1 0 1 0 0,1-1-1 0 0,-1 0 1 0 0,0 0 0 0 0,4-10-1 0 0,1-4 118 0 0,-1 0-1 0 0,7-30 1 0 0,-10 31-109 0 0,8-24 39 0 0,36-147 129 0 0,1-65 256 0 0,-20 80-362 0 0,-8 45 75 0 0,34-149 1113 0 0,-23 157-1004 0 0,-27 101-214 0 0,1 0 0 0 0,1 1 0 0 0,14-30 0 0 0,-13 33-34 0 0,3-5 50 0 0,-2 16 15 0 0,-7 11-11 0 0,-2 67 23 0 0,0-56-120 0 0,-10 139 100 0 0,-23 179 284 0 0,28-286-338 0 0,-7 114 126 0 0,10-73 95 0 0,13 118 0 0 0,-2-126-211 0 0,-7-67-45 0 0,0-1-1 0 0,1 0 1 0 0,0 0 0 0 0,7 15-1 0 0,-2-6 0 0 0,-7-16-13 0 0,2 0 1 0 0,-1 0-1 0 0,1 0 1 0 0,0-1-1 0 0,0 1 1 0 0,1-1-1 0 0,5 7 0 0 0,-8-11-3 0 0,0-1-1 0 0,0 0 0 0 0,0 0 1 0 0,0 0-1 0 0,1 0 0 0 0,-1 0 1 0 0,0 0-1 0 0,1 0 0 0 0,-1 0 1 0 0,1 0-1 0 0,-1-1 0 0 0,1 1 0 0 0,-1 0 1 0 0,1-1-1 0 0,-1 0 0 0 0,1 1 1 0 0,0-1-1 0 0,-1 0 0 0 0,1 0 1 0 0,0 0-1 0 0,-1 0 0 0 0,1 0 1 0 0,0 0-1 0 0,-1 0 0 0 0,1 0 0 0 0,-1-1 1 0 0,1 1-1 0 0,0-1 0 0 0,-1 1 1 0 0,1-1-1 0 0,-1 0 0 0 0,1 1 1 0 0,-1-1-1 0 0,0 0 0 0 0,2-1 0 0 0,7-5 2 0 0,44-31 5 0 0,-5-1-2084 0 0</inkml:trace>
 </inkml:ink>
@@ -8995,7 +9898,7 @@
   <inkml:trace contextRef="#ctx0" brushRef="#br0" timeOffset="8858.21">139 5148 9240 0 0,'-3'-13'-4'0'0,"0"0"1"0"0,0-1-1 0 0,2 1 0 0 0,-1 0 1 0 0,2-1-1 0 0,0 1 1 0 0,0-1-1 0 0,4-16 1 0 0,0 4 35 0 0,2 0 0 0 0,0 1 1 0 0,13-32-1 0 0,-8 30 24 0 0,24-45 0 0 0,-19 42 0 0 0,-10 15 35 0 0,2 2-1 0 0,-1-1 1 0 0,2 1-1 0 0,0 0 1 0 0,0 0-1 0 0,1 1 1 0 0,1 1 0 0 0,0 0-1 0 0,0 0 1 0 0,1 1-1 0 0,1 0 1 0 0,22-12-1 0 0,-34 21-73 0 0,-1 0 0 0 0,1 1 0 0 0,0-1 0 0 0,0 1 1 0 0,0-1-1 0 0,0 1 0 0 0,0-1 0 0 0,0 1 0 0 0,0 0 0 0 0,0 0 0 0 0,0-1 0 0 0,0 1 0 0 0,0 0 0 0 0,0 0 0 0 0,0 0 0 0 0,0 0 0 0 0,1 0 0 0 0,-1 0 0 0 0,0 1 0 0 0,0-1 0 0 0,0 0 0 0 0,0 0 0 0 0,0 1 0 0 0,0-1 0 0 0,0 1 0 0 0,0-1 0 0 0,0 1 0 0 0,-1-1 0 0 0,1 1 0 0 0,0-1 1 0 0,0 1-1 0 0,0 0 0 0 0,0 0 0 0 0,-1-1 0 0 0,1 1 0 0 0,0 0 0 0 0,-1 0 0 0 0,1 0 0 0 0,-1 0 0 0 0,1 0 0 0 0,0 1 0 0 0,1 3 47 0 0,0 0-1 0 0,-1 0 1 0 0,1 0-1 0 0,-1 0 1 0 0,0 1-1 0 0,0-1 1 0 0,0 6-1 0 0,0 7 82 0 0,-1 1 0 0 0,0-1-1 0 0,-4 20 1 0 0,1-4-86 0 0,-4 32 55 0 0,-3 0 1 0 0,-3 0 0 0 0,-24 71-1 0 0,34-128-101 0 0,-9 31 148 0 0,-24 55-1 0 0,-6 4-96 0 0,36-86-55 0 0,1 0-1 0 0,-2-1 1 0 0,0 1 0 0 0,0-1 0 0 0,-1 0 0 0 0,0-1 0 0 0,-1 0 0 0 0,-1 0 0 0 0,-12 11 0 0 0,19-20-1 0 0,0 1 0 0 0,-1-1 1 0 0,1 0-1 0 0,0 1 0 0 0,-1-1 1 0 0,1-1-1 0 0,-1 1 0 0 0,0 0 0 0 0,0-1 1 0 0,1 0-1 0 0,-1 0 0 0 0,0 0 1 0 0,0 0-1 0 0,0-1 0 0 0,-5 1 0 0 0,6-2-1 0 0,-1 1-1 0 0,1-1 0 0 0,0 0 1 0 0,0 0-1 0 0,0 0 0 0 0,0 0 0 0 0,0-1 1 0 0,0 1-1 0 0,0-1 0 0 0,0 0 1 0 0,1 1-1 0 0,-1-1 0 0 0,0 0 0 0 0,1-1 1 0 0,0 1-1 0 0,-1 0 0 0 0,1-1 0 0 0,0 1 1 0 0,0-1-1 0 0,1 0 0 0 0,-3-4 1 0 0,-6-12 8 0 0,0 0 0 0 0,2 0 0 0 0,-12-37 0 0 0,19 48-14 0 0,1 0 0 0 0,-1 0 0 0 0,1 0 0 0 0,1 0 0 0 0,-1 0 0 0 0,1 0 0 0 0,1 0 0 0 0,-1 0 0 0 0,1 0 0 0 0,1 0 0 0 0,0 1 0 0 0,5-11 0 0 0,-8 17-1 0 0,1 0 1 0 0,-1 0-1 0 0,1 0 1 0 0,0 1-1 0 0,-1-1 1 0 0,1 0-1 0 0,0 0 1 0 0,-1 1-1 0 0,1-1 1 0 0,0 1-1 0 0,0-1 0 0 0,0 0 1 0 0,0 1-1 0 0,0 0 1 0 0,0-1-1 0 0,0 1 1 0 0,-1-1-1 0 0,1 1 1 0 0,0 0-1 0 0,0 0 1 0 0,0 0-1 0 0,0 0 1 0 0,0 0-1 0 0,0 0 1 0 0,0 0-1 0 0,0 0 0 0 0,0 0 1 0 0,0 0-1 0 0,0 0 1 0 0,0 0-1 0 0,0 1 1 0 0,2 0-1 0 0,1 0 2 0 0,0 1-1 0 0,0-1 1 0 0,0 1-1 0 0,0 1 0 0 0,5 2 1 0 0,-1 3 4 0 0,1-1 0 0 0,-1 1 1 0 0,0 0-1 0 0,-1 1 0 0 0,10 14 0 0 0,-10-13-3 0 0,31 44 22 0 0,3 0-11 0 0,-25-34-9 0 0,-5-6 18 0 0,0 0-1 0 0,18 16 1 0 0,-26-27-16 0 0,0 0 1 0 0,0-1-1 0 0,1 1 1 0 0,0-1-1 0 0,-1 1 1 0 0,1-1-1 0 0,0 0 1 0 0,0-1-1 0 0,0 1 1 0 0,0-1-1 0 0,0 1 0 0 0,1-1 1 0 0,-1-1-1 0 0,8 2 1 0 0,0-4-1 0 0,0-4 1 0 0</inkml:trace>
   <inkml:trace contextRef="#ctx0" brushRef="#br0" timeOffset="9204.14">969 5204 9440 0 0,'0'0'0'0'0,"29"-1"0"0"0,-9-11 16 0 0,-2 0 8 0 0,-5 3-8 0 0,28-9 64 0 0,-25 7-8 0 0,2-2 0 0 0,2 4 0 0 0,2-2-80 0 0,-2 0 0 0 0,-2-2-8 0 0</inkml:trace>
   <inkml:trace contextRef="#ctx0" brushRef="#br0" timeOffset="9789.76">2571 4140 10152 0 0,'-12'-6'-43'0'0,"8"4"4"0"0,0 0-1 0 0,0 0 1 0 0,-1 1-1 0 0,0-1 1 0 0,1 1-1 0 0,-1 0 1 0 0,0 0-1 0 0,1 1 1 0 0,-1-1-1 0 0,0 1 1 0 0,0 0-1 0 0,1 0 1 0 0,-1 1-1 0 0,0 0 1 0 0,-5 1-1 0 0,-79 12-312 0 0,68-9-77 0 0,-36 12-1 0 0,-67 29-392 0 0,31-13 639 0 0,-36 11 92 0 0,83-27-33 0 0,-45 24-1 0 0,55-23 96 0 0,-58 19-1 0 0,65-28 42 0 0,-73 25 104 0 0,98-32-77 0 0,0-1-1 0 0,0 1 1 0 0,0-1-1 0 0,0 0 0 0 0,0 0 1 0 0,-1 0-1 0 0,1-1 1 0 0,0 1-1 0 0,0-1 0 0 0,-1 0 1 0 0,1-1-1 0 0,0 1 1 0 0,0-1-1 0 0,-5-1 0 0 0,7 2 150 0 0,1-2 139 0 0,1 2-302 0 0,-1-1 1 0 0,1 1 0 0 0,0-1-1 0 0,0 1 1 0 0,-1 0-1 0 0,1-1 1 0 0,0 1 0 0 0,0-1-1 0 0,0 1 1 0 0,0-1-1 0 0,0 1 1 0 0,-1-1 0 0 0,1 1-1 0 0,0-1 1 0 0,0 1 0 0 0,0-1-1 0 0,0 1 1 0 0,0 0-1 0 0,1-1 1 0 0,-1 1 0 0 0,0-1-1 0 0,0 1 1 0 0,0-1-1 0 0,0 0 1 0 0,6-4 86 0 0,-1 0-1 0 0,1 0 1 0 0,0 0 0 0 0,0 1-1 0 0,1 0 1 0 0,-1 0-1 0 0,1 0 1 0 0,0 1 0 0 0,0 0-1 0 0,0 0 1 0 0,0 1-1 0 0,8-2 1 0 0,11-1-46 0 0,-1 0-1 0 0,33-1 1 0 0,-51 6-18 0 0,0 0 0 0 0,0 0 0 0 0,0 1 0 0 0,0-1 0 0 0,0 2 0 0 0,-1-1 0 0 0,1 1 0 0 0,0 0 0 0 0,-1 1 0 0 0,11 4 0 0 0,-7-1 24 0 0,0 0 0 0 0,0 1 0 0 0,-1 0 0 0 0,1 0 0 0 0,12 15 0 0 0,-2 0 57 0 0,-2 1 0 0 0,-1 0 0 0 0,-1 2 0 0 0,16 31 0 0 0,63 132 619 0 0,-82-162-644 0 0,20 50 1 0 0,-33-75-104 0 0,3 8 3 0 0,-1-1 0 0 0,1 1 0 0 0,-2 0 0 0 0,1 0 0 0 0,-1 11 0 0 0,2 8 34 0 0,-1-10 20 0 0,-1 1-1 0 0,-1-1 1 0 0,0 1-1 0 0,-5 28 1 0 0,2-25-19 0 0,6 7 22 0 0,0-11-34 0 0,-7-13-1 0 0,4-5-25 0 0,0 0 0 0 0,-1 0 0 0 0,1 0-1 0 0,0 0 1 0 0,0 0 0 0 0,0 0-1 0 0,0 0 1 0 0,-1 0 0 0 0,1 1-1 0 0,0-1 1 0 0,0 0 0 0 0,0 0 0 0 0,0 0-1 0 0,0 0 1 0 0,-1 0 0 0 0,1 0-1 0 0,0 1 1 0 0,0-1 0 0 0,0 0 0 0 0,0 0-1 0 0,0 0 1 0 0,0 0 0 0 0,0 1-1 0 0,0-1 1 0 0,0 0 0 0 0,0 0-1 0 0,0 0 1 0 0,-1 0 0 0 0,1 1 0 0 0,0-1-1 0 0,0 0 1 0 0,0 0 0 0 0,0 0-1 0 0,0 0 1 0 0,1 1 0 0 0,-1-1 0 0 0,0 0-1 0 0,0 1 1 0 0,0 0 0 0 0,0-1-1 0 0,0 1 1 0 0,1 0 0 0 0,-1 0-1 0 0,0-1 1 0 0,0 1 0 0 0,1 0-1 0 0,-1-1 1 0 0,1 1 0 0 0,-1-1-1 0 0,0 1 1 0 0,1-1 0 0 0,-1 1-1 0 0,1 0 1 0 0,0-1 0 0 0,-1 0-1 0 0,1 1 1 0 0,-1-1 0 0 0,1 1-1 0 0,0-1 1 0 0,-1 0 0 0 0,1 1-1 0 0,0-1 1 0 0,-1 0 0 0 0,1 0-1 0 0,0 1 1 0 0,-1-1 0 0 0,1 0-1 0 0,0 0 1 0 0,0 0 0 0 0,-1 0-1 0 0,1 0 1 0 0,0 0 0 0 0,-1 0 0 0 0,1 0-1 0 0,0 0 1 0 0,0-1 0 0 0,40-10 31 0 0,-21 5-25 0 0,-3 2-8 0 0,-6 2 2 0 0,-1-1-1 0 0,1-1 0 0 0,-1 0 0 0 0,1-1 0 0 0,-1 1 1 0 0,-1-2-1 0 0,17-10 0 0 0,-47 34 7 0 0,1-4-5 0 0,0-1 0 0 0,-28 13 0 0 0,4-1 5 0 0,33-18-3 0 0,0 0 1 0 0,-1 0 0 0 0,-15 5 0 0 0,20-9 1 0 0,-1 0 1 0 0,1 1 0 0 0,0 0 0 0 0,-11 9 0 0 0,9-7 12 0 0,0 1 0 0 0,-1-1 0 0 0,-20 8 0 0 0,-17 3 3 0 0,25-13-18 0 0,9-9-4 0 0</inkml:trace>
-  <inkml:trace contextRef="#ctx0" brushRef="#br0" timeOffset="10420.35">2484 4358 6128 0 0,'36'-25'26'0'0,"-23"12"6"0"0,19-23 0 0 0,-2 0 94 0 0,20-21-6 0 0,-45 49-107 0 0,1 1 1 0 0,-1-1 0 0 0,7-14-1 0 0,22-49 143 0 0,-30 62-66 0 0,0 0-1 0 0,-1-1 0 0 0,-1 1 0 0 0,0-1 0 0 0,0 0 1 0 0,-1 0-1 0 0,0 0 0 0 0,0 0 0 0 0,-2-15 0 0 0,1 17 57 0 0,-1 0-1 0 0,-1-1 0 0 0,1 1 0 0 0,-1 0 0 0 0,0 0 0 0 0,-6-12 1 0 0,7 17-90 0 0,0 0 1 0 0,-1 0 0 0 0,1 1 0 0 0,-1-1 0 0 0,1 0 0 0 0,-1 1 0 0 0,0-1-1 0 0,0 1 1 0 0,0-1 0 0 0,-1 1 0 0 0,1 0 0 0 0,-1 0 0 0 0,1 0 0 0 0,-1 0-1 0 0,1 0 1 0 0,-1 1 0 0 0,0-1 0 0 0,0 1 0 0 0,-5-2 0 0 0,1 2 9 0 0,1 0-1 0 0,-1 0 1 0 0,0 1 0 0 0,0 0 0 0 0,0 0-1 0 0,1 0 1 0 0,-1 1 0 0 0,0 0 0 0 0,1 0 0 0 0,-1 1-1 0 0,1 0 1 0 0,-1 0 0 0 0,1 1 0 0 0,0-1 0 0 0,0 1-1 0 0,0 1 1 0 0,0-1 0 0 0,0 1 0 0 0,-8 7 0 0 0,-2 1 11 0 0,4-4 10 0 0,0 1-1 0 0,1 0 1 0 0,-1 0 0 0 0,2 2 0 0 0,0-1 0 0 0,-15 21 0 0 0,11-10 54 0 0,2 1 0 0 0,-12 27 0 0 0,-20 52 52 0 0,35-79-120 0 0,0 1 0 0 0,2 1 0 0 0,1-1 0 0 0,-3 27 0 0 0,6-34-6 0 0,-5 46 70 0 0,-2 60-15 0 0,8-96-84 0 0,4 40 1 0 0,8 65 20 0 0,8 41-12 0 0,-10-126-33 0 0,17 55 1 0 0,-22-90-23 0 0,0 1 1 0 0,2 24 0 0 0,-5-31 3 0 0,0-1 1 0 0,0 0-1 0 0,0 1 1 0 0,0-1-1 0 0,-1 1 1 0 0,0-1-1 0 0,0 0 1 0 0,0 1-1 0 0,0-1 1 0 0,-1 0-1 0 0,-1 5 1 0 0,2-8-49 0 0,-2-1 46 0 0,1 0-1 0 0,-1 0 1 0 0,1 0 0 0 0,-1-1 0 0 0,1 1 0 0 0,-1-1 0 0 0,1 0 0 0 0,-1 0 0 0 0,1 0 0 0 0,0 0 0 0 0,-1 0-1 0 0,1 0 1 0 0,0-1 0 0 0,0 1 0 0 0,0-1 0 0 0,0 1 0 0 0,0-1 0 0 0,0 0 0 0 0,1 0 0 0 0,-1 0 0 0 0,0 0-1 0 0,1 0 1 0 0,0 0 0 0 0,-1 0 0 0 0,1 0 0 0 0,0-1 0 0 0,-1-2 0 0 0,-7-15 7 0 0,2 0-1 0 0,0-1 1 0 0,1 1 0 0 0,1-1-1 0 0,1 0 1 0 0,1-1 0 0 0,1 1-1 0 0,1 0 1 0 0,1-25 0 0 0,14-108 105 0 0,-6 116-51 0 0,-1 12-26 0 0,16-32 0 0 0,-20 50-27 0 0,0 1 1 0 0,1-1 0 0 0,0 1 0 0 0,1 0-1 0 0,0 0 1 0 0,0 0 0 0 0,0 1 0 0 0,1 0 0 0 0,11-11-1 0 0,3 7 8 0 0</inkml:trace>
+  <inkml:trace contextRef="#ctx0" brushRef="#br0" timeOffset="10420.34">2484 4358 6128 0 0,'36'-25'26'0'0,"-23"12"6"0"0,19-23 0 0 0,-2 0 94 0 0,20-21-6 0 0,-45 49-107 0 0,1 1 1 0 0,-1-1 0 0 0,7-14-1 0 0,22-49 143 0 0,-30 62-66 0 0,0 0-1 0 0,-1-1 0 0 0,-1 1 0 0 0,0-1 0 0 0,0 0 1 0 0,-1 0-1 0 0,0 0 0 0 0,0 0 0 0 0,-2-15 0 0 0,1 17 57 0 0,-1 0-1 0 0,-1-1 0 0 0,1 1 0 0 0,-1 0 0 0 0,0 0 0 0 0,-6-12 1 0 0,7 17-90 0 0,0 0 1 0 0,-1 0 0 0 0,1 1 0 0 0,-1-1 0 0 0,1 0 0 0 0,-1 1 0 0 0,0-1-1 0 0,0 1 1 0 0,0-1 0 0 0,-1 1 0 0 0,1 0 0 0 0,-1 0 0 0 0,1 0 0 0 0,-1 0-1 0 0,1 0 1 0 0,-1 1 0 0 0,0-1 0 0 0,0 1 0 0 0,-5-2 0 0 0,1 2 9 0 0,1 0-1 0 0,-1 0 1 0 0,0 1 0 0 0,0 0 0 0 0,0 0-1 0 0,1 0 1 0 0,-1 1 0 0 0,0 0 0 0 0,1 0 0 0 0,-1 1-1 0 0,1 0 1 0 0,-1 0 0 0 0,1 1 0 0 0,0-1 0 0 0,0 1-1 0 0,0 1 1 0 0,0-1 0 0 0,0 1 0 0 0,-8 7 0 0 0,-2 1 11 0 0,4-4 10 0 0,0 1-1 0 0,1 0 1 0 0,-1 0 0 0 0,2 2 0 0 0,0-1 0 0 0,-15 21 0 0 0,11-10 54 0 0,2 1 0 0 0,-12 27 0 0 0,-20 52 52 0 0,35-79-120 0 0,0 1 0 0 0,2 1 0 0 0,1-1 0 0 0,-3 27 0 0 0,6-34-6 0 0,-5 46 70 0 0,-2 60-15 0 0,8-96-84 0 0,4 40 1 0 0,8 65 20 0 0,8 41-12 0 0,-10-126-33 0 0,17 55 1 0 0,-22-90-23 0 0,0 1 1 0 0,2 24 0 0 0,-5-31 3 0 0,0-1 1 0 0,0 0-1 0 0,0 1 1 0 0,0-1-1 0 0,-1 1 1 0 0,0-1-1 0 0,0 0 1 0 0,0 1-1 0 0,0-1 1 0 0,-1 0-1 0 0,-1 5 1 0 0,2-8-49 0 0,-2-1 46 0 0,1 0-1 0 0,-1 0 1 0 0,1 0 0 0 0,-1-1 0 0 0,1 1 0 0 0,-1-1 0 0 0,1 0 0 0 0,-1 0 0 0 0,1 0 0 0 0,0 0 0 0 0,-1 0-1 0 0,1 0 1 0 0,0-1 0 0 0,0 1 0 0 0,0-1 0 0 0,0 1 0 0 0,0-1 0 0 0,0 0 0 0 0,1 0 0 0 0,-1 0 0 0 0,0 0-1 0 0,1 0 1 0 0,0 0 0 0 0,-1 0 0 0 0,1 0 0 0 0,0-1 0 0 0,-1-2 0 0 0,-7-15 7 0 0,2 0-1 0 0,0-1 1 0 0,1 1 0 0 0,1-1-1 0 0,1 0 1 0 0,1-1 0 0 0,1 1-1 0 0,1 0 1 0 0,1-25 0 0 0,14-108 105 0 0,-6 116-51 0 0,-1 12-26 0 0,16-32 0 0 0,-20 50-27 0 0,0 1 1 0 0,1-1 0 0 0,0 1 0 0 0,1 0-1 0 0,0 0 1 0 0,0 0 0 0 0,0 1 0 0 0,1 0 0 0 0,11-11-1 0 0,3 7 8 0 0</inkml:trace>
   <inkml:trace contextRef="#ctx0" brushRef="#br0" timeOffset="10755.05">3816 3598 9944 0 0,'0'0'25'0'0,"-7"7"0"0"0,-12 14-22 0 0,2 1 0 0 0,0 1 0 0 0,2 0 0 0 0,0 1-1 0 0,2 1 1 0 0,1 0 0 0 0,0 1 0 0 0,-11 40 0 0 0,-23 111 758 0 0,36-137-633 0 0,-28 141 107 0 0,-1 75 893 0 0,18-101 952 0 0,15-120-1738 0 0,-16 161 540 0 0,14-66-293 0 0,8-127-418 0 0</inkml:trace>
   <inkml:trace contextRef="#ctx0" brushRef="#br0" timeOffset="11100.01">3444 4354 10152 0 0,'27'-8'46'0'0,"10"-9"152"0"0,-17 6-12 0 0,-1-1-1 0 0,27-24 0 0 0,-16 18-24 0 0,30-11-32 0 0,-18 3-82 0 0,63-57-16 0 0,-84 70-32 0 0,1 0 1 0 0,-1 2-1 0 0,2 1 1 0 0,35-11-1 0 0,-58 20-1 0 0,1 1 1 0 0,0 0-1 0 0,-1-1 1 0 0,1 1-1 0 0,0 0 1 0 0,0 0-1 0 0,-1 0 0 0 0,1 0 1 0 0,0 0-1 0 0,-1 0 1 0 0,1 0-1 0 0,0 0 1 0 0,0 0-1 0 0,-1 0 0 0 0,1 0 1 0 0,0 0-1 0 0,-1 0 1 0 0,1 0-1 0 0,0 1 1 0 0,-1-1-1 0 0,1 0 0 0 0,0 1 1 0 0,-1-1-1 0 0,1 0 1 0 0,-1 1-1 0 0,1-1 1 0 0,0 1-1 0 0,-1-1 0 0 0,1 1 1 0 0,9 7-1661 0 0</inkml:trace>
   <inkml:trace contextRef="#ctx0" brushRef="#br0" timeOffset="11459.01">3991 4219 6728 0 0,'-2'-2'-480'0'0,"-30"-41"-1844"0"0,30 41 2264 0 0,1 0 0 0 0,0 0-1 0 0,-1 0 1 0 0,0 0 0 0 0,1 0 0 0 0,-1 1 0 0 0,0-1 0 0 0,-3-1 0 0 0,-30-16-310 0 0,32 17 380 0 0,0 1 0 0 0,0 0 0 0 0,0 0 0 0 0,0 0 0 0 0,0 0-1 0 0,0 1 1 0 0,0-1 0 0 0,0 1 0 0 0,0 0 0 0 0,0 0 0 0 0,0 0 0 0 0,0 0 0 0 0,0 1 0 0 0,0-1-1 0 0,-6 2 1 0 0,3 0 83 0 0,4-2-25 0 0,0 1 1 0 0,0 0-1 0 0,0 0 1 0 0,0-1-1 0 0,0 1 0 0 0,0 0 1 0 0,0 0-1 0 0,0 1 1 0 0,1-1-1 0 0,-1 0 0 0 0,0 1 1 0 0,-1 1-1 0 0,-35 36 811 0 0,33-33-826 0 0,1-1 0 0 0,0 1 0 0 0,0 0 0 0 0,-4 7 0 0 0,-12 26 623 0 0,2 2 0 0 0,-22 69 0 0 0,13 11 781 0 0,25-105-1224 0 0,1 0 0 0 0,0 1 0 0 0,1-1 0 0 0,1 1 0 0 0,4 23 0 0 0,-4-26 88 0 0,-1-11-257 0 0,0 0 0 0 0,0 1 0 0 0,0-1 0 0 0,1 0 1 0 0,-1 0-1 0 0,1 0 0 0 0,-1 0 0 0 0,1-1 0 0 0,0 1 1 0 0,0 0-1 0 0,1 0 0 0 0,-1 0 0 0 0,1-1 0 0 0,3 6 1 0 0,-2-6-48 0 0,0 0 0 0 0,0 0 0 0 0,0-1 1 0 0,0 1-1 0 0,1 0 0 0 0,-1-1 0 0 0,1 0 0 0 0,-1 0 1 0 0,1 0-1 0 0,-1-1 0 0 0,1 1 0 0 0,0-1 1 0 0,-1 1-1 0 0,1-1 0 0 0,-1-1 0 0 0,1 1 1 0 0,0 0-1 0 0,-1-1 0 0 0,1 0 0 0 0,-1 1 0 0 0,1-1 1 0 0,-1-1-1 0 0,1 1 0 0 0,-1-1 0 0 0,4-1 1 0 0,4-3 39 0 0,-1 0 0 0 0,0-1-1 0 0,0 0 1 0 0,-1 0 0 0 0,0-1 0 0 0,0 0 0 0 0,13-17 0 0 0,46-66 211 0 0,-54 70-221 0 0,0-1 27 0 0,-1 1-1 0 0,-1-2 1 0 0,-1 0 0 0 0,-1 0-1 0 0,-1-1 1 0 0,-1 0-1 0 0,-2 0 1 0 0,0-1-1 0 0,-1 0 1 0 0,2-44 0 0 0,-7 65-37 0 0,0 1 0 0 0,0-1 0 0 0,0 0 1 0 0,0 1-1 0 0,-1-1 0 0 0,1 0 0 0 0,-1 1 1 0 0,-1-5-1 0 0,0 2 52 0 0,2 6-88 0 0,0 0 0 0 0,0 0 1 0 0,0 0-1 0 0,0 0 0 0 0,0 0 0 0 0,0 0 1 0 0,0 0-1 0 0,0 0 0 0 0,0 0 1 0 0,0 0-1 0 0,-1 0 0 0 0,1 0 1 0 0,0 0-1 0 0,0 0 0 0 0,0 0 1 0 0,0 0-1 0 0,0 0 0 0 0,0 0 1 0 0,0 0-1 0 0,0 0 0 0 0,0 0 0 0 0,0 0 1 0 0,0 0-1 0 0,0 0 0 0 0,0 0 1 0 0,0 1-1 0 0,0-1 0 0 0,0 0 1 0 0,0 0-1 0 0,0 0 0 0 0,-1 0 1 0 0,1 0-1 0 0,0 0 0 0 0,0 0 1 0 0,0 0-1 0 0,0-1 0 0 0,0 1 0 0 0,0 0 1 0 0,0 0-1 0 0,0 0 0 0 0,0 0 1 0 0,0 0-1 0 0,0 0 0 0 0,0 0 1 0 0,0 0-1 0 0,0 0 0 0 0,0 0 1 0 0,0 0-1 0 0,0 0 0 0 0,0 0 1 0 0,-1 0-1 0 0,1 0 0 0 0,0 0 0 0 0,0 0 1 0 0,0 0-1 0 0,0 0 0 0 0,0 0 1 0 0,0 0-1 0 0,0 0 0 0 0,0 0 1 0 0,0 0-1 0 0,0-1 0 0 0,0 1 1 0 0,0 0-1 0 0,-11 16 76 0 0,5 3-55 0 0,0-1 0 0 0,1 1 0 0 0,1 1 0 0 0,1-1 0 0 0,0 1-1 0 0,1 28 1 0 0,8 128 91 0 0,-5-162-104 0 0,1 7-1 0 0,1 0 0 0 0,1 0 0 0 0,0 0 1 0 0,2 0-1 0 0,1-1 0 0 0,10 24 0 0 0,-17-43-11 0 0,1-1 0 0 0,-1 1 0 0 0,0-1 0 0 0,0 1 0 0 0,1-1 0 0 0,-1 1-1 0 0,0-1 1 0 0,1 1 0 0 0,-1-1 0 0 0,0 1 0 0 0,1-1 0 0 0,-1 0 0 0 0,0 1 0 0 0,1-1 0 0 0,-1 0-1 0 0,1 1 1 0 0,-1-1 0 0 0,1 0 0 0 0,-1 1 0 0 0,2-1 0 0 0,22 12-70 0 0</inkml:trace>
@@ -9014,14 +9917,14 @@
   <inkml:trace contextRef="#ctx0" brushRef="#br0" timeOffset="31982.44">4549 6257 5824 0 0,'4'-2'-16'0'0,"4"-1"10"0"0,-5 3 2 0 0,-1-1-1 0 0,0 0 1 0 0,1 0 0 0 0,-1 0-1 0 0,0 0 1 0 0,1 0 0 0 0,-1 0 0 0 0,0-1-1 0 0,0 1 1 0 0,0-1 0 0 0,0 1-1 0 0,0-1 1 0 0,-1 0 0 0 0,1 0 0 0 0,0 1-1 0 0,-1-1 1 0 0,1-1 0 0 0,-1 1-1 0 0,0 0 1 0 0,2-4 0 0 0,19-45-65 0 0,-4 12 64 0 0,-10 16 90 0 0,-1 0-1 0 0,-1-1 0 0 0,0 1 0 0 0,-2-1 0 0 0,-1-1 0 0 0,-1 1 0 0 0,-1 0 1 0 0,-1-1-1 0 0,-6-45 0 0 0,3 45 169 0 0,-1 0-1 0 0,-2 1 1 0 0,0 0 0 0 0,-1 0 0 0 0,-2 0 0 0 0,0 1-1 0 0,-1 0 1 0 0,-2 1 0 0 0,-16-25 0 0 0,23 41-151 0 0,0 1-1 0 0,0-1 1 0 0,-1 1 0 0 0,1 0 0 0 0,-1 0 0 0 0,-1 0 0 0 0,1 1 0 0 0,0 0 0 0 0,-1 0 0 0 0,0 1-1 0 0,-11-5 1 0 0,14 7-67 0 0,1 0 0 0 0,-1 0-1 0 0,1 0 1 0 0,-1 0 0 0 0,1 0-1 0 0,-1 1 1 0 0,0-1 0 0 0,1 1-1 0 0,-1 0 1 0 0,0 0 0 0 0,1 1-1 0 0,-1-1 1 0 0,0 1 0 0 0,1 0-1 0 0,-1-1 1 0 0,1 2 0 0 0,-1-1-1 0 0,1 0 1 0 0,0 1 0 0 0,0-1-1 0 0,-1 1 1 0 0,1 0 0 0 0,0 0-1 0 0,0 1 1 0 0,1-1 0 0 0,-4 3-1 0 0,2 1 4 0 0,1 0 0 0 0,0 1 0 0 0,0-1 0 0 0,1 1-1 0 0,-1-1 1 0 0,1 1 0 0 0,1 0 0 0 0,-1 0 0 0 0,1-1-1 0 0,1 1 1 0 0,-1 0 0 0 0,1 0 0 0 0,1 14 0 0 0,0-14-29 0 0,0 1 0 0 0,0 0 1 0 0,1-1-1 0 0,0 1 0 0 0,0-1 1 0 0,1 0-1 0 0,0 1 0 0 0,0-1 1 0 0,0 0-1 0 0,1-1 0 0 0,0 1 1 0 0,1-1-1 0 0,-1 0 0 0 0,1 0 1 0 0,1 0-1 0 0,-1 0 0 0 0,1-1 1 0 0,0 0-1 0 0,0 0 0 0 0,0-1 1 0 0,1 0-1 0 0,-1 0 0 0 0,1 0 1 0 0,0-1-1 0 0,0 0 0 0 0,1 0 1 0 0,7 2-1 0 0,-5-3-6 0 0,1-1-1 0 0,-1 0 1 0 0,1 0 0 0 0,-1-1-1 0 0,1 0 1 0 0,-1-1 0 0 0,1 0 0 0 0,16-4-1 0 0,-11 0-1 0 0,1 0-1 0 0,-1-1 1 0 0,0 0-1 0 0,22-13 1 0 0,2-7-3 0 0,-2-1 0 0 0,-1-2 1 0 0,-1-2-1 0 0,35-38 1 0 0,-50 46 4 0 0,0-1 0 0 0,-1-1 1 0 0,-1-1-1 0 0,-2 0 1 0 0,0-1-1 0 0,14-35 1 0 0,-29 61 271 0 0,-4 10-114 0 0,-7 27-46 0 0,-4 19 54 0 0,4 12 149 0 0,3 0 1 0 0,4 79 0 0 0,2-130-235 0 0,3 103 594 0 0,-2-110-907 0 0,0-1-1 0 0,0 0 1 0 0,1 1-1 0 0,0-1 1 0 0,1 0-1 0 0,4 8 1 0 0</inkml:trace>
   <inkml:trace contextRef="#ctx0" brushRef="#br0" timeOffset="32537.48">6126 5211 7528 0 0,'25'38'-2'0'0,"-21"-29"1"0"0,1 1 0 0 0,-2 0-1 0 0,1 0 1 0 0,2 16 0 0 0,20 157-25 0 0,-24-162 13 0 0,17 302-43 0 0,-19-302 69 0 0,0-17-10 0 0,2 30 8 0 0,-3 0 0 0 0,-1 0 0 0 0,-8 45 0 0 0,1-49 70 0 0,7-24-4 0 0,0 0-1 0 0,0-1 0 0 0,1 1 0 0 0,0 0 0 0 0,0 0 0 0 0,0 0 1 0 0,0 9-1 0 0,-2-18 119 0 0,3 2-178 0 0,-1 1 0 0 0,1 0-1 0 0,0 0 1 0 0,-1 0 0 0 0,1 0-1 0 0,0 0 1 0 0,-1 0 0 0 0,1 0-1 0 0,0 0 1 0 0,0-1 0 0 0,-1 1-1 0 0,1 0 1 0 0,0 0 0 0 0,-1 0-1 0 0,1-1 1 0 0,0 1 0 0 0,0 0 0 0 0,0 0-1 0 0,-1-1 1 0 0,1 1 0 0 0,0 0-1 0 0,0 0 1 0 0,0-1 0 0 0,0 1-1 0 0,-1 0 1 0 0,1-1 0 0 0,0 1-1 0 0,0 0 1 0 0,0 0 0 0 0,0-1-1 0 0,0 0 1 0 0,-2-7 221 0 0,0 1-127 0 0,1 1 1 0 0,0-1-1 0 0,0 0 1 0 0,0 0-1 0 0,1 0 1 0 0,0 0-1 0 0,2-12 0 0 0,1-6-20 0 0,1 0 0 0 0,1 1 0 0 0,8-26-1 0 0,-10 42-45 0 0,0 0 0 0 0,0 0 0 0 0,0 0 0 0 0,1 1 1 0 0,0-1-1 0 0,1 1 0 0 0,0 0 0 0 0,0 0 0 0 0,0 1 0 0 0,1 0 0 0 0,0 0 0 0 0,0 0 0 0 0,0 0 0 0 0,13-7 0 0 0,-17 12-30 0 0,1-1 0 0 0,0 2 0 0 0,0-1 0 0 0,0 0 0 0 0,0 0 0 0 0,-1 1 0 0 0,1-1 0 0 0,0 1 0 0 0,0 0 0 0 0,0 0 0 0 0,0 0 0 0 0,0 1 0 0 0,0-1 1 0 0,0 0-1 0 0,0 1 0 0 0,0 0 0 0 0,0 0 0 0 0,-1 0 0 0 0,1 0 0 0 0,0 0 0 0 0,-1 1 0 0 0,1-1 0 0 0,-1 1 0 0 0,1 0 0 0 0,2 2 0 0 0,3 3 40 0 0,1 0 0 0 0,-1 1-1 0 0,-1 0 1 0 0,1 0 0 0 0,7 12 0 0 0,-10-11-21 0 0,0 0 1 0 0,0 0-1 0 0,-1 0 1 0 0,0 0-1 0 0,0 1 1 0 0,-1-1-1 0 0,-1 1 1 0 0,1 0-1 0 0,-2 0 1 0 0,1 0-1 0 0,-1 0 1 0 0,-1 15-1 0 0,-1-17-10 0 0,-1 0 0 0 0,0 0 0 0 0,0 0 0 0 0,-1 0-1 0 0,0 0 1 0 0,-1-1 0 0 0,1 1 0 0 0,-1-1 0 0 0,-1 0 0 0 0,1 0 0 0 0,-1 0 0 0 0,0-1 0 0 0,-7 7 0 0 0,0 2 29 0 0,9-12-41 0 0,1 1 0 0 0,-1-1 0 0 0,1 0 0 0 0,-1 1 0 0 0,0-1 0 0 0,0-1-1 0 0,0 1 1 0 0,-1 0 0 0 0,1-1 0 0 0,-1 0 0 0 0,1 1 0 0 0,-1-1 0 0 0,0-1 0 0 0,-6 3 0 0 0,-16 4 54 0 0,15-5-39 0 0,1 0-1 0 0,0 0 1 0 0,-1-1-1 0 0,-17 1 0 0 0,-4 2 27 0 0,27-4-46 0 0,0 0-1 0 0,-1 0 1 0 0,1-1-1 0 0,0 1 1 0 0,-1-1-1 0 0,-5-1 1 0 0,-36-3 23 0 0,35 3-28 0 0,0 1 0 0 0,0-2 1 0 0,0 0-1 0 0,-18-5 0 0 0,28 6-19 0 0,0 0-1 0 0,0 0 1 0 0,1 0-1 0 0,-1 0 1 0 0,0-1 0 0 0,1 1-1 0 0,-1-1 1 0 0,1 1-1 0 0,-1-1 1 0 0,1 1-1 0 0,-1-1 1 0 0,1 0 0 0 0,0 1-1 0 0,0-1 1 0 0,0 0-1 0 0,0 0 1 0 0,0 0-1 0 0,1 0 1 0 0,-1 0-1 0 0,0 0 1 0 0,1 0 0 0 0,0 0-1 0 0,-1-3 1 0 0,3-6-135 0 0</inkml:trace>
   <inkml:trace contextRef="#ctx0" brushRef="#br0" timeOffset="32974.35">6573 5641 5320 0 0,'1'10'4'0'0,"0"0"-1"0"0,-1 0 1 0 0,0 0 0 0 0,0 0 0 0 0,-1 0 0 0 0,0 0-1 0 0,-1 0 1 0 0,0 0 0 0 0,-1-1 0 0 0,0 1-1 0 0,-6 11 1 0 0,4-5 16 0 0,0-1 1 0 0,-4 22-1 0 0,-5 17 380 0 0,9-41-155 0 0,1 1-1 0 0,-3 21 1 0 0,-4 14 51 0 0,9-37 11 0 0,0 2 0 0 0,0-1 0 0 0,1 16 0 0 0,1-30-273 0 0,0 1 0 0 0,0 0 0 0 0,0 0 0 0 0,1 0 0 0 0,-1-1 0 0 0,0 1 0 0 0,0 0 0 0 0,0 0 0 0 0,0 0 0 0 0,1 0 0 0 0,-1 0 0 0 0,0 0 0 0 0,0-1 0 0 0,1 1 0 0 0,-1 0 1 0 0,0 0-1 0 0,0 0 0 0 0,0 0 0 0 0,1 0 0 0 0,-1 0 0 0 0,0 0 0 0 0,0 0 0 0 0,1 0 0 0 0,-1 0 0 0 0,0 0 0 0 0,0 0 0 0 0,1 0 0 0 0,-1 0 0 0 0,0 0 0 0 0,0 0 0 0 0,1 0 0 0 0,-1 1 0 0 0,0-1 0 0 0,0 0 0 0 0,0 0 1 0 0,1 0-1 0 0,-1 0 0 0 0,0 0 0 0 0,0 0 0 0 0,0 1 0 0 0,0-1 0 0 0,1 0 0 0 0,-1 0 0 0 0,0 0 0 0 0,0 1 0 0 0,0-1 0 0 0,0 0 0 0 0,0 0 0 0 0,0 0 0 0 0,1 1 0 0 0,-1-1 0 0 0,0 0 0 0 0,0 0 0 0 0,0 1 0 0 0,0-1 0 0 0,0 0 1 0 0,0 0-1 0 0,0 0 0 0 0,0 1 0 0 0,0-1 0 0 0,0 0 0 0 0,0 1 0 0 0,22-29-182 0 0,-20 25 252 0 0,22-32-59 0 0,28-54-1 0 0,26-50 10 0 0,-70 124-52 0 0,0 0 0 0 0,1 1 0 0 0,20-24 0 0 0,-20 30-2 0 0,0 4 1 0 0,-8 5 0 0 0,-1-1 0 0 0,1 0-1 0 0,-1 0 1 0 0,1 0 0 0 0,-1 0 0 0 0,0 1-1 0 0,1-1 1 0 0,-1 0 0 0 0,1 0 0 0 0,-1 1 0 0 0,0-1-1 0 0,1 0 1 0 0,-1 1 0 0 0,0-1 0 0 0,1 0 0 0 0,-1 1-1 0 0,0-1 1 0 0,1 0 0 0 0,-1 1 0 0 0,0-1-1 0 0,0 1 1 0 0,0-1 0 0 0,1 1 0 0 0,-1-1 0 0 0,0 0-1 0 0,0 1 1 0 0,0-1 0 0 0,0 1 0 0 0,4 14 9 0 0,-1 19 94 0 0,-1 58 0 0 0,-2-60 2 0 0,-4 87 283 0 0,3-77-299 0 0,4-31-5 0 0,0 2-48 0 0</inkml:trace>
-  <inkml:trace contextRef="#ctx0" brushRef="#br0" timeOffset="33457.26">7060 5142 6728 0 0,'0'0'-8'0'0,"-4"5"1"0"0,-2 3 14 0 0,-9 12-54 0 0,1 0-1 0 0,1 1 0 0 0,-12 25 0 0 0,17-23 62 0 0,1 0 1 0 0,-4 25-1 0 0,10-48-2 0 0,1 1 0 0 0,0 0 0 0 0,-1-1 1 0 0,1 1-1 0 0,0 0 0 0 0,0 0 0 0 0,0-1 0 0 0,0 1 1 0 0,-1 0-1 0 0,1 0 0 0 0,0-1 0 0 0,0 1 1 0 0,1 0-1 0 0,-1 0 0 0 0,0-1 0 0 0,0 1 0 0 0,0 0 1 0 0,0-1-1 0 0,1 1 0 0 0,-1 0 0 0 0,0 0 0 0 0,0-1 1 0 0,1 1-1 0 0,-1 0 0 0 0,1-1 0 0 0,-1 1 0 0 0,1-1 1 0 0,-1 1-1 0 0,1-1 0 0 0,-1 1 0 0 0,2 0 0 0 0,10-1 192 0 0,-3-3-161 0 0,0-1-1 0 0,-1-1 0 0 0,0 0 0 0 0,1 0 1 0 0,-1 0-1 0 0,-1-1 0 0 0,13-12 0 0 0,6-3 103 0 0,19-15 436 0 0,66-70-1 0 0,-110 104-546 0 0,1 0 0 0 0,0 0-1 0 0,-1 0 1 0 0,0-1 0 0 0,1 1-1 0 0,-1 0 1 0 0,0-1 0 0 0,0 1-1 0 0,1-6 1 0 0,4-9 992 0 0,-6 17-1000 0 0,-1 1 0 0 0,0-1 0 0 0,0 0 0 0 0,0 0 0 0 0,1 0 0 0 0,-1 0 1 0 0,0 1-1 0 0,0-1 0 0 0,1 0 0 0 0,-1 0 0 0 0,0 1 0 0 0,1-1 0 0 0,-1 1 0 0 0,0-1 0 0 0,1 1 0 0 0,-1-1 0 0 0,0 1 0 0 0,-11 13 125 0 0,-1-1-1 0 0,-26 20 0 0 0,21-18-14 0 0,-20 21-1 0 0,18-16-46 0 0,12-13 8 0 0,0 1-1 0 0,1 0 1 0 0,1 0-1 0 0,-11 16 1 0 0,5-5-49 0 0,1 1 0 0 0,1-1 0 0 0,0 2 0 0 0,2 0 0 0 0,0 0 0 0 0,2 0 0 0 0,-7 36 0 0 0,8 28 219 0 0,6 86 1 0 0,1-97-141 0 0,5 54 153 0 0,-1 68-152 0 0,-8-148-74 0 0,-5 52 46 0 0,5-69-75 0 0,2-25-19 0 0,-1 1-1 0 0,1-1 1 0 0,-1 0-1 0 0,0 1 1 0 0,0-1-1 0 0,-1 0 1 0 0,0 0 0 0 0,0 0-1 0 0,0 0 1 0 0,-6 10-1 0 0,-6 7 6 0 0,11-18-8 0 0,0 0 1 0 0,-1 1 0 0 0,1-1-1 0 0,-1 0 1 0 0,0-1 0 0 0,0 1-1 0 0,0-1 1 0 0,-1 0 0 0 0,1 0-1 0 0,-9 6 1 0 0,11-10-4 0 0,1 1-1 0 0,-1 0 1 0 0,0-1-1 0 0,1 1 1 0 0,-1-1 0 0 0,0 0-1 0 0,1 0 1 0 0,-1 1 0 0 0,0-1-1 0 0,1 0 1 0 0,-1 0-1 0 0,0-1 1 0 0,1 1 0 0 0,-1 0-1 0 0,0 0 1 0 0,-2-2-1 0 0,-23-9-30 0 0,23 9 22 0 0,-20-11-27 0 0,5 0-2 0 0</inkml:trace>
+  <inkml:trace contextRef="#ctx0" brushRef="#br0" timeOffset="33457.25">7060 5142 6728 0 0,'0'0'-8'0'0,"-4"5"1"0"0,-2 3 14 0 0,-9 12-54 0 0,1 0-1 0 0,1 1 0 0 0,-12 25 0 0 0,17-23 62 0 0,1 0 1 0 0,-4 25-1 0 0,10-48-2 0 0,1 1 0 0 0,0 0 0 0 0,-1-1 1 0 0,1 1-1 0 0,0 0 0 0 0,0 0 0 0 0,0-1 0 0 0,0 1 1 0 0,-1 0-1 0 0,1 0 0 0 0,0-1 0 0 0,0 1 1 0 0,1 0-1 0 0,-1 0 0 0 0,0-1 0 0 0,0 1 0 0 0,0 0 1 0 0,0-1-1 0 0,1 1 0 0 0,-1 0 0 0 0,0 0 0 0 0,0-1 1 0 0,1 1-1 0 0,-1 0 0 0 0,1-1 0 0 0,-1 1 0 0 0,1-1 1 0 0,-1 1-1 0 0,1-1 0 0 0,-1 1 0 0 0,2 0 0 0 0,10-1 192 0 0,-3-3-161 0 0,0-1-1 0 0,-1-1 0 0 0,0 0 0 0 0,1 0 1 0 0,-1 0-1 0 0,-1-1 0 0 0,13-12 0 0 0,6-3 103 0 0,19-15 436 0 0,66-70-1 0 0,-110 104-546 0 0,1 0 0 0 0,0 0-1 0 0,-1 0 1 0 0,0-1 0 0 0,1 1-1 0 0,-1 0 1 0 0,0-1 0 0 0,0 1-1 0 0,1-6 1 0 0,4-9 992 0 0,-6 17-1000 0 0,-1 1 0 0 0,0-1 0 0 0,0 0 0 0 0,0 0 0 0 0,1 0 0 0 0,-1 0 1 0 0,0 1-1 0 0,0-1 0 0 0,1 0 0 0 0,-1 0 0 0 0,0 1 0 0 0,1-1 0 0 0,-1 1 0 0 0,0-1 0 0 0,1 1 0 0 0,-1-1 0 0 0,0 1 0 0 0,-11 13 125 0 0,-1-1-1 0 0,-26 20 0 0 0,21-18-14 0 0,-20 21-1 0 0,18-16-46 0 0,12-13 8 0 0,0 1-1 0 0,1 0 1 0 0,1 0-1 0 0,-11 16 1 0 0,5-5-49 0 0,1 1 0 0 0,1-1 0 0 0,0 2 0 0 0,2 0 0 0 0,0 0 0 0 0,2 0 0 0 0,-7 36 0 0 0,8 28 219 0 0,6 86 1 0 0,1-97-141 0 0,5 54 153 0 0,-1 68-152 0 0,-8-148-74 0 0,-5 52 46 0 0,5-69-75 0 0,2-25-19 0 0,-1 1-1 0 0,1-1 1 0 0,-1 0-1 0 0,0 1 1 0 0,0-1-1 0 0,-1 0 1 0 0,0 0 0 0 0,0 0-1 0 0,0 0 1 0 0,-6 10-1 0 0,-6 7 6 0 0,11-18-8 0 0,0 0 1 0 0,-1 1 0 0 0,1-1-1 0 0,-1 0 1 0 0,0-1 0 0 0,0 1-1 0 0,0-1 1 0 0,-1 0 0 0 0,1 0-1 0 0,-9 6 1 0 0,11-10-4 0 0,1 1-1 0 0,-1 0 1 0 0,0-1-1 0 0,1 1 1 0 0,-1-1 0 0 0,0 0-1 0 0,1 0 1 0 0,-1 1 0 0 0,0-1-1 0 0,1 0 1 0 0,-1 0-1 0 0,0-1 1 0 0,1 1 0 0 0,-1 0-1 0 0,0 0 1 0 0,-2-2-1 0 0,-23-9-30 0 0,23 9 22 0 0,-20-11-27 0 0,5 0-2 0 0</inkml:trace>
   <inkml:trace contextRef="#ctx0" brushRef="#br0" timeOffset="33983.15">7327 5235 7136 0 0,'26'23'0'0'0,"-13"-18"0"0"0,1-2 0 0 0,-2-5 0 0 0,-8-1-1 0 0,1-1 1 0 0,-1 1 0 0 0,-1-1 0 0 0,1 1-1 0 0,0-1 1 0 0,-1 0 0 0 0,0-1-1 0 0,0 1 1 0 0,4-7 0 0 0,20-47-5 0 0,-21 42 5 0 0,11-29 28 0 0,13-56 0 0 0,-9-27 1617 0 0,-20 126-1582 0 0,-1 0 0 0 0,1 0 0 0 0,-1-1 0 0 0,0 1 0 0 0,0 0 0 0 0,0 0 0 0 0,0 0 1 0 0,-1 0-1 0 0,1-1 0 0 0,0 1 0 0 0,-1 0 0 0 0,0 0 0 0 0,1 0 0 0 0,-2-3 0 0 0,0 1 92 0 0,1 4-101 0 0,1-1 0 0 0,-1 0 0 0 0,0 0 0 0 0,1 0 0 0 0,-1 1 0 0 0,0-1 0 0 0,0 0 0 0 0,0 1 0 0 0,1-1 0 0 0,-1 1 0 0 0,0-1-1 0 0,0 1 1 0 0,0-1 0 0 0,0 1 0 0 0,0 0 0 0 0,0 0 0 0 0,0-1 0 0 0,0 1 0 0 0,0 0 0 0 0,0 0 0 0 0,0 0 0 0 0,0 0 0 0 0,0 0 0 0 0,0 0-1 0 0,0 0 1 0 0,0 0 0 0 0,0 0 0 0 0,0 1 0 0 0,0-1 0 0 0,0 0 0 0 0,-1 1 0 0 0,0 0-29 0 0,1-1 0 0 0,0 1 0 0 0,-1-1 0 0 0,1 1 0 0 0,0-1 1 0 0,-1 1-1 0 0,1 0 0 0 0,0 0 0 0 0,0-1 0 0 0,0 1 0 0 0,0 0 0 0 0,0 0 1 0 0,-2 2-1 0 0,-7 8 16 0 0,1 0 0 0 0,0 0 0 0 0,1 1 0 0 0,0 1 0 0 0,1-1 1 0 0,0 1-1 0 0,-8 23 0 0 0,1 9 86 0 0,1 1 0 0 0,3 0 1 0 0,1 0-1 0 0,-2 53 0 0 0,10-71-45 0 0,2-1 1 0 0,0 1-1 0 0,7 40 0 0 0,18 104 8 0 0,-3 34 16 0 0,-18-134 38 0 0,-6 74 0 0 0,1-145-144 0 0,0 22 19 0 0,-2 0 0 0 0,0 0 0 0 0,-2 0 0 0 0,0 0-1 0 0,-1-1 1 0 0,-2 0 0 0 0,0 0 0 0 0,-15 30 0 0 0,14-40 1 0 0,-1 0 1 0 0,0 0 0 0 0,-1-1-1 0 0,0 0 1 0 0,-18 15 0 0 0,23-22-12 0 0,-1 0-1 0 0,1 0 1 0 0,-1-1 0 0 0,0 0 0 0 0,0 0 0 0 0,-9 2 0 0 0,-14 8 19 0 0,22-10-19 0 0,0 0-1 0 0,0 0 0 0 0,0 0 1 0 0,0-1-1 0 0,0 0 0 0 0,-1 0 1 0 0,1-1-1 0 0,-1 0 1 0 0,1 0-1 0 0,-13-1 0 0 0,-10 3 19 0 0,27-2-29 0 0,-1-1 1 0 0,1 1 0 0 0,-1-1-1 0 0,1 1 1 0 0,-1-1 0 0 0,0 0-1 0 0,1 0 1 0 0,-1-1 0 0 0,1 1 0 0 0,-1-1-1 0 0,0 0 1 0 0,-5-2 0 0 0,-5-4-64 0 0,2 0 1 0 0,-1 0 0 0 0,1-2 0 0 0,0 1 0 0 0,1-1 0 0 0,0-1 0 0 0,1 0-1 0 0,-12-14 1 0 0,0-2-166 0 0</inkml:trace>
   <inkml:trace contextRef="#ctx0" brushRef="#br0" timeOffset="34392.58">6991 5705 9144 0 0,'6'-1'1'0'0,"0"1"1"0"0,0-2-1 0 0,0 1 1 0 0,10-4-1 0 0,41-23 42 0 0,-35 16-25 0 0,3-2 54 0 0,33-26 1 0 0,-4 3 19 0 0,104-83 624 0 0,-108 85-404 0 0,-50 34-342 0 0,1 1 0 0 0,-1-1-1 0 0,1 1 1 0 0,-1-1 0 0 0,1 1 0 0 0,0-1 0 0 0,0 1-1 0 0,-1 0 1 0 0,1-1 0 0 0,0 1 0 0 0,-1 0 0 0 0,1 0-1 0 0,0-1 1 0 0,0 1 0 0 0,-1 0 0 0 0,1 0 0 0 0,1 0-1 0 0,1 0-746 0 0</inkml:trace>
   <inkml:trace contextRef="#ctx0" brushRef="#br0" timeOffset="35004.81">7671 5723 4816 0 0,'8'-3'-11'0'0,"0"0"0"0"0,-1-1 1 0 0,14-9-1 0 0,-11 6-98 0 0,-1 0 1 0 0,0-1-1 0 0,0 0 0 0 0,9-12 0 0 0,3-8-361 0 0,29-51 0 0 0,-29 45 477 0 0,-16 25 104 0 0,-1 0 0 0 0,0-1 0 0 0,0 0 0 0 0,-1 0 0 0 0,-1 1 0 0 0,0-2 0 0 0,2-14 0 0 0,-4 24-25 0 0,0-1 1 0 0,0 1 0 0 0,1 0-1 0 0,-1-1 1 0 0,0 1 0 0 0,0 0-1 0 0,-1 0 1 0 0,1-1-1 0 0,0 1 1 0 0,0 0 0 0 0,-1-1-1 0 0,1 1 1 0 0,-1 0-1 0 0,1 0 1 0 0,-1 0 0 0 0,1 0-1 0 0,-1-1 1 0 0,0 1-1 0 0,1 0 1 0 0,-1 0 0 0 0,0 0-1 0 0,0 0 1 0 0,0 0-1 0 0,-2-1 1 0 0,1 1-12 0 0,0 0 1 0 0,0 1-1 0 0,0-1 0 0 0,0 1 1 0 0,0-1-1 0 0,0 1 0 0 0,0 0 1 0 0,0 0-1 0 0,0 0 0 0 0,-1 0 1 0 0,1 0-1 0 0,0 0 0 0 0,0 0 1 0 0,0 1-1 0 0,0-1 0 0 0,0 1 1 0 0,-3 1-1 0 0,-6 2-10 0 0,0 0 0 0 0,1 1-1 0 0,-1 0 1 0 0,1 1 0 0 0,0 0 0 0 0,0 1 0 0 0,1 0-1 0 0,0 1 1 0 0,-15 15 0 0 0,12-7 11 0 0,2 0 0 0 0,0 0-1 0 0,1 1 1 0 0,0 0 0 0 0,2 1-1 0 0,0 0 1 0 0,1 0 0 0 0,-4 20 0 0 0,1 3 142 0 0,3 0 0 0 0,-3 65 0 0 0,8-93-55 0 0,2 1-1 0 0,-1 0 1 0 0,1-1 0 0 0,1 1-1 0 0,6 21 1 0 0,-7-32-129 0 0,0-1 0 0 0,0 1 0 0 0,1-1 0 0 0,-1 0 0 0 0,1 0-1 0 0,-1 0 1 0 0,1 0 0 0 0,0 0 0 0 0,-1 0 0 0 0,1 0 0 0 0,0-1 0 0 0,0 1 0 0 0,0 0 0 0 0,1-1 0 0 0,3 2 0 0 0,-6-2-26 0 0,1-1 5 0 0,1 1 1 0 0,-1-1 0 0 0,0 1-1 0 0,0-1 1 0 0,0 0 0 0 0,0 1 0 0 0,1-1-1 0 0,-1 0 1 0 0,0 0 0 0 0,0 0-1 0 0,1 0 1 0 0,-1 0 0 0 0,0 0 0 0 0,0 0-1 0 0,1 0 1 0 0,-1-1 0 0 0,2 0-1 0 0,13-2 18 0 0,-1-2 1 0 0,1 0-1 0 0,-1-1 0 0 0,0-1 0 0 0,-1 0 0 0 0,1-1 0 0 0,14-11 1 0 0,14-16 127 0 0,-2-2 1 0 0,62-73 0 0 0,-44 46-9 0 0,121-152 451 0 0,-178 214-593 0 0,5-8 9 0 0,1-1-1 0 0,-1 1 0 0 0,0-1 1 0 0,6-15-1 0 0,-12 23-7 0 0,1-1 1 0 0,-1 1-1 0 0,0-1 0 0 0,0 0 1 0 0,0 1-1 0 0,-1-1 0 0 0,1 0 1 0 0,-1 0-1 0 0,0 0 0 0 0,0 0 1 0 0,0 1-1 0 0,0-1 0 0 0,-1 0 1 0 0,0 0-1 0 0,0 0 0 0 0,0 1 1 0 0,0-1-1 0 0,0 0 0 0 0,-1 1 1 0 0,-2-6-1 0 0,2 8-4 0 0,1 0 1 0 0,-1 0 0 0 0,0 0-1 0 0,1 1 1 0 0,-1-1-1 0 0,0 0 1 0 0,0 1-1 0 0,1-1 1 0 0,-1 1-1 0 0,0 0 1 0 0,0-1-1 0 0,0 1 1 0 0,0 0-1 0 0,1 0 1 0 0,-1 0 0 0 0,0 1-1 0 0,-3 0 1 0 0,0-1 10 0 0,-4 1 2 0 0,0 0 1 0 0,0 0-1 0 0,0 1 1 0 0,0 1 0 0 0,1-1-1 0 0,-9 5 1 0 0,8-4-5 0 0,5-1-4 0 0,0 1 1 0 0,0-1 0 0 0,0 1-1 0 0,0 0 1 0 0,0 0 0 0 0,1 0-1 0 0,-1 0 1 0 0,-4 8 0 0 0,-22 29 204 0 0,29-37-69 0 0,3-2-86 0 0,10 2-9 0 0,-3-6-47 0 0,0 1 0 0 0,-1-2 1 0 0,0 1-1 0 0,1-1 0 0 0,-1 0 1 0 0,0-1-1 0 0,-1 0 0 0 0,12-10 0 0 0,4 0 13 0 0,13-9 61 0 0,0 3 0 0 0,72-31 1 0 0,-77 37 4 0 0,-25 12-61 0 0,0 0 0 0 0,0 0 0 0 0,0 0 0 0 0,0 1 0 0 0,0 0 0 0 0,1 0-1 0 0,-1 1 1 0 0,9-1 0 0 0,-2 1 22 0 0,-8 0-18 0 0,-1 1-1 0 0,1 0 1 0 0,0 0-1 0 0,0 0 1 0 0,-1 0-1 0 0,10 3 1 0 0,-13-3-20 0 0,0 1 1 0 0,1 0 0 0 0,-1-1 0 0 0,0 1 0 0 0,0 0-1 0 0,1 0 1 0 0,-1 0 0 0 0,0-1 0 0 0,0 1-1 0 0,0 1 1 0 0,0-1 0 0 0,0 0 0 0 0,0 0 0 0 0,0 0-1 0 0,-1 0 1 0 0,1 1 0 0 0,0-1 0 0 0,-1 0-1 0 0,1 1 1 0 0,-1-1 0 0 0,1 0 0 0 0,-1 1 0 0 0,0-1-1 0 0,1 1 1 0 0,-1-1 0 0 0,0 1 0 0 0,0-1-1 0 0,0 3 1 0 0,0 16 47 0 0,-1 1 0 0 0,-7 40-1 0 0,5-36-39 0 0,-4 21 0 0 0,-12 48 1 0 0,-40 80-2 0 0,14-46-3 0 0,43-122-9 0 0,0 1 2 0 0,0 0 0 0 0,-1 0 0 0 0,0 0-1 0 0,-6 10 1 0 0,9-16-2 0 0,0 0-1 0 0,1 0 1 0 0,-1-1-1 0 0,0 1 1 0 0,0 0-1 0 0,1 0 1 0 0,-1 0-1 0 0,0-1 0 0 0,1 1 1 0 0,-1 0-1 0 0,1 0 1 0 0,-1-1-1 0 0,1 1 1 0 0,-1 0-1 0 0,1-1 1 0 0,-1 1-1 0 0,1-1 1 0 0,0 1-1 0 0,-1 0 1 0 0,1-1-1 0 0,0 1 1 0 0,0-1-1 0 0,-1 0 1 0 0,1 1-1 0 0,0-1 1 0 0,0 0-1 0 0,0 1 1 0 0,9-4 3 0 0,0-1 1 0 0,0 1 0 0 0,-1-2-1 0 0,1 1 1 0 0,-1-1 0 0 0,0-1-1 0 0,11-9 1 0 0,-7 5-3 0 0,0-1 1 0 0,-1-1-1 0 0,-1 1 1 0 0,11-15-1 0 0,-2-3-1 0 0</inkml:trace>
   <inkml:trace contextRef="#ctx0" brushRef="#br0" timeOffset="36525.78">10116 5927 4616 0 0,'-1'-5'39'0'0,"-5"-15"-32"0"0,-14-9 36 0 0,-26-15 128 0 0,24 24-31 0 0,-158-124 1103 0 0,113 94-757 0 0,-46-30-16 0 0,-33-25 252 0 0,91 62-697 0 0,7 6 166 0 0,-82-82 0 0 0,101 88 26 0 0,-94-109 509 0 0,96 105-499 0 0,2-1 1 0 0,-31-57-1 0 0,43 71-164 0 0,8 14-18 0 0,1 0 0 0 0,0 0-1 0 0,0 0 1 0 0,0 0-1 0 0,-3-17 1 0 0,6 24 21 0 0,7 9-15 0 0,4 9-43 0 0,0 0 0 0 0,-1 1 0 0 0,-1-1 0 0 0,7 24 0 0 0,163 525 31 0 0,-120-364-27 0 0,27 77 8 0 0,-64-225-20 0 0,11 30-19 0 0,50 92-1 0 0,-75-165 5 0 0,0 0 1 0 0,0 0-1 0 0,1-1 0 0 0,1 0 0 0 0,11 11 1 0 0,-16-18 4 0 0,-1 0 0 0 0,1 0 0 0 0,0 0 0 0 0,0 0 0 0 0,0 0 0 0 0,1-1 1 0 0,-1 0-1 0 0,0 0 0 0 0,1 0 0 0 0,0 0 0 0 0,-1-1 0 0 0,1 0 0 0 0,0 0 1 0 0,0 0-1 0 0,0 0 0 0 0,6-1 0 0 0,-3 0-14 0 0,56-8-150 0 0,-59 7 157 0 0,0 0-1 0 0,0-1 1 0 0,0 0 0 0 0,0 0 0 0 0,0 0-1 0 0,0 0 1 0 0,-1-1 0 0 0,1 0 0 0 0,6-5-1 0 0,10-12-72 0 0,-1-1 0 0 0,-1 0 0 0 0,0-2 0 0 0,-2 0 0 0 0,-1-2-1 0 0,0 1 1 0 0,-2-2 0 0 0,-1 0 0 0 0,-1 0 0 0 0,12-42 0 0 0,-13 30 36 0 0,-2 0 0 0 0,-2 0 1 0 0,-1-1-1 0 0,-2 1 0 0 0,-2-1 0 0 0,-1 0 1 0 0,-6-53-1 0 0,-1 35 70 0 0,-28-113 0 0 0,17 127 4 0 0,-19-28 47 0 0,32 64-34 0 0,0 0 0 0 0,0 0 0 0 0,0 0 0 0 0,-1 0 0 0 0,0 1 0 0 0,0 0 0 0 0,-1 0 0 0 0,0 0 0 0 0,0 1 0 0 0,0 0 0 0 0,-1 0 1 0 0,1 0-1 0 0,-1 1 0 0 0,-12-6 0 0 0,12 9-91 0 0,1-1 1 0 0,0 1-1 0 0,0 1 1 0 0,0-1 0 0 0,-1 1-1 0 0,1 0 1 0 0,0 0-1 0 0,0 0 1 0 0,-1 1-1 0 0,1 0 1 0 0,0 1 0 0 0,0-1-1 0 0,-9 5 1 0 0</inkml:trace>
   <inkml:trace contextRef="#ctx0" brushRef="#br0" timeOffset="38124.41">10976 4957 6424 0 0,'-4'-1'81'0'0,"3"0"-79"0"0,0 1 20 0 0,-1-1 0 0 0,1 0-1 0 0,0 0 1 0 0,-1 1 0 0 0,1-1 0 0 0,-1 1 0 0 0,1-1 0 0 0,-1 1 0 0 0,1 0 0 0 0,-1 0 0 0 0,1 0 0 0 0,-1-1 0 0 0,0 1 0 0 0,1 1 0 0 0,-1-1 0 0 0,1 0 0 0 0,-1 0 0 0 0,1 0 0 0 0,-1 1 0 0 0,1-1 0 0 0,-1 1 0 0 0,1-1 0 0 0,-1 1 0 0 0,1 0 0 0 0,0 0 0 0 0,-1-1-1 0 0,1 1 1 0 0,0 0 0 0 0,0 0 0 0 0,0 0 0 0 0,-1 0 0 0 0,1 1 0 0 0,0-1 0 0 0,0 0 0 0 0,-1 3 0 0 0,-20 37 396 0 0,2 0-1 0 0,2 2 1 0 0,2 0-1 0 0,-19 81 1 0 0,33-118-376 0 0,0 3 32 0 0,0 1 0 0 0,1 0 0 0 0,0 0 0 0 0,0-1 1 0 0,2 19-1 0 0,0-11-40 0 0,1-1 1 0 0,0 1 0 0 0,1 0-1 0 0,1-1 1 0 0,7 19 0 0 0,-10-34-26 0 0,-1 1 1 0 0,1 0 0 0 0,0-1 0 0 0,-1 1 0 0 0,1-1-1 0 0,0 1 1 0 0,0-1 0 0 0,0 1 0 0 0,0-1 0 0 0,0 1-1 0 0,1-1 1 0 0,-1 0 0 0 0,0 0 0 0 0,1 1 0 0 0,-1-1-1 0 0,1 0 1 0 0,-1 0 0 0 0,1-1 0 0 0,-1 1 0 0 0,1 0-1 0 0,-1 0 1 0 0,1-1 0 0 0,0 1 0 0 0,0-1 0 0 0,-1 1-1 0 0,1-1 1 0 0,0 0 0 0 0,0 0 0 0 0,-1 0 0 0 0,1 0-1 0 0,0 0 1 0 0,0 0 0 0 0,0 0 0 0 0,2-1 0 0 0,1-1-146 0 0,0 0 0 0 0,0 0 1 0 0,0-1-1 0 0,0 1 1 0 0,-1-1-1 0 0,1 0 0 0 0,-1 0 1 0 0,0-1-1 0 0,6-5 0 0 0</inkml:trace>
   <inkml:trace contextRef="#ctx0" brushRef="#br0" timeOffset="40092.96">11113 4411 5224 0 0,'-25'17'-79'0'0,"23"-15"60"0"0,0 1 0 0 0,0-1-1 0 0,0 1 1 0 0,0 0 0 0 0,0-1 0 0 0,0 1 0 0 0,1 0-1 0 0,0 0 1 0 0,-1 0 0 0 0,1 0 0 0 0,-1 5 0 0 0,-4 16-101 0 0,1 0 1 0 0,0 0-1 0 0,2 1 1 0 0,1 0-1 0 0,2 0 1 0 0,0-1-1 0 0,5 36 1 0 0,24 271 264 0 0,4-86 1055 0 0,-18-88-828 0 0,-10-122-59 0 0,-3-21 72 0 0,-1-12-75 0 0,-2-5 100 0 0,3-5-184 0 0,25-86-76 0 0,-7 28-9 0 0,11-73 0 0 0,-28 126-115 0 0,-1 0 0 0 0,1 0 1 0 0,1 0-1 0 0,1 0 0 0 0,0 1 0 0 0,8-17 1 0 0,10-30 139 0 0,-23 58-162 0 0,0 1-1 0 0,0 0 0 0 0,0-1 0 0 0,0 1 0 0 0,0 0 0 0 0,0-1 0 0 0,1 1 0 0 0,-1-1 0 0 0,0 1 0 0 0,0 0 0 0 0,0 0 0 0 0,0-1 1 0 0,1 1-1 0 0,-1 0 0 0 0,0-1 0 0 0,0 1 0 0 0,1 0 0 0 0,-1 0 0 0 0,0-1 0 0 0,1 1 0 0 0,-1 0 0 0 0,0 0 0 0 0,1 0 0 0 0,-1 0 1 0 0,0-1-1 0 0,1 1 0 0 0,-1 0 0 0 0,0 0 0 0 0,1 0 0 0 0,-1 0 0 0 0,0 0 0 0 0,1 0 0 0 0,-1 0 0 0 0,0 0 0 0 0,1 0 1 0 0,-1 0-1 0 0,1 0 0 0 0,-1 0 0 0 0,0 0 0 0 0,1 0 0 0 0,-1 0 0 0 0,0 0 0 0 0,1 1 0 0 0,-1-1 0 0 0,0 0 0 0 0,1 0 0 0 0,-1 0 1 0 0,0 0-1 0 0,1 1 0 0 0,10 14 113 0 0,-5 8-68 0 0,-1 0 0 0 0,5 47 0 0 0,0 6 41 0 0,11 15 47 0 0,-17-78-123 0 0,0-1 0 0 0,1 1 0 0 0,0-1 0 0 0,9 16-1 0 0,-12-27-10 0 0,-1 1-1 0 0,0 0 0 0 0,0 0 1 0 0,1-1-1 0 0,-1 1 0 0 0,1-1 1 0 0,-1 1-1 0 0,1-1 0 0 0,0 0 1 0 0,-1 0-1 0 0,1 1 0 0 0,0-1 1 0 0,0 0-1 0 0,0-1 0 0 0,0 1 1 0 0,0 0-1 0 0,0 0 0 0 0,0-1 1 0 0,0 1-1 0 0,3-1 0 0 0,1 1 2 0 0,-3 0-3 0 0,-1-1 1 0 0,1 0-1 0 0,-1 1 0 0 0,1-1 1 0 0,-1 0-1 0 0,1-1 0 0 0,-1 1 0 0 0,4-1 1 0 0,6 0-1 0 0,-7 1 0 0 0,0-1 0 0 0,0 1 0 0 0,0-1 0 0 0,-1-1 0 0 0,1 1 0 0 0,0 0 0 0 0,-1-1 1 0 0,1 0-1 0 0,-1 0 0 0 0,1-1 0 0 0,-1 1 0 0 0,0-1 0 0 0,6-5 0 0 0,13-9 3 0 0,21-21 0 0 0,-34 29-4 0 0,-2 0 0 0 0,1-1 1 0 0,-1 0-1 0 0,0 0 0 0 0,-1-1 0 0 0,8-15 0 0 0,-10 14 2 0 0,6-10-7 0 0,-1 0 1 0 0,-1-1 0 0 0,0 0 0 0 0,-2-1-1 0 0,-1 1 1 0 0,4-34 0 0 0,-9 39-8 0 0,0 1 0 0 0,-4-30-1 0 0,2 42 11 0 0,0 0 0 0 0,0 0 0 0 0,0-1 0 0 0,-1 1 0 0 0,0 0 0 0 0,0 1 0 0 0,0-1 0 0 0,-1 0 0 0 0,1 0-1 0 0,-1 1 1 0 0,0 0 0 0 0,-7-8 0 0 0,9 11 7 0 0,-1 0-1 0 0,1 0 1 0 0,0 0-1 0 0,0 1 1 0 0,-1-1 0 0 0,1 0-1 0 0,0 1 1 0 0,-1-1 0 0 0,1 1-1 0 0,-1-1 1 0 0,1 1-1 0 0,-1 0 1 0 0,1 0 0 0 0,-1-1-1 0 0,1 1 1 0 0,-2 0-1 0 0,0 0 4 0 0,2 0-6 0 0,-1 0-1 0 0,1 1 1 0 0,-1-1 0 0 0,1 0-1 0 0,0 0 1 0 0,-1 1-1 0 0,1-1 1 0 0,-1 1 0 0 0,1-1-1 0 0,0 1 1 0 0,0 0 0 0 0,-1-1-1 0 0,1 1 1 0 0,0 0-1 0 0,0 0 1 0 0,0 0 0 0 0,0 0-1 0 0,-2 2 1 0 0,-2 1 10 0 0,-6 7 40 0 0,1-1 0 0 0,0 1 0 0 0,0 1 0 0 0,1 0 0 0 0,1 0 0 0 0,0 1 0 0 0,0 0 0 0 0,1 0 0 0 0,1 0 0 0 0,1 1 0 0 0,-6 18 0 0 0,1 6 306 0 0,1 1 0 0 0,-6 78-1 0 0,14-109-271 0 0,1-5-36 0 0,0 0 0 0 0,0 1 0 0 0,0-1 0 0 0,0 0-1 0 0,0 1 1 0 0,1-1 0 0 0,-1 0 0 0 0,1 0 0 0 0,0 0 0 0 0,0 1 0 0 0,0-1-1 0 0,2 3 1 0 0,-2-4 123 0 0,0-1-162 0 0,0 0 0 0 0,0-1 0 0 0,0 1 0 0 0,0 0 0 0 0,0-1 0 0 0,0 1 0 0 0,0-1 0 0 0,0 0 0 0 0,1 1 0 0 0,-1-1 0 0 0,0 0 0 0 0,0 0 0 0 0,0 0 0 0 0,0 0 0 0 0,1 0 0 0 0,-1 0 0 0 0,1 0 0 0 0,4-2 14 0 0,-1 0-1 0 0,-1-1 1 0 0,1 0-1 0 0,0 0 0 0 0,-1 0 1 0 0,1-1-1 0 0,-1 1 1 0 0,7-9-1 0 0,28-35 52 0 0,-7 1 5 0 0,49-97 0 0 0,-79 139-79 0 0,9-28 11 0 0,-8 23-9 0 0,-1 0 1 0 0,1 0-1 0 0,6-10 0 0 0,-7 17 8 0 0,-2 2-11 0 0,0-1 0 0 0,0 1 0 0 0,1 0 0 0 0,-1 0 0 0 0,0 0 0 0 0,0 0 1 0 0,0 0-1 0 0,0 0 0 0 0,0-1 0 0 0,1 1 0 0 0,-1 0 0 0 0,0 0 0 0 0,0 0 0 0 0,0 0 0 0 0,0 0 0 0 0,1 0 1 0 0,-1 0-1 0 0,0 0 0 0 0,0 0 0 0 0,0 0 0 0 0,0 0 0 0 0,1 0 0 0 0,-1 0 0 0 0,0 0 0 0 0,0 0 0 0 0,0 0 1 0 0,1 0-1 0 0,-1 0 0 0 0,0 0 0 0 0,0 0 0 0 0,0 0 0 0 0,0 0 0 0 0,1 0 0 0 0,-1 0 0 0 0,0 0 0 0 0,0 0 1 0 0,0 1-1 0 0,0-1 0 0 0,1 0 0 0 0,-1 0 0 0 0,1 7 1 0 0,0 0 1 0 0,0 0-1 0 0,0 0 0 0 0,-1 0 0 0 0,0 0 1 0 0,-2 10-1 0 0,1 7 3 0 0,0 32 2 0 0,0-24 11 0 0,1 0 0 0 0,1 1 0 0 0,6 32 0 0 0,0-36 39 0 0,-7-27 117 0 0,10-16-162 0 0,-10 14-10 0 0,12-31 1 0 0,-1 0 0 0 0,9-43 1 0 0,-13 42-9 0 0,2 1 0 0 0,22-53 0 0 0,-9 23-80 0 0,-15 48 77 0 0,-1 12-136 0 0,-3 14-228 0 0,-3-9 358 0 0,1 14-48 0 0,-2 0 0 0 0,0 0 0 0 0,-1 0 0 0 0,-6 25 1 0 0,-4 9-82 0 0,8-31 43 0 0,-1 0-1 0 0,-11 26 1 0 0,14-43 82 0 0,0 0 1 0 0,0 0 0 0 0,0 0 0 0 0,-1 0 0 0 0,-4 5-1 0 0,6-8 12 0 0,0 0 0 0 0,0 0-1 0 0,0 0 1 0 0,0 0 0 0 0,0 0-1 0 0,0-1 1 0 0,0 1-1 0 0,0 0 1 0 0,0 0 0 0 0,-1-1-1 0 0,1 1 1 0 0,0-1 0 0 0,0 1-1 0 0,-1-1 1 0 0,1 0-1 0 0,-1 1 1 0 0,1-1 0 0 0,-3 0-1 0 0,1-5-15 0 0,0 0-1 0 0,1 0 0 0 0,0-1 0 0 0,-3-8 1 0 0,2-1 13 0 0,2 1 0 0 0,-1-1 0 0 0,2 1 0 0 0,0-1 0 0 0,1 0 1 0 0,0 1-1 0 0,5-21 0 0 0,-3 16 1 0 0,-1 0-11 0 0,1 0 1 0 0,1 0-1 0 0,1 1 1 0 0,10-25-1 0 0,-10 25 12 0 0,-4 12 6 0 0,1 1-1 0 0,0-1 1 0 0,0 0 0 0 0,1 1-1 0 0,0 0 1 0 0,-1-1 0 0 0,2 1-1 0 0,4-6 1 0 0,-4 5-1 0 0,2-3 3 0 0,0 1-1 0 0,0-1 0 0 0,1 1 0 0 0,9-8 0 0 0,-15 15 3 0 0,0 0-1 0 0,0 1 1 0 0,0-1 0 0 0,1 0-1 0 0,-1 1 1 0 0,0-1-1 0 0,1 1 1 0 0,-1 0-1 0 0,0-1 1 0 0,1 1 0 0 0,-1 0-1 0 0,1 0 1 0 0,-1 0-1 0 0,0 0 1 0 0,1 0-1 0 0,-1 0 1 0 0,3 1 0 0 0,0-1 8 0 0,6 3 53 0 0,-4 0-44 0 0,-3-3-16 0 0,-1 1 0 0 0,1 1 0 0 0,-1-1 0 0 0,0 0-1 0 0,1 0 1 0 0,-1 1 0 0 0,0 0 0 0 0,0-1 0 0 0,0 1 0 0 0,0 0 0 0 0,0 0 0 0 0,0 0 0 0 0,0 0 0 0 0,-1 0 0 0 0,1 1 0 0 0,-1-1 0 0 0,2 4 0 0 0,45 94 90 0 0,-26-50 144 0 0,33 54-1 0 0,-54-101-223 0 0,1 0 0 0 0,0-1 0 0 0,0 1 1 0 0,0 0-1 0 0,0-1 0 0 0,0 0 0 0 0,1 1 0 0 0,-1-1 0 0 0,1 0 0 0 0,-1 0 0 0 0,1-1 0 0 0,0 1 0 0 0,0-1 0 0 0,0 1 0 0 0,0-1 0 0 0,0 0 0 0 0,0 0 0 0 0,0 0 0 0 0,0 0 0 0 0,1-1 0 0 0,-1 1 0 0 0,0-1 0 0 0,0 0 1 0 0,1 0-1 0 0,-1 0 0 0 0,0 0 0 0 0,0-1 0 0 0,1 1 0 0 0,-1-1 0 0 0,0 0 0 0 0,5-2 0 0 0,5-2-9 0 0,-1-1 1 0 0,0 0-1 0 0,0-1 0 0 0,-1 0 1 0 0,0-1-1 0 0,14-12 0 0 0,-8 5-3 0 0,0-1-1 0 0,-1-1 1 0 0,0 0-1 0 0,-1-1 1 0 0,15-26-1 0 0,-22 31-6 0 0,-1 0-1 0 0,0-1 1 0 0,-1 1-1 0 0,0-2 1 0 0,-1 1 0 0 0,-1-1-1 0 0,0 1 1 0 0,-1-1-1 0 0,1-17 1 0 0,-4 26-1 0 0,-1 0-1 0 0,1 0 1 0 0,-1 0-1 0 0,0-1 1 0 0,-1 1-1 0 0,1 0 1 0 0,-1 1-1 0 0,0-1 1 0 0,-1 0-1 0 0,1 0 1 0 0,-1 1-1 0 0,0 0 1 0 0,-1-1-1 0 0,-5-6 1 0 0,8 11 3 0 0,0-1 1 0 0,-1 1-1 0 0,1 0 0 0 0,-1-1 0 0 0,1 1 1 0 0,-1 0-1 0 0,1 0 0 0 0,-1 0 0 0 0,0 1 1 0 0,0-1-1 0 0,1 0 0 0 0,-1 0 1 0 0,0 1-1 0 0,0-1 0 0 0,0 1 0 0 0,0 0 1 0 0,1 0-1 0 0,-1 0 0 0 0,0-1 0 0 0,0 2 1 0 0,0-1-1 0 0,0 0 0 0 0,0 0 1 0 0,0 1-1 0 0,0-1 0 0 0,1 1 0 0 0,-3 0 1 0 0,-3 1 2 0 0,1 1 1 0 0,-1 0-1 0 0,1 0 1 0 0,0 0-1 0 0,0 1 1 0 0,-9 7-1 0 0,-15 17 52 0 0,1 1 1 0 0,2 1-1 0 0,-32 45 0 0 0,52-64-32 0 0,0 1-1 0 0,0 0 1 0 0,1 0-1 0 0,1 0 1 0 0,0 1-1 0 0,0-1 1 0 0,1 1-1 0 0,-3 24 1 0 0,7-35-3 0 0,-1 0-5 0 0,1 0 0 0 0,-1 0 0 0 0,1 0 0 0 0,0 0 0 0 0,0 0-1 0 0,0-1 1 0 0,0 1 0 0 0,0 0 0 0 0,1 0 0 0 0,-1 0 0 0 0,0 0 0 0 0,1 0 0 0 0,-1 0 0 0 0,1-1 0 0 0,1 4 0 0 0,-1-4-9 0 0,0 0 0 0 0,-1 0 1 0 0,1 0-1 0 0,0 0 0 0 0,-1-1 0 0 0,1 1 1 0 0,0 0-1 0 0,0 0 0 0 0,0-1 1 0 0,0 1-1 0 0,0 0 0 0 0,0-1 1 0 0,0 1-1 0 0,0-1 0 0 0,0 1 1 0 0,0-1-1 0 0,0 0 0 0 0,0 0 0 0 0,0 1 1 0 0,1-1-1 0 0,-1 0 0 0 0,0 0 1 0 0,2 0-1 0 0,0-1-5 0 0,-1 0 0 0 0,0 0 0 0 0,0 0-1 0 0,1 0 1 0 0,-1 0 0 0 0,0-1 0 0 0,0 1 0 0 0,3-4 0 0 0,1 0 1 0 0,36-30-174 0 0,-2-1-1 0 0,59-70 1 0 0,-48 49-34 0 0,-42 48 198 0 0,-5 5 22 0 0,1 0 59 0 0,-4 18-22 0 0,-3 289 169 0 0,1-277-199 0 0,1 22 109 0 0,6 57 0 0 0,-4-88-103 0 0,9 178 45 0 0,-6-82-21 0 0,-1-35 36 0 0,-7 89 0 0 0,-11-98-254 0 0,11-62-37 0 0,-11 5-12 0 0,12-11 199 0 0,1-1 0 0 0,-1 1 0 0 0,1-1 0 0 0,-1 0-1 0 0,1 0 1 0 0,-1 0 0 0 0,1 1 0 0 0,-1-1 0 0 0,0-1 0 0 0,1 1-1 0 0,-1 0 1 0 0,1 0 0 0 0,-1-1 0 0 0,1 1 0 0 0,-1 0 0 0 0,1-1-1 0 0,0 0 1 0 0,-1 1 0 0 0,1-1 0 0 0,0 0 0 0 0,-1 0 0 0 0,1 0-1 0 0,0 1 1 0 0,0-1 0 0 0,-1-1 0 0 0,1 1 0 0 0,0 0 0 0 0,-1-2-1 0 0,-4-4-51 0 0,0-1 0 0 0,1 1-1 0 0,-7-13 1 0 0,10 16 24 0 0,-7-13-34 0 0,1 0-1 0 0,1-1 1 0 0,1 0-1 0 0,0 0 1 0 0,2 0 0 0 0,0-1-1 0 0,1 0 1 0 0,0 0-1 0 0,1-35 1 0 0,3 27 39 0 0,2 1 1 0 0,0 0 0 0 0,8-34 0 0 0,22-60 49 0 0,-32 118-7 0 0,12-36 24 0 0,2 2 1 0 0,1 0-1 0 0,1 0 1 0 0,3 2 0 0 0,32-46-1 0 0,-31 48 50 0 0,78-109 881 0 0,-71 96-96 0 0,-23 37-711 0 0,-1 0-1 0 0,-1 0 0 0 0,0 0 0 0 0,0 0 1 0 0,0-1-1 0 0,-1 1 0 0 0,0-1 0 0 0,-1 1 1 0 0,0-1-1 0 0,0 0 0 0 0,-1 0 0 0 0,-1-12 1 0 0,0 17-85 0 0,0-1-1 0 0,0 0 1 0 0,0 1 0 0 0,-1-1 0 0 0,1 1 0 0 0,-1 0 0 0 0,0-1 0 0 0,-1 1 0 0 0,1 0 0 0 0,-1 0 0 0 0,0 0 0 0 0,1 1 0 0 0,-2-1 0 0 0,1 1-1 0 0,0-1 1 0 0,-1 1 0 0 0,-5-4 0 0 0,8 7-52 0 0,-1-1-1 0 0,0 1 1 0 0,1-1-1 0 0,-1 1 0 0 0,0 0 1 0 0,0 0-1 0 0,1 0 1 0 0,-1 0-1 0 0,0 0 1 0 0,0 0-1 0 0,1 0 1 0 0,-1 0-1 0 0,0 1 1 0 0,0-1-1 0 0,1 1 0 0 0,-1-1 1 0 0,-2 2-1 0 0,1-1 16 0 0,-18 11 74 0 0,-13 18-46 0 0,32-28-48 0 0,0 0 1 0 0,1 0-1 0 0,-1 0 0 0 0,0 0 1 0 0,1 0-1 0 0,0 1 0 0 0,-1-1 1 0 0,1 0-1 0 0,0 1 0 0 0,-1 2 1 0 0,-2 8 3 0 0,1-1 0 0 0,1 1 0 0 0,0 0 0 0 0,0 0 0 0 0,2 1 0 0 0,-1-1 0 0 0,2 0 1 0 0,0 0-1 0 0,0 0 0 0 0,1 0 0 0 0,1 0 0 0 0,4 15 0 0 0,-5-23-7 0 0,-1-1 0 0 0,1 0 0 0 0,-1 0-1 0 0,1 0 1 0 0,0 0 0 0 0,1 0 0 0 0,-1-1-1 0 0,1 1 1 0 0,-1-1 0 0 0,1 1 0 0 0,0-1-1 0 0,0 0 1 0 0,1 0 0 0 0,-1 0 0 0 0,1 0-1 0 0,-1-1 1 0 0,1 0 0 0 0,0 1 0 0 0,0-1-1 0 0,0-1 1 0 0,0 1 0 0 0,0-1 0 0 0,0 1 0 0 0,0-1-1 0 0,1 0 1 0 0,-1 0 0 0 0,1-1 0 0 0,-1 0-1 0 0,0 1 1 0 0,1-2 0 0 0,-1 1 0 0 0,1 0-1 0 0,7-3 1 0 0,-8 3-1 0 0,19-3-19 0 0,0-1 1 0 0,0-1-1 0 0,-1-1 0 0 0,0-2 1 0 0,26-10-1 0 0,53-37-2159 0 0</inkml:trace>
-  <inkml:trace contextRef="#ctx0" brushRef="#br0" timeOffset="40435.26">13664 3979 8032 0 0,'4'34'-6'0'0,"3"12"4"0"0,4 22 0 0 0,15 106-19 0 0,20 168 203 0 0,-2-10 716 0 0,-37-285 45 0 0,2 83 1 0 0,-9-128-375 0 0,-3-3-452 0 0,3 1-115 0 0,0 0 1 0 0,-1 0 0 0 0,1-1-1 0 0,0 1 1 0 0,-1 0-1 0 0,1 0 1 0 0,0 0 0 0 0,-1 0-1 0 0,1 0 1 0 0,0 0-1 0 0,-1 0 1 0 0,1-1 0 0 0,0 1-1 0 0,-1 0 1 0 0,1 0-1 0 0,0 0 1 0 0,0-1 0 0 0,-1 1-1 0 0,1 0 1 0 0,0 0 0 0 0,0-1-1 0 0,-1 1 1 0 0,1 0-1 0 0,0-1 1 0 0,0 1 0 0 0,0 0-1 0 0,-1-1 1 0 0,1 1-1 0 0,0 0 1 0 0,0-1 0 0 0,0 1-1 0 0,0 0 1 0 0,0-1-1 0 0,0 0 1 0 0,-48-149-1416 0 0</inkml:trace>
+  <inkml:trace contextRef="#ctx0" brushRef="#br0" timeOffset="40435.25">13664 3979 8032 0 0,'4'34'-6'0'0,"3"12"4"0"0,4 22 0 0 0,15 106-19 0 0,20 168 203 0 0,-2-10 716 0 0,-37-285 45 0 0,2 83 1 0 0,-9-128-375 0 0,-3-3-452 0 0,3 1-115 0 0,0 0 1 0 0,-1 0 0 0 0,1-1-1 0 0,0 1 1 0 0,-1 0-1 0 0,1 0 1 0 0,0 0 0 0 0,-1 0-1 0 0,1 0 1 0 0,0 0-1 0 0,-1 0 1 0 0,1-1 0 0 0,0 1-1 0 0,-1 0 1 0 0,1 0-1 0 0,0 0 1 0 0,0-1 0 0 0,-1 1-1 0 0,1 0 1 0 0,0 0 0 0 0,0-1-1 0 0,-1 1 1 0 0,1 0-1 0 0,0-1 1 0 0,0 1 0 0 0,0 0-1 0 0,-1-1 1 0 0,1 1-1 0 0,0 0 1 0 0,0-1 0 0 0,0 1-1 0 0,0 0 1 0 0,0-1-1 0 0,0 0 1 0 0,-48-149-1416 0 0</inkml:trace>
   <inkml:trace contextRef="#ctx0" brushRef="#br0" timeOffset="40825.54">13474 4124 7736 0 0,'11'-18'-26'0'0,"0"0"1"0"0,1 1-1 0 0,1 0 1 0 0,0 1 0 0 0,2 0-1 0 0,20-18 1 0 0,-26 26 11 0 0,1 1 0 0 0,0 0 0 0 0,0 0 0 0 0,0 1 0 0 0,1 0 0 0 0,0 1 0 0 0,0 0 0 0 0,1 1 0 0 0,-1 0 0 0 0,1 1 0 0 0,-1 1 0 0 0,20-3 0 0 0,-19 5 15 0 0,-1 0 0 0 0,1 1 0 0 0,0 0 0 0 0,-1 1 0 0 0,1 0 0 0 0,-1 1 0 0 0,0 0 1 0 0,0 1-1 0 0,21 10 0 0 0,-17-6 62 0 0,-1 0 1 0 0,0 1-1 0 0,0 1 1 0 0,-1 0 0 0 0,-1 1-1 0 0,18 19 1 0 0,-19-17 149 0 0,-2 0 1 0 0,1 1 0 0 0,-2 1 0 0 0,0-1-1 0 0,10 28 1 0 0,-7-12 9 0 0,12 50 0 0 0,-21-72-158 0 0,-1 0-1 0 0,1 1 1 0 0,-1-1 0 0 0,-1 0 0 0 0,1 1 0 0 0,-1-1 0 0 0,-1 0-1 0 0,0 1 1 0 0,0-1 0 0 0,0 0 0 0 0,-1 0 0 0 0,-1 0-1 0 0,1 0 1 0 0,-1 0 0 0 0,-1 0 0 0 0,1-1 0 0 0,-1 1 0 0 0,0-1-1 0 0,-1 0 1 0 0,0 0 0 0 0,0-1 0 0 0,-1 1 0 0 0,-8 7 0 0 0,5-7-19 0 0,0 0 1 0 0,-1-1 0 0 0,1 0 0 0 0,-1-1-1 0 0,-1 0 1 0 0,1 0 0 0 0,-1-1 0 0 0,0 0-1 0 0,0-1 1 0 0,0-1 0 0 0,0 1 0 0 0,0-2-1 0 0,0 0 1 0 0,-1 0 0 0 0,-20-2 0 0 0,16 0-14 0 0,-1-1 1 0 0,0 0-1 0 0,1-1 1 0 0,-1-1 0 0 0,1-1-1 0 0,0 0 1 0 0,0-1-1 0 0,1-1 1 0 0,0-1-1 0 0,-23-14 1 0 0,16 6 5 0 0</inkml:trace>
   <inkml:trace contextRef="#ctx0" brushRef="#br0" timeOffset="41219.75">14554 3800 8936 0 0,'-47'-23'40'0'0,"39"20"-7"0"0,0 0 0 0 0,-1 0 0 0 0,0 1 0 0 0,1 1 0 0 0,-1 0 1 0 0,-15-1-1 0 0,13 2 14 0 0,0 0 1 0 0,1 0-1 0 0,-1 1 1 0 0,1 0-1 0 0,0 1 0 0 0,-1 0 1 0 0,1 1-1 0 0,0 0 1 0 0,0 1-1 0 0,0 0 1 0 0,1 0-1 0 0,0 1 1 0 0,-1 0-1 0 0,1 1 0 0 0,1 0 1 0 0,-15 12-1 0 0,10-4-3 0 0,1 0 1 0 0,-14 20-1 0 0,2-2-6 0 0,14-20-10 0 0,1 1 0 0 0,0 0 0 0 0,1 1 0 0 0,1 0 0 0 0,-8 19 1 0 0,2 8 64 0 0,-10 45 1 0 0,2 10-26 0 0,17-78-31 0 0,1 0 0 0 0,1 1 0 0 0,1-1-1 0 0,0 0 1 0 0,2 1 0 0 0,0-1 0 0 0,1 1 0 0 0,1-1 0 0 0,0 0 0 0 0,2 0-1 0 0,0 0 1 0 0,1-1 0 0 0,10 24 0 0 0,-12-33-24 0 0,0 1 0 0 0,1-1 0 0 0,0 0-1 0 0,0-1 1 0 0,1 1 0 0 0,0-1 0 0 0,0 0 0 0 0,0 0 0 0 0,1-1 0 0 0,0 1-1 0 0,0-2 1 0 0,1 1 0 0 0,0-1 0 0 0,0 0 0 0 0,0-1 0 0 0,17 7 0 0 0,-6-4-7 0 0,-11-4-5 0 0,0 0 0 0 0,0 0 0 0 0,0-1 0 0 0,0 0 0 0 0,0-1 0 0 0,1 1 1 0 0,-1-2-1 0 0,16 1 0 0 0,6-3 0 0 0,-20 2-7 0 0,0 0-1 0 0,0-1 1 0 0,0-1 0 0 0,0 0 0 0 0,0 0-1 0 0,10-4 1 0 0,1-2-46 0 0,-1 0 0 0 0,0-2-1 0 0,28-17 1 0 0,-38 20-53 0 0,0-1-1 0 0,-1 0 1 0 0,0 0 0 0 0,-1-1-1 0 0,1 0 1 0 0,-1 0-1 0 0,12-20 1 0 0,-5 3-208 0 0</inkml:trace>
   <inkml:trace contextRef="#ctx0" brushRef="#br0" timeOffset="41593.89">14871 4299 7832 0 0,'0'0'0'0'0</inkml:trace>

</xml_diff>

<commit_message>
project design document modifs
</commit_message>
<xml_diff>
--- a/Project/Docs/ProjectDesign.docx
+++ b/Project/Docs/ProjectDesign.docx
@@ -7568,7 +7568,7 @@
           </mc:Choice>
           <mc:Fallback>
             <w:pict>
-              <v:shapetype w14:anchorId="7194D8DA" id="_x0000_t75" coordsize="21600,21600" o:spt="75" o:preferrelative="t" path="m@4@5l@4@11@9@11@9@5xe" filled="f" stroked="f">
+              <v:shapetype w14:anchorId="6060D56C" id="_x0000_t75" coordsize="21600,21600" o:spt="75" o:preferrelative="t" path="m@4@5l@4@11@9@11@9@5xe" filled="f" stroked="f">
                 <v:stroke joinstyle="miter"/>
                 <v:formulas>
                   <v:f eqn="if lineDrawn pixelLineWidth 0"/>
@@ -7632,7 +7632,7 @@
           </mc:Choice>
           <mc:Fallback>
             <w:pict>
-              <v:shape w14:anchorId="5D3AC001" id="Ink 116" o:spid="_x0000_s1026" type="#_x0000_t75" style="position:absolute;margin-left:-56.35pt;margin-top:280.7pt;width:424.4pt;height:201.5pt;z-index:251829248;visibility:visible;mso-wrap-style:square;mso-wrap-distance-left:9pt;mso-wrap-distance-top:0;mso-wrap-distance-right:9pt;mso-wrap-distance-bottom:0;mso-position-horizontal:absolute;mso-position-horizontal-relative:text;mso-position-vertical:absolute;mso-position-vertical-relative:text" o:gfxdata="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">
+              <v:shape w14:anchorId="4C0D2435" id="Ink 116" o:spid="_x0000_s1026" type="#_x0000_t75" style="position:absolute;margin-left:-56.35pt;margin-top:280.7pt;width:424.4pt;height:201.5pt;z-index:251829248;visibility:visible;mso-wrap-style:square;mso-wrap-distance-left:9pt;mso-wrap-distance-top:0;mso-wrap-distance-right:9pt;mso-wrap-distance-bottom:0;mso-position-horizontal:absolute;mso-position-horizontal-relative:text;mso-position-vertical:absolute;mso-position-vertical-relative:text" o:gfxdata="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">
                 <v:imagedata r:id="rId30" o:title=""/>
               </v:shape>
             </w:pict>
@@ -7677,7 +7677,7 @@
           </mc:Choice>
           <mc:Fallback>
             <w:pict>
-              <v:shape w14:anchorId="0DB48B7E" id="Ink 69" o:spid="_x0000_s1026" type="#_x0000_t75" style="position:absolute;margin-left:46.15pt;margin-top:309.55pt;width:150.15pt;height:51.8pt;z-index:251828224;visibility:visible;mso-wrap-style:square;mso-wrap-distance-left:9pt;mso-wrap-distance-top:0;mso-wrap-distance-right:9pt;mso-wrap-distance-bottom:0;mso-position-horizontal:absolute;mso-position-horizontal-relative:text;mso-position-vertical:absolute;mso-position-vertical-relative:text" o:gfxdata="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">
+              <v:shape w14:anchorId="51222051" id="Ink 69" o:spid="_x0000_s1026" type="#_x0000_t75" style="position:absolute;margin-left:46.15pt;margin-top:309.55pt;width:150.15pt;height:51.8pt;z-index:251828224;visibility:visible;mso-wrap-style:square;mso-wrap-distance-left:9pt;mso-wrap-distance-top:0;mso-wrap-distance-right:9pt;mso-wrap-distance-bottom:0;mso-position-horizontal:absolute;mso-position-horizontal-relative:text;mso-position-vertical:absolute;mso-position-vertical-relative:text" o:gfxdata="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">
                 <v:imagedata r:id="rId32" o:title=""/>
               </v:shape>
             </w:pict>
@@ -7722,7 +7722,7 @@
           </mc:Choice>
           <mc:Fallback>
             <w:pict>
-              <v:shape w14:anchorId="504DC6BF" id="Ink 53" o:spid="_x0000_s1026" type="#_x0000_t75" style="position:absolute;margin-left:-50.4pt;margin-top:325.7pt;width:91.2pt;height:54.25pt;z-index:251827200;visibility:visible;mso-wrap-style:square;mso-wrap-distance-left:9pt;mso-wrap-distance-top:0;mso-wrap-distance-right:9pt;mso-wrap-distance-bottom:0;mso-position-horizontal:absolute;mso-position-horizontal-relative:text;mso-position-vertical:absolute;mso-position-vertical-relative:text" o:gfxdata="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">
+              <v:shape w14:anchorId="08889ED9" id="Ink 53" o:spid="_x0000_s1026" type="#_x0000_t75" style="position:absolute;margin-left:-50.4pt;margin-top:325.7pt;width:91.2pt;height:54.25pt;z-index:251827200;visibility:visible;mso-wrap-style:square;mso-wrap-distance-left:9pt;mso-wrap-distance-top:0;mso-wrap-distance-right:9pt;mso-wrap-distance-bottom:0;mso-position-horizontal:absolute;mso-position-horizontal-relative:text;mso-position-vertical:absolute;mso-position-vertical-relative:text" o:gfxdata="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">
                 <v:imagedata r:id="rId34" o:title=""/>
               </v:shape>
             </w:pict>
@@ -7767,7 +7767,7 @@
           </mc:Choice>
           <mc:Fallback>
             <w:pict>
-              <v:shape w14:anchorId="6EEC17C8" id="Ink 47" o:spid="_x0000_s1026" type="#_x0000_t75" style="position:absolute;margin-left:216.5pt;margin-top:235.85pt;width:5.4pt;height:13.85pt;z-index:251826176;visibility:visible;mso-wrap-style:square;mso-wrap-distance-left:9pt;mso-wrap-distance-top:0;mso-wrap-distance-right:9pt;mso-wrap-distance-bottom:0;mso-position-horizontal:absolute;mso-position-horizontal-relative:text;mso-position-vertical:absolute;mso-position-vertical-relative:text" o:gfxdata="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">
+              <v:shape w14:anchorId="5B7D2F50" id="Ink 47" o:spid="_x0000_s1026" type="#_x0000_t75" style="position:absolute;margin-left:216.5pt;margin-top:235.85pt;width:5.4pt;height:13.85pt;z-index:251826176;visibility:visible;mso-wrap-style:square;mso-wrap-distance-left:9pt;mso-wrap-distance-top:0;mso-wrap-distance-right:9pt;mso-wrap-distance-bottom:0;mso-position-horizontal:absolute;mso-position-horizontal-relative:text;mso-position-vertical:absolute;mso-position-vertical-relative:text" o:gfxdata="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">
                 <v:imagedata r:id="rId36" o:title=""/>
               </v:shape>
             </w:pict>
@@ -7812,7 +7812,7 @@
           </mc:Choice>
           <mc:Fallback>
             <w:pict>
-              <v:shape w14:anchorId="04EB5660" id="Ink 44" o:spid="_x0000_s1026" type="#_x0000_t75" style="position:absolute;margin-left:59.95pt;margin-top:232.25pt;width:135.2pt;height:48.6pt;z-index:251825152;visibility:visible;mso-wrap-style:square;mso-wrap-distance-left:9pt;mso-wrap-distance-top:0;mso-wrap-distance-right:9pt;mso-wrap-distance-bottom:0;mso-position-horizontal:absolute;mso-position-horizontal-relative:text;mso-position-vertical:absolute;mso-position-vertical-relative:text" o:gfxdata="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">
+              <v:shape w14:anchorId="24B35CAF" id="Ink 44" o:spid="_x0000_s1026" type="#_x0000_t75" style="position:absolute;margin-left:59.95pt;margin-top:232.25pt;width:135.2pt;height:48.6pt;z-index:251825152;visibility:visible;mso-wrap-style:square;mso-wrap-distance-left:9pt;mso-wrap-distance-top:0;mso-wrap-distance-right:9pt;mso-wrap-distance-bottom:0;mso-position-horizontal:absolute;mso-position-horizontal-relative:text;mso-position-vertical:absolute;mso-position-vertical-relative:text" o:gfxdata="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">
                 <v:imagedata r:id="rId38" o:title=""/>
               </v:shape>
             </w:pict>
@@ -7857,7 +7857,7 @@
           </mc:Choice>
           <mc:Fallback>
             <w:pict>
-              <v:shape w14:anchorId="7BA3DE7A" id="Ink 36" o:spid="_x0000_s1026" type="#_x0000_t75" style="position:absolute;margin-left:-30.7pt;margin-top:247.65pt;width:71.85pt;height:71.1pt;z-index:251824128;visibility:visible;mso-wrap-style:square;mso-wrap-distance-left:9pt;mso-wrap-distance-top:0;mso-wrap-distance-right:9pt;mso-wrap-distance-bottom:0;mso-position-horizontal:absolute;mso-position-horizontal-relative:text;mso-position-vertical:absolute;mso-position-vertical-relative:text" o:gfxdata="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">
+              <v:shape w14:anchorId="6109AA67" id="Ink 36" o:spid="_x0000_s1026" type="#_x0000_t75" style="position:absolute;margin-left:-30.7pt;margin-top:247.65pt;width:71.85pt;height:71.1pt;z-index:251824128;visibility:visible;mso-wrap-style:square;mso-wrap-distance-left:9pt;mso-wrap-distance-top:0;mso-wrap-distance-right:9pt;mso-wrap-distance-bottom:0;mso-position-horizontal:absolute;mso-position-horizontal-relative:text;mso-position-vertical:absolute;mso-position-vertical-relative:text" o:gfxdata="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">
                 <v:imagedata r:id="rId40" o:title=""/>
               </v:shape>
             </w:pict>
@@ -7959,7 +7959,7 @@
           </mc:Choice>
           <mc:Fallback>
             <w:pict>
-              <v:shape w14:anchorId="3BB5647A" id="Ink 25" o:spid="_x0000_s1026" type="#_x0000_t75" style="position:absolute;margin-left:427.3pt;margin-top:327.75pt;width:81.2pt;height:48.2pt;z-index:251821056;visibility:visible;mso-wrap-style:square;mso-width-percent:0;mso-wrap-distance-left:9pt;mso-wrap-distance-top:0;mso-wrap-distance-right:9pt;mso-wrap-distance-bottom:0;mso-position-horizontal:absolute;mso-position-horizontal-relative:text;mso-position-vertical:absolute;mso-position-vertical-relative:text;mso-width-percent:0;mso-width-relative:margin" o:gfxdata="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">
+              <v:shape w14:anchorId="0E2D59FB" id="Ink 25" o:spid="_x0000_s1026" type="#_x0000_t75" style="position:absolute;margin-left:427.3pt;margin-top:327.75pt;width:81.2pt;height:48.2pt;z-index:251821056;visibility:visible;mso-wrap-style:square;mso-width-percent:0;mso-wrap-distance-left:9pt;mso-wrap-distance-top:0;mso-wrap-distance-right:9pt;mso-wrap-distance-bottom:0;mso-position-horizontal:absolute;mso-position-horizontal-relative:text;mso-position-vertical:absolute;mso-position-vertical-relative:text;mso-width-percent:0;mso-width-relative:margin" o:gfxdata="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">
                 <v:imagedata r:id="rId43" o:title=""/>
               </v:shape>
             </w:pict>
@@ -8004,7 +8004,7 @@
           </mc:Choice>
           <mc:Fallback>
             <w:pict>
-              <v:shape w14:anchorId="3A5DA16C" id="Ink 26" o:spid="_x0000_s1026" type="#_x0000_t75" style="position:absolute;margin-left:558.7pt;margin-top:225.4pt;width:111.25pt;height:62.45pt;z-index:251822080;visibility:visible;mso-wrap-style:square;mso-wrap-distance-left:9pt;mso-wrap-distance-top:0;mso-wrap-distance-right:9pt;mso-wrap-distance-bottom:0;mso-position-horizontal:absolute;mso-position-horizontal-relative:text;mso-position-vertical:absolute;mso-position-vertical-relative:text" o:gfxdata="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">
+              <v:shape w14:anchorId="0F32E504" id="Ink 26" o:spid="_x0000_s1026" type="#_x0000_t75" style="position:absolute;margin-left:558.7pt;margin-top:225.4pt;width:111.25pt;height:62.45pt;z-index:251822080;visibility:visible;mso-wrap-style:square;mso-wrap-distance-left:9pt;mso-wrap-distance-top:0;mso-wrap-distance-right:9pt;mso-wrap-distance-bottom:0;mso-position-horizontal:absolute;mso-position-horizontal-relative:text;mso-position-vertical:absolute;mso-position-vertical-relative:text" o:gfxdata="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">
                 <v:imagedata r:id="rId45" o:title=""/>
               </v:shape>
             </w:pict>
@@ -8049,7 +8049,7 @@
           </mc:Choice>
           <mc:Fallback>
             <w:pict>
-              <v:shape w14:anchorId="04154E2E" id="Ink 10" o:spid="_x0000_s1026" type="#_x0000_t75" style="position:absolute;margin-left:404.25pt;margin-top:228.15pt;width:138.7pt;height:83.8pt;z-index:251820032;visibility:visible;mso-wrap-style:square;mso-wrap-distance-left:9pt;mso-wrap-distance-top:0;mso-wrap-distance-right:9pt;mso-wrap-distance-bottom:0;mso-position-horizontal:absolute;mso-position-horizontal-relative:text;mso-position-vertical:absolute;mso-position-vertical-relative:text" o:gfxdata="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">
+              <v:shape w14:anchorId="6B47F47C" id="Ink 10" o:spid="_x0000_s1026" type="#_x0000_t75" style="position:absolute;margin-left:404.25pt;margin-top:228.15pt;width:138.7pt;height:83.8pt;z-index:251820032;visibility:visible;mso-wrap-style:square;mso-wrap-distance-left:9pt;mso-wrap-distance-top:0;mso-wrap-distance-right:9pt;mso-wrap-distance-bottom:0;mso-position-horizontal:absolute;mso-position-horizontal-relative:text;mso-position-vertical:absolute;mso-position-vertical-relative:text" o:gfxdata="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">
                 <v:imagedata r:id="rId47" o:title=""/>
               </v:shape>
             </w:pict>
@@ -8094,7 +8094,7 @@
           </mc:Choice>
           <mc:Fallback>
             <w:pict>
-              <v:shape w14:anchorId="4B29BB36" id="Ink 1" o:spid="_x0000_s1026" type="#_x0000_t75" style="position:absolute;margin-left:561.35pt;margin-top:168pt;width:24.5pt;height:55.5pt;z-index:251819008;visibility:visible;mso-wrap-style:square;mso-wrap-distance-left:9pt;mso-wrap-distance-top:0;mso-wrap-distance-right:9pt;mso-wrap-distance-bottom:0;mso-position-horizontal:absolute;mso-position-horizontal-relative:text;mso-position-vertical:absolute;mso-position-vertical-relative:text" o:gfxdata="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">
+              <v:shape w14:anchorId="5391039D" id="Ink 1" o:spid="_x0000_s1026" type="#_x0000_t75" style="position:absolute;margin-left:561.35pt;margin-top:168pt;width:24.5pt;height:55.5pt;z-index:251819008;visibility:visible;mso-wrap-style:square;mso-wrap-distance-left:9pt;mso-wrap-distance-top:0;mso-wrap-distance-right:9pt;mso-wrap-distance-bottom:0;mso-position-horizontal:absolute;mso-position-horizontal-relative:text;mso-position-vertical:absolute;mso-position-vertical-relative:text" o:gfxdata="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">
                 <v:imagedata r:id="rId49" o:title=""/>
               </v:shape>
             </w:pict>
@@ -8139,7 +8139,7 @@
           </mc:Choice>
           <mc:Fallback>
             <w:pict>
-              <v:shape w14:anchorId="6B162289" id="Ink 13" o:spid="_x0000_s1026" type="#_x0000_t75" style="position:absolute;margin-left:390.75pt;margin-top:56.25pt;width:188.15pt;height:138.7pt;z-index:251817984;visibility:visible;mso-wrap-style:square;mso-wrap-distance-left:9pt;mso-wrap-distance-top:0;mso-wrap-distance-right:9pt;mso-wrap-distance-bottom:0;mso-position-horizontal:absolute;mso-position-horizontal-relative:text;mso-position-vertical:absolute;mso-position-vertical-relative:text" o:gfxdata="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">
+              <v:shape w14:anchorId="46C79489" id="Ink 13" o:spid="_x0000_s1026" type="#_x0000_t75" style="position:absolute;margin-left:390.75pt;margin-top:56.25pt;width:188.15pt;height:138.7pt;z-index:251817984;visibility:visible;mso-wrap-style:square;mso-wrap-distance-left:9pt;mso-wrap-distance-top:0;mso-wrap-distance-right:9pt;mso-wrap-distance-bottom:0;mso-position-horizontal:absolute;mso-position-horizontal-relative:text;mso-position-vertical:absolute;mso-position-vertical-relative:text" o:gfxdata="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">
                 <v:imagedata r:id="rId51" o:title=""/>
               </v:shape>
             </w:pict>
@@ -8713,13 +8713,107 @@
           <w:tcPr>
             <w:tcW w:w="5218" w:type="dxa"/>
           </w:tcPr>
-          <w:p/>
+          <w:p>
+            <w:pPr>
+              <w:pStyle w:val="ListParagraph"/>
+              <w:numPr>
+                <w:ilvl w:val="0"/>
+                <w:numId w:val="2"/>
+              </w:numPr>
+              <w:spacing w:line="256" w:lineRule="auto"/>
+            </w:pPr>
+            <w:r>
+              <w:t>Memory output (integrated within the memory stage)</w:t>
+            </w:r>
+          </w:p>
+          <w:p>
+            <w:pPr>
+              <w:pStyle w:val="ListParagraph"/>
+              <w:numPr>
+                <w:ilvl w:val="0"/>
+                <w:numId w:val="2"/>
+              </w:numPr>
+              <w:spacing w:line="256" w:lineRule="auto"/>
+            </w:pPr>
+            <w:r>
+              <w:t>MemToReg</w:t>
+            </w:r>
+          </w:p>
+          <w:p>
+            <w:pPr>
+              <w:pStyle w:val="ListParagraph"/>
+              <w:numPr>
+                <w:ilvl w:val="0"/>
+                <w:numId w:val="2"/>
+              </w:numPr>
+              <w:spacing w:line="256" w:lineRule="auto"/>
+            </w:pPr>
+            <w:r>
+              <w:t>IN</w:t>
+            </w:r>
+          </w:p>
+          <w:p>
+            <w:pPr>
+              <w:pStyle w:val="ListParagraph"/>
+              <w:numPr>
+                <w:ilvl w:val="0"/>
+                <w:numId w:val="2"/>
+              </w:numPr>
+              <w:spacing w:line="256" w:lineRule="auto"/>
+            </w:pPr>
+            <w:r>
+              <w:t>OUT</w:t>
+            </w:r>
+          </w:p>
         </w:tc>
         <w:tc>
           <w:tcPr>
             <w:tcW w:w="4317" w:type="dxa"/>
           </w:tcPr>
-          <w:p/>
+          <w:p>
+            <w:pPr>
+              <w:pStyle w:val="ListParagraph"/>
+              <w:numPr>
+                <w:ilvl w:val="0"/>
+                <w:numId w:val="2"/>
+              </w:numPr>
+              <w:spacing w:line="256" w:lineRule="auto"/>
+            </w:pPr>
+            <w:r>
+              <w:t>Delayed memory output (delays memory output by one cycle)</w:t>
+            </w:r>
+          </w:p>
+          <w:p>
+            <w:pPr>
+              <w:pStyle w:val="ListParagraph"/>
+              <w:numPr>
+                <w:ilvl w:val="0"/>
+                <w:numId w:val="2"/>
+              </w:numPr>
+              <w:spacing w:line="256" w:lineRule="auto"/>
+            </w:pPr>
+            <w:r>
+              <w:t>MemToReg</w:t>
+            </w:r>
+          </w:p>
+          <w:p>
+            <w:pPr>
+              <w:pStyle w:val="ListParagraph"/>
+              <w:numPr>
+                <w:ilvl w:val="0"/>
+                <w:numId w:val="2"/>
+              </w:numPr>
+              <w:spacing w:line="256" w:lineRule="auto"/>
+            </w:pPr>
+            <w:r>
+              <w:t>IN</w:t>
+            </w:r>
+          </w:p>
+          <w:p>
+            <w:r>
+              <w:t>OUT</w:t>
+            </w:r>
+          </w:p>
         </w:tc>
       </w:tr>
       <w:tr>
@@ -8749,13 +8843,115 @@
           <w:tcPr>
             <w:tcW w:w="5218" w:type="dxa"/>
           </w:tcPr>
-          <w:p/>
+          <w:p>
+            <w:pPr>
+              <w:pStyle w:val="ListParagraph"/>
+              <w:numPr>
+                <w:ilvl w:val="0"/>
+                <w:numId w:val="2"/>
+              </w:numPr>
+              <w:spacing w:line="256" w:lineRule="auto"/>
+            </w:pPr>
+            <w:r>
+              <w:t>Delayed memory output</w:t>
+            </w:r>
+          </w:p>
+          <w:p>
+            <w:pPr>
+              <w:pStyle w:val="ListParagraph"/>
+              <w:numPr>
+                <w:ilvl w:val="0"/>
+                <w:numId w:val="2"/>
+              </w:numPr>
+              <w:spacing w:line="256" w:lineRule="auto"/>
+            </w:pPr>
+            <w:r>
+              <w:t>MemToReg</w:t>
+            </w:r>
+          </w:p>
+          <w:p>
+            <w:pPr>
+              <w:pStyle w:val="ListParagraph"/>
+              <w:numPr>
+                <w:ilvl w:val="0"/>
+                <w:numId w:val="2"/>
+              </w:numPr>
+              <w:spacing w:line="256" w:lineRule="auto"/>
+            </w:pPr>
+            <w:r>
+              <w:t>IN</w:t>
+            </w:r>
+          </w:p>
+          <w:p>
+            <w:pPr>
+              <w:pStyle w:val="ListParagraph"/>
+              <w:numPr>
+                <w:ilvl w:val="0"/>
+                <w:numId w:val="2"/>
+              </w:numPr>
+              <w:spacing w:line="256" w:lineRule="auto"/>
+            </w:pPr>
+            <w:r>
+              <w:t>OUT</w:t>
+            </w:r>
+          </w:p>
         </w:tc>
         <w:tc>
           <w:tcPr>
             <w:tcW w:w="4317" w:type="dxa"/>
           </w:tcPr>
-          <w:p/>
+          <w:p>
+            <w:pPr>
+              <w:pStyle w:val="ListParagraph"/>
+              <w:numPr>
+                <w:ilvl w:val="0"/>
+                <w:numId w:val="2"/>
+              </w:numPr>
+              <w:spacing w:line="256" w:lineRule="auto"/>
+            </w:pPr>
+            <w:r>
+              <w:t>Delayed memory output</w:t>
+            </w:r>
+          </w:p>
+          <w:p>
+            <w:pPr>
+              <w:pStyle w:val="ListParagraph"/>
+              <w:numPr>
+                <w:ilvl w:val="0"/>
+                <w:numId w:val="2"/>
+              </w:numPr>
+              <w:spacing w:line="256" w:lineRule="auto"/>
+            </w:pPr>
+            <w:r>
+              <w:t>MemToReg</w:t>
+            </w:r>
+          </w:p>
+          <w:p>
+            <w:pPr>
+              <w:pStyle w:val="ListParagraph"/>
+              <w:numPr>
+                <w:ilvl w:val="0"/>
+                <w:numId w:val="2"/>
+              </w:numPr>
+              <w:spacing w:line="256" w:lineRule="auto"/>
+            </w:pPr>
+            <w:r>
+              <w:t>IN</w:t>
+            </w:r>
+          </w:p>
+          <w:p>
+            <w:pPr>
+              <w:pStyle w:val="ListParagraph"/>
+              <w:numPr>
+                <w:ilvl w:val="0"/>
+                <w:numId w:val="2"/>
+              </w:numPr>
+              <w:spacing w:line="256" w:lineRule="auto"/>
+            </w:pPr>
+            <w:r>
+              <w:t>OUT</w:t>
+            </w:r>
+          </w:p>
         </w:tc>
       </w:tr>
     </w:tbl>
@@ -8887,6 +9083,18 @@
   </w:abstractNum>
   <w:num w:numId="1" w16cid:durableId="154611250">
     <w:abstractNumId w:val="0"/>
+  </w:num>
+  <w:num w:numId="2" w16cid:durableId="1142111576">
+    <w:abstractNumId w:val="0"/>
+    <w:lvlOverride w:ilvl="0"/>
+    <w:lvlOverride w:ilvl="1"/>
+    <w:lvlOverride w:ilvl="2"/>
+    <w:lvlOverride w:ilvl="3"/>
+    <w:lvlOverride w:ilvl="4"/>
+    <w:lvlOverride w:ilvl="5"/>
+    <w:lvlOverride w:ilvl="6"/>
+    <w:lvlOverride w:ilvl="7"/>
+    <w:lvlOverride w:ilvl="8"/>
   </w:num>
 </w:numbering>
 </file>

</xml_diff>

<commit_message>
assembler little fix + final doc
</commit_message>
<xml_diff>
--- a/Project/Docs/ProjectDesign.docx
+++ b/Project/Docs/ProjectDesign.docx
@@ -2744,25 +2744,7 @@
                 <w:sz w:val="20"/>
                 <w:szCs w:val="20"/>
               </w:rPr>
-              <w:t xml:space="preserve">(used by </w:t>
-            </w:r>
-            <w:r>
-              <w:rPr>
-                <w:b/>
-                <w:bCs/>
-                <w:sz w:val="20"/>
-                <w:szCs w:val="20"/>
-              </w:rPr>
-              <w:t>WB</w:t>
-            </w:r>
-            <w:r>
-              <w:rPr>
-                <w:b/>
-                <w:bCs/>
-                <w:sz w:val="20"/>
-                <w:szCs w:val="20"/>
-              </w:rPr>
-              <w:t>)</w:t>
+              <w:t>(used by WB)</w:t>
             </w:r>
           </w:p>
         </w:tc>
@@ -8810,6 +8792,14 @@
             </w:r>
           </w:p>
           <w:p>
+            <w:pPr>
+              <w:pStyle w:val="ListParagraph"/>
+              <w:numPr>
+                <w:ilvl w:val="0"/>
+                <w:numId w:val="2"/>
+              </w:numPr>
+              <w:spacing w:line="256" w:lineRule="auto"/>
+            </w:pPr>
             <w:r>
               <w:t>OUT</w:t>
             </w:r>
@@ -8956,6 +8946,59 @@
       </w:tr>
     </w:tbl>
     <w:p/>
+    <w:p/>
+    <w:p>
+      <w:pPr>
+        <w:pStyle w:val="ListParagraph"/>
+        <w:numPr>
+          <w:ilvl w:val="0"/>
+          <w:numId w:val="3"/>
+        </w:numPr>
+      </w:pPr>
+      <w:r>
+        <w:lastRenderedPageBreak/>
+        <w:t>Control signals</w:t>
+      </w:r>
+    </w:p>
+    <w:p>
+      <w:pPr>
+        <w:pStyle w:val="ListParagraph"/>
+        <w:numPr>
+          <w:ilvl w:val="0"/>
+          <w:numId w:val="3"/>
+        </w:numPr>
+      </w:pPr>
+      <w:r>
+        <w:t>IF/ID buffer</w:t>
+      </w:r>
+    </w:p>
+    <w:p>
+      <w:pPr>
+        <w:pStyle w:val="ListParagraph"/>
+        <w:numPr>
+          <w:ilvl w:val="0"/>
+          <w:numId w:val="3"/>
+        </w:numPr>
+      </w:pPr>
+      <w:r>
+        <w:t>.MEM file (later)</w:t>
+      </w:r>
+    </w:p>
+    <w:p>
+      <w:pPr>
+        <w:pStyle w:val="ListParagraph"/>
+        <w:numPr>
+          <w:ilvl w:val="0"/>
+          <w:numId w:val="3"/>
+        </w:numPr>
+      </w:pPr>
+      <w:r>
+        <w:t>PC version 2008 (fix)</w:t>
+      </w:r>
+      <w:r>
+        <w:t xml:space="preserve"> (later)</w:t>
+      </w:r>
+    </w:p>
     <w:sectPr>
       <w:pgSz w:w="15840" w:h="12240" w:orient="landscape"/>
       <w:pgMar w:top="1440" w:right="1440" w:bottom="1440" w:left="1440" w:header="720" w:footer="720" w:gutter="0"/>
@@ -9081,20 +9124,103 @@
       </w:rPr>
     </w:lvl>
   </w:abstractNum>
+  <w:abstractNum w:abstractNumId="1" w15:restartNumberingAfterBreak="0">
+    <w:nsid w:val="65EB422A"/>
+    <w:multiLevelType w:val="hybridMultilevel"/>
+    <w:tmpl w:val="826A9BE4"/>
+    <w:lvl w:ilvl="0" w:tplc="810C2396">
+      <w:start w:val="1"/>
+      <w:numFmt w:val="decimal"/>
+      <w:lvlText w:val="%1-"/>
+      <w:lvlJc w:val="left"/>
+      <w:pPr>
+        <w:ind w:left="720" w:hanging="360"/>
+      </w:pPr>
+      <w:rPr>
+        <w:rFonts w:hint="default"/>
+      </w:rPr>
+    </w:lvl>
+    <w:lvl w:ilvl="1" w:tplc="04090019" w:tentative="1">
+      <w:start w:val="1"/>
+      <w:numFmt w:val="lowerLetter"/>
+      <w:lvlText w:val="%2."/>
+      <w:lvlJc w:val="left"/>
+      <w:pPr>
+        <w:ind w:left="1440" w:hanging="360"/>
+      </w:pPr>
+    </w:lvl>
+    <w:lvl w:ilvl="2" w:tplc="0409001B" w:tentative="1">
+      <w:start w:val="1"/>
+      <w:numFmt w:val="lowerRoman"/>
+      <w:lvlText w:val="%3."/>
+      <w:lvlJc w:val="right"/>
+      <w:pPr>
+        <w:ind w:left="2160" w:hanging="180"/>
+      </w:pPr>
+    </w:lvl>
+    <w:lvl w:ilvl="3" w:tplc="0409000F" w:tentative="1">
+      <w:start w:val="1"/>
+      <w:numFmt w:val="decimal"/>
+      <w:lvlText w:val="%4."/>
+      <w:lvlJc w:val="left"/>
+      <w:pPr>
+        <w:ind w:left="2880" w:hanging="360"/>
+      </w:pPr>
+    </w:lvl>
+    <w:lvl w:ilvl="4" w:tplc="04090019" w:tentative="1">
+      <w:start w:val="1"/>
+      <w:numFmt w:val="lowerLetter"/>
+      <w:lvlText w:val="%5."/>
+      <w:lvlJc w:val="left"/>
+      <w:pPr>
+        <w:ind w:left="3600" w:hanging="360"/>
+      </w:pPr>
+    </w:lvl>
+    <w:lvl w:ilvl="5" w:tplc="0409001B" w:tentative="1">
+      <w:start w:val="1"/>
+      <w:numFmt w:val="lowerRoman"/>
+      <w:lvlText w:val="%6."/>
+      <w:lvlJc w:val="right"/>
+      <w:pPr>
+        <w:ind w:left="4320" w:hanging="180"/>
+      </w:pPr>
+    </w:lvl>
+    <w:lvl w:ilvl="6" w:tplc="0409000F" w:tentative="1">
+      <w:start w:val="1"/>
+      <w:numFmt w:val="decimal"/>
+      <w:lvlText w:val="%7."/>
+      <w:lvlJc w:val="left"/>
+      <w:pPr>
+        <w:ind w:left="5040" w:hanging="360"/>
+      </w:pPr>
+    </w:lvl>
+    <w:lvl w:ilvl="7" w:tplc="04090019" w:tentative="1">
+      <w:start w:val="1"/>
+      <w:numFmt w:val="lowerLetter"/>
+      <w:lvlText w:val="%8."/>
+      <w:lvlJc w:val="left"/>
+      <w:pPr>
+        <w:ind w:left="5760" w:hanging="360"/>
+      </w:pPr>
+    </w:lvl>
+    <w:lvl w:ilvl="8" w:tplc="0409001B" w:tentative="1">
+      <w:start w:val="1"/>
+      <w:numFmt w:val="lowerRoman"/>
+      <w:lvlText w:val="%9."/>
+      <w:lvlJc w:val="right"/>
+      <w:pPr>
+        <w:ind w:left="6480" w:hanging="180"/>
+      </w:pPr>
+    </w:lvl>
+  </w:abstractNum>
   <w:num w:numId="1" w16cid:durableId="154611250">
     <w:abstractNumId w:val="0"/>
   </w:num>
   <w:num w:numId="2" w16cid:durableId="1142111576">
     <w:abstractNumId w:val="0"/>
-    <w:lvlOverride w:ilvl="0"/>
-    <w:lvlOverride w:ilvl="1"/>
-    <w:lvlOverride w:ilvl="2"/>
-    <w:lvlOverride w:ilvl="3"/>
-    <w:lvlOverride w:ilvl="4"/>
-    <w:lvlOverride w:ilvl="5"/>
-    <w:lvlOverride w:ilvl="6"/>
-    <w:lvlOverride w:ilvl="7"/>
-    <w:lvlOverride w:ilvl="8"/>
+  </w:num>
+  <w:num w:numId="3" w16cid:durableId="904268177">
+    <w:abstractNumId w:val="1"/>
   </w:num>
 </w:numbering>
 </file>
@@ -9502,6 +9628,7 @@
   <w:style w:type="character" w:default="1" w:styleId="DefaultParagraphFont">
     <w:name w:val="Default Paragraph Font"/>
     <w:uiPriority w:val="1"/>
+    <w:semiHidden/>
     <w:unhideWhenUsed/>
   </w:style>
   <w:style w:type="table" w:default="1" w:styleId="TableNormal">
@@ -9691,7 +9818,7 @@
   <inkml:trace contextRef="#ctx0" brushRef="#br0">284 733 7936 0 0,'1'-5'169'0'0,"3"-37"521"0"0,-5 8 925 0 0,-2 22-756 0 0,-6-6-158 0 0,-10-6 166 0 0,18 24-738 0 0,-5 10-7 0 0,-2 5-38 0 0,3-7-27 0 0,0 1 1 0 0,1 1 0 0 0,0-1-1 0 0,0 1 1 0 0,1-1 0 0 0,1 1-1 0 0,-4 19 1 0 0,-30 182 299 0 0,8 37 178 0 0,6-79-427 0 0,-11 197 859 0 0,30-320-943 0 0,-6 100 57 0 0,4 35 211 0 0,4-81-80 0 0,-3-62-69 0 0,-3 0 1 0 0,-1 0-1 0 0,-13 37 1 0 0,17-59-141 0 0,4-15-2 0 0,0 0 0 0 0,0 0 0 0 0,0 0 0 0 0,-1 0 0 0 0,1-1 0 0 0,0 1 0 0 0,0 0 0 0 0,-1 0 0 0 0,1 0 0 0 0,0 0 0 0 0,-1 0 0 0 0,1 0 0 0 0,-1 0 0 0 0,1-1 0 0 0,-1 1 0 0 0,0 0 0 0 0,1 0 0 0 0,-1-1 0 0 0,0 1 0 0 0,1 0 0 0 0,-1-1 0 0 0,-2 2 0 0 0,3-3-5 0 0,-1 1 0 0 0,0-1 0 0 0,0 1 0 0 0,1-1 0 0 0,-1 1 0 0 0,0-1-1 0 0,1 0 1 0 0,-1 0 0 0 0,1 1 0 0 0,-1-1 0 0 0,0 0 0 0 0,1 0 0 0 0,0 1 0 0 0,-1-3 0 0 0,0 1-7 0 0,-4-6-63 0 0,5 7 2 0 0</inkml:trace>
   <inkml:trace contextRef="#ctx0" brushRef="#br0" timeOffset="360.91">170 1464 6824 0 0,'0'0'-8'0'0,"3"-4"-132"0"0,18-18 280 0 0,1 0 1 0 0,1 2 0 0 0,39-27-1 0 0,79-46 1391 0 0,-111 74-1119 0 0,-11 7-99 0 0,-1 0 0 0 0,17-16 0 0 0,11-8 15 0 0,44-23 758 0 0,-88 58-932 0 0,9-6 190 0 0</inkml:trace>
   <inkml:trace contextRef="#ctx0" brushRef="#br0" timeOffset="721.42">747 540 6424 0 0,'4'1'-8'0'0,"14"4"1"0"0,-4-1-19 0 0,-12 0-2 0 0,-1 4 17 0 0,2 8 16 0 0,-1-1 1 0 0,-1 1-1 0 0,0-1 1 0 0,-1 1-1 0 0,-3 27 1 0 0,1-26 25 0 0,-4 52 145 0 0,-33 133 116 0 0,26-144 52 0 0,-22 78 829 0 0,-37 81-582 0 0,62-189-547 0 0,-83 259 2162 0 0,86-264-2000 0 0,-1-1 0 0 0,-16 32-1 0 0,14-34-103 0 0,8-13-61 0 0,-1 0 0 0 0,-1-1 0 0 0,1 1-1 0 0,-1-1 1 0 0,-1 0 0 0 0,1 0 0 0 0,-8 7 0 0 0,6-6 0 0 0,6-6-76 0 0,-1-1 0 0 0,1 0 0 0 0,0 1-1 0 0,0-1 1 0 0,-1 1 0 0 0,1-1 0 0 0,-1 0 0 0 0,1 1 0 0 0,0-1 0 0 0,-1 0 0 0 0,1 1-1 0 0,-1-1 1 0 0,1 0 0 0 0,0 0 0 0 0,-1 0 0 0 0,1 1 0 0 0,-1-1 0 0 0,1 0 0 0 0,-1 0 0 0 0,1 0-1 0 0,-1 0 1 0 0,1 0 0 0 0,-1 0 0 0 0,1 0 0 0 0,-1 0 0 0 0,1 0 0 0 0,-1 0 0 0 0,1 0-1 0 0,-1 0 1 0 0,1 0 0 0 0,-1 0 0 0 0,1-1 0 0 0,-1 1 0 0 0,1 0 0 0 0,-1 0 0 0 0,1 0-1 0 0,-1-1 1 0 0,1 1 0 0 0,0 0 0 0 0,-1-1 0 0 0</inkml:trace>
-  <inkml:trace contextRef="#ctx0" brushRef="#br0" timeOffset="1079.15">1111 483 8640 0 0,'0'0'-95'0'0,"2"4"3"0"0,-1-1 51 0 0,0 0 0 0 0,0-1-1 0 0,0 1 1 0 0,-1 0 0 0 0,1 0 0 0 0,-1 0-1 0 0,1 0 1 0 0,-1 0 0 0 0,0 0 0 0 0,0 0-1 0 0,-1-1 1 0 0,1 1 0 0 0,0 0 0 0 0,-1 0-1 0 0,0 0 1 0 0,-1 4 0 0 0,-1 1-43 0 0,1 1 1 0 0,0-1-1 0 0,-1 17 1 0 0,0-6 130 0 0,-7 32 0 0 0,0-15-21 0 0,-19 87 132 0 0,-4 87 647 0 0,23-135 283 0 0,8-63-999 0 0,-27 164 521 0 0,10-27-127 0 0,4-21 250 0 0,10-102-593 0 0,2-9 45 0 0,-3 29 0 0 0,2 18 761 0 0,4-62-668 0 0,0-15 12 0 0,0-93-186 0 0,0 65-96 0 0</inkml:trace>
+  <inkml:trace contextRef="#ctx0" brushRef="#br0" timeOffset="1079.14">1111 483 8640 0 0,'0'0'-95'0'0,"2"4"3"0"0,-1-1 51 0 0,0 0 0 0 0,0-1-1 0 0,0 1 1 0 0,-1 0 0 0 0,1 0 0 0 0,-1 0-1 0 0,1 0 1 0 0,-1 0 0 0 0,0 0 0 0 0,0 0-1 0 0,-1-1 1 0 0,1 1 0 0 0,0 0 0 0 0,-1 0-1 0 0,0 0 1 0 0,-1 4 0 0 0,-1 1-43 0 0,1 1 1 0 0,0-1-1 0 0,-1 17 1 0 0,0-6 130 0 0,-7 32 0 0 0,0-15-21 0 0,-19 87 132 0 0,-4 87 647 0 0,23-135 283 0 0,8-63-999 0 0,-27 164 521 0 0,10-27-127 0 0,4-21 250 0 0,10-102-593 0 0,2-9 45 0 0,-3 29 0 0 0,2 18 761 0 0,4-62-668 0 0,0-15 12 0 0,0-93-186 0 0,0 65-96 0 0</inkml:trace>
   <inkml:trace contextRef="#ctx0" brushRef="#br0" timeOffset="1421.57">1046 821 6128 0 0,'36'-141'14'0'0,"-17"77"-6"0"0,28-77 99 0 0,-32 105-9 0 0,3 1 0 0 0,29-46-1 0 0,-28 53 375 0 0,35-41 0 0 0,-50 64-407 0 0,0 2-1 0 0,0-1 1 0 0,0 0-1 0 0,0 1 0 0 0,1 0 1 0 0,-1 0-1 0 0,1 0 1 0 0,0 0-1 0 0,0 1 0 0 0,0 0 1 0 0,0 0-1 0 0,9-2 1 0 0,-3 1 61 0 0,-9 2-96 0 0,0 0 0 0 0,0 1 0 0 0,-1 0 0 0 0,1-1 0 0 0,0 1 0 0 0,0 0 0 0 0,0 0 0 0 0,0 0 0 0 0,0 0 0 0 0,0 0-1 0 0,0 0 1 0 0,0 0 0 0 0,0 1 0 0 0,0-1 0 0 0,3 2 0 0 0,1 0-1 0 0,1 1-1 0 0,-1 0 1 0 0,0 1-1 0 0,0-1 1 0 0,0 1 0 0 0,-1 0-1 0 0,1 0 1 0 0,-1 1-1 0 0,0 0 1 0 0,0 0 0 0 0,0 0-1 0 0,-1 0 1 0 0,0 1-1 0 0,0 0 1 0 0,0 0 0 0 0,-1 0-1 0 0,5 9 1 0 0,2 10 129 0 0,0 1 1 0 0,-2-1 0 0 0,-1 1 0 0 0,4 28-1 0 0,-6-13 125 0 0,-2 0 0 0 0,-4 67 0 0 0,-14 132 157 0 0,11-192-142 0 0,-2 0 0 0 0,-2-1 0 0 0,-3 0 0 0 0,-22 65 0 0 0,-14 24-58 0 0,35-101-45 0 0,-2-2 1 0 0,-1 0-1 0 0,-2-1 1 0 0,-31 46 0 0 0,43-71-172 0 0,-7 12 91 0 0,-2 0 0 0 0,0-1 1 0 0,-1-1-1 0 0,-1 0 0 0 0,0-1 0 0 0,-2 0 0 0 0,1-2 0 0 0,-2 0 0 0 0,0-1 0 0 0,-1-1 0 0 0,-26 13 1 0 0,40-22-94 0 0,0-1 1 0 0,-1 1-1 0 0,1-1 1 0 0,0 0-1 0 0,-1 0 1 0 0,1-1 0 0 0,-1 0-1 0 0,1 0 1 0 0,-1 0-1 0 0,0-1 1 0 0,1 0-1 0 0,-1 0 1 0 0,0-1 0 0 0,1 0-1 0 0,-1 0 1 0 0,1-1-1 0 0,-1 1 1 0 0,1-2-1 0 0,0 1 1 0 0,0 0 0 0 0,-1-1-1 0 0,2 0 1 0 0,-1-1-1 0 0,0 1 1 0 0,1-1-1 0 0,0 0 1 0 0,-9-9 0 0 0,6 5-43 0 0,1 0 1 0 0,0-1 0 0 0,0 0-1 0 0,1 0 1 0 0,1 0 0 0 0,-1-1-1 0 0,1 0 1 0 0,1 0 0 0 0,0 0 0 0 0,0-1-1 0 0,1 1 1 0 0,1-1 0 0 0,-1 0-1 0 0,2 0 1 0 0,-1 0 0 0 0,2-17 0 0 0,-1-4-125 0 0</inkml:trace>
   <inkml:trace contextRef="#ctx0" brushRef="#br0" timeOffset="2018.16">1873 219 9344 0 0,'2'-5'-162'0'0,"8"-18"-19"0"0,-5 11-225 0 0,-7 11 233 0 0,-9 18 149 0 0,-9 47 48 0 0,2 0 0 0 0,-16 114 0 0 0,25-92-2 0 0,-4 78 39 0 0,5 53 181 0 0,7-162-104 0 0,5 104 73 0 0,3-28-91 0 0,-5-102 20 0 0,8 43 1 0 0,-9-65-97 0 0,1-1 0 0 0,0 0 0 0 0,0 0 0 0 0,1 0 0 0 0,0 0 0 0 0,0 0 0 0 0,0-1 0 0 0,1 1 0 0 0,8 9 0 0 0,-12-14-26 0 0,1 0-1 0 0,0 0 1 0 0,0 0 0 0 0,-1-1-1 0 0,1 1 1 0 0,0 0 0 0 0,0 0-1 0 0,0-1 1 0 0,0 1 0 0 0,0 0 0 0 0,0-1-1 0 0,0 1 1 0 0,0-1 0 0 0,1 0-1 0 0,-1 1 1 0 0,0-1 0 0 0,0 0-1 0 0,0 1 1 0 0,0-1 0 0 0,1 0-1 0 0,-1 0 1 0 0,0 0 0 0 0,0 0-1 0 0,0 0 1 0 0,0 0 0 0 0,1-1-1 0 0,-1 1 1 0 0,0 0 0 0 0,0-1-1 0 0,0 1 1 0 0,0-1 0 0 0,0 1 0 0 0,0-1-1 0 0,0 1 1 0 0,0-1 0 0 0,0 0-1 0 0,0 1 1 0 0,0-1 0 0 0,0 0-1 0 0,1-1 1 0 0,2-2 27 0 0,0 0-1 0 0,-1 0 1 0 0,1-1-1 0 0,-1 0 1 0 0,0 0 0 0 0,4-10-1 0 0,1-4 118 0 0,-1 0-1 0 0,7-30 1 0 0,-10 31-109 0 0,8-24 39 0 0,36-147 129 0 0,1-65 256 0 0,-20 80-362 0 0,-8 45 75 0 0,34-149 1113 0 0,-23 157-1004 0 0,-27 101-214 0 0,1 0 0 0 0,1 1 0 0 0,14-30 0 0 0,-13 33-34 0 0,3-5 50 0 0,-2 16 15 0 0,-7 11-11 0 0,-2 67 23 0 0,0-56-120 0 0,-10 139 100 0 0,-23 179 284 0 0,28-286-338 0 0,-7 114 126 0 0,10-73 95 0 0,13 118 0 0 0,-2-126-211 0 0,-7-67-45 0 0,0-1-1 0 0,1 0 1 0 0,0 0 0 0 0,7 15-1 0 0,-2-6 0 0 0,-7-16-13 0 0,2 0 1 0 0,-1 0-1 0 0,1 0 1 0 0,0-1-1 0 0,0 1 1 0 0,1-1-1 0 0,5 7 0 0 0,-8-11-3 0 0,0-1-1 0 0,0 0 0 0 0,0 0 1 0 0,0 0-1 0 0,1 0 0 0 0,-1 0 1 0 0,0 0-1 0 0,1 0 0 0 0,-1 0 1 0 0,1 0-1 0 0,-1-1 0 0 0,1 1 0 0 0,-1 0 1 0 0,1-1-1 0 0,-1 0 0 0 0,1 1 1 0 0,0-1-1 0 0,-1 0 0 0 0,1 0 1 0 0,0 0-1 0 0,-1 0 0 0 0,1 0 1 0 0,0 0-1 0 0,-1 0 0 0 0,1 0 0 0 0,-1-1 1 0 0,1 1-1 0 0,0-1 0 0 0,-1 1 1 0 0,1-1-1 0 0,-1 0 0 0 0,1 1 1 0 0,-1-1-1 0 0,0 0 0 0 0,2-1 0 0 0,7-5 2 0 0,44-31 5 0 0,-5-1-2084 0 0</inkml:trace>
 </inkml:ink>

</xml_diff>

<commit_message>
small edit in assembler
</commit_message>
<xml_diff>
--- a/Project/Docs/ProjectDesign.docx
+++ b/Project/Docs/ProjectDesign.docx
@@ -8255,7 +8255,41 @@
           <w:p>
             <w:pPr>
               <w:pStyle w:val="ListParagraph"/>
-            </w:pPr>
+              <w:numPr>
+                <w:ilvl w:val="0"/>
+                <w:numId w:val="1"/>
+              </w:numPr>
+              <w:spacing w:after="160" w:line="259" w:lineRule="auto"/>
+            </w:pPr>
+            <w:r>
+              <w:t xml:space="preserve">Instruction </w:t>
+            </w:r>
+          </w:p>
+          <w:p>
+            <w:pPr>
+              <w:pStyle w:val="ListParagraph"/>
+              <w:numPr>
+                <w:ilvl w:val="0"/>
+                <w:numId w:val="1"/>
+              </w:numPr>
+              <w:spacing w:after="160" w:line="259" w:lineRule="auto"/>
+            </w:pPr>
+            <w:r>
+              <w:t>Immediate</w:t>
+            </w:r>
+          </w:p>
+          <w:p>
+            <w:pPr>
+              <w:pStyle w:val="ListParagraph"/>
+              <w:numPr>
+                <w:ilvl w:val="0"/>
+                <w:numId w:val="1"/>
+              </w:numPr>
+              <w:spacing w:after="160" w:line="259" w:lineRule="auto"/>
+            </w:pPr>
+            <w:r>
+              <w:t>PC</w:t>
+            </w:r>
           </w:p>
         </w:tc>
         <w:tc>
@@ -8956,7 +8990,6 @@
         </w:numPr>
       </w:pPr>
       <w:r>
-        <w:lastRenderedPageBreak/>
         <w:t>Control signals</w:t>
       </w:r>
     </w:p>
@@ -9818,7 +9851,7 @@
   <inkml:trace contextRef="#ctx0" brushRef="#br0">284 733 7936 0 0,'1'-5'169'0'0,"3"-37"521"0"0,-5 8 925 0 0,-2 22-756 0 0,-6-6-158 0 0,-10-6 166 0 0,18 24-738 0 0,-5 10-7 0 0,-2 5-38 0 0,3-7-27 0 0,0 1 1 0 0,1 1 0 0 0,0-1-1 0 0,0 1 1 0 0,1-1 0 0 0,1 1-1 0 0,-4 19 1 0 0,-30 182 299 0 0,8 37 178 0 0,6-79-427 0 0,-11 197 859 0 0,30-320-943 0 0,-6 100 57 0 0,4 35 211 0 0,4-81-80 0 0,-3-62-69 0 0,-3 0 1 0 0,-1 0-1 0 0,-13 37 1 0 0,17-59-141 0 0,4-15-2 0 0,0 0 0 0 0,0 0 0 0 0,0 0 0 0 0,-1 0 0 0 0,1-1 0 0 0,0 1 0 0 0,0 0 0 0 0,-1 0 0 0 0,1 0 0 0 0,0 0 0 0 0,-1 0 0 0 0,1 0 0 0 0,-1 0 0 0 0,1-1 0 0 0,-1 1 0 0 0,0 0 0 0 0,1 0 0 0 0,-1-1 0 0 0,0 1 0 0 0,1 0 0 0 0,-1-1 0 0 0,-2 2 0 0 0,3-3-5 0 0,-1 1 0 0 0,0-1 0 0 0,0 1 0 0 0,1-1 0 0 0,-1 1 0 0 0,0-1-1 0 0,1 0 1 0 0,-1 0 0 0 0,1 1 0 0 0,-1-1 0 0 0,0 0 0 0 0,1 0 0 0 0,0 1 0 0 0,-1-3 0 0 0,0 1-7 0 0,-4-6-63 0 0,5 7 2 0 0</inkml:trace>
   <inkml:trace contextRef="#ctx0" brushRef="#br0" timeOffset="360.91">170 1464 6824 0 0,'0'0'-8'0'0,"3"-4"-132"0"0,18-18 280 0 0,1 0 1 0 0,1 2 0 0 0,39-27-1 0 0,79-46 1391 0 0,-111 74-1119 0 0,-11 7-99 0 0,-1 0 0 0 0,17-16 0 0 0,11-8 15 0 0,44-23 758 0 0,-88 58-932 0 0,9-6 190 0 0</inkml:trace>
   <inkml:trace contextRef="#ctx0" brushRef="#br0" timeOffset="721.42">747 540 6424 0 0,'4'1'-8'0'0,"14"4"1"0"0,-4-1-19 0 0,-12 0-2 0 0,-1 4 17 0 0,2 8 16 0 0,-1-1 1 0 0,-1 1-1 0 0,0-1 1 0 0,-1 1-1 0 0,-3 27 1 0 0,1-26 25 0 0,-4 52 145 0 0,-33 133 116 0 0,26-144 52 0 0,-22 78 829 0 0,-37 81-582 0 0,62-189-547 0 0,-83 259 2162 0 0,86-264-2000 0 0,-1-1 0 0 0,-16 32-1 0 0,14-34-103 0 0,8-13-61 0 0,-1 0 0 0 0,-1-1 0 0 0,1 1-1 0 0,-1-1 1 0 0,-1 0 0 0 0,1 0 0 0 0,-8 7 0 0 0,6-6 0 0 0,6-6-76 0 0,-1-1 0 0 0,1 0 0 0 0,0 1-1 0 0,0-1 1 0 0,-1 1 0 0 0,1-1 0 0 0,-1 0 0 0 0,1 1 0 0 0,0-1 0 0 0,-1 0 0 0 0,1 1-1 0 0,-1-1 1 0 0,1 0 0 0 0,0 0 0 0 0,-1 0 0 0 0,1 1 0 0 0,-1-1 0 0 0,1 0 0 0 0,-1 0 0 0 0,1 0-1 0 0,-1 0 1 0 0,1 0 0 0 0,-1 0 0 0 0,1 0 0 0 0,-1 0 0 0 0,1 0 0 0 0,-1 0 0 0 0,1 0-1 0 0,-1 0 1 0 0,1 0 0 0 0,-1 0 0 0 0,1-1 0 0 0,-1 1 0 0 0,1 0 0 0 0,-1 0 0 0 0,1 0-1 0 0,-1-1 1 0 0,1 1 0 0 0,0 0 0 0 0,-1-1 0 0 0</inkml:trace>
-  <inkml:trace contextRef="#ctx0" brushRef="#br0" timeOffset="1079.14">1111 483 8640 0 0,'0'0'-95'0'0,"2"4"3"0"0,-1-1 51 0 0,0 0 0 0 0,0-1-1 0 0,0 1 1 0 0,-1 0 0 0 0,1 0 0 0 0,-1 0-1 0 0,1 0 1 0 0,-1 0 0 0 0,0 0 0 0 0,0 0-1 0 0,-1-1 1 0 0,1 1 0 0 0,0 0 0 0 0,-1 0-1 0 0,0 0 1 0 0,-1 4 0 0 0,-1 1-43 0 0,1 1 1 0 0,0-1-1 0 0,-1 17 1 0 0,0-6 130 0 0,-7 32 0 0 0,0-15-21 0 0,-19 87 132 0 0,-4 87 647 0 0,23-135 283 0 0,8-63-999 0 0,-27 164 521 0 0,10-27-127 0 0,4-21 250 0 0,10-102-593 0 0,2-9 45 0 0,-3 29 0 0 0,2 18 761 0 0,4-62-668 0 0,0-15 12 0 0,0-93-186 0 0,0 65-96 0 0</inkml:trace>
+  <inkml:trace contextRef="#ctx0" brushRef="#br0" timeOffset="1079.13">1111 483 8640 0 0,'0'0'-95'0'0,"2"4"3"0"0,-1-1 51 0 0,0 0 0 0 0,0-1-1 0 0,0 1 1 0 0,-1 0 0 0 0,1 0 0 0 0,-1 0-1 0 0,1 0 1 0 0,-1 0 0 0 0,0 0 0 0 0,0 0-1 0 0,-1-1 1 0 0,1 1 0 0 0,0 0 0 0 0,-1 0-1 0 0,0 0 1 0 0,-1 4 0 0 0,-1 1-43 0 0,1 1 1 0 0,0-1-1 0 0,-1 17 1 0 0,0-6 130 0 0,-7 32 0 0 0,0-15-21 0 0,-19 87 132 0 0,-4 87 647 0 0,23-135 283 0 0,8-63-999 0 0,-27 164 521 0 0,10-27-127 0 0,4-21 250 0 0,10-102-593 0 0,2-9 45 0 0,-3 29 0 0 0,2 18 761 0 0,4-62-668 0 0,0-15 12 0 0,0-93-186 0 0,0 65-96 0 0</inkml:trace>
   <inkml:trace contextRef="#ctx0" brushRef="#br0" timeOffset="1421.57">1046 821 6128 0 0,'36'-141'14'0'0,"-17"77"-6"0"0,28-77 99 0 0,-32 105-9 0 0,3 1 0 0 0,29-46-1 0 0,-28 53 375 0 0,35-41 0 0 0,-50 64-407 0 0,0 2-1 0 0,0-1 1 0 0,0 0-1 0 0,0 1 0 0 0,1 0 1 0 0,-1 0-1 0 0,1 0 1 0 0,0 0-1 0 0,0 1 0 0 0,0 0 1 0 0,0 0-1 0 0,9-2 1 0 0,-3 1 61 0 0,-9 2-96 0 0,0 0 0 0 0,0 1 0 0 0,-1 0 0 0 0,1-1 0 0 0,0 1 0 0 0,0 0 0 0 0,0 0 0 0 0,0 0 0 0 0,0 0 0 0 0,0 0-1 0 0,0 0 1 0 0,0 0 0 0 0,0 1 0 0 0,0-1 0 0 0,3 2 0 0 0,1 0-1 0 0,1 1-1 0 0,-1 0 1 0 0,0 1-1 0 0,0-1 1 0 0,0 1 0 0 0,-1 0-1 0 0,1 0 1 0 0,-1 1-1 0 0,0 0 1 0 0,0 0 0 0 0,0 0-1 0 0,-1 0 1 0 0,0 1-1 0 0,0 0 1 0 0,0 0 0 0 0,-1 0-1 0 0,5 9 1 0 0,2 10 129 0 0,0 1 1 0 0,-2-1 0 0 0,-1 1 0 0 0,4 28-1 0 0,-6-13 125 0 0,-2 0 0 0 0,-4 67 0 0 0,-14 132 157 0 0,11-192-142 0 0,-2 0 0 0 0,-2-1 0 0 0,-3 0 0 0 0,-22 65 0 0 0,-14 24-58 0 0,35-101-45 0 0,-2-2 1 0 0,-1 0-1 0 0,-2-1 1 0 0,-31 46 0 0 0,43-71-172 0 0,-7 12 91 0 0,-2 0 0 0 0,0-1 1 0 0,-1-1-1 0 0,-1 0 0 0 0,0-1 0 0 0,-2 0 0 0 0,1-2 0 0 0,-2 0 0 0 0,0-1 0 0 0,-1-1 0 0 0,-26 13 1 0 0,40-22-94 0 0,0-1 1 0 0,-1 1-1 0 0,1-1 1 0 0,0 0-1 0 0,-1 0 1 0 0,1-1 0 0 0,-1 0-1 0 0,1 0 1 0 0,-1 0-1 0 0,0-1 1 0 0,1 0-1 0 0,-1 0 1 0 0,0-1 0 0 0,1 0-1 0 0,-1 0 1 0 0,1-1-1 0 0,-1 1 1 0 0,1-2-1 0 0,0 1 1 0 0,0 0 0 0 0,-1-1-1 0 0,2 0 1 0 0,-1-1-1 0 0,0 1 1 0 0,1-1-1 0 0,0 0 1 0 0,-9-9 0 0 0,6 5-43 0 0,1 0 1 0 0,0-1 0 0 0,0 0-1 0 0,1 0 1 0 0,1 0 0 0 0,-1-1-1 0 0,1 0 1 0 0,1 0 0 0 0,0 0 0 0 0,0-1-1 0 0,1 1 1 0 0,1-1 0 0 0,-1 0-1 0 0,2 0 1 0 0,-1 0 0 0 0,2-17 0 0 0,-1-4-125 0 0</inkml:trace>
   <inkml:trace contextRef="#ctx0" brushRef="#br0" timeOffset="2018.16">1873 219 9344 0 0,'2'-5'-162'0'0,"8"-18"-19"0"0,-5 11-225 0 0,-7 11 233 0 0,-9 18 149 0 0,-9 47 48 0 0,2 0 0 0 0,-16 114 0 0 0,25-92-2 0 0,-4 78 39 0 0,5 53 181 0 0,7-162-104 0 0,5 104 73 0 0,3-28-91 0 0,-5-102 20 0 0,8 43 1 0 0,-9-65-97 0 0,1-1 0 0 0,0 0 0 0 0,0 0 0 0 0,1 0 0 0 0,0 0 0 0 0,0 0 0 0 0,0-1 0 0 0,1 1 0 0 0,8 9 0 0 0,-12-14-26 0 0,1 0-1 0 0,0 0 1 0 0,0 0 0 0 0,-1-1-1 0 0,1 1 1 0 0,0 0 0 0 0,0 0-1 0 0,0-1 1 0 0,0 1 0 0 0,0 0 0 0 0,0-1-1 0 0,0 1 1 0 0,0-1 0 0 0,1 0-1 0 0,-1 1 1 0 0,0-1 0 0 0,0 0-1 0 0,0 1 1 0 0,0-1 0 0 0,1 0-1 0 0,-1 0 1 0 0,0 0 0 0 0,0 0-1 0 0,0 0 1 0 0,0 0 0 0 0,1-1-1 0 0,-1 1 1 0 0,0 0 0 0 0,0-1-1 0 0,0 1 1 0 0,0-1 0 0 0,0 1 0 0 0,0-1-1 0 0,0 1 1 0 0,0-1 0 0 0,0 0-1 0 0,0 1 1 0 0,0-1 0 0 0,0 0-1 0 0,1-1 1 0 0,2-2 27 0 0,0 0-1 0 0,-1 0 1 0 0,1-1-1 0 0,-1 0 1 0 0,0 0 0 0 0,4-10-1 0 0,1-4 118 0 0,-1 0-1 0 0,7-30 1 0 0,-10 31-109 0 0,8-24 39 0 0,36-147 129 0 0,1-65 256 0 0,-20 80-362 0 0,-8 45 75 0 0,34-149 1113 0 0,-23 157-1004 0 0,-27 101-214 0 0,1 0 0 0 0,1 1 0 0 0,14-30 0 0 0,-13 33-34 0 0,3-5 50 0 0,-2 16 15 0 0,-7 11-11 0 0,-2 67 23 0 0,0-56-120 0 0,-10 139 100 0 0,-23 179 284 0 0,28-286-338 0 0,-7 114 126 0 0,10-73 95 0 0,13 118 0 0 0,-2-126-211 0 0,-7-67-45 0 0,0-1-1 0 0,1 0 1 0 0,0 0 0 0 0,7 15-1 0 0,-2-6 0 0 0,-7-16-13 0 0,2 0 1 0 0,-1 0-1 0 0,1 0 1 0 0,0-1-1 0 0,0 1 1 0 0,1-1-1 0 0,5 7 0 0 0,-8-11-3 0 0,0-1-1 0 0,0 0 0 0 0,0 0 1 0 0,0 0-1 0 0,1 0 0 0 0,-1 0 1 0 0,0 0-1 0 0,1 0 0 0 0,-1 0 1 0 0,1 0-1 0 0,-1-1 0 0 0,1 1 0 0 0,-1 0 1 0 0,1-1-1 0 0,-1 0 0 0 0,1 1 1 0 0,0-1-1 0 0,-1 0 0 0 0,1 0 1 0 0,0 0-1 0 0,-1 0 0 0 0,1 0 1 0 0,0 0-1 0 0,-1 0 0 0 0,1 0 0 0 0,-1-1 1 0 0,1 1-1 0 0,0-1 0 0 0,-1 1 1 0 0,1-1-1 0 0,-1 0 0 0 0,1 1 1 0 0,-1-1-1 0 0,0 0 0 0 0,2-1 0 0 0,7-5 2 0 0,44-31 5 0 0,-5-1-2084 0 0</inkml:trace>
 </inkml:ink>

</xml_diff>

<commit_message>
Structural hazards in doc
</commit_message>
<xml_diff>
--- a/Project/Docs/ProjectDesign.docx
+++ b/Project/Docs/ProjectDesign.docx
@@ -3161,7 +3161,6 @@
                 <w:szCs w:val="20"/>
               </w:rPr>
             </w:pPr>
-            <w:proofErr w:type="spellStart"/>
             <w:r>
               <w:rPr>
                 <w:b/>
@@ -3171,7 +3170,6 @@
               </w:rPr>
               <w:t>PCSrc</w:t>
             </w:r>
-            <w:proofErr w:type="spellEnd"/>
           </w:p>
         </w:tc>
         <w:tc>
@@ -3189,7 +3187,6 @@
                 <w:szCs w:val="20"/>
               </w:rPr>
             </w:pPr>
-            <w:proofErr w:type="spellStart"/>
             <w:r>
               <w:rPr>
                 <w:b/>
@@ -3197,36 +3194,25 @@
                 <w:sz w:val="20"/>
                 <w:szCs w:val="20"/>
               </w:rPr>
-              <w:t>MemRead</w:t>
-            </w:r>
-            <w:proofErr w:type="spellEnd"/>
-            <w:r>
+              <w:t>MemRead (used by memory)</w:t>
+            </w:r>
+          </w:p>
+        </w:tc>
+        <w:tc>
+          <w:tcPr>
+            <w:tcW w:w="1358" w:type="dxa"/>
+            <w:vAlign w:val="center"/>
+          </w:tcPr>
+          <w:p>
+            <w:pPr>
+              <w:jc w:val="center"/>
               <w:rPr>
                 <w:b/>
                 <w:bCs/>
                 <w:sz w:val="20"/>
                 <w:szCs w:val="20"/>
               </w:rPr>
-              <w:t xml:space="preserve"> (used by memory)</w:t>
-            </w:r>
-          </w:p>
-        </w:tc>
-        <w:tc>
-          <w:tcPr>
-            <w:tcW w:w="1358" w:type="dxa"/>
-            <w:vAlign w:val="center"/>
-          </w:tcPr>
-          <w:p>
-            <w:pPr>
-              <w:jc w:val="center"/>
-              <w:rPr>
-                <w:b/>
-                <w:bCs/>
-                <w:sz w:val="20"/>
-                <w:szCs w:val="20"/>
-              </w:rPr>
-            </w:pPr>
-            <w:proofErr w:type="spellStart"/>
+            </w:pPr>
             <w:r>
               <w:rPr>
                 <w:b/>
@@ -3236,7 +3222,6 @@
               </w:rPr>
               <w:t>MemWrite</w:t>
             </w:r>
-            <w:proofErr w:type="spellEnd"/>
           </w:p>
           <w:p>
             <w:pPr>
@@ -3274,7 +3259,6 @@
                 <w:szCs w:val="20"/>
               </w:rPr>
             </w:pPr>
-            <w:proofErr w:type="spellStart"/>
             <w:r>
               <w:rPr>
                 <w:b/>
@@ -3284,7 +3268,6 @@
               </w:rPr>
               <w:t>MemToReg</w:t>
             </w:r>
-            <w:proofErr w:type="spellEnd"/>
           </w:p>
           <w:p>
             <w:pPr>
@@ -8658,6 +8641,7 @@
     <w:tbl>
       <w:tblPr>
         <w:tblStyle w:val="TableGrid"/>
+        <w:tblpPr w:leftFromText="180" w:rightFromText="180" w:horzAnchor="margin" w:tblpY="-785"/>
         <w:tblW w:w="0" w:type="auto"/>
         <w:tblLook w:val="04A0" w:firstRow="1" w:lastRow="0" w:firstColumn="1" w:lastColumn="0" w:noHBand="0" w:noVBand="1"/>
       </w:tblPr>
@@ -8818,7 +8802,67 @@
           <w:p>
             <w:pPr>
               <w:pStyle w:val="ListParagraph"/>
-            </w:pPr>
+              <w:numPr>
+                <w:ilvl w:val="0"/>
+                <w:numId w:val="1"/>
+              </w:numPr>
+              <w:spacing w:after="160" w:line="259" w:lineRule="auto"/>
+            </w:pPr>
+            <w:r>
+              <w:t xml:space="preserve">Instruction </w:t>
+            </w:r>
+          </w:p>
+          <w:p>
+            <w:pPr>
+              <w:pStyle w:val="ListParagraph"/>
+              <w:numPr>
+                <w:ilvl w:val="0"/>
+                <w:numId w:val="1"/>
+              </w:numPr>
+              <w:spacing w:after="160" w:line="259" w:lineRule="auto"/>
+            </w:pPr>
+            <w:r>
+              <w:t>Immediate</w:t>
+            </w:r>
+          </w:p>
+          <w:p>
+            <w:pPr>
+              <w:pStyle w:val="ListParagraph"/>
+              <w:numPr>
+                <w:ilvl w:val="0"/>
+                <w:numId w:val="1"/>
+              </w:numPr>
+              <w:spacing w:after="160" w:line="259" w:lineRule="auto"/>
+            </w:pPr>
+            <w:r>
+              <w:t>PC</w:t>
+            </w:r>
+          </w:p>
+          <w:p>
+            <w:pPr>
+              <w:pStyle w:val="ListParagraph"/>
+              <w:numPr>
+                <w:ilvl w:val="0"/>
+                <w:numId w:val="1"/>
+              </w:numPr>
+              <w:spacing w:after="160" w:line="259" w:lineRule="auto"/>
+            </w:pPr>
+            <w:r>
+              <w:t>RS1 data</w:t>
+            </w:r>
+          </w:p>
+          <w:p>
+            <w:pPr>
+              <w:pStyle w:val="ListParagraph"/>
+              <w:numPr>
+                <w:ilvl w:val="0"/>
+                <w:numId w:val="1"/>
+              </w:numPr>
+              <w:spacing w:after="160" w:line="259" w:lineRule="auto"/>
+            </w:pPr>
+            <w:r>
+              <w:t>RS2 data</w:t>
+            </w:r>
           </w:p>
         </w:tc>
       </w:tr>
@@ -8983,11 +9027,9 @@
                 <w:numId w:val="1"/>
               </w:numPr>
             </w:pPr>
-            <w:proofErr w:type="spellStart"/>
             <w:r>
               <w:t>isImmediate</w:t>
             </w:r>
-            <w:proofErr w:type="spellEnd"/>
           </w:p>
           <w:p>
             <w:pPr>
@@ -9275,11 +9317,9 @@
               </w:numPr>
               <w:spacing w:line="256" w:lineRule="auto"/>
             </w:pPr>
-            <w:proofErr w:type="spellStart"/>
             <w:r>
               <w:t>MemToReg</w:t>
             </w:r>
-            <w:proofErr w:type="spellEnd"/>
           </w:p>
           <w:p>
             <w:pPr>
@@ -9334,11 +9374,9 @@
               </w:numPr>
               <w:spacing w:line="256" w:lineRule="auto"/>
             </w:pPr>
-            <w:proofErr w:type="spellStart"/>
             <w:r>
               <w:t>MemToReg</w:t>
             </w:r>
-            <w:proofErr w:type="spellEnd"/>
           </w:p>
           <w:p>
             <w:pPr>
@@ -9417,11 +9455,9 @@
               </w:numPr>
               <w:spacing w:line="256" w:lineRule="auto"/>
             </w:pPr>
-            <w:proofErr w:type="spellStart"/>
             <w:r>
               <w:t>MemToReg</w:t>
             </w:r>
-            <w:proofErr w:type="spellEnd"/>
           </w:p>
           <w:p>
             <w:pPr>
@@ -9433,6 +9469,7 @@
               <w:spacing w:line="256" w:lineRule="auto"/>
             </w:pPr>
             <w:r>
+              <w:lastRenderedPageBreak/>
               <w:t>IN</w:t>
             </w:r>
           </w:p>
@@ -9464,6 +9501,7 @@
               <w:spacing w:line="256" w:lineRule="auto"/>
             </w:pPr>
             <w:r>
+              <w:lastRenderedPageBreak/>
               <w:t>Delayed memory output</w:t>
             </w:r>
           </w:p>
@@ -9476,11 +9514,9 @@
               </w:numPr>
               <w:spacing w:line="256" w:lineRule="auto"/>
             </w:pPr>
-            <w:proofErr w:type="spellStart"/>
             <w:r>
               <w:t>MemToReg</w:t>
             </w:r>
-            <w:proofErr w:type="spellEnd"/>
           </w:p>
           <w:p>
             <w:pPr>
@@ -9492,6 +9528,7 @@
               <w:spacing w:line="256" w:lineRule="auto"/>
             </w:pPr>
             <w:r>
+              <w:lastRenderedPageBreak/>
               <w:t>IN</w:t>
             </w:r>
           </w:p>
@@ -9692,10 +9729,7 @@
           </w:p>
           <w:p>
             <w:r>
-              <w:t xml:space="preserve">Checks for RegWrite signal at </w:t>
-            </w:r>
-            <w:r>
-              <w:t>MEM2/WB buffer</w:t>
+              <w:t>Checks for RegWrite signal at MEM2/WB buffer</w:t>
             </w:r>
           </w:p>
           <w:p>
@@ -9705,19 +9739,7 @@
           </w:p>
           <w:p>
             <w:r>
-              <w:t>Checks for Rs1</w:t>
-            </w:r>
-            <w:r>
-              <w:t>, Rs2</w:t>
-            </w:r>
-            <w:r>
-              <w:t xml:space="preserve"> of current </w:t>
-            </w:r>
-            <w:r>
-              <w:t>STORE operation</w:t>
-            </w:r>
-            <w:r>
-              <w:t xml:space="preserve"> </w:t>
+              <w:t xml:space="preserve">Checks for Rs1, Rs2 of current STORE operation </w:t>
             </w:r>
           </w:p>
           <w:p>
@@ -9727,13 +9749,7 @@
           </w:p>
           <w:p>
             <w:r>
-              <w:t>Potential instructions to cause hazards [</w:t>
-            </w:r>
-            <w:r>
-              <w:t xml:space="preserve">a load </w:t>
-            </w:r>
-            <w:r>
-              <w:t>(</w:t>
+              <w:t>Potential instructions to cause hazards [a load (</w:t>
             </w:r>
             <w:r>
               <w:rPr>
@@ -9743,13 +9759,7 @@
               <w:t>LDD</w:t>
             </w:r>
             <w:r>
-              <w:t xml:space="preserve">) </w:t>
-            </w:r>
-            <w:r>
-              <w:t xml:space="preserve">instruction followed by a store </w:t>
-            </w:r>
-            <w:r>
-              <w:t>(</w:t>
+              <w:t>) instruction followed by a store (</w:t>
             </w:r>
             <w:r>
               <w:rPr>
@@ -9814,7 +9824,7 @@
                 <w:sz w:val="28"/>
                 <w:szCs w:val="28"/>
               </w:rPr>
-              <w:t>ALU</w:t>
+              <w:t>Decode</w:t>
             </w:r>
             <w:r>
               <w:rPr>
@@ -9829,52 +9839,17 @@
           </w:p>
           <w:p>
             <w:r>
-              <w:t xml:space="preserve">Checks for </w:t>
-            </w:r>
-            <w:proofErr w:type="spellStart"/>
-            <w:r>
-              <w:t>MemRead</w:t>
-            </w:r>
-            <w:proofErr w:type="spellEnd"/>
-            <w:r>
-              <w:t xml:space="preserve"> (only by LDD and POP)</w:t>
-            </w:r>
-            <w:r>
-              <w:t xml:space="preserve"> signal at </w:t>
-            </w:r>
-            <w:r>
-              <w:t>ID</w:t>
-            </w:r>
-            <w:r>
-              <w:t>/</w:t>
-            </w:r>
-            <w:r>
-              <w:t>EX</w:t>
-            </w:r>
-            <w:r>
-              <w:t xml:space="preserve"> buffer</w:t>
-            </w:r>
-          </w:p>
-          <w:p>
-            <w:r>
-              <w:t>Checks for Rd at ID/EX</w:t>
-            </w:r>
-            <w:r>
-              <w:t xml:space="preserve"> </w:t>
-            </w:r>
-            <w:r>
-              <w:t>buffer</w:t>
-            </w:r>
-          </w:p>
-          <w:p>
-            <w:r>
-              <w:t xml:space="preserve">Checks for Rs1, Rs2 of current </w:t>
-            </w:r>
-            <w:r>
-              <w:t>fetched instruction (from IF/ID buffer)</w:t>
-            </w:r>
-            <w:r>
-              <w:t xml:space="preserve"> </w:t>
+              <w:t>Checks for MemRead (only by LDD and POP) signal at ID/EX buffer</w:t>
+            </w:r>
+          </w:p>
+          <w:p>
+            <w:r>
+              <w:t>Checks for Rd at ID/EX buffer</w:t>
+            </w:r>
+          </w:p>
+          <w:p>
+            <w:r>
+              <w:t xml:space="preserve">Checks for Rs1, Rs2 of current fetched instruction (from IF/ID buffer) </w:t>
             </w:r>
           </w:p>
           <w:p>
@@ -9897,10 +9872,7 @@
               <w:t>LDD</w:t>
             </w:r>
             <w:r>
-              <w:t>) instruction</w:t>
-            </w:r>
-            <w:r>
-              <w:t xml:space="preserve"> or a pop (</w:t>
+              <w:t>) instruction or a pop (</w:t>
             </w:r>
             <w:r>
               <w:rPr>
@@ -9910,10 +9882,7 @@
               <w:t>POP</w:t>
             </w:r>
             <w:r>
-              <w:t>)</w:t>
-            </w:r>
-            <w:r>
-              <w:t>]</w:t>
+              <w:t>)]</w:t>
             </w:r>
           </w:p>
         </w:tc>
@@ -9923,13 +9892,99 @@
           <w:tcPr>
             <w:tcW w:w="3685" w:type="dxa"/>
           </w:tcPr>
-          <w:p/>
+          <w:p>
+            <w:r>
+              <w:rPr>
+                <w:b/>
+                <w:bCs/>
+                <w:color w:val="7030A0"/>
+                <w:sz w:val="28"/>
+                <w:szCs w:val="28"/>
+              </w:rPr>
+              <w:t>Structural Hazar</w:t>
+            </w:r>
+            <w:r>
+              <w:rPr>
+                <w:b/>
+                <w:bCs/>
+                <w:color w:val="7030A0"/>
+                <w:sz w:val="28"/>
+                <w:szCs w:val="28"/>
+              </w:rPr>
+              <w:t>ds</w:t>
+            </w:r>
+          </w:p>
         </w:tc>
         <w:tc>
           <w:tcPr>
             <w:tcW w:w="9265" w:type="dxa"/>
           </w:tcPr>
-          <w:p/>
+          <w:p>
+            <w:pPr>
+              <w:rPr>
+                <w:b/>
+                <w:bCs/>
+                <w:color w:val="0070C0"/>
+                <w:sz w:val="28"/>
+                <w:szCs w:val="28"/>
+              </w:rPr>
+            </w:pPr>
+            <w:r>
+              <w:rPr>
+                <w:b/>
+                <w:bCs/>
+                <w:color w:val="0070C0"/>
+                <w:sz w:val="28"/>
+                <w:szCs w:val="28"/>
+              </w:rPr>
+              <w:t>Hazard Detection</w:t>
+            </w:r>
+            <w:r>
+              <w:rPr>
+                <w:b/>
+                <w:bCs/>
+                <w:color w:val="0070C0"/>
+                <w:sz w:val="28"/>
+                <w:szCs w:val="28"/>
+              </w:rPr>
+              <w:t xml:space="preserve"> unit at </w:t>
+            </w:r>
+            <w:r>
+              <w:rPr>
+                <w:b/>
+                <w:bCs/>
+                <w:color w:val="0070C0"/>
+                <w:sz w:val="28"/>
+                <w:szCs w:val="28"/>
+              </w:rPr>
+              <w:t>Decode</w:t>
+            </w:r>
+            <w:r>
+              <w:rPr>
+                <w:b/>
+                <w:bCs/>
+                <w:color w:val="0070C0"/>
+                <w:sz w:val="28"/>
+                <w:szCs w:val="28"/>
+              </w:rPr>
+              <w:t>:</w:t>
+            </w:r>
+          </w:p>
+          <w:p>
+            <w:r>
+              <w:t>If current MemRead or MemWrite at decode stage are ‘1’</w:t>
+            </w:r>
+          </w:p>
+          <w:p>
+            <w:r>
+              <w:t>Checks for MemRead or MemWrite at ID/EX buffer if equal ‘1’</w:t>
+            </w:r>
+          </w:p>
+          <w:p>
+            <w:r>
+              <w:t>Then stall once</w:t>
+            </w:r>
+          </w:p>
         </w:tc>
       </w:tr>
       <w:tr>
@@ -9937,7 +9992,18 @@
           <w:tcPr>
             <w:tcW w:w="3685" w:type="dxa"/>
           </w:tcPr>
-          <w:p/>
+          <w:p>
+            <w:r>
+              <w:rPr>
+                <w:b/>
+                <w:bCs/>
+                <w:color w:val="7030A0"/>
+                <w:sz w:val="28"/>
+                <w:szCs w:val="28"/>
+              </w:rPr>
+              <w:t>Control Hazards</w:t>
+            </w:r>
+          </w:p>
         </w:tc>
         <w:tc>
           <w:tcPr>
@@ -10745,7 +10811,7 @@
   <w:style w:type="paragraph" w:default="1" w:styleId="Normal">
     <w:name w:val="Normal"/>
     <w:qFormat/>
-    <w:rsid w:val="00D87434"/>
+    <w:rsid w:val="00A90A74"/>
   </w:style>
   <w:style w:type="character" w:default="1" w:styleId="DefaultParagraphFont">
     <w:name w:val="Default Paragraph Font"/>
@@ -10940,7 +11006,7 @@
   <inkml:trace contextRef="#ctx0" brushRef="#br0">284 733 7936 0 0,'1'-5'169'0'0,"3"-37"521"0"0,-5 8 925 0 0,-2 22-756 0 0,-6-6-158 0 0,-10-6 166 0 0,18 24-738 0 0,-5 10-7 0 0,-2 5-38 0 0,3-7-27 0 0,0 1 1 0 0,1 1 0 0 0,0-1-1 0 0,0 1 1 0 0,1-1 0 0 0,1 1-1 0 0,-4 19 1 0 0,-30 182 299 0 0,8 37 178 0 0,6-79-427 0 0,-11 197 859 0 0,30-320-943 0 0,-6 100 57 0 0,4 35 211 0 0,4-81-80 0 0,-3-62-69 0 0,-3 0 1 0 0,-1 0-1 0 0,-13 37 1 0 0,17-59-141 0 0,4-15-2 0 0,0 0 0 0 0,0 0 0 0 0,0 0 0 0 0,-1 0 0 0 0,1-1 0 0 0,0 1 0 0 0,0 0 0 0 0,-1 0 0 0 0,1 0 0 0 0,0 0 0 0 0,-1 0 0 0 0,1 0 0 0 0,-1 0 0 0 0,1-1 0 0 0,-1 1 0 0 0,0 0 0 0 0,1 0 0 0 0,-1-1 0 0 0,0 1 0 0 0,1 0 0 0 0,-1-1 0 0 0,-2 2 0 0 0,3-3-5 0 0,-1 1 0 0 0,0-1 0 0 0,0 1 0 0 0,1-1 0 0 0,-1 1 0 0 0,0-1-1 0 0,1 0 1 0 0,-1 0 0 0 0,1 1 0 0 0,-1-1 0 0 0,0 0 0 0 0,1 0 0 0 0,0 1 0 0 0,-1-3 0 0 0,0 1-7 0 0,-4-6-63 0 0,5 7 2 0 0</inkml:trace>
   <inkml:trace contextRef="#ctx0" brushRef="#br0" timeOffset="360.91">170 1464 6824 0 0,'0'0'-8'0'0,"3"-4"-132"0"0,18-18 280 0 0,1 0 1 0 0,1 2 0 0 0,39-27-1 0 0,79-46 1391 0 0,-111 74-1119 0 0,-11 7-99 0 0,-1 0 0 0 0,17-16 0 0 0,11-8 15 0 0,44-23 758 0 0,-88 58-932 0 0,9-6 190 0 0</inkml:trace>
   <inkml:trace contextRef="#ctx0" brushRef="#br0" timeOffset="721.42">747 540 6424 0 0,'4'1'-8'0'0,"14"4"1"0"0,-4-1-19 0 0,-12 0-2 0 0,-1 4 17 0 0,2 8 16 0 0,-1-1 1 0 0,-1 1-1 0 0,0-1 1 0 0,-1 1-1 0 0,-3 27 1 0 0,1-26 25 0 0,-4 52 145 0 0,-33 133 116 0 0,26-144 52 0 0,-22 78 829 0 0,-37 81-582 0 0,62-189-547 0 0,-83 259 2162 0 0,86-264-2000 0 0,-1-1 0 0 0,-16 32-1 0 0,14-34-103 0 0,8-13-61 0 0,-1 0 0 0 0,-1-1 0 0 0,1 1-1 0 0,-1-1 1 0 0,-1 0 0 0 0,1 0 0 0 0,-8 7 0 0 0,6-6 0 0 0,6-6-76 0 0,-1-1 0 0 0,1 0 0 0 0,0 1-1 0 0,0-1 1 0 0,-1 1 0 0 0,1-1 0 0 0,-1 0 0 0 0,1 1 0 0 0,0-1 0 0 0,-1 0 0 0 0,1 1-1 0 0,-1-1 1 0 0,1 0 0 0 0,0 0 0 0 0,-1 0 0 0 0,1 1 0 0 0,-1-1 0 0 0,1 0 0 0 0,-1 0 0 0 0,1 0-1 0 0,-1 0 1 0 0,1 0 0 0 0,-1 0 0 0 0,1 0 0 0 0,-1 0 0 0 0,1 0 0 0 0,-1 0 0 0 0,1 0-1 0 0,-1 0 1 0 0,1 0 0 0 0,-1 0 0 0 0,1-1 0 0 0,-1 1 0 0 0,1 0 0 0 0,-1 0 0 0 0,1 0-1 0 0,-1-1 1 0 0,1 1 0 0 0,0 0 0 0 0,-1-1 0 0 0</inkml:trace>
-  <inkml:trace contextRef="#ctx0" brushRef="#br0" timeOffset="1079.12">1111 483 8640 0 0,'0'0'-95'0'0,"2"4"3"0"0,-1-1 51 0 0,0 0 0 0 0,0-1-1 0 0,0 1 1 0 0,-1 0 0 0 0,1 0 0 0 0,-1 0-1 0 0,1 0 1 0 0,-1 0 0 0 0,0 0 0 0 0,0 0-1 0 0,-1-1 1 0 0,1 1 0 0 0,0 0 0 0 0,-1 0-1 0 0,0 0 1 0 0,-1 4 0 0 0,-1 1-43 0 0,1 1 1 0 0,0-1-1 0 0,-1 17 1 0 0,0-6 130 0 0,-7 32 0 0 0,0-15-21 0 0,-19 87 132 0 0,-4 87 647 0 0,23-135 283 0 0,8-63-999 0 0,-27 164 521 0 0,10-27-127 0 0,4-21 250 0 0,10-102-593 0 0,2-9 45 0 0,-3 29 0 0 0,2 18 761 0 0,4-62-668 0 0,0-15 12 0 0,0-93-186 0 0,0 65-96 0 0</inkml:trace>
+  <inkml:trace contextRef="#ctx0" brushRef="#br0" timeOffset="1079.11">1111 483 8640 0 0,'0'0'-95'0'0,"2"4"3"0"0,-1-1 51 0 0,0 0 0 0 0,0-1-1 0 0,0 1 1 0 0,-1 0 0 0 0,1 0 0 0 0,-1 0-1 0 0,1 0 1 0 0,-1 0 0 0 0,0 0 0 0 0,0 0-1 0 0,-1-1 1 0 0,1 1 0 0 0,0 0 0 0 0,-1 0-1 0 0,0 0 1 0 0,-1 4 0 0 0,-1 1-43 0 0,1 1 1 0 0,0-1-1 0 0,-1 17 1 0 0,0-6 130 0 0,-7 32 0 0 0,0-15-21 0 0,-19 87 132 0 0,-4 87 647 0 0,23-135 283 0 0,8-63-999 0 0,-27 164 521 0 0,10-27-127 0 0,4-21 250 0 0,10-102-593 0 0,2-9 45 0 0,-3 29 0 0 0,2 18 761 0 0,4-62-668 0 0,0-15 12 0 0,0-93-186 0 0,0 65-96 0 0</inkml:trace>
   <inkml:trace contextRef="#ctx0" brushRef="#br0" timeOffset="1421.57">1046 821 6128 0 0,'36'-141'14'0'0,"-17"77"-6"0"0,28-77 99 0 0,-32 105-9 0 0,3 1 0 0 0,29-46-1 0 0,-28 53 375 0 0,35-41 0 0 0,-50 64-407 0 0,0 2-1 0 0,0-1 1 0 0,0 0-1 0 0,0 1 0 0 0,1 0 1 0 0,-1 0-1 0 0,1 0 1 0 0,0 0-1 0 0,0 1 0 0 0,0 0 1 0 0,0 0-1 0 0,9-2 1 0 0,-3 1 61 0 0,-9 2-96 0 0,0 0 0 0 0,0 1 0 0 0,-1 0 0 0 0,1-1 0 0 0,0 1 0 0 0,0 0 0 0 0,0 0 0 0 0,0 0 0 0 0,0 0 0 0 0,0 0-1 0 0,0 0 1 0 0,0 0 0 0 0,0 1 0 0 0,0-1 0 0 0,3 2 0 0 0,1 0-1 0 0,1 1-1 0 0,-1 0 1 0 0,0 1-1 0 0,0-1 1 0 0,0 1 0 0 0,-1 0-1 0 0,1 0 1 0 0,-1 1-1 0 0,0 0 1 0 0,0 0 0 0 0,0 0-1 0 0,-1 0 1 0 0,0 1-1 0 0,0 0 1 0 0,0 0 0 0 0,-1 0-1 0 0,5 9 1 0 0,2 10 129 0 0,0 1 1 0 0,-2-1 0 0 0,-1 1 0 0 0,4 28-1 0 0,-6-13 125 0 0,-2 0 0 0 0,-4 67 0 0 0,-14 132 157 0 0,11-192-142 0 0,-2 0 0 0 0,-2-1 0 0 0,-3 0 0 0 0,-22 65 0 0 0,-14 24-58 0 0,35-101-45 0 0,-2-2 1 0 0,-1 0-1 0 0,-2-1 1 0 0,-31 46 0 0 0,43-71-172 0 0,-7 12 91 0 0,-2 0 0 0 0,0-1 1 0 0,-1-1-1 0 0,-1 0 0 0 0,0-1 0 0 0,-2 0 0 0 0,1-2 0 0 0,-2 0 0 0 0,0-1 0 0 0,-1-1 0 0 0,-26 13 1 0 0,40-22-94 0 0,0-1 1 0 0,-1 1-1 0 0,1-1 1 0 0,0 0-1 0 0,-1 0 1 0 0,1-1 0 0 0,-1 0-1 0 0,1 0 1 0 0,-1 0-1 0 0,0-1 1 0 0,1 0-1 0 0,-1 0 1 0 0,0-1 0 0 0,1 0-1 0 0,-1 0 1 0 0,1-1-1 0 0,-1 1 1 0 0,1-2-1 0 0,0 1 1 0 0,0 0 0 0 0,-1-1-1 0 0,2 0 1 0 0,-1-1-1 0 0,0 1 1 0 0,1-1-1 0 0,0 0 1 0 0,-9-9 0 0 0,6 5-43 0 0,1 0 1 0 0,0-1 0 0 0,0 0-1 0 0,1 0 1 0 0,1 0 0 0 0,-1-1-1 0 0,1 0 1 0 0,1 0 0 0 0,0 0 0 0 0,0-1-1 0 0,1 1 1 0 0,1-1 0 0 0,-1 0-1 0 0,2 0 1 0 0,-1 0 0 0 0,2-17 0 0 0,-1-4-125 0 0</inkml:trace>
   <inkml:trace contextRef="#ctx0" brushRef="#br0" timeOffset="2018.16">1873 219 9344 0 0,'2'-5'-162'0'0,"8"-18"-19"0"0,-5 11-225 0 0,-7 11 233 0 0,-9 18 149 0 0,-9 47 48 0 0,2 0 0 0 0,-16 114 0 0 0,25-92-2 0 0,-4 78 39 0 0,5 53 181 0 0,7-162-104 0 0,5 104 73 0 0,3-28-91 0 0,-5-102 20 0 0,8 43 1 0 0,-9-65-97 0 0,1-1 0 0 0,0 0 0 0 0,0 0 0 0 0,1 0 0 0 0,0 0 0 0 0,0 0 0 0 0,0-1 0 0 0,1 1 0 0 0,8 9 0 0 0,-12-14-26 0 0,1 0-1 0 0,0 0 1 0 0,0 0 0 0 0,-1-1-1 0 0,1 1 1 0 0,0 0 0 0 0,0 0-1 0 0,0-1 1 0 0,0 1 0 0 0,0 0 0 0 0,0-1-1 0 0,0 1 1 0 0,0-1 0 0 0,1 0-1 0 0,-1 1 1 0 0,0-1 0 0 0,0 0-1 0 0,0 1 1 0 0,0-1 0 0 0,1 0-1 0 0,-1 0 1 0 0,0 0 0 0 0,0 0-1 0 0,0 0 1 0 0,0 0 0 0 0,1-1-1 0 0,-1 1 1 0 0,0 0 0 0 0,0-1-1 0 0,0 1 1 0 0,0-1 0 0 0,0 1 0 0 0,0-1-1 0 0,0 1 1 0 0,0-1 0 0 0,0 0-1 0 0,0 1 1 0 0,0-1 0 0 0,0 0-1 0 0,1-1 1 0 0,2-2 27 0 0,0 0-1 0 0,-1 0 1 0 0,1-1-1 0 0,-1 0 1 0 0,0 0 0 0 0,4-10-1 0 0,1-4 118 0 0,-1 0-1 0 0,7-30 1 0 0,-10 31-109 0 0,8-24 39 0 0,36-147 129 0 0,1-65 256 0 0,-20 80-362 0 0,-8 45 75 0 0,34-149 1113 0 0,-23 157-1004 0 0,-27 101-214 0 0,1 0 0 0 0,1 1 0 0 0,14-30 0 0 0,-13 33-34 0 0,3-5 50 0 0,-2 16 15 0 0,-7 11-11 0 0,-2 67 23 0 0,0-56-120 0 0,-10 139 100 0 0,-23 179 284 0 0,28-286-338 0 0,-7 114 126 0 0,10-73 95 0 0,13 118 0 0 0,-2-126-211 0 0,-7-67-45 0 0,0-1-1 0 0,1 0 1 0 0,0 0 0 0 0,7 15-1 0 0,-2-6 0 0 0,-7-16-13 0 0,2 0 1 0 0,-1 0-1 0 0,1 0 1 0 0,0-1-1 0 0,0 1 1 0 0,1-1-1 0 0,5 7 0 0 0,-8-11-3 0 0,0-1-1 0 0,0 0 0 0 0,0 0 1 0 0,0 0-1 0 0,1 0 0 0 0,-1 0 1 0 0,0 0-1 0 0,1 0 0 0 0,-1 0 1 0 0,1 0-1 0 0,-1-1 0 0 0,1 1 0 0 0,-1 0 1 0 0,1-1-1 0 0,-1 0 0 0 0,1 1 1 0 0,0-1-1 0 0,-1 0 0 0 0,1 0 1 0 0,0 0-1 0 0,-1 0 0 0 0,1 0 1 0 0,0 0-1 0 0,-1 0 0 0 0,1 0 0 0 0,-1-1 1 0 0,1 1-1 0 0,0-1 0 0 0,-1 1 1 0 0,1-1-1 0 0,-1 0 0 0 0,1 1 1 0 0,-1-1-1 0 0,0 0 0 0 0,2-1 0 0 0,7-5 2 0 0,44-31 5 0 0,-5-1-2084 0 0</inkml:trace>
 </inkml:ink>

</xml_diff>

<commit_message>
adding the executable file for the assembler + readme edit
</commit_message>
<xml_diff>
--- a/Project/Docs/ProjectDesign.docx
+++ b/Project/Docs/ProjectDesign.docx
@@ -195,18 +195,7 @@
           <w:sz w:val="52"/>
           <w:szCs w:val="52"/>
         </w:rPr>
-        <w:t>CMPN301</w:t>
-      </w:r>
-      <w:r>
-        <w:rPr>
-          <w:rFonts w:asciiTheme="majorBidi" w:hAnsiTheme="majorBidi" w:cstheme="majorBidi"/>
-          <w:b/>
-          <w:bCs/>
-          <w:color w:val="1F3864" w:themeColor="accent1" w:themeShade="80"/>
-          <w:sz w:val="52"/>
-          <w:szCs w:val="52"/>
-        </w:rPr>
-        <w:t xml:space="preserve"> </w:t>
+        <w:t xml:space="preserve">CMPN301 </w:t>
       </w:r>
       <w:r>
         <w:rPr>
@@ -4244,26 +4233,19 @@
                 <w:sz w:val="20"/>
                 <w:szCs w:val="20"/>
               </w:rPr>
-              <w:t>(used by memory)</w:t>
-            </w:r>
-          </w:p>
-        </w:tc>
-        <w:tc>
-          <w:tcPr>
-            <w:tcW w:w="1409" w:type="dxa"/>
-            <w:vAlign w:val="center"/>
-          </w:tcPr>
-          <w:p>
-            <w:pPr>
-              <w:jc w:val="center"/>
+              <w:t>(</w:t>
+            </w:r>
+            <w:proofErr w:type="gramStart"/>
+            <w:r>
               <w:rPr>
                 <w:b/>
                 <w:bCs/>
                 <w:sz w:val="20"/>
                 <w:szCs w:val="20"/>
               </w:rPr>
-            </w:pPr>
-            <w:proofErr w:type="spellStart"/>
+              <w:t>used</w:t>
+            </w:r>
+            <w:proofErr w:type="gramEnd"/>
             <w:r>
               <w:rPr>
                 <w:b/>
@@ -4271,10 +4253,15 @@
                 <w:sz w:val="20"/>
                 <w:szCs w:val="20"/>
               </w:rPr>
-              <w:t>MemToReg</w:t>
-            </w:r>
-            <w:proofErr w:type="spellEnd"/>
-          </w:p>
+              <w:t xml:space="preserve"> by memory)</w:t>
+            </w:r>
+          </w:p>
+        </w:tc>
+        <w:tc>
+          <w:tcPr>
+            <w:tcW w:w="1409" w:type="dxa"/>
+            <w:vAlign w:val="center"/>
+          </w:tcPr>
           <w:p>
             <w:pPr>
               <w:jc w:val="center"/>
@@ -4285,6 +4272,7 @@
                 <w:szCs w:val="20"/>
               </w:rPr>
             </w:pPr>
+            <w:proofErr w:type="spellStart"/>
             <w:r>
               <w:rPr>
                 <w:b/>
@@ -4292,14 +4280,10 @@
                 <w:sz w:val="20"/>
                 <w:szCs w:val="20"/>
               </w:rPr>
-              <w:t>(used by WB)</w:t>
-            </w:r>
-          </w:p>
-        </w:tc>
-        <w:tc>
-          <w:tcPr>
-            <w:tcW w:w="674" w:type="dxa"/>
-          </w:tcPr>
+              <w:t>MemToReg</w:t>
+            </w:r>
+            <w:proofErr w:type="spellEnd"/>
+          </w:p>
           <w:p>
             <w:pPr>
               <w:jc w:val="center"/>
@@ -4317,19 +4301,19 @@
                 <w:sz w:val="20"/>
                 <w:szCs w:val="20"/>
               </w:rPr>
-              <w:t>IN</w:t>
-            </w:r>
-          </w:p>
-          <w:p>
-            <w:pPr>
-              <w:jc w:val="center"/>
+              <w:t>(</w:t>
+            </w:r>
+            <w:proofErr w:type="gramStart"/>
+            <w:r>
               <w:rPr>
                 <w:b/>
                 <w:bCs/>
                 <w:sz w:val="20"/>
                 <w:szCs w:val="20"/>
               </w:rPr>
-            </w:pPr>
+              <w:t>used</w:t>
+            </w:r>
+            <w:proofErr w:type="gramEnd"/>
             <w:r>
               <w:rPr>
                 <w:b/>
@@ -4337,13 +4321,13 @@
                 <w:sz w:val="20"/>
                 <w:szCs w:val="20"/>
               </w:rPr>
-              <w:t>(used by WB)</w:t>
-            </w:r>
-          </w:p>
-        </w:tc>
-        <w:tc>
-          <w:tcPr>
-            <w:tcW w:w="735" w:type="dxa"/>
+              <w:t xml:space="preserve"> by WB)</w:t>
+            </w:r>
+          </w:p>
+        </w:tc>
+        <w:tc>
+          <w:tcPr>
+            <w:tcW w:w="674" w:type="dxa"/>
           </w:tcPr>
           <w:p>
             <w:pPr>
@@ -4362,7 +4346,7 @@
                 <w:sz w:val="20"/>
                 <w:szCs w:val="20"/>
               </w:rPr>
-              <w:t>OUT</w:t>
+              <w:t>IN</w:t>
             </w:r>
           </w:p>
           <w:p>
@@ -4382,24 +4366,19 @@
                 <w:sz w:val="20"/>
                 <w:szCs w:val="20"/>
               </w:rPr>
-              <w:t>(used by WB)</w:t>
-            </w:r>
-          </w:p>
-        </w:tc>
-        <w:tc>
-          <w:tcPr>
-            <w:tcW w:w="978" w:type="dxa"/>
-          </w:tcPr>
-          <w:p>
-            <w:pPr>
-              <w:jc w:val="center"/>
+              <w:t>(</w:t>
+            </w:r>
+            <w:proofErr w:type="gramStart"/>
+            <w:r>
               <w:rPr>
                 <w:b/>
                 <w:bCs/>
                 <w:sz w:val="20"/>
                 <w:szCs w:val="20"/>
               </w:rPr>
-            </w:pPr>
+              <w:t>used</w:t>
+            </w:r>
+            <w:proofErr w:type="gramEnd"/>
             <w:r>
               <w:rPr>
                 <w:b/>
@@ -4407,9 +4386,14 @@
                 <w:sz w:val="20"/>
                 <w:szCs w:val="20"/>
               </w:rPr>
-              <w:t>SP+</w:t>
-            </w:r>
-          </w:p>
+              <w:t xml:space="preserve"> by WB)</w:t>
+            </w:r>
+          </w:p>
+        </w:tc>
+        <w:tc>
+          <w:tcPr>
+            <w:tcW w:w="735" w:type="dxa"/>
+          </w:tcPr>
           <w:p>
             <w:pPr>
               <w:jc w:val="center"/>
@@ -4427,14 +4411,9 @@
                 <w:sz w:val="20"/>
                 <w:szCs w:val="20"/>
               </w:rPr>
-              <w:t>(used by memory)</w:t>
-            </w:r>
-          </w:p>
-        </w:tc>
-        <w:tc>
-          <w:tcPr>
-            <w:tcW w:w="978" w:type="dxa"/>
-          </w:tcPr>
+              <w:t>OUT</w:t>
+            </w:r>
+          </w:p>
           <w:p>
             <w:pPr>
               <w:jc w:val="center"/>
@@ -4452,19 +4431,19 @@
                 <w:sz w:val="20"/>
                 <w:szCs w:val="20"/>
               </w:rPr>
-              <w:t>SP-</w:t>
-            </w:r>
-          </w:p>
-          <w:p>
-            <w:pPr>
-              <w:jc w:val="center"/>
+              <w:t>(</w:t>
+            </w:r>
+            <w:proofErr w:type="gramStart"/>
+            <w:r>
               <w:rPr>
                 <w:b/>
                 <w:bCs/>
                 <w:sz w:val="20"/>
                 <w:szCs w:val="20"/>
               </w:rPr>
-            </w:pPr>
+              <w:t>used</w:t>
+            </w:r>
+            <w:proofErr w:type="gramEnd"/>
             <w:r>
               <w:rPr>
                 <w:b/>
@@ -4472,7 +4451,137 @@
                 <w:sz w:val="20"/>
                 <w:szCs w:val="20"/>
               </w:rPr>
-              <w:t>(used by memory)</w:t>
+              <w:t xml:space="preserve"> by WB)</w:t>
+            </w:r>
+          </w:p>
+        </w:tc>
+        <w:tc>
+          <w:tcPr>
+            <w:tcW w:w="978" w:type="dxa"/>
+          </w:tcPr>
+          <w:p>
+            <w:pPr>
+              <w:jc w:val="center"/>
+              <w:rPr>
+                <w:b/>
+                <w:bCs/>
+                <w:sz w:val="20"/>
+                <w:szCs w:val="20"/>
+              </w:rPr>
+            </w:pPr>
+            <w:r>
+              <w:rPr>
+                <w:b/>
+                <w:bCs/>
+                <w:sz w:val="20"/>
+                <w:szCs w:val="20"/>
+              </w:rPr>
+              <w:t>SP+</w:t>
+            </w:r>
+          </w:p>
+          <w:p>
+            <w:pPr>
+              <w:jc w:val="center"/>
+              <w:rPr>
+                <w:b/>
+                <w:bCs/>
+                <w:sz w:val="20"/>
+                <w:szCs w:val="20"/>
+              </w:rPr>
+            </w:pPr>
+            <w:r>
+              <w:rPr>
+                <w:b/>
+                <w:bCs/>
+                <w:sz w:val="20"/>
+                <w:szCs w:val="20"/>
+              </w:rPr>
+              <w:t>(</w:t>
+            </w:r>
+            <w:proofErr w:type="gramStart"/>
+            <w:r>
+              <w:rPr>
+                <w:b/>
+                <w:bCs/>
+                <w:sz w:val="20"/>
+                <w:szCs w:val="20"/>
+              </w:rPr>
+              <w:t>used</w:t>
+            </w:r>
+            <w:proofErr w:type="gramEnd"/>
+            <w:r>
+              <w:rPr>
+                <w:b/>
+                <w:bCs/>
+                <w:sz w:val="20"/>
+                <w:szCs w:val="20"/>
+              </w:rPr>
+              <w:t xml:space="preserve"> by memory)</w:t>
+            </w:r>
+          </w:p>
+        </w:tc>
+        <w:tc>
+          <w:tcPr>
+            <w:tcW w:w="978" w:type="dxa"/>
+          </w:tcPr>
+          <w:p>
+            <w:pPr>
+              <w:jc w:val="center"/>
+              <w:rPr>
+                <w:b/>
+                <w:bCs/>
+                <w:sz w:val="20"/>
+                <w:szCs w:val="20"/>
+              </w:rPr>
+            </w:pPr>
+            <w:r>
+              <w:rPr>
+                <w:b/>
+                <w:bCs/>
+                <w:sz w:val="20"/>
+                <w:szCs w:val="20"/>
+              </w:rPr>
+              <w:t>SP-</w:t>
+            </w:r>
+          </w:p>
+          <w:p>
+            <w:pPr>
+              <w:jc w:val="center"/>
+              <w:rPr>
+                <w:b/>
+                <w:bCs/>
+                <w:sz w:val="20"/>
+                <w:szCs w:val="20"/>
+              </w:rPr>
+            </w:pPr>
+            <w:r>
+              <w:rPr>
+                <w:b/>
+                <w:bCs/>
+                <w:sz w:val="20"/>
+                <w:szCs w:val="20"/>
+              </w:rPr>
+              <w:t>(</w:t>
+            </w:r>
+            <w:proofErr w:type="gramStart"/>
+            <w:r>
+              <w:rPr>
+                <w:b/>
+                <w:bCs/>
+                <w:sz w:val="20"/>
+                <w:szCs w:val="20"/>
+              </w:rPr>
+              <w:t>used</w:t>
+            </w:r>
+            <w:proofErr w:type="gramEnd"/>
+            <w:r>
+              <w:rPr>
+                <w:b/>
+                <w:bCs/>
+                <w:sz w:val="20"/>
+                <w:szCs w:val="20"/>
+              </w:rPr>
+              <w:t xml:space="preserve"> by memory)</w:t>
             </w:r>
           </w:p>
         </w:tc>
@@ -7941,23 +8050,48 @@
                 <w:sz w:val="24"/>
                 <w:szCs w:val="24"/>
               </w:rPr>
-              <w:t xml:space="preserve">Checks for Rs1,Rs2 of current execution </w:t>
-            </w:r>
-          </w:p>
-          <w:p>
-            <w:pPr>
+              <w:t>Checks for Rs</w:t>
+            </w:r>
+            <w:proofErr w:type="gramStart"/>
+            <w:r>
               <w:rPr>
                 <w:sz w:val="24"/>
                 <w:szCs w:val="24"/>
               </w:rPr>
-            </w:pPr>
+              <w:t>1,Rs</w:t>
+            </w:r>
+            <w:proofErr w:type="gramEnd"/>
             <w:r>
               <w:rPr>
                 <w:sz w:val="24"/>
                 <w:szCs w:val="24"/>
               </w:rPr>
-              <w:t>And acts accordingly -&gt; checks closer buffers first</w:t>
-            </w:r>
+              <w:t xml:space="preserve">2 of current execution </w:t>
+            </w:r>
+          </w:p>
+          <w:p>
+            <w:pPr>
+              <w:rPr>
+                <w:sz w:val="24"/>
+                <w:szCs w:val="24"/>
+              </w:rPr>
+            </w:pPr>
+            <w:r>
+              <w:rPr>
+                <w:sz w:val="24"/>
+                <w:szCs w:val="24"/>
+              </w:rPr>
+              <w:t xml:space="preserve">And acts accordingly -&gt; checks closer buffers </w:t>
+            </w:r>
+            <w:proofErr w:type="gramStart"/>
+            <w:r>
+              <w:rPr>
+                <w:sz w:val="24"/>
+                <w:szCs w:val="24"/>
+              </w:rPr>
+              <w:t>first</w:t>
+            </w:r>
+            <w:proofErr w:type="gramEnd"/>
           </w:p>
           <w:p>
             <w:pPr>
@@ -8083,8 +8217,17 @@
                 <w:sz w:val="24"/>
                 <w:szCs w:val="24"/>
               </w:rPr>
-              <w:t>And acts accordingly</w:t>
-            </w:r>
+              <w:t xml:space="preserve">And acts </w:t>
+            </w:r>
+            <w:proofErr w:type="gramStart"/>
+            <w:r>
+              <w:rPr>
+                <w:sz w:val="24"/>
+                <w:szCs w:val="24"/>
+              </w:rPr>
+              <w:t>accordingly</w:t>
+            </w:r>
+            <w:proofErr w:type="gramEnd"/>
           </w:p>
           <w:p>
             <w:r>
@@ -8265,8 +8408,17 @@
                 <w:sz w:val="24"/>
                 <w:szCs w:val="24"/>
               </w:rPr>
-              <w:t>And acts accordingly</w:t>
-            </w:r>
+              <w:t xml:space="preserve">And acts </w:t>
+            </w:r>
+            <w:proofErr w:type="gramStart"/>
+            <w:r>
+              <w:rPr>
+                <w:sz w:val="24"/>
+                <w:szCs w:val="24"/>
+              </w:rPr>
+              <w:t>accordingly</w:t>
+            </w:r>
+            <w:proofErr w:type="gramEnd"/>
           </w:p>
           <w:p>
             <w:pPr>
@@ -8508,11 +8660,10 @@
                 <w:sz w:val="28"/>
                 <w:szCs w:val="28"/>
               </w:rPr>
-              <w:t>Static Branch Prediction: Predict untaken, If taken:</w:t>
-            </w:r>
-          </w:p>
-          <w:p>
-            <w:pPr>
+              <w:t xml:space="preserve">Static Branch Prediction: Predict untaken, </w:t>
+            </w:r>
+            <w:proofErr w:type="gramStart"/>
+            <w:r>
               <w:rPr>
                 <w:b/>
                 <w:bCs/>
@@ -8520,7 +8671,9 @@
                 <w:sz w:val="28"/>
                 <w:szCs w:val="28"/>
               </w:rPr>
-            </w:pPr>
+              <w:t>If</w:t>
+            </w:r>
+            <w:proofErr w:type="gramEnd"/>
             <w:r>
               <w:rPr>
                 <w:b/>
@@ -8529,6 +8682,27 @@
                 <w:sz w:val="28"/>
                 <w:szCs w:val="28"/>
               </w:rPr>
+              <w:t xml:space="preserve"> taken:</w:t>
+            </w:r>
+          </w:p>
+          <w:p>
+            <w:pPr>
+              <w:rPr>
+                <w:b/>
+                <w:bCs/>
+                <w:color w:val="0070C0"/>
+                <w:sz w:val="28"/>
+                <w:szCs w:val="28"/>
+              </w:rPr>
+            </w:pPr>
+            <w:r>
+              <w:rPr>
+                <w:b/>
+                <w:bCs/>
+                <w:color w:val="0070C0"/>
+                <w:sz w:val="28"/>
+                <w:szCs w:val="28"/>
+              </w:rPr>
               <w:t>JMP [decode]</w:t>
             </w:r>
           </w:p>
@@ -8555,8 +8729,17 @@
                 <w:sz w:val="24"/>
                 <w:szCs w:val="24"/>
               </w:rPr>
-              <w:t>Change PC -&gt; to RD</w:t>
-            </w:r>
+              <w:t xml:space="preserve">Change PC -&gt; to </w:t>
+            </w:r>
+            <w:proofErr w:type="gramStart"/>
+            <w:r>
+              <w:rPr>
+                <w:sz w:val="24"/>
+                <w:szCs w:val="24"/>
+              </w:rPr>
+              <w:t>RD</w:t>
+            </w:r>
+            <w:proofErr w:type="gramEnd"/>
           </w:p>
           <w:p>
             <w:pPr>
@@ -8634,8 +8817,17 @@
                 <w:sz w:val="24"/>
                 <w:szCs w:val="24"/>
               </w:rPr>
-              <w:t>Change PC -&gt; to RD</w:t>
-            </w:r>
+              <w:t xml:space="preserve">Change PC -&gt; to </w:t>
+            </w:r>
+            <w:proofErr w:type="gramStart"/>
+            <w:r>
+              <w:rPr>
+                <w:sz w:val="24"/>
+                <w:szCs w:val="24"/>
+              </w:rPr>
+              <w:t>RD</w:t>
+            </w:r>
+            <w:proofErr w:type="gramEnd"/>
           </w:p>
           <w:p>
             <w:pPr>
@@ -8739,8 +8931,17 @@
                 <w:sz w:val="24"/>
                 <w:szCs w:val="24"/>
               </w:rPr>
-              <w:t>Change PC -&gt; to RD</w:t>
-            </w:r>
+              <w:t xml:space="preserve">Change PC -&gt; to </w:t>
+            </w:r>
+            <w:proofErr w:type="gramStart"/>
+            <w:r>
+              <w:rPr>
+                <w:sz w:val="24"/>
+                <w:szCs w:val="24"/>
+              </w:rPr>
+              <w:t>RD</w:t>
+            </w:r>
+            <w:proofErr w:type="gramEnd"/>
           </w:p>
           <w:p>
             <w:r>
@@ -8829,6 +9030,7 @@
               <w:t xml:space="preserve">Change PC -&gt; to </w:t>
             </w:r>
             <w:proofErr w:type="spellStart"/>
+            <w:proofErr w:type="gramStart"/>
             <w:r>
               <w:rPr>
                 <w:sz w:val="24"/>
@@ -8856,7 +9058,15 @@
                 <w:sz w:val="24"/>
                 <w:szCs w:val="24"/>
               </w:rPr>
-              <w:t>[SP]</w:t>
+              <w:t>[</w:t>
+            </w:r>
+            <w:proofErr w:type="gramEnd"/>
+            <w:r>
+              <w:rPr>
+                <w:sz w:val="24"/>
+                <w:szCs w:val="24"/>
+              </w:rPr>
+              <w:t>SP]</w:t>
             </w:r>
           </w:p>
           <w:p>
@@ -8950,7 +9160,6 @@
           </w:tcPr>
           <w:p>
             <w:pPr>
-              <w:spacing w:after="0" w:line="240" w:lineRule="auto"/>
               <w:jc w:val="center"/>
               <w:rPr>
                 <w:b/>
@@ -9098,8 +9307,13 @@
               </w:numPr>
               <w:spacing w:line="256" w:lineRule="auto"/>
             </w:pPr>
-            <w:r>
-              <w:t xml:space="preserve">Instruction </w:t>
+            <w:proofErr w:type="gramStart"/>
+            <w:r>
+              <w:t>instruction[</w:t>
+            </w:r>
+            <w:proofErr w:type="gramEnd"/>
+            <w:r>
+              <w:t>15..0]</w:t>
             </w:r>
           </w:p>
           <w:p>
@@ -9111,8 +9325,13 @@
               </w:numPr>
               <w:spacing w:line="256" w:lineRule="auto"/>
             </w:pPr>
-            <w:r>
-              <w:t>Immediate</w:t>
+            <w:proofErr w:type="gramStart"/>
+            <w:r>
+              <w:t>immediate[</w:t>
+            </w:r>
+            <w:proofErr w:type="gramEnd"/>
+            <w:r>
+              <w:t>15..0]</w:t>
             </w:r>
           </w:p>
           <w:p>
@@ -9124,8 +9343,16 @@
               </w:numPr>
               <w:spacing w:line="256" w:lineRule="auto"/>
             </w:pPr>
-            <w:r>
-              <w:t>PC</w:t>
+            <w:proofErr w:type="gramStart"/>
+            <w:r>
+              <w:t>P</w:t>
+            </w:r>
+            <w:r>
+              <w:t>C[</w:t>
+            </w:r>
+            <w:proofErr w:type="gramEnd"/>
+            <w:r>
+              <w:t>15..0]</w:t>
             </w:r>
           </w:p>
         </w:tc>
@@ -9151,7 +9378,18 @@
               <w:spacing w:line="256" w:lineRule="auto"/>
             </w:pPr>
             <w:r>
-              <w:t xml:space="preserve">Instruction </w:t>
+              <w:t>R</w:t>
+            </w:r>
+            <w:r>
+              <w:t>S1[</w:t>
+            </w:r>
+            <w:proofErr w:type="gramStart"/>
+            <w:r>
+              <w:t>2..</w:t>
+            </w:r>
+            <w:proofErr w:type="gramEnd"/>
+            <w:r>
+              <w:t>0]</w:t>
             </w:r>
           </w:p>
           <w:p>
@@ -9164,7 +9402,15 @@
               <w:spacing w:line="256" w:lineRule="auto"/>
             </w:pPr>
             <w:r>
-              <w:t>Immediate</w:t>
+              <w:t>RS2[</w:t>
+            </w:r>
+            <w:proofErr w:type="gramStart"/>
+            <w:r>
+              <w:t>2..</w:t>
+            </w:r>
+            <w:proofErr w:type="gramEnd"/>
+            <w:r>
+              <w:t>0]</w:t>
             </w:r>
           </w:p>
           <w:p>
@@ -9176,8 +9422,18 @@
               </w:numPr>
               <w:spacing w:line="256" w:lineRule="auto"/>
             </w:pPr>
-            <w:r>
-              <w:t>PC</w:t>
+            <w:proofErr w:type="spellStart"/>
+            <w:proofErr w:type="gramStart"/>
+            <w:r>
+              <w:t>instructionOut</w:t>
+            </w:r>
+            <w:proofErr w:type="spellEnd"/>
+            <w:r>
+              <w:t>[</w:t>
+            </w:r>
+            <w:proofErr w:type="gramEnd"/>
+            <w:r>
+              <w:t>15..0]</w:t>
             </w:r>
           </w:p>
           <w:p>
@@ -9189,8 +9445,18 @@
               </w:numPr>
               <w:spacing w:line="256" w:lineRule="auto"/>
             </w:pPr>
-            <w:r>
-              <w:t>RS1 data</w:t>
+            <w:proofErr w:type="spellStart"/>
+            <w:proofErr w:type="gramStart"/>
+            <w:r>
+              <w:t>immediateOut</w:t>
+            </w:r>
+            <w:proofErr w:type="spellEnd"/>
+            <w:r>
+              <w:t>[</w:t>
+            </w:r>
+            <w:proofErr w:type="gramEnd"/>
+            <w:r>
+              <w:t>15..0]</w:t>
             </w:r>
           </w:p>
           <w:p>
@@ -9202,8 +9468,21 @@
               </w:numPr>
               <w:spacing w:line="256" w:lineRule="auto"/>
             </w:pPr>
-            <w:r>
-              <w:t>RS2 data</w:t>
+            <w:proofErr w:type="spellStart"/>
+            <w:proofErr w:type="gramStart"/>
+            <w:r>
+              <w:t>PCout</w:t>
+            </w:r>
+            <w:proofErr w:type="spellEnd"/>
+            <w:r>
+              <w:t>[</w:t>
+            </w:r>
+            <w:proofErr w:type="gramEnd"/>
+            <w:r>
+              <w:t>15..0</w:t>
+            </w:r>
+            <w:r>
+              <w:t>]</w:t>
             </w:r>
           </w:p>
         </w:tc>
@@ -9255,66 +9534,6 @@
             </w:tcBorders>
             <w:hideMark/>
           </w:tcPr>
-          <w:p>
-            <w:pPr>
-              <w:pStyle w:val="ListParagraph"/>
-              <w:numPr>
-                <w:ilvl w:val="0"/>
-                <w:numId w:val="6"/>
-              </w:numPr>
-            </w:pPr>
-            <w:r>
-              <w:t>RS1 data</w:t>
-            </w:r>
-          </w:p>
-          <w:p>
-            <w:pPr>
-              <w:pStyle w:val="ListParagraph"/>
-              <w:numPr>
-                <w:ilvl w:val="0"/>
-                <w:numId w:val="6"/>
-              </w:numPr>
-            </w:pPr>
-            <w:r>
-              <w:t>RS2 data</w:t>
-            </w:r>
-          </w:p>
-          <w:p>
-            <w:pPr>
-              <w:pStyle w:val="ListParagraph"/>
-              <w:numPr>
-                <w:ilvl w:val="0"/>
-                <w:numId w:val="6"/>
-              </w:numPr>
-            </w:pPr>
-            <w:r>
-              <w:t>Instruction as a whole [will split inside]</w:t>
-            </w:r>
-          </w:p>
-          <w:p>
-            <w:pPr>
-              <w:pStyle w:val="ListParagraph"/>
-              <w:numPr>
-                <w:ilvl w:val="0"/>
-                <w:numId w:val="6"/>
-              </w:numPr>
-            </w:pPr>
-            <w:r>
-              <w:t>Immediate</w:t>
-            </w:r>
-          </w:p>
-          <w:p>
-            <w:pPr>
-              <w:pStyle w:val="ListParagraph"/>
-              <w:numPr>
-                <w:ilvl w:val="0"/>
-                <w:numId w:val="6"/>
-              </w:numPr>
-            </w:pPr>
-            <w:r>
-              <w:t>All control signals</w:t>
-            </w:r>
-          </w:p>
           <w:p>
             <w:pPr>
               <w:pStyle w:val="ListParagraph"/>
@@ -9324,194 +9543,15 @@
               </w:numPr>
               <w:spacing w:line="256" w:lineRule="auto"/>
             </w:pPr>
-            <w:r>
-              <w:t>PC</w:t>
-            </w:r>
-          </w:p>
-        </w:tc>
-        <w:tc>
-          <w:tcPr>
-            <w:tcW w:w="4327" w:type="dxa"/>
-            <w:gridSpan w:val="2"/>
-            <w:tcBorders>
-              <w:top w:val="single" w:sz="4" w:space="0" w:color="auto"/>
-              <w:left w:val="single" w:sz="4" w:space="0" w:color="auto"/>
-              <w:bottom w:val="single" w:sz="4" w:space="0" w:color="auto"/>
-              <w:right w:val="single" w:sz="4" w:space="0" w:color="auto"/>
-            </w:tcBorders>
-            <w:hideMark/>
-          </w:tcPr>
-          <w:p>
-            <w:pPr>
-              <w:pStyle w:val="ListParagraph"/>
-              <w:numPr>
-                <w:ilvl w:val="0"/>
-                <w:numId w:val="6"/>
-              </w:numPr>
-            </w:pPr>
-            <w:r>
-              <w:t>RS1 data</w:t>
-            </w:r>
-          </w:p>
-          <w:p>
-            <w:pPr>
-              <w:pStyle w:val="ListParagraph"/>
-              <w:numPr>
-                <w:ilvl w:val="0"/>
-                <w:numId w:val="6"/>
-              </w:numPr>
-            </w:pPr>
-            <w:r>
-              <w:t>RS2 data</w:t>
-            </w:r>
-          </w:p>
-          <w:p>
-            <w:pPr>
-              <w:pStyle w:val="ListParagraph"/>
-              <w:numPr>
-                <w:ilvl w:val="0"/>
-                <w:numId w:val="6"/>
-              </w:numPr>
-            </w:pPr>
-            <w:r>
-              <w:t>Opcode</w:t>
-            </w:r>
-          </w:p>
-          <w:p>
-            <w:pPr>
-              <w:pStyle w:val="ListParagraph"/>
-              <w:numPr>
-                <w:ilvl w:val="0"/>
-                <w:numId w:val="6"/>
-              </w:numPr>
-            </w:pPr>
-            <w:r>
-              <w:t>Immediate</w:t>
-            </w:r>
-          </w:p>
-          <w:p>
-            <w:pPr>
-              <w:pStyle w:val="ListParagraph"/>
-              <w:numPr>
-                <w:ilvl w:val="0"/>
-                <w:numId w:val="6"/>
-              </w:numPr>
-            </w:pPr>
             <w:proofErr w:type="spellStart"/>
             <w:r>
-              <w:t>isImmediate</w:t>
+              <w:t>C</w:t>
+            </w:r>
+            <w:r>
+              <w:t>lk</w:t>
             </w:r>
             <w:proofErr w:type="spellEnd"/>
           </w:p>
-          <w:p>
-            <w:pPr>
-              <w:pStyle w:val="ListParagraph"/>
-              <w:numPr>
-                <w:ilvl w:val="0"/>
-                <w:numId w:val="6"/>
-              </w:numPr>
-            </w:pPr>
-            <w:r>
-              <w:t>Rd</w:t>
-            </w:r>
-          </w:p>
-          <w:p>
-            <w:pPr>
-              <w:pStyle w:val="ListParagraph"/>
-              <w:numPr>
-                <w:ilvl w:val="0"/>
-                <w:numId w:val="6"/>
-              </w:numPr>
-            </w:pPr>
-            <w:r>
-              <w:t>Rs1</w:t>
-            </w:r>
-          </w:p>
-          <w:p>
-            <w:pPr>
-              <w:pStyle w:val="ListParagraph"/>
-              <w:numPr>
-                <w:ilvl w:val="0"/>
-                <w:numId w:val="6"/>
-              </w:numPr>
-            </w:pPr>
-            <w:r>
-              <w:t>Rs2</w:t>
-            </w:r>
-          </w:p>
-          <w:p>
-            <w:pPr>
-              <w:pStyle w:val="ListParagraph"/>
-              <w:numPr>
-                <w:ilvl w:val="0"/>
-                <w:numId w:val="6"/>
-              </w:numPr>
-            </w:pPr>
-            <w:r>
-              <w:t>PC</w:t>
-            </w:r>
-          </w:p>
-          <w:p>
-            <w:pPr>
-              <w:pStyle w:val="ListParagraph"/>
-              <w:numPr>
-                <w:ilvl w:val="0"/>
-                <w:numId w:val="6"/>
-              </w:numPr>
-            </w:pPr>
-            <w:r>
-              <w:t>All control signals</w:t>
-            </w:r>
-          </w:p>
-        </w:tc>
-      </w:tr>
-      <w:tr>
-        <w:tc>
-          <w:tcPr>
-            <w:tcW w:w="3415" w:type="dxa"/>
-            <w:tcBorders>
-              <w:top w:val="single" w:sz="4" w:space="0" w:color="auto"/>
-              <w:left w:val="single" w:sz="4" w:space="0" w:color="auto"/>
-              <w:bottom w:val="single" w:sz="4" w:space="0" w:color="auto"/>
-              <w:right w:val="single" w:sz="4" w:space="0" w:color="auto"/>
-            </w:tcBorders>
-            <w:vAlign w:val="center"/>
-            <w:hideMark/>
-          </w:tcPr>
-          <w:p>
-            <w:pPr>
-              <w:jc w:val="center"/>
-              <w:rPr>
-                <w:b/>
-                <w:bCs/>
-                <w:color w:val="7030A0"/>
-                <w:sz w:val="28"/>
-                <w:szCs w:val="28"/>
-              </w:rPr>
-            </w:pPr>
-            <w:r>
-              <w:rPr>
-                <w:b/>
-                <w:bCs/>
-                <w:color w:val="7030A0"/>
-                <w:sz w:val="28"/>
-                <w:szCs w:val="28"/>
-              </w:rPr>
-              <w:t>EX/MEM1</w:t>
-            </w:r>
-          </w:p>
-        </w:tc>
-        <w:tc>
-          <w:tcPr>
-            <w:tcW w:w="5218" w:type="dxa"/>
-            <w:tcBorders>
-              <w:top w:val="single" w:sz="4" w:space="0" w:color="auto"/>
-              <w:left w:val="single" w:sz="4" w:space="0" w:color="auto"/>
-              <w:bottom w:val="single" w:sz="4" w:space="0" w:color="auto"/>
-              <w:right w:val="single" w:sz="4" w:space="0" w:color="auto"/>
-            </w:tcBorders>
-            <w:hideMark/>
-          </w:tcPr>
           <w:p>
             <w:pPr>
               <w:pStyle w:val="ListParagraph"/>
@@ -9521,9 +9561,11 @@
               </w:numPr>
               <w:spacing w:line="256" w:lineRule="auto"/>
             </w:pPr>
-            <w:r>
-              <w:t>Alu output</w:t>
-            </w:r>
+            <w:proofErr w:type="spellStart"/>
+            <w:r>
+              <w:t>inPort</w:t>
+            </w:r>
+            <w:proofErr w:type="spellEnd"/>
           </w:p>
           <w:p>
             <w:pPr>
@@ -9534,9 +9576,11 @@
               </w:numPr>
               <w:spacing w:line="256" w:lineRule="auto"/>
             </w:pPr>
-            <w:r>
-              <w:t>Flag register [checked in execution stage for jumps but still needs to be propagated to be saved in the stack]</w:t>
-            </w:r>
+            <w:proofErr w:type="spellStart"/>
+            <w:r>
+              <w:t>memRead</w:t>
+            </w:r>
+            <w:proofErr w:type="spellEnd"/>
           </w:p>
           <w:p>
             <w:pPr>
@@ -9547,9 +9591,11 @@
               </w:numPr>
               <w:spacing w:line="256" w:lineRule="auto"/>
             </w:pPr>
-            <w:r>
-              <w:t>Rs2Data [for memory write]</w:t>
-            </w:r>
+            <w:proofErr w:type="spellStart"/>
+            <w:r>
+              <w:t>memToReg</w:t>
+            </w:r>
+            <w:proofErr w:type="spellEnd"/>
           </w:p>
           <w:p>
             <w:pPr>
@@ -9560,9 +9606,11 @@
               </w:numPr>
               <w:spacing w:line="256" w:lineRule="auto"/>
             </w:pPr>
-            <w:r>
-              <w:t>Rs1Data [for out – used at write back]</w:t>
-            </w:r>
+            <w:proofErr w:type="spellStart"/>
+            <w:r>
+              <w:t>memWrite</w:t>
+            </w:r>
+            <w:proofErr w:type="spellEnd"/>
           </w:p>
           <w:p>
             <w:pPr>
@@ -9574,7 +9622,7 @@
               <w:spacing w:line="256" w:lineRule="auto"/>
             </w:pPr>
             <w:r>
-              <w:t>Memory signals</w:t>
+              <w:t>outport</w:t>
             </w:r>
           </w:p>
           <w:p>
@@ -9586,23 +9634,12 @@
               </w:numPr>
               <w:spacing w:line="256" w:lineRule="auto"/>
             </w:pPr>
-            <w:r>
-              <w:t>PC</w:t>
-            </w:r>
-          </w:p>
-        </w:tc>
-        <w:tc>
-          <w:tcPr>
-            <w:tcW w:w="4327" w:type="dxa"/>
-            <w:gridSpan w:val="2"/>
-            <w:tcBorders>
-              <w:top w:val="single" w:sz="4" w:space="0" w:color="auto"/>
-              <w:left w:val="single" w:sz="4" w:space="0" w:color="auto"/>
-              <w:bottom w:val="single" w:sz="4" w:space="0" w:color="auto"/>
-              <w:right w:val="single" w:sz="4" w:space="0" w:color="auto"/>
-            </w:tcBorders>
-            <w:hideMark/>
-          </w:tcPr>
+            <w:proofErr w:type="spellStart"/>
+            <w:r>
+              <w:t>pcSrc</w:t>
+            </w:r>
+            <w:proofErr w:type="spellEnd"/>
+          </w:p>
           <w:p>
             <w:pPr>
               <w:pStyle w:val="ListParagraph"/>
@@ -9610,10 +9647,13 @@
                 <w:ilvl w:val="0"/>
                 <w:numId w:val="6"/>
               </w:numPr>
-            </w:pPr>
-            <w:r>
-              <w:t>Alu output</w:t>
-            </w:r>
+              <w:spacing w:line="256" w:lineRule="auto"/>
+            </w:pPr>
+            <w:proofErr w:type="spellStart"/>
+            <w:r>
+              <w:t>regWrite</w:t>
+            </w:r>
+            <w:proofErr w:type="spellEnd"/>
           </w:p>
           <w:p>
             <w:pPr>
@@ -9622,9 +9662,10 @@
                 <w:ilvl w:val="0"/>
                 <w:numId w:val="6"/>
               </w:numPr>
-            </w:pPr>
-            <w:r>
-              <w:t>Rs2</w:t>
+              <w:spacing w:line="256" w:lineRule="auto"/>
+            </w:pPr>
+            <w:r>
+              <w:t>reset</w:t>
             </w:r>
           </w:p>
           <w:p>
@@ -9634,10 +9675,13 @@
                 <w:ilvl w:val="0"/>
                 <w:numId w:val="6"/>
               </w:numPr>
-            </w:pPr>
-            <w:r>
-              <w:t>Memory signals</w:t>
-            </w:r>
+              <w:spacing w:line="256" w:lineRule="auto"/>
+            </w:pPr>
+            <w:proofErr w:type="spellStart"/>
+            <w:r>
+              <w:t>spDec</w:t>
+            </w:r>
+            <w:proofErr w:type="spellEnd"/>
           </w:p>
           <w:p>
             <w:pPr>
@@ -9646,60 +9690,1258 @@
                 <w:ilvl w:val="0"/>
                 <w:numId w:val="6"/>
               </w:numPr>
-            </w:pPr>
-            <w:r>
-              <w:t>PC</w:t>
-            </w:r>
-          </w:p>
-        </w:tc>
-      </w:tr>
-      <w:tr>
-        <w:tc>
-          <w:tcPr>
-            <w:tcW w:w="3415" w:type="dxa"/>
+              <w:spacing w:line="256" w:lineRule="auto"/>
+            </w:pPr>
+            <w:r>
+              <w:t>spInc</w:t>
+            </w:r>
+          </w:p>
+          <w:p>
+            <w:pPr>
+              <w:pStyle w:val="ListParagraph"/>
+              <w:numPr>
+                <w:ilvl w:val="0"/>
+                <w:numId w:val="6"/>
+              </w:numPr>
+              <w:spacing w:line="256" w:lineRule="auto"/>
+            </w:pPr>
+            <w:r>
+              <w:t>RS1</w:t>
+            </w:r>
+            <w:proofErr w:type="gramStart"/>
+            <w:r>
+              <w:t>data[</w:t>
+            </w:r>
+            <w:proofErr w:type="gramEnd"/>
+            <w:r>
+              <w:t>15..0]</w:t>
+            </w:r>
+          </w:p>
+          <w:p>
+            <w:pPr>
+              <w:pStyle w:val="ListParagraph"/>
+              <w:numPr>
+                <w:ilvl w:val="0"/>
+                <w:numId w:val="6"/>
+              </w:numPr>
+              <w:spacing w:line="256" w:lineRule="auto"/>
+            </w:pPr>
+            <w:r>
+              <w:t>RS2</w:t>
+            </w:r>
+            <w:proofErr w:type="gramStart"/>
+            <w:r>
+              <w:t>data[</w:t>
+            </w:r>
+            <w:proofErr w:type="gramEnd"/>
+            <w:r>
+              <w:t>15..0]</w:t>
+            </w:r>
+          </w:p>
+          <w:p>
+            <w:pPr>
+              <w:pStyle w:val="ListParagraph"/>
+              <w:numPr>
+                <w:ilvl w:val="0"/>
+                <w:numId w:val="6"/>
+              </w:numPr>
+              <w:spacing w:line="256" w:lineRule="auto"/>
+            </w:pPr>
+            <w:proofErr w:type="gramStart"/>
+            <w:r>
+              <w:t>instruction[</w:t>
+            </w:r>
+            <w:proofErr w:type="gramEnd"/>
+            <w:r>
+              <w:t>15..0]</w:t>
+            </w:r>
+          </w:p>
+          <w:p>
+            <w:pPr>
+              <w:pStyle w:val="ListParagraph"/>
+              <w:numPr>
+                <w:ilvl w:val="0"/>
+                <w:numId w:val="6"/>
+              </w:numPr>
+              <w:spacing w:line="256" w:lineRule="auto"/>
+            </w:pPr>
+            <w:proofErr w:type="gramStart"/>
+            <w:r>
+              <w:t>immediate[</w:t>
+            </w:r>
+            <w:proofErr w:type="gramEnd"/>
+            <w:r>
+              <w:t>15..0]</w:t>
+            </w:r>
+          </w:p>
+          <w:p>
+            <w:pPr>
+              <w:pStyle w:val="ListParagraph"/>
+              <w:numPr>
+                <w:ilvl w:val="0"/>
+                <w:numId w:val="6"/>
+              </w:numPr>
+              <w:spacing w:line="256" w:lineRule="auto"/>
+            </w:pPr>
+            <w:proofErr w:type="gramStart"/>
+            <w:r>
+              <w:t>P</w:t>
+            </w:r>
+            <w:r>
+              <w:t>C[</w:t>
+            </w:r>
+            <w:proofErr w:type="gramEnd"/>
+            <w:r>
+              <w:t>15..0]</w:t>
+            </w:r>
+          </w:p>
+        </w:tc>
+        <w:tc>
+          <w:tcPr>
+            <w:tcW w:w="4327" w:type="dxa"/>
+            <w:gridSpan w:val="2"/>
             <w:tcBorders>
               <w:top w:val="single" w:sz="4" w:space="0" w:color="auto"/>
               <w:left w:val="single" w:sz="4" w:space="0" w:color="auto"/>
               <w:bottom w:val="single" w:sz="4" w:space="0" w:color="auto"/>
               <w:right w:val="single" w:sz="4" w:space="0" w:color="auto"/>
             </w:tcBorders>
-            <w:vAlign w:val="center"/>
             <w:hideMark/>
           </w:tcPr>
           <w:p>
             <w:pPr>
-              <w:jc w:val="center"/>
-              <w:rPr>
-                <w:b/>
-                <w:bCs/>
-                <w:color w:val="7030A0"/>
-                <w:sz w:val="28"/>
-                <w:szCs w:val="28"/>
-              </w:rPr>
-            </w:pPr>
-            <w:r>
-              <w:rPr>
-                <w:b/>
-                <w:bCs/>
-                <w:color w:val="7030A0"/>
-                <w:sz w:val="28"/>
-                <w:szCs w:val="28"/>
-              </w:rPr>
-              <w:t>MEM1/MEM2</w:t>
-            </w:r>
-          </w:p>
-        </w:tc>
-        <w:tc>
-          <w:tcPr>
-            <w:tcW w:w="5218" w:type="dxa"/>
+              <w:pStyle w:val="ListParagraph"/>
+              <w:numPr>
+                <w:ilvl w:val="0"/>
+                <w:numId w:val="6"/>
+              </w:numPr>
+            </w:pPr>
+            <w:proofErr w:type="spellStart"/>
+            <w:r>
+              <w:t>i</w:t>
+            </w:r>
+            <w:r>
+              <w:t>nPortOut</w:t>
+            </w:r>
+            <w:proofErr w:type="spellEnd"/>
+          </w:p>
+          <w:p>
+            <w:pPr>
+              <w:pStyle w:val="ListParagraph"/>
+              <w:numPr>
+                <w:ilvl w:val="0"/>
+                <w:numId w:val="6"/>
+              </w:numPr>
+            </w:pPr>
+            <w:proofErr w:type="spellStart"/>
+            <w:r>
+              <w:t>isImmediate</w:t>
+            </w:r>
+            <w:proofErr w:type="spellEnd"/>
+          </w:p>
+          <w:p>
+            <w:pPr>
+              <w:pStyle w:val="ListParagraph"/>
+              <w:numPr>
+                <w:ilvl w:val="0"/>
+                <w:numId w:val="6"/>
+              </w:numPr>
+            </w:pPr>
+            <w:proofErr w:type="spellStart"/>
+            <w:r>
+              <w:t>memReadOut</w:t>
+            </w:r>
+            <w:proofErr w:type="spellEnd"/>
+          </w:p>
+          <w:p>
+            <w:pPr>
+              <w:pStyle w:val="ListParagraph"/>
+              <w:numPr>
+                <w:ilvl w:val="0"/>
+                <w:numId w:val="6"/>
+              </w:numPr>
+            </w:pPr>
+            <w:proofErr w:type="spellStart"/>
+            <w:r>
+              <w:t>memToRegOut</w:t>
+            </w:r>
+            <w:proofErr w:type="spellEnd"/>
+          </w:p>
+          <w:p>
+            <w:pPr>
+              <w:pStyle w:val="ListParagraph"/>
+              <w:numPr>
+                <w:ilvl w:val="0"/>
+                <w:numId w:val="6"/>
+              </w:numPr>
+            </w:pPr>
+            <w:proofErr w:type="spellStart"/>
+            <w:r>
+              <w:t>memWriteOut</w:t>
+            </w:r>
+            <w:proofErr w:type="spellEnd"/>
+          </w:p>
+          <w:p>
+            <w:pPr>
+              <w:pStyle w:val="ListParagraph"/>
+              <w:numPr>
+                <w:ilvl w:val="0"/>
+                <w:numId w:val="6"/>
+              </w:numPr>
+            </w:pPr>
+            <w:proofErr w:type="spellStart"/>
+            <w:r>
+              <w:t>outPortOut</w:t>
+            </w:r>
+            <w:proofErr w:type="spellEnd"/>
+          </w:p>
+          <w:p>
+            <w:pPr>
+              <w:pStyle w:val="ListParagraph"/>
+              <w:numPr>
+                <w:ilvl w:val="0"/>
+                <w:numId w:val="6"/>
+              </w:numPr>
+            </w:pPr>
+            <w:proofErr w:type="spellStart"/>
+            <w:r>
+              <w:t>regWriteOut</w:t>
+            </w:r>
+            <w:proofErr w:type="spellEnd"/>
+          </w:p>
+          <w:p>
+            <w:pPr>
+              <w:pStyle w:val="ListParagraph"/>
+              <w:numPr>
+                <w:ilvl w:val="0"/>
+                <w:numId w:val="6"/>
+              </w:numPr>
+            </w:pPr>
+            <w:proofErr w:type="spellStart"/>
+            <w:r>
+              <w:t>spDecOut</w:t>
+            </w:r>
+            <w:proofErr w:type="spellEnd"/>
+          </w:p>
+          <w:p>
+            <w:pPr>
+              <w:pStyle w:val="ListParagraph"/>
+              <w:numPr>
+                <w:ilvl w:val="0"/>
+                <w:numId w:val="6"/>
+              </w:numPr>
+            </w:pPr>
+            <w:r>
+              <w:t>spIncOut</w:t>
+            </w:r>
+          </w:p>
+          <w:p>
+            <w:pPr>
+              <w:pStyle w:val="ListParagraph"/>
+              <w:numPr>
+                <w:ilvl w:val="0"/>
+                <w:numId w:val="6"/>
+              </w:numPr>
+            </w:pPr>
+            <w:r>
+              <w:t>RS1</w:t>
+            </w:r>
+            <w:proofErr w:type="gramStart"/>
+            <w:r>
+              <w:t>dataOut[</w:t>
+            </w:r>
+            <w:proofErr w:type="gramEnd"/>
+            <w:r>
+              <w:t>15..0]</w:t>
+            </w:r>
+          </w:p>
+          <w:p>
+            <w:pPr>
+              <w:pStyle w:val="ListParagraph"/>
+              <w:numPr>
+                <w:ilvl w:val="0"/>
+                <w:numId w:val="6"/>
+              </w:numPr>
+            </w:pPr>
+            <w:r>
+              <w:t>RS2</w:t>
+            </w:r>
+            <w:proofErr w:type="gramStart"/>
+            <w:r>
+              <w:t>dataOut[</w:t>
+            </w:r>
+            <w:proofErr w:type="gramEnd"/>
+            <w:r>
+              <w:t>15..0]</w:t>
+            </w:r>
+          </w:p>
+          <w:p>
+            <w:pPr>
+              <w:pStyle w:val="ListParagraph"/>
+              <w:numPr>
+                <w:ilvl w:val="0"/>
+                <w:numId w:val="6"/>
+              </w:numPr>
+            </w:pPr>
+            <w:proofErr w:type="gramStart"/>
+            <w:r>
+              <w:t>opcode[</w:t>
+            </w:r>
+            <w:proofErr w:type="gramEnd"/>
+            <w:r>
+              <w:t>4..0]</w:t>
+            </w:r>
+          </w:p>
+          <w:p>
+            <w:pPr>
+              <w:pStyle w:val="ListParagraph"/>
+              <w:numPr>
+                <w:ilvl w:val="0"/>
+                <w:numId w:val="6"/>
+              </w:numPr>
+            </w:pPr>
+            <w:proofErr w:type="gramStart"/>
+            <w:r>
+              <w:t>RD[</w:t>
+            </w:r>
+            <w:proofErr w:type="gramEnd"/>
+            <w:r>
+              <w:t>2..0]</w:t>
+            </w:r>
+          </w:p>
+          <w:p>
+            <w:pPr>
+              <w:pStyle w:val="ListParagraph"/>
+              <w:numPr>
+                <w:ilvl w:val="0"/>
+                <w:numId w:val="6"/>
+              </w:numPr>
+            </w:pPr>
+            <w:proofErr w:type="spellStart"/>
+            <w:proofErr w:type="gramStart"/>
+            <w:r>
+              <w:t>immediateOut</w:t>
+            </w:r>
+            <w:proofErr w:type="spellEnd"/>
+            <w:r>
+              <w:t>[</w:t>
+            </w:r>
+            <w:proofErr w:type="gramEnd"/>
+            <w:r>
+              <w:t>15..0]</w:t>
+            </w:r>
+          </w:p>
+          <w:p>
+            <w:pPr>
+              <w:pStyle w:val="ListParagraph"/>
+              <w:numPr>
+                <w:ilvl w:val="0"/>
+                <w:numId w:val="6"/>
+              </w:numPr>
+            </w:pPr>
+            <w:proofErr w:type="spellStart"/>
+            <w:proofErr w:type="gramStart"/>
+            <w:r>
+              <w:t>P</w:t>
+            </w:r>
+            <w:r>
+              <w:t>Cout</w:t>
+            </w:r>
+            <w:proofErr w:type="spellEnd"/>
+            <w:r>
+              <w:t>[</w:t>
+            </w:r>
+            <w:proofErr w:type="gramEnd"/>
+            <w:r>
+              <w:t>15..0]</w:t>
+            </w:r>
+          </w:p>
+        </w:tc>
+      </w:tr>
+      <w:tr>
+        <w:tc>
+          <w:tcPr>
+            <w:tcW w:w="3415" w:type="dxa"/>
             <w:tcBorders>
               <w:top w:val="single" w:sz="4" w:space="0" w:color="auto"/>
               <w:left w:val="single" w:sz="4" w:space="0" w:color="auto"/>
               <w:bottom w:val="single" w:sz="4" w:space="0" w:color="auto"/>
               <w:right w:val="single" w:sz="4" w:space="0" w:color="auto"/>
             </w:tcBorders>
+            <w:vAlign w:val="center"/>
             <w:hideMark/>
           </w:tcPr>
+          <w:p>
+            <w:pPr>
+              <w:jc w:val="center"/>
+              <w:rPr>
+                <w:b/>
+                <w:bCs/>
+                <w:color w:val="7030A0"/>
+                <w:sz w:val="28"/>
+                <w:szCs w:val="28"/>
+              </w:rPr>
+            </w:pPr>
+            <w:r>
+              <w:rPr>
+                <w:b/>
+                <w:bCs/>
+                <w:color w:val="7030A0"/>
+                <w:sz w:val="28"/>
+                <w:szCs w:val="28"/>
+              </w:rPr>
+              <w:t>EX/MEM1</w:t>
+            </w:r>
+          </w:p>
+        </w:tc>
+        <w:tc>
+          <w:tcPr>
+            <w:tcW w:w="5218" w:type="dxa"/>
+            <w:tcBorders>
+              <w:top w:val="single" w:sz="4" w:space="0" w:color="auto"/>
+              <w:left w:val="single" w:sz="4" w:space="0" w:color="auto"/>
+              <w:bottom w:val="single" w:sz="4" w:space="0" w:color="auto"/>
+              <w:right w:val="single" w:sz="4" w:space="0" w:color="auto"/>
+            </w:tcBorders>
+            <w:hideMark/>
+          </w:tcPr>
+          <w:p>
+            <w:pPr>
+              <w:pStyle w:val="ListParagraph"/>
+              <w:numPr>
+                <w:ilvl w:val="0"/>
+                <w:numId w:val="6"/>
+              </w:numPr>
+              <w:spacing w:line="256" w:lineRule="auto"/>
+            </w:pPr>
+            <w:proofErr w:type="spellStart"/>
+            <w:r>
+              <w:t>C</w:t>
+            </w:r>
+            <w:r>
+              <w:t>lk</w:t>
+            </w:r>
+            <w:proofErr w:type="spellEnd"/>
+          </w:p>
+          <w:p>
+            <w:pPr>
+              <w:pStyle w:val="ListParagraph"/>
+              <w:numPr>
+                <w:ilvl w:val="0"/>
+                <w:numId w:val="6"/>
+              </w:numPr>
+              <w:spacing w:line="256" w:lineRule="auto"/>
+            </w:pPr>
+            <w:proofErr w:type="spellStart"/>
+            <w:r>
+              <w:t>inPort</w:t>
+            </w:r>
+            <w:proofErr w:type="spellEnd"/>
+          </w:p>
+          <w:p>
+            <w:pPr>
+              <w:pStyle w:val="ListParagraph"/>
+              <w:numPr>
+                <w:ilvl w:val="0"/>
+                <w:numId w:val="6"/>
+              </w:numPr>
+              <w:spacing w:line="256" w:lineRule="auto"/>
+            </w:pPr>
+            <w:proofErr w:type="spellStart"/>
+            <w:r>
+              <w:t>memRead</w:t>
+            </w:r>
+            <w:proofErr w:type="spellEnd"/>
+          </w:p>
+          <w:p>
+            <w:pPr>
+              <w:pStyle w:val="ListParagraph"/>
+              <w:numPr>
+                <w:ilvl w:val="0"/>
+                <w:numId w:val="6"/>
+              </w:numPr>
+              <w:spacing w:line="256" w:lineRule="auto"/>
+            </w:pPr>
+            <w:proofErr w:type="spellStart"/>
+            <w:r>
+              <w:t>memToReg</w:t>
+            </w:r>
+            <w:proofErr w:type="spellEnd"/>
+          </w:p>
+          <w:p>
+            <w:pPr>
+              <w:pStyle w:val="ListParagraph"/>
+              <w:numPr>
+                <w:ilvl w:val="0"/>
+                <w:numId w:val="6"/>
+              </w:numPr>
+              <w:spacing w:line="256" w:lineRule="auto"/>
+            </w:pPr>
+            <w:proofErr w:type="spellStart"/>
+            <w:r>
+              <w:t>memWrite</w:t>
+            </w:r>
+            <w:proofErr w:type="spellEnd"/>
+          </w:p>
+          <w:p>
+            <w:pPr>
+              <w:pStyle w:val="ListParagraph"/>
+              <w:numPr>
+                <w:ilvl w:val="0"/>
+                <w:numId w:val="6"/>
+              </w:numPr>
+              <w:spacing w:line="256" w:lineRule="auto"/>
+            </w:pPr>
+            <w:r>
+              <w:t>outport</w:t>
+            </w:r>
+          </w:p>
+          <w:p>
+            <w:pPr>
+              <w:pStyle w:val="ListParagraph"/>
+              <w:numPr>
+                <w:ilvl w:val="0"/>
+                <w:numId w:val="6"/>
+              </w:numPr>
+              <w:spacing w:line="256" w:lineRule="auto"/>
+            </w:pPr>
+            <w:proofErr w:type="spellStart"/>
+            <w:r>
+              <w:t>regWrite</w:t>
+            </w:r>
+            <w:proofErr w:type="spellEnd"/>
+          </w:p>
+          <w:p>
+            <w:pPr>
+              <w:pStyle w:val="ListParagraph"/>
+              <w:numPr>
+                <w:ilvl w:val="0"/>
+                <w:numId w:val="6"/>
+              </w:numPr>
+              <w:spacing w:line="256" w:lineRule="auto"/>
+            </w:pPr>
+            <w:r>
+              <w:lastRenderedPageBreak/>
+              <w:t>reset</w:t>
+            </w:r>
+          </w:p>
+          <w:p>
+            <w:pPr>
+              <w:pStyle w:val="ListParagraph"/>
+              <w:numPr>
+                <w:ilvl w:val="0"/>
+                <w:numId w:val="6"/>
+              </w:numPr>
+              <w:spacing w:line="256" w:lineRule="auto"/>
+            </w:pPr>
+            <w:proofErr w:type="spellStart"/>
+            <w:r>
+              <w:t>spDec</w:t>
+            </w:r>
+            <w:proofErr w:type="spellEnd"/>
+          </w:p>
+          <w:p>
+            <w:pPr>
+              <w:pStyle w:val="ListParagraph"/>
+              <w:numPr>
+                <w:ilvl w:val="0"/>
+                <w:numId w:val="6"/>
+              </w:numPr>
+              <w:spacing w:line="256" w:lineRule="auto"/>
+            </w:pPr>
+            <w:proofErr w:type="spellStart"/>
+            <w:r>
+              <w:t>spInc</w:t>
+            </w:r>
+            <w:proofErr w:type="spellEnd"/>
+          </w:p>
+          <w:p>
+            <w:pPr>
+              <w:pStyle w:val="ListParagraph"/>
+              <w:numPr>
+                <w:ilvl w:val="0"/>
+                <w:numId w:val="6"/>
+              </w:numPr>
+              <w:spacing w:line="256" w:lineRule="auto"/>
+            </w:pPr>
+            <w:proofErr w:type="spellStart"/>
+            <w:proofErr w:type="gramStart"/>
+            <w:r>
+              <w:t>RDreg</w:t>
+            </w:r>
+            <w:proofErr w:type="spellEnd"/>
+            <w:r>
+              <w:t>[</w:t>
+            </w:r>
+            <w:proofErr w:type="gramEnd"/>
+            <w:r>
+              <w:t>2..0]</w:t>
+            </w:r>
+          </w:p>
+          <w:p>
+            <w:pPr>
+              <w:pStyle w:val="ListParagraph"/>
+              <w:numPr>
+                <w:ilvl w:val="0"/>
+                <w:numId w:val="6"/>
+              </w:numPr>
+              <w:spacing w:line="256" w:lineRule="auto"/>
+            </w:pPr>
+            <w:r>
+              <w:t>RS1</w:t>
+            </w:r>
+            <w:proofErr w:type="gramStart"/>
+            <w:r>
+              <w:t>data[</w:t>
+            </w:r>
+            <w:proofErr w:type="gramEnd"/>
+            <w:r>
+              <w:t>15..0]</w:t>
+            </w:r>
+          </w:p>
+          <w:p>
+            <w:pPr>
+              <w:pStyle w:val="ListParagraph"/>
+              <w:numPr>
+                <w:ilvl w:val="0"/>
+                <w:numId w:val="6"/>
+              </w:numPr>
+              <w:spacing w:line="256" w:lineRule="auto"/>
+            </w:pPr>
+            <w:r>
+              <w:t>RS2</w:t>
+            </w:r>
+            <w:proofErr w:type="gramStart"/>
+            <w:r>
+              <w:t>data[</w:t>
+            </w:r>
+            <w:proofErr w:type="gramEnd"/>
+            <w:r>
+              <w:t>15..0]</w:t>
+            </w:r>
+          </w:p>
+          <w:p>
+            <w:pPr>
+              <w:pStyle w:val="ListParagraph"/>
+              <w:numPr>
+                <w:ilvl w:val="0"/>
+                <w:numId w:val="6"/>
+              </w:numPr>
+              <w:spacing w:line="256" w:lineRule="auto"/>
+            </w:pPr>
+            <w:proofErr w:type="spellStart"/>
+            <w:proofErr w:type="gramStart"/>
+            <w:r>
+              <w:t>ALUresult</w:t>
+            </w:r>
+            <w:proofErr w:type="spellEnd"/>
+            <w:r>
+              <w:t>[</w:t>
+            </w:r>
+            <w:proofErr w:type="gramEnd"/>
+            <w:r>
+              <w:t>15..0</w:t>
+            </w:r>
+            <w:r>
+              <w:t>]</w:t>
+            </w:r>
+          </w:p>
+          <w:p>
+            <w:pPr>
+              <w:pStyle w:val="ListParagraph"/>
+              <w:numPr>
+                <w:ilvl w:val="0"/>
+                <w:numId w:val="6"/>
+              </w:numPr>
+              <w:spacing w:line="256" w:lineRule="auto"/>
+            </w:pPr>
+            <w:r>
+              <w:t>PC [</w:t>
+            </w:r>
+            <w:proofErr w:type="gramStart"/>
+            <w:r>
+              <w:t>15..</w:t>
+            </w:r>
+            <w:proofErr w:type="gramEnd"/>
+            <w:r>
+              <w:t>0]</w:t>
+            </w:r>
+          </w:p>
+        </w:tc>
+        <w:tc>
+          <w:tcPr>
+            <w:tcW w:w="4327" w:type="dxa"/>
+            <w:gridSpan w:val="2"/>
+            <w:tcBorders>
+              <w:top w:val="single" w:sz="4" w:space="0" w:color="auto"/>
+              <w:left w:val="single" w:sz="4" w:space="0" w:color="auto"/>
+              <w:bottom w:val="single" w:sz="4" w:space="0" w:color="auto"/>
+              <w:right w:val="single" w:sz="4" w:space="0" w:color="auto"/>
+            </w:tcBorders>
+            <w:hideMark/>
+          </w:tcPr>
+          <w:p>
+            <w:pPr>
+              <w:pStyle w:val="ListParagraph"/>
+              <w:numPr>
+                <w:ilvl w:val="0"/>
+                <w:numId w:val="6"/>
+              </w:numPr>
+            </w:pPr>
+            <w:proofErr w:type="spellStart"/>
+            <w:r>
+              <w:lastRenderedPageBreak/>
+              <w:t>i</w:t>
+            </w:r>
+            <w:r>
+              <w:t>nPortOut</w:t>
+            </w:r>
+            <w:proofErr w:type="spellEnd"/>
+          </w:p>
+          <w:p>
+            <w:pPr>
+              <w:pStyle w:val="ListParagraph"/>
+              <w:numPr>
+                <w:ilvl w:val="0"/>
+                <w:numId w:val="6"/>
+              </w:numPr>
+            </w:pPr>
+            <w:proofErr w:type="spellStart"/>
+            <w:r>
+              <w:t>memReadOut</w:t>
+            </w:r>
+            <w:proofErr w:type="spellEnd"/>
+          </w:p>
+          <w:p>
+            <w:pPr>
+              <w:pStyle w:val="ListParagraph"/>
+              <w:numPr>
+                <w:ilvl w:val="0"/>
+                <w:numId w:val="6"/>
+              </w:numPr>
+            </w:pPr>
+            <w:proofErr w:type="spellStart"/>
+            <w:r>
+              <w:t>memToRegOut</w:t>
+            </w:r>
+            <w:proofErr w:type="spellEnd"/>
+          </w:p>
+          <w:p>
+            <w:pPr>
+              <w:pStyle w:val="ListParagraph"/>
+              <w:numPr>
+                <w:ilvl w:val="0"/>
+                <w:numId w:val="6"/>
+              </w:numPr>
+            </w:pPr>
+            <w:proofErr w:type="spellStart"/>
+            <w:r>
+              <w:t>memWriteOut</w:t>
+            </w:r>
+            <w:proofErr w:type="spellEnd"/>
+          </w:p>
+          <w:p>
+            <w:pPr>
+              <w:pStyle w:val="ListParagraph"/>
+              <w:numPr>
+                <w:ilvl w:val="0"/>
+                <w:numId w:val="6"/>
+              </w:numPr>
+            </w:pPr>
+            <w:proofErr w:type="spellStart"/>
+            <w:r>
+              <w:t>outPortOut</w:t>
+            </w:r>
+            <w:proofErr w:type="spellEnd"/>
+          </w:p>
+          <w:p>
+            <w:pPr>
+              <w:pStyle w:val="ListParagraph"/>
+              <w:numPr>
+                <w:ilvl w:val="0"/>
+                <w:numId w:val="6"/>
+              </w:numPr>
+            </w:pPr>
+            <w:proofErr w:type="spellStart"/>
+            <w:r>
+              <w:t>regWriteOut</w:t>
+            </w:r>
+            <w:proofErr w:type="spellEnd"/>
+          </w:p>
+          <w:p>
+            <w:pPr>
+              <w:pStyle w:val="ListParagraph"/>
+              <w:numPr>
+                <w:ilvl w:val="0"/>
+                <w:numId w:val="6"/>
+              </w:numPr>
+            </w:pPr>
+            <w:proofErr w:type="spellStart"/>
+            <w:r>
+              <w:t>spDecOut</w:t>
+            </w:r>
+            <w:proofErr w:type="spellEnd"/>
+          </w:p>
+          <w:p>
+            <w:pPr>
+              <w:pStyle w:val="ListParagraph"/>
+              <w:numPr>
+                <w:ilvl w:val="0"/>
+                <w:numId w:val="6"/>
+              </w:numPr>
+            </w:pPr>
+            <w:proofErr w:type="spellStart"/>
+            <w:r>
+              <w:lastRenderedPageBreak/>
+              <w:t>spIncOut</w:t>
+            </w:r>
+            <w:proofErr w:type="spellEnd"/>
+          </w:p>
+          <w:p>
+            <w:pPr>
+              <w:pStyle w:val="ListParagraph"/>
+              <w:numPr>
+                <w:ilvl w:val="0"/>
+                <w:numId w:val="6"/>
+              </w:numPr>
+            </w:pPr>
+            <w:proofErr w:type="spellStart"/>
+            <w:proofErr w:type="gramStart"/>
+            <w:r>
+              <w:t>RDregOut</w:t>
+            </w:r>
+            <w:proofErr w:type="spellEnd"/>
+            <w:r>
+              <w:t>[</w:t>
+            </w:r>
+            <w:proofErr w:type="gramEnd"/>
+            <w:r>
+              <w:t>2..0]</w:t>
+            </w:r>
+          </w:p>
+          <w:p>
+            <w:pPr>
+              <w:pStyle w:val="ListParagraph"/>
+              <w:numPr>
+                <w:ilvl w:val="0"/>
+                <w:numId w:val="6"/>
+              </w:numPr>
+            </w:pPr>
+            <w:r>
+              <w:t>RS1</w:t>
+            </w:r>
+            <w:proofErr w:type="gramStart"/>
+            <w:r>
+              <w:t>dataOut[</w:t>
+            </w:r>
+            <w:proofErr w:type="gramEnd"/>
+            <w:r>
+              <w:t>15..0]</w:t>
+            </w:r>
+          </w:p>
+          <w:p>
+            <w:pPr>
+              <w:pStyle w:val="ListParagraph"/>
+              <w:numPr>
+                <w:ilvl w:val="0"/>
+                <w:numId w:val="6"/>
+              </w:numPr>
+            </w:pPr>
+            <w:r>
+              <w:t>RS2</w:t>
+            </w:r>
+            <w:proofErr w:type="gramStart"/>
+            <w:r>
+              <w:t>dataOut[</w:t>
+            </w:r>
+            <w:proofErr w:type="gramEnd"/>
+            <w:r>
+              <w:t>15..0]</w:t>
+            </w:r>
+          </w:p>
+          <w:p>
+            <w:pPr>
+              <w:pStyle w:val="ListParagraph"/>
+              <w:numPr>
+                <w:ilvl w:val="0"/>
+                <w:numId w:val="6"/>
+              </w:numPr>
+            </w:pPr>
+            <w:proofErr w:type="spellStart"/>
+            <w:proofErr w:type="gramStart"/>
+            <w:r>
+              <w:t>ALUresultOut</w:t>
+            </w:r>
+            <w:proofErr w:type="spellEnd"/>
+            <w:r>
+              <w:t>[</w:t>
+            </w:r>
+            <w:proofErr w:type="gramEnd"/>
+            <w:r>
+              <w:t>15..0</w:t>
+            </w:r>
+            <w:r>
+              <w:t>]</w:t>
+            </w:r>
+          </w:p>
+        </w:tc>
+      </w:tr>
+      <w:tr>
+        <w:tc>
+          <w:tcPr>
+            <w:tcW w:w="3415" w:type="dxa"/>
+            <w:tcBorders>
+              <w:top w:val="single" w:sz="4" w:space="0" w:color="auto"/>
+              <w:left w:val="single" w:sz="4" w:space="0" w:color="auto"/>
+              <w:bottom w:val="single" w:sz="4" w:space="0" w:color="auto"/>
+              <w:right w:val="single" w:sz="4" w:space="0" w:color="auto"/>
+            </w:tcBorders>
+            <w:vAlign w:val="center"/>
+            <w:hideMark/>
+          </w:tcPr>
+          <w:p>
+            <w:pPr>
+              <w:jc w:val="center"/>
+              <w:rPr>
+                <w:b/>
+                <w:bCs/>
+                <w:color w:val="7030A0"/>
+                <w:sz w:val="28"/>
+                <w:szCs w:val="28"/>
+              </w:rPr>
+            </w:pPr>
+            <w:r>
+              <w:rPr>
+                <w:b/>
+                <w:bCs/>
+                <w:color w:val="7030A0"/>
+                <w:sz w:val="28"/>
+                <w:szCs w:val="28"/>
+              </w:rPr>
+              <w:t>MEM1/MEM2</w:t>
+            </w:r>
+          </w:p>
+        </w:tc>
+        <w:tc>
+          <w:tcPr>
+            <w:tcW w:w="5218" w:type="dxa"/>
+            <w:tcBorders>
+              <w:top w:val="single" w:sz="4" w:space="0" w:color="auto"/>
+              <w:left w:val="single" w:sz="4" w:space="0" w:color="auto"/>
+              <w:bottom w:val="single" w:sz="4" w:space="0" w:color="auto"/>
+              <w:right w:val="single" w:sz="4" w:space="0" w:color="auto"/>
+            </w:tcBorders>
+            <w:hideMark/>
+          </w:tcPr>
+          <w:p>
+            <w:pPr>
+              <w:pStyle w:val="ListParagraph"/>
+              <w:numPr>
+                <w:ilvl w:val="0"/>
+                <w:numId w:val="6"/>
+              </w:numPr>
+              <w:spacing w:line="256" w:lineRule="auto"/>
+            </w:pPr>
+            <w:proofErr w:type="spellStart"/>
+            <w:proofErr w:type="gramStart"/>
+            <w:r>
+              <w:t>dataMemOutput</w:t>
+            </w:r>
+            <w:proofErr w:type="spellEnd"/>
+            <w:r>
+              <w:t>[</w:t>
+            </w:r>
+            <w:proofErr w:type="gramEnd"/>
+            <w:r>
+              <w:t>15..0]</w:t>
+            </w:r>
+          </w:p>
+          <w:p>
+            <w:pPr>
+              <w:pStyle w:val="ListParagraph"/>
+              <w:numPr>
+                <w:ilvl w:val="0"/>
+                <w:numId w:val="6"/>
+              </w:numPr>
+              <w:spacing w:line="256" w:lineRule="auto"/>
+            </w:pPr>
+            <w:r>
+              <w:t>RS1</w:t>
+            </w:r>
+            <w:proofErr w:type="gramStart"/>
+            <w:r>
+              <w:t>Data</w:t>
+            </w:r>
+            <w:r>
+              <w:t>[</w:t>
+            </w:r>
+            <w:proofErr w:type="gramEnd"/>
+            <w:r>
+              <w:t>15..0]</w:t>
+            </w:r>
+          </w:p>
+          <w:p>
+            <w:pPr>
+              <w:pStyle w:val="ListParagraph"/>
+              <w:numPr>
+                <w:ilvl w:val="0"/>
+                <w:numId w:val="6"/>
+              </w:numPr>
+              <w:spacing w:line="256" w:lineRule="auto"/>
+            </w:pPr>
+            <w:proofErr w:type="spellStart"/>
+            <w:proofErr w:type="gramStart"/>
+            <w:r>
+              <w:t>ALUoutput</w:t>
+            </w:r>
+            <w:proofErr w:type="spellEnd"/>
+            <w:r>
+              <w:t>[</w:t>
+            </w:r>
+            <w:proofErr w:type="gramEnd"/>
+            <w:r>
+              <w:t>15..0]</w:t>
+            </w:r>
+          </w:p>
+          <w:p>
+            <w:pPr>
+              <w:pStyle w:val="ListParagraph"/>
+              <w:numPr>
+                <w:ilvl w:val="0"/>
+                <w:numId w:val="6"/>
+              </w:numPr>
+              <w:spacing w:line="256" w:lineRule="auto"/>
+            </w:pPr>
+            <w:proofErr w:type="gramStart"/>
+            <w:r>
+              <w:t>RD</w:t>
+            </w:r>
+            <w:r>
+              <w:t>[</w:t>
+            </w:r>
+            <w:proofErr w:type="gramEnd"/>
+            <w:r>
+              <w:t>2</w:t>
+            </w:r>
+            <w:r>
+              <w:t>..0]</w:t>
+            </w:r>
+          </w:p>
+          <w:p>
+            <w:pPr>
+              <w:pStyle w:val="ListParagraph"/>
+              <w:numPr>
+                <w:ilvl w:val="0"/>
+                <w:numId w:val="6"/>
+              </w:numPr>
+              <w:spacing w:line="256" w:lineRule="auto"/>
+            </w:pPr>
+            <w:proofErr w:type="spellStart"/>
+            <w:r>
+              <w:t>regWrite_in</w:t>
+            </w:r>
+            <w:proofErr w:type="spellEnd"/>
+          </w:p>
+          <w:p>
+            <w:pPr>
+              <w:pStyle w:val="ListParagraph"/>
+              <w:numPr>
+                <w:ilvl w:val="0"/>
+                <w:numId w:val="6"/>
+              </w:numPr>
+              <w:spacing w:line="256" w:lineRule="auto"/>
+            </w:pPr>
+            <w:proofErr w:type="spellStart"/>
+            <w:r>
+              <w:t>MemToReg_in</w:t>
+            </w:r>
+            <w:proofErr w:type="spellEnd"/>
+            <w:r>
+              <w:t xml:space="preserve"> </w:t>
+            </w:r>
+          </w:p>
+          <w:p>
+            <w:pPr>
+              <w:pStyle w:val="ListParagraph"/>
+              <w:numPr>
+                <w:ilvl w:val="0"/>
+                <w:numId w:val="6"/>
+              </w:numPr>
+              <w:spacing w:line="256" w:lineRule="auto"/>
+            </w:pPr>
+            <w:proofErr w:type="spellStart"/>
+            <w:r>
+              <w:t>INN_in</w:t>
+            </w:r>
+            <w:proofErr w:type="spellEnd"/>
+          </w:p>
+          <w:p>
+            <w:pPr>
+              <w:pStyle w:val="ListParagraph"/>
+              <w:numPr>
+                <w:ilvl w:val="0"/>
+                <w:numId w:val="6"/>
+              </w:numPr>
+              <w:spacing w:line="256" w:lineRule="auto"/>
+            </w:pPr>
+            <w:proofErr w:type="spellStart"/>
+            <w:r>
+              <w:t>OUTT_in</w:t>
+            </w:r>
+            <w:proofErr w:type="spellEnd"/>
+          </w:p>
+        </w:tc>
+        <w:tc>
+          <w:tcPr>
+            <w:tcW w:w="4327" w:type="dxa"/>
+            <w:gridSpan w:val="2"/>
+            <w:tcBorders>
+              <w:top w:val="single" w:sz="4" w:space="0" w:color="auto"/>
+              <w:left w:val="single" w:sz="4" w:space="0" w:color="auto"/>
+              <w:bottom w:val="single" w:sz="4" w:space="0" w:color="auto"/>
+              <w:right w:val="single" w:sz="4" w:space="0" w:color="auto"/>
+            </w:tcBorders>
+            <w:hideMark/>
+          </w:tcPr>
+          <w:p>
+            <w:pPr>
+              <w:pStyle w:val="ListParagraph"/>
+              <w:numPr>
+                <w:ilvl w:val="0"/>
+                <w:numId w:val="6"/>
+              </w:numPr>
+              <w:spacing w:after="160" w:line="256" w:lineRule="auto"/>
+            </w:pPr>
+            <w:proofErr w:type="spellStart"/>
+            <w:proofErr w:type="gramStart"/>
+            <w:r>
+              <w:t>dataMemOutput</w:t>
+            </w:r>
+            <w:proofErr w:type="spellEnd"/>
+            <w:r>
+              <w:t>[</w:t>
+            </w:r>
+            <w:proofErr w:type="gramEnd"/>
+            <w:r>
+              <w:t>15..0]</w:t>
+            </w:r>
+          </w:p>
+          <w:p>
+            <w:pPr>
+              <w:pStyle w:val="ListParagraph"/>
+              <w:numPr>
+                <w:ilvl w:val="0"/>
+                <w:numId w:val="6"/>
+              </w:numPr>
+              <w:spacing w:after="160" w:line="256" w:lineRule="auto"/>
+            </w:pPr>
+            <w:r>
+              <w:t>RS1</w:t>
+            </w:r>
+            <w:proofErr w:type="gramStart"/>
+            <w:r>
+              <w:t>Data</w:t>
+            </w:r>
+            <w:r>
+              <w:t>[</w:t>
+            </w:r>
+            <w:proofErr w:type="gramEnd"/>
+            <w:r>
+              <w:t>15..0]</w:t>
+            </w:r>
+          </w:p>
+          <w:p>
+            <w:pPr>
+              <w:pStyle w:val="ListParagraph"/>
+              <w:numPr>
+                <w:ilvl w:val="0"/>
+                <w:numId w:val="6"/>
+              </w:numPr>
+              <w:spacing w:after="160" w:line="256" w:lineRule="auto"/>
+            </w:pPr>
+            <w:proofErr w:type="spellStart"/>
+            <w:proofErr w:type="gramStart"/>
+            <w:r>
+              <w:t>ALUoutput</w:t>
+            </w:r>
+            <w:proofErr w:type="spellEnd"/>
+            <w:r>
+              <w:t>[</w:t>
+            </w:r>
+            <w:proofErr w:type="gramEnd"/>
+            <w:r>
+              <w:t>15..0]</w:t>
+            </w:r>
+          </w:p>
+          <w:p>
+            <w:pPr>
+              <w:pStyle w:val="ListParagraph"/>
+              <w:numPr>
+                <w:ilvl w:val="0"/>
+                <w:numId w:val="6"/>
+              </w:numPr>
+              <w:spacing w:after="160" w:line="256" w:lineRule="auto"/>
+            </w:pPr>
+            <w:proofErr w:type="gramStart"/>
+            <w:r>
+              <w:t>RD</w:t>
+            </w:r>
+            <w:r>
+              <w:t>[</w:t>
+            </w:r>
+            <w:proofErr w:type="gramEnd"/>
+            <w:r>
+              <w:t>2..0]</w:t>
+            </w:r>
+          </w:p>
+          <w:p>
+            <w:pPr>
+              <w:pStyle w:val="ListParagraph"/>
+              <w:numPr>
+                <w:ilvl w:val="0"/>
+                <w:numId w:val="6"/>
+              </w:numPr>
+              <w:spacing w:after="160" w:line="256" w:lineRule="auto"/>
+            </w:pPr>
+            <w:proofErr w:type="spellStart"/>
+            <w:r>
+              <w:t>regWrite_in</w:t>
+            </w:r>
+            <w:proofErr w:type="spellEnd"/>
+          </w:p>
+          <w:p>
+            <w:pPr>
+              <w:pStyle w:val="ListParagraph"/>
+              <w:numPr>
+                <w:ilvl w:val="0"/>
+                <w:numId w:val="6"/>
+              </w:numPr>
+              <w:spacing w:after="160" w:line="256" w:lineRule="auto"/>
+            </w:pPr>
+            <w:proofErr w:type="spellStart"/>
+            <w:r>
+              <w:t>MemToReg_in</w:t>
+            </w:r>
+            <w:proofErr w:type="spellEnd"/>
+            <w:r>
+              <w:t xml:space="preserve"> </w:t>
+            </w:r>
+          </w:p>
+          <w:p>
+            <w:pPr>
+              <w:pStyle w:val="ListParagraph"/>
+              <w:numPr>
+                <w:ilvl w:val="0"/>
+                <w:numId w:val="6"/>
+              </w:numPr>
+              <w:spacing w:after="160" w:line="256" w:lineRule="auto"/>
+            </w:pPr>
+            <w:proofErr w:type="spellStart"/>
+            <w:r>
+              <w:t>INN_in</w:t>
+            </w:r>
+            <w:proofErr w:type="spellEnd"/>
+          </w:p>
           <w:p>
             <w:pPr>
               <w:pStyle w:val="ListParagraph"/>
@@ -9709,9 +10951,203 @@
               </w:numPr>
               <w:spacing w:line="254" w:lineRule="auto"/>
             </w:pPr>
-            <w:r>
-              <w:t>Memory output (integrated within the memory stage)</w:t>
-            </w:r>
+            <w:proofErr w:type="spellStart"/>
+            <w:r>
+              <w:t>OUTT_in</w:t>
+            </w:r>
+            <w:proofErr w:type="spellEnd"/>
+          </w:p>
+        </w:tc>
+      </w:tr>
+      <w:tr>
+        <w:trPr>
+          <w:gridAfter w:val="1"/>
+          <w:wAfter w:w="10" w:type="dxa"/>
+        </w:trPr>
+        <w:tc>
+          <w:tcPr>
+            <w:tcW w:w="3415" w:type="dxa"/>
+            <w:tcBorders>
+              <w:top w:val="single" w:sz="4" w:space="0" w:color="auto"/>
+              <w:left w:val="single" w:sz="4" w:space="0" w:color="auto"/>
+              <w:bottom w:val="single" w:sz="4" w:space="0" w:color="auto"/>
+              <w:right w:val="single" w:sz="4" w:space="0" w:color="auto"/>
+            </w:tcBorders>
+            <w:vAlign w:val="center"/>
+            <w:hideMark/>
+          </w:tcPr>
+          <w:p>
+            <w:pPr>
+              <w:jc w:val="center"/>
+              <w:rPr>
+                <w:b/>
+                <w:bCs/>
+                <w:color w:val="7030A0"/>
+                <w:sz w:val="28"/>
+                <w:szCs w:val="28"/>
+              </w:rPr>
+            </w:pPr>
+            <w:r>
+              <w:rPr>
+                <w:b/>
+                <w:bCs/>
+                <w:color w:val="7030A0"/>
+                <w:sz w:val="28"/>
+                <w:szCs w:val="28"/>
+              </w:rPr>
+              <w:t>MEM2/WB</w:t>
+            </w:r>
+          </w:p>
+        </w:tc>
+        <w:tc>
+          <w:tcPr>
+            <w:tcW w:w="5218" w:type="dxa"/>
+            <w:tcBorders>
+              <w:top w:val="single" w:sz="4" w:space="0" w:color="auto"/>
+              <w:left w:val="single" w:sz="4" w:space="0" w:color="auto"/>
+              <w:bottom w:val="single" w:sz="4" w:space="0" w:color="auto"/>
+              <w:right w:val="single" w:sz="4" w:space="0" w:color="auto"/>
+            </w:tcBorders>
+            <w:hideMark/>
+          </w:tcPr>
+          <w:p>
+            <w:pPr>
+              <w:pStyle w:val="ListParagraph"/>
+              <w:numPr>
+                <w:ilvl w:val="0"/>
+                <w:numId w:val="6"/>
+              </w:numPr>
+              <w:spacing w:after="160" w:line="256" w:lineRule="auto"/>
+            </w:pPr>
+            <w:proofErr w:type="spellStart"/>
+            <w:proofErr w:type="gramStart"/>
+            <w:r>
+              <w:t>dataMemOutput</w:t>
+            </w:r>
+            <w:proofErr w:type="spellEnd"/>
+            <w:r>
+              <w:t>[</w:t>
+            </w:r>
+            <w:proofErr w:type="gramEnd"/>
+            <w:r>
+              <w:t>15..0]</w:t>
+            </w:r>
+          </w:p>
+          <w:p>
+            <w:pPr>
+              <w:pStyle w:val="ListParagraph"/>
+              <w:numPr>
+                <w:ilvl w:val="0"/>
+                <w:numId w:val="6"/>
+              </w:numPr>
+              <w:spacing w:after="160" w:line="256" w:lineRule="auto"/>
+            </w:pPr>
+            <w:r>
+              <w:t>RS1</w:t>
+            </w:r>
+            <w:proofErr w:type="gramStart"/>
+            <w:r>
+              <w:t>Data</w:t>
+            </w:r>
+            <w:r>
+              <w:t>[</w:t>
+            </w:r>
+            <w:proofErr w:type="gramEnd"/>
+            <w:r>
+              <w:t>15..0]</w:t>
+            </w:r>
+          </w:p>
+          <w:p>
+            <w:pPr>
+              <w:pStyle w:val="ListParagraph"/>
+              <w:numPr>
+                <w:ilvl w:val="0"/>
+                <w:numId w:val="6"/>
+              </w:numPr>
+              <w:spacing w:after="160" w:line="256" w:lineRule="auto"/>
+            </w:pPr>
+            <w:proofErr w:type="spellStart"/>
+            <w:proofErr w:type="gramStart"/>
+            <w:r>
+              <w:t>ALUoutput</w:t>
+            </w:r>
+            <w:proofErr w:type="spellEnd"/>
+            <w:r>
+              <w:t>[</w:t>
+            </w:r>
+            <w:proofErr w:type="gramEnd"/>
+            <w:r>
+              <w:t>15..0]</w:t>
+            </w:r>
+          </w:p>
+          <w:p>
+            <w:pPr>
+              <w:pStyle w:val="ListParagraph"/>
+              <w:numPr>
+                <w:ilvl w:val="0"/>
+                <w:numId w:val="6"/>
+              </w:numPr>
+              <w:spacing w:after="160" w:line="256" w:lineRule="auto"/>
+            </w:pPr>
+            <w:proofErr w:type="gramStart"/>
+            <w:r>
+              <w:t>RD</w:t>
+            </w:r>
+            <w:r>
+              <w:t>[</w:t>
+            </w:r>
+            <w:proofErr w:type="gramEnd"/>
+            <w:r>
+              <w:t>2..0]</w:t>
+            </w:r>
+          </w:p>
+          <w:p>
+            <w:pPr>
+              <w:pStyle w:val="ListParagraph"/>
+              <w:numPr>
+                <w:ilvl w:val="0"/>
+                <w:numId w:val="6"/>
+              </w:numPr>
+              <w:spacing w:after="160" w:line="256" w:lineRule="auto"/>
+            </w:pPr>
+            <w:proofErr w:type="spellStart"/>
+            <w:r>
+              <w:t>regWrite_in</w:t>
+            </w:r>
+            <w:proofErr w:type="spellEnd"/>
+          </w:p>
+          <w:p>
+            <w:pPr>
+              <w:pStyle w:val="ListParagraph"/>
+              <w:numPr>
+                <w:ilvl w:val="0"/>
+                <w:numId w:val="6"/>
+              </w:numPr>
+              <w:spacing w:after="160" w:line="256" w:lineRule="auto"/>
+            </w:pPr>
+            <w:proofErr w:type="spellStart"/>
+            <w:r>
+              <w:t>MemToReg_in</w:t>
+            </w:r>
+            <w:proofErr w:type="spellEnd"/>
+            <w:r>
+              <w:t xml:space="preserve"> </w:t>
+            </w:r>
+          </w:p>
+          <w:p>
+            <w:pPr>
+              <w:pStyle w:val="ListParagraph"/>
+              <w:numPr>
+                <w:ilvl w:val="0"/>
+                <w:numId w:val="6"/>
+              </w:numPr>
+              <w:spacing w:after="160" w:line="256" w:lineRule="auto"/>
+            </w:pPr>
+            <w:proofErr w:type="spellStart"/>
+            <w:r>
+              <w:t>INN_in</w:t>
+            </w:r>
+            <w:proofErr w:type="spellEnd"/>
           </w:p>
           <w:p>
             <w:pPr>
@@ -9724,7 +11160,158 @@
             </w:pPr>
             <w:proofErr w:type="spellStart"/>
             <w:r>
-              <w:t>MemToReg</w:t>
+              <w:t>OUTT_in</w:t>
+            </w:r>
+            <w:proofErr w:type="spellEnd"/>
+          </w:p>
+        </w:tc>
+        <w:tc>
+          <w:tcPr>
+            <w:tcW w:w="4317" w:type="dxa"/>
+            <w:tcBorders>
+              <w:top w:val="single" w:sz="4" w:space="0" w:color="auto"/>
+              <w:left w:val="single" w:sz="4" w:space="0" w:color="auto"/>
+              <w:bottom w:val="single" w:sz="4" w:space="0" w:color="auto"/>
+              <w:right w:val="single" w:sz="4" w:space="0" w:color="auto"/>
+            </w:tcBorders>
+            <w:hideMark/>
+          </w:tcPr>
+          <w:p>
+            <w:pPr>
+              <w:pStyle w:val="ListParagraph"/>
+              <w:numPr>
+                <w:ilvl w:val="0"/>
+                <w:numId w:val="6"/>
+              </w:numPr>
+              <w:spacing w:after="160" w:line="256" w:lineRule="auto"/>
+            </w:pPr>
+            <w:proofErr w:type="spellStart"/>
+            <w:proofErr w:type="gramStart"/>
+            <w:r>
+              <w:t>dataMemOutput</w:t>
+            </w:r>
+            <w:proofErr w:type="spellEnd"/>
+            <w:r>
+              <w:t>[</w:t>
+            </w:r>
+            <w:proofErr w:type="gramEnd"/>
+            <w:r>
+              <w:t>15..0]</w:t>
+            </w:r>
+          </w:p>
+          <w:p>
+            <w:pPr>
+              <w:pStyle w:val="ListParagraph"/>
+              <w:numPr>
+                <w:ilvl w:val="0"/>
+                <w:numId w:val="6"/>
+              </w:numPr>
+              <w:spacing w:after="160" w:line="256" w:lineRule="auto"/>
+            </w:pPr>
+            <w:r>
+              <w:t>RS1</w:t>
+            </w:r>
+            <w:proofErr w:type="gramStart"/>
+            <w:r>
+              <w:t>Data</w:t>
+            </w:r>
+            <w:r>
+              <w:t>[</w:t>
+            </w:r>
+            <w:proofErr w:type="gramEnd"/>
+            <w:r>
+              <w:t>15..0]</w:t>
+            </w:r>
+          </w:p>
+          <w:p>
+            <w:pPr>
+              <w:pStyle w:val="ListParagraph"/>
+              <w:numPr>
+                <w:ilvl w:val="0"/>
+                <w:numId w:val="6"/>
+              </w:numPr>
+              <w:spacing w:after="160" w:line="256" w:lineRule="auto"/>
+            </w:pPr>
+            <w:proofErr w:type="spellStart"/>
+            <w:proofErr w:type="gramStart"/>
+            <w:r>
+              <w:t>ALUoutput</w:t>
+            </w:r>
+            <w:proofErr w:type="spellEnd"/>
+            <w:r>
+              <w:t>[</w:t>
+            </w:r>
+            <w:proofErr w:type="gramEnd"/>
+            <w:r>
+              <w:t>15..0]</w:t>
+            </w:r>
+          </w:p>
+          <w:p>
+            <w:pPr>
+              <w:pStyle w:val="ListParagraph"/>
+              <w:numPr>
+                <w:ilvl w:val="0"/>
+                <w:numId w:val="6"/>
+              </w:numPr>
+              <w:spacing w:after="160" w:line="256" w:lineRule="auto"/>
+            </w:pPr>
+            <w:proofErr w:type="gramStart"/>
+            <w:r>
+              <w:t>RD</w:t>
+            </w:r>
+            <w:r>
+              <w:t>[</w:t>
+            </w:r>
+            <w:proofErr w:type="gramEnd"/>
+            <w:r>
+              <w:t>2..0]</w:t>
+            </w:r>
+          </w:p>
+          <w:p>
+            <w:pPr>
+              <w:pStyle w:val="ListParagraph"/>
+              <w:numPr>
+                <w:ilvl w:val="0"/>
+                <w:numId w:val="6"/>
+              </w:numPr>
+              <w:spacing w:after="160" w:line="256" w:lineRule="auto"/>
+            </w:pPr>
+            <w:proofErr w:type="spellStart"/>
+            <w:r>
+              <w:t>regWrite_in</w:t>
+            </w:r>
+            <w:proofErr w:type="spellEnd"/>
+          </w:p>
+          <w:p>
+            <w:pPr>
+              <w:pStyle w:val="ListParagraph"/>
+              <w:numPr>
+                <w:ilvl w:val="0"/>
+                <w:numId w:val="6"/>
+              </w:numPr>
+              <w:spacing w:after="160" w:line="256" w:lineRule="auto"/>
+            </w:pPr>
+            <w:proofErr w:type="spellStart"/>
+            <w:r>
+              <w:t>MemToReg_in</w:t>
+            </w:r>
+            <w:proofErr w:type="spellEnd"/>
+            <w:r>
+              <w:t xml:space="preserve"> </w:t>
+            </w:r>
+          </w:p>
+          <w:p>
+            <w:pPr>
+              <w:pStyle w:val="ListParagraph"/>
+              <w:numPr>
+                <w:ilvl w:val="0"/>
+                <w:numId w:val="6"/>
+              </w:numPr>
+              <w:spacing w:after="160" w:line="256" w:lineRule="auto"/>
+            </w:pPr>
+            <w:proofErr w:type="spellStart"/>
+            <w:r>
+              <w:t>INN_in</w:t>
             </w:r>
             <w:proofErr w:type="spellEnd"/>
           </w:p>
@@ -9737,263 +11324,11 @@
               </w:numPr>
               <w:spacing w:line="254" w:lineRule="auto"/>
             </w:pPr>
-            <w:r>
-              <w:t>IN</w:t>
-            </w:r>
-          </w:p>
-          <w:p>
-            <w:pPr>
-              <w:pStyle w:val="ListParagraph"/>
-              <w:numPr>
-                <w:ilvl w:val="0"/>
-                <w:numId w:val="6"/>
-              </w:numPr>
-              <w:spacing w:line="254" w:lineRule="auto"/>
-            </w:pPr>
-            <w:r>
-              <w:t>OUT</w:t>
-            </w:r>
-          </w:p>
-        </w:tc>
-        <w:tc>
-          <w:tcPr>
-            <w:tcW w:w="4327" w:type="dxa"/>
-            <w:gridSpan w:val="2"/>
-            <w:tcBorders>
-              <w:top w:val="single" w:sz="4" w:space="0" w:color="auto"/>
-              <w:left w:val="single" w:sz="4" w:space="0" w:color="auto"/>
-              <w:bottom w:val="single" w:sz="4" w:space="0" w:color="auto"/>
-              <w:right w:val="single" w:sz="4" w:space="0" w:color="auto"/>
-            </w:tcBorders>
-            <w:hideMark/>
-          </w:tcPr>
-          <w:p>
-            <w:pPr>
-              <w:pStyle w:val="ListParagraph"/>
-              <w:numPr>
-                <w:ilvl w:val="0"/>
-                <w:numId w:val="6"/>
-              </w:numPr>
-              <w:spacing w:line="254" w:lineRule="auto"/>
-            </w:pPr>
-            <w:r>
-              <w:t>Delayed memory output (delays memory output by one cycle)</w:t>
-            </w:r>
-          </w:p>
-          <w:p>
-            <w:pPr>
-              <w:pStyle w:val="ListParagraph"/>
-              <w:numPr>
-                <w:ilvl w:val="0"/>
-                <w:numId w:val="6"/>
-              </w:numPr>
-              <w:spacing w:line="254" w:lineRule="auto"/>
-            </w:pPr>
             <w:proofErr w:type="spellStart"/>
             <w:r>
-              <w:t>MemToReg</w:t>
+              <w:t>OUTT_in</w:t>
             </w:r>
             <w:proofErr w:type="spellEnd"/>
-          </w:p>
-          <w:p>
-            <w:pPr>
-              <w:pStyle w:val="ListParagraph"/>
-              <w:numPr>
-                <w:ilvl w:val="0"/>
-                <w:numId w:val="6"/>
-              </w:numPr>
-              <w:spacing w:line="254" w:lineRule="auto"/>
-            </w:pPr>
-            <w:r>
-              <w:t>IN</w:t>
-            </w:r>
-          </w:p>
-          <w:p>
-            <w:pPr>
-              <w:pStyle w:val="ListParagraph"/>
-              <w:numPr>
-                <w:ilvl w:val="0"/>
-                <w:numId w:val="6"/>
-              </w:numPr>
-              <w:spacing w:line="254" w:lineRule="auto"/>
-            </w:pPr>
-            <w:r>
-              <w:t>OUT</w:t>
-            </w:r>
-          </w:p>
-        </w:tc>
-      </w:tr>
-      <w:tr>
-        <w:trPr>
-          <w:gridAfter w:val="1"/>
-          <w:wAfter w:w="10" w:type="dxa"/>
-        </w:trPr>
-        <w:tc>
-          <w:tcPr>
-            <w:tcW w:w="3415" w:type="dxa"/>
-            <w:tcBorders>
-              <w:top w:val="single" w:sz="4" w:space="0" w:color="auto"/>
-              <w:left w:val="single" w:sz="4" w:space="0" w:color="auto"/>
-              <w:bottom w:val="single" w:sz="4" w:space="0" w:color="auto"/>
-              <w:right w:val="single" w:sz="4" w:space="0" w:color="auto"/>
-            </w:tcBorders>
-            <w:vAlign w:val="center"/>
-            <w:hideMark/>
-          </w:tcPr>
-          <w:p>
-            <w:pPr>
-              <w:jc w:val="center"/>
-              <w:rPr>
-                <w:b/>
-                <w:bCs/>
-                <w:color w:val="7030A0"/>
-                <w:sz w:val="28"/>
-                <w:szCs w:val="28"/>
-              </w:rPr>
-            </w:pPr>
-            <w:r>
-              <w:rPr>
-                <w:b/>
-                <w:bCs/>
-                <w:color w:val="7030A0"/>
-                <w:sz w:val="28"/>
-                <w:szCs w:val="28"/>
-              </w:rPr>
-              <w:lastRenderedPageBreak/>
-              <w:t>MEM2/WB</w:t>
-            </w:r>
-          </w:p>
-        </w:tc>
-        <w:tc>
-          <w:tcPr>
-            <w:tcW w:w="5218" w:type="dxa"/>
-            <w:tcBorders>
-              <w:top w:val="single" w:sz="4" w:space="0" w:color="auto"/>
-              <w:left w:val="single" w:sz="4" w:space="0" w:color="auto"/>
-              <w:bottom w:val="single" w:sz="4" w:space="0" w:color="auto"/>
-              <w:right w:val="single" w:sz="4" w:space="0" w:color="auto"/>
-            </w:tcBorders>
-            <w:hideMark/>
-          </w:tcPr>
-          <w:p>
-            <w:pPr>
-              <w:pStyle w:val="ListParagraph"/>
-              <w:numPr>
-                <w:ilvl w:val="0"/>
-                <w:numId w:val="6"/>
-              </w:numPr>
-              <w:spacing w:line="254" w:lineRule="auto"/>
-            </w:pPr>
-            <w:r>
-              <w:t>Delayed memory output</w:t>
-            </w:r>
-          </w:p>
-          <w:p>
-            <w:pPr>
-              <w:pStyle w:val="ListParagraph"/>
-              <w:numPr>
-                <w:ilvl w:val="0"/>
-                <w:numId w:val="6"/>
-              </w:numPr>
-              <w:spacing w:line="254" w:lineRule="auto"/>
-            </w:pPr>
-            <w:proofErr w:type="spellStart"/>
-            <w:r>
-              <w:t>MemToReg</w:t>
-            </w:r>
-            <w:proofErr w:type="spellEnd"/>
-          </w:p>
-          <w:p>
-            <w:pPr>
-              <w:pStyle w:val="ListParagraph"/>
-              <w:numPr>
-                <w:ilvl w:val="0"/>
-                <w:numId w:val="6"/>
-              </w:numPr>
-              <w:spacing w:line="254" w:lineRule="auto"/>
-            </w:pPr>
-            <w:r>
-              <w:t>IN</w:t>
-            </w:r>
-          </w:p>
-          <w:p>
-            <w:pPr>
-              <w:pStyle w:val="ListParagraph"/>
-              <w:numPr>
-                <w:ilvl w:val="0"/>
-                <w:numId w:val="6"/>
-              </w:numPr>
-              <w:spacing w:line="254" w:lineRule="auto"/>
-            </w:pPr>
-            <w:r>
-              <w:t>OUT</w:t>
-            </w:r>
-          </w:p>
-        </w:tc>
-        <w:tc>
-          <w:tcPr>
-            <w:tcW w:w="4317" w:type="dxa"/>
-            <w:tcBorders>
-              <w:top w:val="single" w:sz="4" w:space="0" w:color="auto"/>
-              <w:left w:val="single" w:sz="4" w:space="0" w:color="auto"/>
-              <w:bottom w:val="single" w:sz="4" w:space="0" w:color="auto"/>
-              <w:right w:val="single" w:sz="4" w:space="0" w:color="auto"/>
-            </w:tcBorders>
-            <w:hideMark/>
-          </w:tcPr>
-          <w:p>
-            <w:pPr>
-              <w:pStyle w:val="ListParagraph"/>
-              <w:numPr>
-                <w:ilvl w:val="0"/>
-                <w:numId w:val="6"/>
-              </w:numPr>
-              <w:spacing w:line="254" w:lineRule="auto"/>
-            </w:pPr>
-            <w:r>
-              <w:t>Delayed memory output</w:t>
-            </w:r>
-          </w:p>
-          <w:p>
-            <w:pPr>
-              <w:pStyle w:val="ListParagraph"/>
-              <w:numPr>
-                <w:ilvl w:val="0"/>
-                <w:numId w:val="6"/>
-              </w:numPr>
-              <w:spacing w:line="254" w:lineRule="auto"/>
-            </w:pPr>
-            <w:proofErr w:type="spellStart"/>
-            <w:r>
-              <w:t>MemToReg</w:t>
-            </w:r>
-            <w:proofErr w:type="spellEnd"/>
-          </w:p>
-          <w:p>
-            <w:pPr>
-              <w:pStyle w:val="ListParagraph"/>
-              <w:numPr>
-                <w:ilvl w:val="0"/>
-                <w:numId w:val="6"/>
-              </w:numPr>
-              <w:spacing w:line="254" w:lineRule="auto"/>
-            </w:pPr>
-            <w:r>
-              <w:t>IN</w:t>
-            </w:r>
-          </w:p>
-          <w:p>
-            <w:pPr>
-              <w:pStyle w:val="ListParagraph"/>
-              <w:numPr>
-                <w:ilvl w:val="0"/>
-                <w:numId w:val="6"/>
-              </w:numPr>
-              <w:spacing w:line="254" w:lineRule="auto"/>
-            </w:pPr>
-            <w:r>
-              <w:t>OUT</w:t>
-            </w:r>
           </w:p>
         </w:tc>
       </w:tr>
@@ -10094,7 +11429,7 @@
         </w:trPr>
         <w:tc>
           <w:tcPr>
-            <w:tcW w:w="4500" w:type="dxa"/>
+            <w:tcW w:w="4649" w:type="dxa"/>
             <w:vAlign w:val="center"/>
           </w:tcPr>
           <w:p>
@@ -10124,7 +11459,7 @@
         </w:tc>
         <w:tc>
           <w:tcPr>
-            <w:tcW w:w="4860" w:type="dxa"/>
+            <w:tcW w:w="4711" w:type="dxa"/>
             <w:vAlign w:val="center"/>
           </w:tcPr>
           <w:p>
@@ -10148,7 +11483,7 @@
                 <w:sz w:val="28"/>
                 <w:szCs w:val="28"/>
               </w:rPr>
-              <w:t xml:space="preserve">Memory stage - </w:t>
+              <w:t xml:space="preserve">Memory stage -  </w:t>
             </w:r>
             <w:r>
               <w:rPr>
@@ -10159,7 +11494,7 @@
                 <w:sz w:val="28"/>
                 <w:szCs w:val="28"/>
               </w:rPr>
-              <w:t xml:space="preserve"> </w:t>
+              <w:t xml:space="preserve">2 </w:t>
             </w:r>
             <w:r>
               <w:rPr>
@@ -10170,29 +11505,7 @@
                 <w:sz w:val="28"/>
                 <w:szCs w:val="28"/>
               </w:rPr>
-              <w:t xml:space="preserve">2 </w:t>
-            </w:r>
-            <w:r>
-              <w:rPr>
-                <w:b/>
-                <w:bCs/>
-                <w:noProof/>
-                <w:color w:val="7030A0"/>
-                <w:sz w:val="28"/>
-                <w:szCs w:val="28"/>
-              </w:rPr>
-              <w:t>buffer</w:t>
-            </w:r>
-            <w:r>
-              <w:rPr>
-                <w:b/>
-                <w:bCs/>
-                <w:noProof/>
-                <w:color w:val="7030A0"/>
-                <w:sz w:val="28"/>
-                <w:szCs w:val="28"/>
-              </w:rPr>
-              <w:t>s are inside</w:t>
+              <w:t>buffers are inside</w:t>
             </w:r>
           </w:p>
         </w:tc>
@@ -10203,7 +11516,7 @@
         </w:trPr>
         <w:tc>
           <w:tcPr>
-            <w:tcW w:w="4500" w:type="dxa"/>
+            <w:tcW w:w="4649" w:type="dxa"/>
             <w:vAlign w:val="center"/>
           </w:tcPr>
           <w:p>
@@ -10270,7 +11583,7 @@
         </w:tc>
         <w:tc>
           <w:tcPr>
-            <w:tcW w:w="4860" w:type="dxa"/>
+            <w:tcW w:w="4711" w:type="dxa"/>
             <w:vAlign w:val="center"/>
           </w:tcPr>
           <w:p>
@@ -10342,7 +11655,7 @@
         </w:trPr>
         <w:tc>
           <w:tcPr>
-            <w:tcW w:w="4500" w:type="dxa"/>
+            <w:tcW w:w="4649" w:type="dxa"/>
             <w:vAlign w:val="center"/>
           </w:tcPr>
           <w:p>
@@ -10372,7 +11685,7 @@
         </w:tc>
         <w:tc>
           <w:tcPr>
-            <w:tcW w:w="4860" w:type="dxa"/>
+            <w:tcW w:w="4711" w:type="dxa"/>
             <w:vAlign w:val="center"/>
           </w:tcPr>
           <w:p>
@@ -10407,7 +11720,7 @@
         </w:trPr>
         <w:tc>
           <w:tcPr>
-            <w:tcW w:w="4500" w:type="dxa"/>
+            <w:tcW w:w="4649" w:type="dxa"/>
             <w:vAlign w:val="center"/>
           </w:tcPr>
           <w:p>
@@ -10474,7 +11787,7 @@
         </w:tc>
         <w:tc>
           <w:tcPr>
-            <w:tcW w:w="4860" w:type="dxa"/>
+            <w:tcW w:w="4711" w:type="dxa"/>
             <w:vAlign w:val="center"/>
           </w:tcPr>
           <w:p>
@@ -10559,10 +11872,67 @@
         </w:sectPr>
       </w:pPr>
       <w:r>
+        <w:lastRenderedPageBreak/>
+        <w:drawing>
+          <wp:anchor distT="0" distB="0" distL="114300" distR="114300" simplePos="0" relativeHeight="251663360" behindDoc="0" locked="0" layoutInCell="1" allowOverlap="1" wp14:anchorId="59116FE6" wp14:editId="17E7B43A">
+            <wp:simplePos x="0" y="0"/>
+            <wp:positionH relativeFrom="column">
+              <wp:posOffset>1329512</wp:posOffset>
+            </wp:positionH>
+            <wp:positionV relativeFrom="paragraph">
+              <wp:posOffset>2077720</wp:posOffset>
+            </wp:positionV>
+            <wp:extent cx="117475" cy="45719"/>
+            <wp:effectExtent l="0" t="0" r="0" b="0"/>
+            <wp:wrapNone/>
+            <wp:docPr id="1960785725" name="Picture 1"/>
+            <wp:cNvGraphicFramePr>
+              <a:graphicFrameLocks xmlns:a="http://schemas.openxmlformats.org/drawingml/2006/main" noChangeAspect="1"/>
+            </wp:cNvGraphicFramePr>
+            <a:graphic xmlns:a="http://schemas.openxmlformats.org/drawingml/2006/main">
+              <a:graphicData uri="http://schemas.openxmlformats.org/drawingml/2006/picture">
+                <pic:pic xmlns:pic="http://schemas.openxmlformats.org/drawingml/2006/picture">
+                  <pic:nvPicPr>
+                    <pic:cNvPr id="1960785725" name=""/>
+                    <pic:cNvPicPr/>
+                  </pic:nvPicPr>
+                  <pic:blipFill>
+                    <a:blip r:embed="rId12" cstate="print">
+                      <a:extLst>
+                        <a:ext uri="{28A0092B-C50C-407E-A947-70E740481C1C}">
+                          <a14:useLocalDpi xmlns:a14="http://schemas.microsoft.com/office/drawing/2010/main" val="0"/>
+                        </a:ext>
+                      </a:extLst>
+                    </a:blip>
+                    <a:stretch>
+                      <a:fillRect/>
+                    </a:stretch>
+                  </pic:blipFill>
+                  <pic:spPr>
+                    <a:xfrm>
+                      <a:off x="0" y="0"/>
+                      <a:ext cx="117475" cy="45719"/>
+                    </a:xfrm>
+                    <a:prstGeom prst="rect">
+                      <a:avLst/>
+                    </a:prstGeom>
+                  </pic:spPr>
+                </pic:pic>
+              </a:graphicData>
+            </a:graphic>
+            <wp14:sizeRelH relativeFrom="margin">
+              <wp14:pctWidth>0</wp14:pctWidth>
+            </wp14:sizeRelH>
+            <wp14:sizeRelV relativeFrom="margin">
+              <wp14:pctHeight>0</wp14:pctHeight>
+            </wp14:sizeRelV>
+          </wp:anchor>
+        </w:drawing>
+      </w:r>
+      <w:r>
         <w:rPr>
           <w:noProof/>
         </w:rPr>
-        <w:lastRenderedPageBreak/>
         <w:drawing>
           <wp:anchor distT="0" distB="0" distL="114300" distR="114300" simplePos="0" relativeHeight="251659264" behindDoc="0" locked="0" layoutInCell="1" allowOverlap="1" wp14:anchorId="11B8A7E6" wp14:editId="611B6C7D">
             <wp:simplePos x="0" y="0"/>
@@ -10589,11 +11959,11 @@
                     </pic:cNvPicPr>
                   </pic:nvPicPr>
                   <pic:blipFill rotWithShape="1">
-                    <a:blip r:embed="rId12" cstate="print">
+                    <a:blip r:embed="rId13" cstate="print">
                       <a:extLst>
                         <a:ext uri="{BEBA8EAE-BF5A-486C-A8C5-ECC9F3942E4B}">
                           <a14:imgProps xmlns:a14="http://schemas.microsoft.com/office/drawing/2010/main">
-                            <a14:imgLayer r:embed="rId13">
+                            <a14:imgLayer r:embed="rId14">
                               <a14:imgEffect>
                                 <a14:sharpenSoften amount="25000"/>
                               </a14:imgEffect>
@@ -10668,11 +12038,11 @@
                     </pic:cNvPicPr>
                   </pic:nvPicPr>
                   <pic:blipFill rotWithShape="1">
-                    <a:blip r:embed="rId14" cstate="print">
+                    <a:blip r:embed="rId15" cstate="print">
                       <a:extLst>
                         <a:ext uri="{BEBA8EAE-BF5A-486C-A8C5-ECC9F3942E4B}">
                           <a14:imgProps xmlns:a14="http://schemas.microsoft.com/office/drawing/2010/main">
-                            <a14:imgLayer r:embed="rId15">
+                            <a14:imgLayer r:embed="rId16">
                               <a14:imgEffect>
                                 <a14:sharpenSoften amount="25000"/>
                               </a14:imgEffect>
@@ -11153,15 +12523,6 @@
   </w:num>
   <w:num w:numId="5" w16cid:durableId="1730492069">
     <w:abstractNumId w:val="2"/>
-    <w:lvlOverride w:ilvl="0"/>
-    <w:lvlOverride w:ilvl="1"/>
-    <w:lvlOverride w:ilvl="2"/>
-    <w:lvlOverride w:ilvl="3"/>
-    <w:lvlOverride w:ilvl="4"/>
-    <w:lvlOverride w:ilvl="5"/>
-    <w:lvlOverride w:ilvl="6"/>
-    <w:lvlOverride w:ilvl="7"/>
-    <w:lvlOverride w:ilvl="8"/>
   </w:num>
   <w:num w:numId="6" w16cid:durableId="1740010761">
     <w:abstractNumId w:val="1"/>

</xml_diff>

<commit_message>
Hazard Detection Unit [Data Hazards Only]
</commit_message>
<xml_diff>
--- a/Project/Docs/ProjectDesign.docx
+++ b/Project/Docs/ProjectDesign.docx
@@ -11809,6 +11809,13 @@
         </w:rPr>
         <w:t>Forwarding units</w:t>
       </w:r>
+      <w:r>
+        <w:rPr>
+          <w:sz w:val="28"/>
+          <w:szCs w:val="28"/>
+        </w:rPr>
+        <w:t xml:space="preserve"> [Farah]</w:t>
+      </w:r>
     </w:p>
     <w:p>
       <w:pPr>
@@ -11817,7 +11824,7 @@
           <w:szCs w:val="28"/>
         </w:rPr>
       </w:pPr>
-      <w:hyperlink r:id="rId17" w:history="1">
+      <w:hyperlink r:id="rId17" w:anchor="G14Fvc_gAKcYsJDFnu-0WdP1k0BAtX3QD7" w:history="1">
         <w:r>
           <w:rPr>
             <w:rStyle w:val="Hyperlink"/>

</xml_diff>

<commit_message>
Added hazard detection to processor & control unit & PC enable affected by stall
</commit_message>
<xml_diff>
--- a/Project/Docs/ProjectDesign.docx
+++ b/Project/Docs/ProjectDesign.docx
@@ -11653,6 +11653,26 @@
           <w:szCs w:val="28"/>
         </w:rPr>
         <w:t>Check XXX flags</w:t>
+      </w:r>
+    </w:p>
+    <w:p>
+      <w:pPr>
+        <w:pStyle w:val="ListParagraph"/>
+        <w:numPr>
+          <w:ilvl w:val="0"/>
+          <w:numId w:val="8"/>
+        </w:numPr>
+        <w:rPr>
+          <w:sz w:val="28"/>
+          <w:szCs w:val="28"/>
+        </w:rPr>
+      </w:pPr>
+      <w:r>
+        <w:rPr>
+          <w:sz w:val="28"/>
+          <w:szCs w:val="28"/>
+        </w:rPr>
+        <w:t>Make sure stall is not XX at beginning</w:t>
       </w:r>
     </w:p>
     <w:p>

</xml_diff>

<commit_message>
ALU forwarding unit done + fixed XXX flags
forwarding not tested
</commit_message>
<xml_diff>
--- a/Project/Docs/ProjectDesign.docx
+++ b/Project/Docs/ProjectDesign.docx
@@ -8205,22 +8205,71 @@
                 <w:sz w:val="24"/>
                 <w:szCs w:val="24"/>
               </w:rPr>
-              <w:t>Checks for MemRead (only by LDD and POP) signal at ID/EX buffer</w:t>
-            </w:r>
-          </w:p>
-          <w:p>
-            <w:pPr>
+              <w:t>Checks for MemRead (only by LDD and POP) signal at ID/EX</w:t>
+            </w:r>
+            <w:r>
               <w:rPr>
                 <w:sz w:val="24"/>
                 <w:szCs w:val="24"/>
               </w:rPr>
-            </w:pPr>
+              <w:t xml:space="preserve"> &amp; EX/MEM1</w:t>
+            </w:r>
             <w:r>
               <w:rPr>
                 <w:sz w:val="24"/>
                 <w:szCs w:val="24"/>
               </w:rPr>
-              <w:t>Checks for Rd at ID/EX buffer</w:t>
+              <w:t xml:space="preserve"> buffer</w:t>
+            </w:r>
+          </w:p>
+          <w:p>
+            <w:pPr>
+              <w:rPr>
+                <w:sz w:val="24"/>
+                <w:szCs w:val="24"/>
+              </w:rPr>
+            </w:pPr>
+            <w:r>
+              <w:rPr>
+                <w:sz w:val="24"/>
+                <w:szCs w:val="24"/>
+              </w:rPr>
+              <w:t xml:space="preserve">Checks for Rd at ID/EX </w:t>
+            </w:r>
+            <w:r>
+              <w:rPr>
+                <w:sz w:val="24"/>
+                <w:szCs w:val="24"/>
+              </w:rPr>
+              <w:t xml:space="preserve">&amp; </w:t>
+            </w:r>
+            <w:r>
+              <w:rPr>
+                <w:sz w:val="24"/>
+                <w:szCs w:val="24"/>
+              </w:rPr>
+              <w:t>EX/MEM1</w:t>
+            </w:r>
+            <w:r>
+              <w:rPr>
+                <w:sz w:val="24"/>
+                <w:szCs w:val="24"/>
+              </w:rPr>
+              <w:t xml:space="preserve"> </w:t>
+            </w:r>
+            <w:r>
+              <w:rPr>
+                <w:sz w:val="24"/>
+                <w:szCs w:val="24"/>
+              </w:rPr>
+              <w:t xml:space="preserve"> </w:t>
+            </w:r>
+            <w:r>
+              <w:rPr>
+                <w:sz w:val="24"/>
+                <w:szCs w:val="24"/>
+              </w:rPr>
+              <w:t>buffer</w:t>
             </w:r>
           </w:p>
           <w:p>
@@ -11654,6 +11703,13 @@
         </w:rPr>
         <w:t>Check XXX flags</w:t>
       </w:r>
+      <w:r>
+        <w:rPr>
+          <w:sz w:val="28"/>
+          <w:szCs w:val="28"/>
+        </w:rPr>
+        <w:t xml:space="preserve"> (done)</w:t>
+      </w:r>
     </w:p>
     <w:p>
       <w:pPr>
@@ -11720,6 +11776,13 @@
           <w:szCs w:val="28"/>
         </w:rPr>
         <w:t xml:space="preserve"> [Farah]</w:t>
+      </w:r>
+      <w:r>
+        <w:rPr>
+          <w:sz w:val="28"/>
+          <w:szCs w:val="28"/>
+        </w:rPr>
+        <w:t xml:space="preserve"> (done)</w:t>
       </w:r>
     </w:p>
     <w:p>

</xml_diff>

<commit_message>
Forwarding Unit at Memory + Hazard detection for memory instructions
</commit_message>
<xml_diff>
--- a/Project/Docs/ProjectDesign.docx
+++ b/Project/Docs/ProjectDesign.docx
@@ -7962,6 +7962,81 @@
           <w:p>
             <w:pPr>
               <w:rPr>
+                <w:sz w:val="24"/>
+                <w:szCs w:val="24"/>
+              </w:rPr>
+            </w:pPr>
+            <w:r>
+              <w:rPr>
+                <w:sz w:val="24"/>
+                <w:szCs w:val="24"/>
+              </w:rPr>
+              <w:t>WriteBackValue is:</w:t>
+            </w:r>
+          </w:p>
+          <w:p>
+            <w:pPr>
+              <w:rPr>
+                <w:sz w:val="24"/>
+                <w:szCs w:val="24"/>
+              </w:rPr>
+            </w:pPr>
+            <w:r>
+              <w:rPr>
+                <w:sz w:val="24"/>
+                <w:szCs w:val="24"/>
+              </w:rPr>
+              <w:t>R-Type -&gt; AluOutput</w:t>
+            </w:r>
+          </w:p>
+          <w:p>
+            <w:pPr>
+              <w:rPr>
+                <w:sz w:val="24"/>
+                <w:szCs w:val="24"/>
+              </w:rPr>
+            </w:pPr>
+            <w:r>
+              <w:rPr>
+                <w:sz w:val="24"/>
+                <w:szCs w:val="24"/>
+              </w:rPr>
+              <w:t>POP and LDD -&gt; MemoryOutput</w:t>
+            </w:r>
+          </w:p>
+          <w:p>
+            <w:pPr>
+              <w:rPr>
+                <w:sz w:val="24"/>
+                <w:szCs w:val="24"/>
+              </w:rPr>
+            </w:pPr>
+            <w:r>
+              <w:rPr>
+                <w:sz w:val="24"/>
+                <w:szCs w:val="24"/>
+              </w:rPr>
+              <w:t>LDM -&gt; immediate</w:t>
+            </w:r>
+          </w:p>
+          <w:p>
+            <w:pPr>
+              <w:rPr>
+                <w:sz w:val="24"/>
+                <w:szCs w:val="24"/>
+              </w:rPr>
+            </w:pPr>
+            <w:r>
+              <w:rPr>
+                <w:sz w:val="24"/>
+                <w:szCs w:val="24"/>
+              </w:rPr>
+              <w:t>IN -&gt; in port</w:t>
+            </w:r>
+          </w:p>
+          <w:p>
+            <w:pPr>
+              <w:rPr>
                 <w:b/>
                 <w:bCs/>
                 <w:color w:val="0070C0"/>
@@ -8241,14 +8316,7 @@
                 <w:sz w:val="24"/>
                 <w:szCs w:val="24"/>
               </w:rPr>
-              <w:t xml:space="preserve">&amp; </w:t>
-            </w:r>
-            <w:r>
-              <w:rPr>
-                <w:sz w:val="24"/>
-                <w:szCs w:val="24"/>
-              </w:rPr>
-              <w:t>EX/MEM1</w:t>
+              <w:t>&amp; EX/MEM1</w:t>
             </w:r>
             <w:r>
               <w:rPr>
@@ -8369,6 +8437,7 @@
                 <w:sz w:val="28"/>
                 <w:szCs w:val="28"/>
               </w:rPr>
+              <w:lastRenderedPageBreak/>
               <w:t>Structural Hazar</w:t>
             </w:r>
             <w:r>
@@ -8515,7 +8584,6 @@
                 <w:sz w:val="28"/>
                 <w:szCs w:val="28"/>
               </w:rPr>
-              <w:lastRenderedPageBreak/>
               <w:t>Control Hazards</w:t>
             </w:r>
           </w:p>
@@ -11643,6 +11711,40 @@
           <w:szCs w:val="28"/>
         </w:rPr>
         <w:t>Modify increments to PC in design</w:t>
+      </w:r>
+    </w:p>
+    <w:p>
+      <w:pPr>
+        <w:pStyle w:val="ListParagraph"/>
+        <w:numPr>
+          <w:ilvl w:val="0"/>
+          <w:numId w:val="7"/>
+        </w:numPr>
+        <w:rPr>
+          <w:sz w:val="28"/>
+          <w:szCs w:val="28"/>
+        </w:rPr>
+      </w:pPr>
+      <w:r>
+        <w:rPr>
+          <w:sz w:val="28"/>
+          <w:szCs w:val="28"/>
+        </w:rPr>
+        <w:t>Check LDM -&gt;  how to execute</w:t>
+      </w:r>
+      <w:r>
+        <w:rPr>
+          <w:sz w:val="28"/>
+          <w:szCs w:val="28"/>
+        </w:rPr>
+        <w:t xml:space="preserve"> and OUT in stalls &amp; forwarding</w:t>
+      </w:r>
+      <w:r>
+        <w:rPr>
+          <w:sz w:val="28"/>
+          <w:szCs w:val="28"/>
+        </w:rPr>
+        <w:t>, and MOV in stalls and forwarding</w:t>
       </w:r>
     </w:p>
     <w:p>

</xml_diff>

<commit_message>
Small fix in HDU
</commit_message>
<xml_diff>
--- a/Project/Docs/ProjectDesign.docx
+++ b/Project/Docs/ProjectDesign.docx
@@ -4152,6 +4152,7 @@
                 <w:szCs w:val="20"/>
               </w:rPr>
             </w:pPr>
+            <w:proofErr w:type="spellStart"/>
             <w:r>
               <w:rPr>
                 <w:b/>
@@ -4161,6 +4162,7 @@
               </w:rPr>
               <w:t>PCSrc</w:t>
             </w:r>
+            <w:proofErr w:type="spellEnd"/>
           </w:p>
         </w:tc>
         <w:tc>
@@ -4178,6 +4180,7 @@
                 <w:szCs w:val="20"/>
               </w:rPr>
             </w:pPr>
+            <w:proofErr w:type="spellStart"/>
             <w:r>
               <w:rPr>
                 <w:b/>
@@ -4185,80 +4188,94 @@
                 <w:sz w:val="20"/>
                 <w:szCs w:val="20"/>
               </w:rPr>
-              <w:t>MemRead (used by memory)</w:t>
-            </w:r>
-          </w:p>
-        </w:tc>
-        <w:tc>
-          <w:tcPr>
-            <w:tcW w:w="1358" w:type="dxa"/>
-            <w:vAlign w:val="center"/>
-          </w:tcPr>
-          <w:p>
-            <w:pPr>
-              <w:jc w:val="center"/>
+              <w:t>MemRead</w:t>
+            </w:r>
+            <w:proofErr w:type="spellEnd"/>
+            <w:r>
               <w:rPr>
                 <w:b/>
                 <w:bCs/>
                 <w:sz w:val="20"/>
                 <w:szCs w:val="20"/>
               </w:rPr>
-            </w:pPr>
-            <w:r>
+              <w:t xml:space="preserve"> (used by memory)</w:t>
+            </w:r>
+          </w:p>
+        </w:tc>
+        <w:tc>
+          <w:tcPr>
+            <w:tcW w:w="1358" w:type="dxa"/>
+            <w:vAlign w:val="center"/>
+          </w:tcPr>
+          <w:p>
+            <w:pPr>
+              <w:jc w:val="center"/>
               <w:rPr>
                 <w:b/>
                 <w:bCs/>
                 <w:sz w:val="20"/>
                 <w:szCs w:val="20"/>
               </w:rPr>
-              <w:t>MemWrite</w:t>
-            </w:r>
-          </w:p>
-          <w:p>
-            <w:pPr>
-              <w:jc w:val="center"/>
+            </w:pPr>
+            <w:proofErr w:type="spellStart"/>
+            <w:r>
               <w:rPr>
                 <w:b/>
                 <w:bCs/>
                 <w:sz w:val="20"/>
                 <w:szCs w:val="20"/>
               </w:rPr>
-            </w:pPr>
-            <w:r>
+              <w:t>MemWrite</w:t>
+            </w:r>
+            <w:proofErr w:type="spellEnd"/>
+          </w:p>
+          <w:p>
+            <w:pPr>
+              <w:jc w:val="center"/>
               <w:rPr>
                 <w:b/>
                 <w:bCs/>
                 <w:sz w:val="20"/>
                 <w:szCs w:val="20"/>
               </w:rPr>
-              <w:t>(used by memory)</w:t>
-            </w:r>
-          </w:p>
-        </w:tc>
-        <w:tc>
-          <w:tcPr>
-            <w:tcW w:w="1409" w:type="dxa"/>
-            <w:vAlign w:val="center"/>
-          </w:tcPr>
-          <w:p>
-            <w:pPr>
-              <w:jc w:val="center"/>
+            </w:pPr>
+            <w:r>
               <w:rPr>
                 <w:b/>
                 <w:bCs/>
                 <w:sz w:val="20"/>
                 <w:szCs w:val="20"/>
               </w:rPr>
-            </w:pPr>
-            <w:r>
+              <w:t>(used by memory)</w:t>
+            </w:r>
+          </w:p>
+        </w:tc>
+        <w:tc>
+          <w:tcPr>
+            <w:tcW w:w="1409" w:type="dxa"/>
+            <w:vAlign w:val="center"/>
+          </w:tcPr>
+          <w:p>
+            <w:pPr>
+              <w:jc w:val="center"/>
               <w:rPr>
                 <w:b/>
                 <w:bCs/>
                 <w:sz w:val="20"/>
                 <w:szCs w:val="20"/>
               </w:rPr>
+            </w:pPr>
+            <w:proofErr w:type="spellStart"/>
+            <w:r>
+              <w:rPr>
+                <w:b/>
+                <w:bCs/>
+                <w:sz w:val="20"/>
+                <w:szCs w:val="20"/>
+              </w:rPr>
               <w:t>MemToReg</w:t>
             </w:r>
+            <w:proofErr w:type="spellEnd"/>
           </w:p>
           <w:p>
             <w:pPr>
@@ -7966,43 +7983,70 @@
                 <w:szCs w:val="24"/>
               </w:rPr>
             </w:pPr>
+            <w:proofErr w:type="spellStart"/>
             <w:r>
               <w:rPr>
                 <w:sz w:val="24"/>
                 <w:szCs w:val="24"/>
               </w:rPr>
-              <w:t>WriteBackValue is:</w:t>
-            </w:r>
-          </w:p>
-          <w:p>
-            <w:pPr>
+              <w:t>WriteBackValue</w:t>
+            </w:r>
+            <w:proofErr w:type="spellEnd"/>
+            <w:r>
               <w:rPr>
                 <w:sz w:val="24"/>
                 <w:szCs w:val="24"/>
               </w:rPr>
-            </w:pPr>
-            <w:r>
+              <w:t xml:space="preserve"> is:</w:t>
+            </w:r>
+          </w:p>
+          <w:p>
+            <w:pPr>
               <w:rPr>
                 <w:sz w:val="24"/>
                 <w:szCs w:val="24"/>
               </w:rPr>
-              <w:t>R-Type -&gt; AluOutput</w:t>
-            </w:r>
-          </w:p>
-          <w:p>
-            <w:pPr>
+            </w:pPr>
+            <w:r>
               <w:rPr>
                 <w:sz w:val="24"/>
                 <w:szCs w:val="24"/>
               </w:rPr>
-            </w:pPr>
+              <w:t xml:space="preserve">R-Type -&gt; </w:t>
+            </w:r>
+            <w:proofErr w:type="spellStart"/>
             <w:r>
               <w:rPr>
                 <w:sz w:val="24"/>
                 <w:szCs w:val="24"/>
               </w:rPr>
-              <w:t>POP and LDD -&gt; MemoryOutput</w:t>
-            </w:r>
+              <w:t>AluOutput</w:t>
+            </w:r>
+            <w:proofErr w:type="spellEnd"/>
+          </w:p>
+          <w:p>
+            <w:pPr>
+              <w:rPr>
+                <w:sz w:val="24"/>
+                <w:szCs w:val="24"/>
+              </w:rPr>
+            </w:pPr>
+            <w:r>
+              <w:rPr>
+                <w:sz w:val="24"/>
+                <w:szCs w:val="24"/>
+              </w:rPr>
+              <w:t xml:space="preserve">POP and LDD -&gt; </w:t>
+            </w:r>
+            <w:proofErr w:type="spellStart"/>
+            <w:r>
+              <w:rPr>
+                <w:sz w:val="24"/>
+                <w:szCs w:val="24"/>
+              </w:rPr>
+              <w:t>MemoryOutput</w:t>
+            </w:r>
+            <w:proofErr w:type="spellEnd"/>
           </w:p>
           <w:p>
             <w:pPr>
@@ -8280,7 +8324,23 @@
                 <w:sz w:val="24"/>
                 <w:szCs w:val="24"/>
               </w:rPr>
-              <w:t>Checks for MemRead (only by LDD and POP) signal at ID/EX</w:t>
+              <w:t xml:space="preserve">Checks for </w:t>
+            </w:r>
+            <w:proofErr w:type="spellStart"/>
+            <w:r>
+              <w:rPr>
+                <w:sz w:val="24"/>
+                <w:szCs w:val="24"/>
+              </w:rPr>
+              <w:t>MemRead</w:t>
+            </w:r>
+            <w:proofErr w:type="spellEnd"/>
+            <w:r>
+              <w:rPr>
+                <w:sz w:val="24"/>
+                <w:szCs w:val="24"/>
+              </w:rPr>
+              <w:t xml:space="preserve"> (only by LDD and POP) signal at ID/EX</w:t>
             </w:r>
             <w:r>
               <w:rPr>
@@ -8530,22 +8590,86 @@
                 <w:sz w:val="24"/>
                 <w:szCs w:val="24"/>
               </w:rPr>
-              <w:t>If current MemRead or MemWrite at decode stage are ‘1’</w:t>
-            </w:r>
-          </w:p>
-          <w:p>
-            <w:pPr>
+              <w:t xml:space="preserve">If current </w:t>
+            </w:r>
+            <w:proofErr w:type="spellStart"/>
+            <w:r>
               <w:rPr>
                 <w:sz w:val="24"/>
                 <w:szCs w:val="24"/>
               </w:rPr>
-            </w:pPr>
+              <w:t>MemRead</w:t>
+            </w:r>
+            <w:proofErr w:type="spellEnd"/>
             <w:r>
               <w:rPr>
                 <w:sz w:val="24"/>
                 <w:szCs w:val="24"/>
               </w:rPr>
-              <w:t>Checks for MemRead or MemWrite at ID/EX buffer if equal ‘1’</w:t>
+              <w:t xml:space="preserve"> or </w:t>
+            </w:r>
+            <w:proofErr w:type="spellStart"/>
+            <w:r>
+              <w:rPr>
+                <w:sz w:val="24"/>
+                <w:szCs w:val="24"/>
+              </w:rPr>
+              <w:t>MemWrite</w:t>
+            </w:r>
+            <w:proofErr w:type="spellEnd"/>
+            <w:r>
+              <w:rPr>
+                <w:sz w:val="24"/>
+                <w:szCs w:val="24"/>
+              </w:rPr>
+              <w:t xml:space="preserve"> at decode stage are ‘1’</w:t>
+            </w:r>
+          </w:p>
+          <w:p>
+            <w:pPr>
+              <w:rPr>
+                <w:sz w:val="24"/>
+                <w:szCs w:val="24"/>
+              </w:rPr>
+            </w:pPr>
+            <w:r>
+              <w:rPr>
+                <w:sz w:val="24"/>
+                <w:szCs w:val="24"/>
+              </w:rPr>
+              <w:t xml:space="preserve">Checks for </w:t>
+            </w:r>
+            <w:proofErr w:type="spellStart"/>
+            <w:r>
+              <w:rPr>
+                <w:sz w:val="24"/>
+                <w:szCs w:val="24"/>
+              </w:rPr>
+              <w:t>MemRead</w:t>
+            </w:r>
+            <w:proofErr w:type="spellEnd"/>
+            <w:r>
+              <w:rPr>
+                <w:sz w:val="24"/>
+                <w:szCs w:val="24"/>
+              </w:rPr>
+              <w:t xml:space="preserve"> or </w:t>
+            </w:r>
+            <w:proofErr w:type="spellStart"/>
+            <w:r>
+              <w:rPr>
+                <w:sz w:val="24"/>
+                <w:szCs w:val="24"/>
+              </w:rPr>
+              <w:t>MemWrite</w:t>
+            </w:r>
+            <w:proofErr w:type="spellEnd"/>
+            <w:r>
+              <w:rPr>
+                <w:sz w:val="24"/>
+                <w:szCs w:val="24"/>
+              </w:rPr>
+              <w:t xml:space="preserve"> at ID/EX buffer if equal ‘1’</w:t>
             </w:r>
           </w:p>
           <w:p>
@@ -8928,21 +9052,37 @@
                 <w:sz w:val="24"/>
                 <w:szCs w:val="24"/>
               </w:rPr>
-              <w:t>Change PC -&gt; to Data</w:t>
-            </w:r>
+              <w:t xml:space="preserve">Change PC -&gt; to </w:t>
+            </w:r>
+            <w:proofErr w:type="spellStart"/>
             <w:r>
               <w:rPr>
                 <w:sz w:val="24"/>
                 <w:szCs w:val="24"/>
               </w:rPr>
-              <w:t>M</w:t>
+              <w:t>Data</w:t>
             </w:r>
             <w:r>
               <w:rPr>
                 <w:sz w:val="24"/>
                 <w:szCs w:val="24"/>
               </w:rPr>
-              <w:t>em[SP]</w:t>
+              <w:t>M</w:t>
+            </w:r>
+            <w:r>
+              <w:rPr>
+                <w:sz w:val="24"/>
+                <w:szCs w:val="24"/>
+              </w:rPr>
+              <w:t>em</w:t>
+            </w:r>
+            <w:proofErr w:type="spellEnd"/>
+            <w:r>
+              <w:rPr>
+                <w:sz w:val="24"/>
+                <w:szCs w:val="24"/>
+              </w:rPr>
+              <w:t>[SP]</w:t>
             </w:r>
           </w:p>
           <w:p>
@@ -9261,8 +9401,13 @@
               </w:numPr>
               <w:spacing w:line="256" w:lineRule="auto"/>
             </w:pPr>
-            <w:r>
-              <w:t>instructionOut[15..0]</w:t>
+            <w:proofErr w:type="spellStart"/>
+            <w:r>
+              <w:t>instructionOut</w:t>
+            </w:r>
+            <w:proofErr w:type="spellEnd"/>
+            <w:r>
+              <w:t>[15..0]</w:t>
             </w:r>
           </w:p>
           <w:p>
@@ -9274,8 +9419,13 @@
               </w:numPr>
               <w:spacing w:line="256" w:lineRule="auto"/>
             </w:pPr>
-            <w:r>
-              <w:t>immediateOut[15..0]</w:t>
+            <w:proofErr w:type="spellStart"/>
+            <w:r>
+              <w:t>immediateOut</w:t>
+            </w:r>
+            <w:proofErr w:type="spellEnd"/>
+            <w:r>
+              <w:t>[15..0]</w:t>
             </w:r>
           </w:p>
           <w:p>
@@ -9287,8 +9437,13 @@
               </w:numPr>
               <w:spacing w:line="256" w:lineRule="auto"/>
             </w:pPr>
-            <w:r>
-              <w:t>PCout[15..0]</w:t>
+            <w:proofErr w:type="spellStart"/>
+            <w:r>
+              <w:t>PCout</w:t>
+            </w:r>
+            <w:proofErr w:type="spellEnd"/>
+            <w:r>
+              <w:t>[15..0]</w:t>
             </w:r>
           </w:p>
         </w:tc>
@@ -9349,9 +9504,11 @@
               </w:numPr>
               <w:spacing w:line="256" w:lineRule="auto"/>
             </w:pPr>
+            <w:proofErr w:type="spellStart"/>
             <w:r>
               <w:t>Clk</w:t>
             </w:r>
+            <w:proofErr w:type="spellEnd"/>
           </w:p>
           <w:p>
             <w:pPr>
@@ -9362,9 +9519,11 @@
               </w:numPr>
               <w:spacing w:line="256" w:lineRule="auto"/>
             </w:pPr>
+            <w:proofErr w:type="spellStart"/>
             <w:r>
               <w:t>inPort</w:t>
             </w:r>
+            <w:proofErr w:type="spellEnd"/>
           </w:p>
           <w:p>
             <w:pPr>
@@ -9375,9 +9534,11 @@
               </w:numPr>
               <w:spacing w:line="256" w:lineRule="auto"/>
             </w:pPr>
+            <w:proofErr w:type="spellStart"/>
             <w:r>
               <w:t>memRead</w:t>
             </w:r>
+            <w:proofErr w:type="spellEnd"/>
           </w:p>
           <w:p>
             <w:pPr>
@@ -9388,9 +9549,11 @@
               </w:numPr>
               <w:spacing w:line="256" w:lineRule="auto"/>
             </w:pPr>
+            <w:proofErr w:type="spellStart"/>
             <w:r>
               <w:t>memToReg</w:t>
             </w:r>
+            <w:proofErr w:type="spellEnd"/>
           </w:p>
           <w:p>
             <w:pPr>
@@ -9401,9 +9564,11 @@
               </w:numPr>
               <w:spacing w:line="256" w:lineRule="auto"/>
             </w:pPr>
+            <w:proofErr w:type="spellStart"/>
             <w:r>
               <w:t>memWrite</w:t>
             </w:r>
+            <w:proofErr w:type="spellEnd"/>
           </w:p>
           <w:p>
             <w:pPr>
@@ -9427,9 +9592,11 @@
               </w:numPr>
               <w:spacing w:line="256" w:lineRule="auto"/>
             </w:pPr>
+            <w:proofErr w:type="spellStart"/>
             <w:r>
               <w:t>pcSrc</w:t>
             </w:r>
+            <w:proofErr w:type="spellEnd"/>
           </w:p>
           <w:p>
             <w:pPr>
@@ -9440,9 +9607,11 @@
               </w:numPr>
               <w:spacing w:line="256" w:lineRule="auto"/>
             </w:pPr>
+            <w:proofErr w:type="spellStart"/>
             <w:r>
               <w:t>regWrite</w:t>
             </w:r>
+            <w:proofErr w:type="spellEnd"/>
           </w:p>
           <w:p>
             <w:pPr>
@@ -9466,9 +9635,11 @@
               </w:numPr>
               <w:spacing w:line="256" w:lineRule="auto"/>
             </w:pPr>
+            <w:proofErr w:type="spellStart"/>
             <w:r>
               <w:t>spDec</w:t>
             </w:r>
+            <w:proofErr w:type="spellEnd"/>
           </w:p>
           <w:p>
             <w:pPr>
@@ -9479,9 +9650,11 @@
               </w:numPr>
               <w:spacing w:line="256" w:lineRule="auto"/>
             </w:pPr>
+            <w:proofErr w:type="spellStart"/>
             <w:r>
               <w:t>spInc</w:t>
             </w:r>
+            <w:proofErr w:type="spellEnd"/>
           </w:p>
           <w:p>
             <w:pPr>
@@ -9569,9 +9742,11 @@
                 <w:numId w:val="6"/>
               </w:numPr>
             </w:pPr>
+            <w:proofErr w:type="spellStart"/>
             <w:r>
               <w:t>inPortOut</w:t>
             </w:r>
+            <w:proofErr w:type="spellEnd"/>
           </w:p>
           <w:p>
             <w:pPr>
@@ -9581,9 +9756,11 @@
                 <w:numId w:val="6"/>
               </w:numPr>
             </w:pPr>
+            <w:proofErr w:type="spellStart"/>
             <w:r>
               <w:t>isImmediate</w:t>
             </w:r>
+            <w:proofErr w:type="spellEnd"/>
           </w:p>
           <w:p>
             <w:pPr>
@@ -9593,9 +9770,11 @@
                 <w:numId w:val="6"/>
               </w:numPr>
             </w:pPr>
+            <w:proofErr w:type="spellStart"/>
             <w:r>
               <w:t>memReadOut</w:t>
             </w:r>
+            <w:proofErr w:type="spellEnd"/>
           </w:p>
           <w:p>
             <w:pPr>
@@ -9605,9 +9784,11 @@
                 <w:numId w:val="6"/>
               </w:numPr>
             </w:pPr>
+            <w:proofErr w:type="spellStart"/>
             <w:r>
               <w:t>memToRegOut</w:t>
             </w:r>
+            <w:proofErr w:type="spellEnd"/>
           </w:p>
           <w:p>
             <w:pPr>
@@ -9617,9 +9798,11 @@
                 <w:numId w:val="6"/>
               </w:numPr>
             </w:pPr>
+            <w:proofErr w:type="spellStart"/>
             <w:r>
               <w:t>memWriteOut</w:t>
             </w:r>
+            <w:proofErr w:type="spellEnd"/>
           </w:p>
           <w:p>
             <w:pPr>
@@ -9629,9 +9812,11 @@
                 <w:numId w:val="6"/>
               </w:numPr>
             </w:pPr>
+            <w:proofErr w:type="spellStart"/>
             <w:r>
               <w:t>outPortOut</w:t>
             </w:r>
+            <w:proofErr w:type="spellEnd"/>
           </w:p>
           <w:p>
             <w:pPr>
@@ -9641,9 +9826,11 @@
                 <w:numId w:val="6"/>
               </w:numPr>
             </w:pPr>
+            <w:proofErr w:type="spellStart"/>
             <w:r>
               <w:t>regWriteOut</w:t>
             </w:r>
+            <w:proofErr w:type="spellEnd"/>
           </w:p>
           <w:p>
             <w:pPr>
@@ -9653,9 +9840,11 @@
                 <w:numId w:val="6"/>
               </w:numPr>
             </w:pPr>
+            <w:proofErr w:type="spellStart"/>
             <w:r>
               <w:t>spDecOut</w:t>
             </w:r>
+            <w:proofErr w:type="spellEnd"/>
           </w:p>
           <w:p>
             <w:pPr>
@@ -9665,9 +9854,11 @@
                 <w:numId w:val="6"/>
               </w:numPr>
             </w:pPr>
+            <w:proofErr w:type="spellStart"/>
             <w:r>
               <w:t>spIncOut</w:t>
             </w:r>
+            <w:proofErr w:type="spellEnd"/>
           </w:p>
           <w:p>
             <w:pPr>
@@ -9725,8 +9916,13 @@
                 <w:numId w:val="6"/>
               </w:numPr>
             </w:pPr>
-            <w:r>
-              <w:t>immediateOut[15..0]</w:t>
+            <w:proofErr w:type="spellStart"/>
+            <w:r>
+              <w:t>immediateOut</w:t>
+            </w:r>
+            <w:proofErr w:type="spellEnd"/>
+            <w:r>
+              <w:t>[15..0]</w:t>
             </w:r>
           </w:p>
           <w:p>
@@ -9737,8 +9933,13 @@
                 <w:numId w:val="6"/>
               </w:numPr>
             </w:pPr>
-            <w:r>
-              <w:t>PCout[15..0]</w:t>
+            <w:proofErr w:type="spellStart"/>
+            <w:r>
+              <w:t>PCout</w:t>
+            </w:r>
+            <w:proofErr w:type="spellEnd"/>
+            <w:r>
+              <w:t>[15..0]</w:t>
             </w:r>
           </w:p>
         </w:tc>
@@ -9799,9 +10000,11 @@
               </w:numPr>
               <w:spacing w:line="256" w:lineRule="auto"/>
             </w:pPr>
+            <w:proofErr w:type="spellStart"/>
             <w:r>
               <w:t>Clk</w:t>
             </w:r>
+            <w:proofErr w:type="spellEnd"/>
           </w:p>
           <w:p>
             <w:pPr>
@@ -9812,9 +10015,11 @@
               </w:numPr>
               <w:spacing w:line="256" w:lineRule="auto"/>
             </w:pPr>
+            <w:proofErr w:type="spellStart"/>
             <w:r>
               <w:t>inPort</w:t>
             </w:r>
+            <w:proofErr w:type="spellEnd"/>
           </w:p>
           <w:p>
             <w:pPr>
@@ -9825,9 +10030,11 @@
               </w:numPr>
               <w:spacing w:line="256" w:lineRule="auto"/>
             </w:pPr>
+            <w:proofErr w:type="spellStart"/>
             <w:r>
               <w:t>memRead</w:t>
             </w:r>
+            <w:proofErr w:type="spellEnd"/>
           </w:p>
           <w:p>
             <w:pPr>
@@ -9838,9 +10045,11 @@
               </w:numPr>
               <w:spacing w:line="256" w:lineRule="auto"/>
             </w:pPr>
+            <w:proofErr w:type="spellStart"/>
             <w:r>
               <w:t>memToReg</w:t>
             </w:r>
+            <w:proofErr w:type="spellEnd"/>
           </w:p>
           <w:p>
             <w:pPr>
@@ -9851,9 +10060,11 @@
               </w:numPr>
               <w:spacing w:line="256" w:lineRule="auto"/>
             </w:pPr>
+            <w:proofErr w:type="spellStart"/>
             <w:r>
               <w:t>memWrite</w:t>
             </w:r>
+            <w:proofErr w:type="spellEnd"/>
           </w:p>
           <w:p>
             <w:pPr>
@@ -9877,9 +10088,11 @@
               </w:numPr>
               <w:spacing w:line="256" w:lineRule="auto"/>
             </w:pPr>
+            <w:proofErr w:type="spellStart"/>
             <w:r>
               <w:t>regWrite</w:t>
             </w:r>
+            <w:proofErr w:type="spellEnd"/>
           </w:p>
           <w:p>
             <w:pPr>
@@ -9904,9 +10117,11 @@
               </w:numPr>
               <w:spacing w:line="256" w:lineRule="auto"/>
             </w:pPr>
+            <w:proofErr w:type="spellStart"/>
             <w:r>
               <w:t>spDec</w:t>
             </w:r>
+            <w:proofErr w:type="spellEnd"/>
           </w:p>
           <w:p>
             <w:pPr>
@@ -9917,9 +10132,11 @@
               </w:numPr>
               <w:spacing w:line="256" w:lineRule="auto"/>
             </w:pPr>
+            <w:proofErr w:type="spellStart"/>
             <w:r>
               <w:t>spInc</w:t>
             </w:r>
+            <w:proofErr w:type="spellEnd"/>
           </w:p>
           <w:p>
             <w:pPr>
@@ -9930,8 +10147,13 @@
               </w:numPr>
               <w:spacing w:line="256" w:lineRule="auto"/>
             </w:pPr>
-            <w:r>
-              <w:t>RDreg[2..0]</w:t>
+            <w:proofErr w:type="spellStart"/>
+            <w:r>
+              <w:t>RDreg</w:t>
+            </w:r>
+            <w:proofErr w:type="spellEnd"/>
+            <w:r>
+              <w:t>[2..0]</w:t>
             </w:r>
           </w:p>
           <w:p>
@@ -9969,8 +10191,13 @@
               </w:numPr>
               <w:spacing w:line="256" w:lineRule="auto"/>
             </w:pPr>
-            <w:r>
-              <w:t>ALUresult[15..0]</w:t>
+            <w:proofErr w:type="spellStart"/>
+            <w:r>
+              <w:t>ALUresult</w:t>
+            </w:r>
+            <w:proofErr w:type="spellEnd"/>
+            <w:r>
+              <w:t>[15..0]</w:t>
             </w:r>
           </w:p>
           <w:p>
@@ -10007,10 +10234,12 @@
                 <w:numId w:val="6"/>
               </w:numPr>
             </w:pPr>
+            <w:proofErr w:type="spellStart"/>
             <w:r>
               <w:lastRenderedPageBreak/>
               <w:t>inPortOut</w:t>
             </w:r>
+            <w:proofErr w:type="spellEnd"/>
           </w:p>
           <w:p>
             <w:pPr>
@@ -10020,9 +10249,11 @@
                 <w:numId w:val="6"/>
               </w:numPr>
             </w:pPr>
+            <w:proofErr w:type="spellStart"/>
             <w:r>
               <w:t>memReadOut</w:t>
             </w:r>
+            <w:proofErr w:type="spellEnd"/>
           </w:p>
           <w:p>
             <w:pPr>
@@ -10032,9 +10263,11 @@
                 <w:numId w:val="6"/>
               </w:numPr>
             </w:pPr>
+            <w:proofErr w:type="spellStart"/>
             <w:r>
               <w:t>memToRegOut</w:t>
             </w:r>
+            <w:proofErr w:type="spellEnd"/>
           </w:p>
           <w:p>
             <w:pPr>
@@ -10044,9 +10277,11 @@
                 <w:numId w:val="6"/>
               </w:numPr>
             </w:pPr>
+            <w:proofErr w:type="spellStart"/>
             <w:r>
               <w:t>memWriteOut</w:t>
             </w:r>
+            <w:proofErr w:type="spellEnd"/>
           </w:p>
           <w:p>
             <w:pPr>
@@ -10056,9 +10291,11 @@
                 <w:numId w:val="6"/>
               </w:numPr>
             </w:pPr>
+            <w:proofErr w:type="spellStart"/>
             <w:r>
               <w:t>outPortOut</w:t>
             </w:r>
+            <w:proofErr w:type="spellEnd"/>
           </w:p>
           <w:p>
             <w:pPr>
@@ -10068,9 +10305,11 @@
                 <w:numId w:val="6"/>
               </w:numPr>
             </w:pPr>
+            <w:proofErr w:type="spellStart"/>
             <w:r>
               <w:t>regWriteOut</w:t>
             </w:r>
+            <w:proofErr w:type="spellEnd"/>
           </w:p>
           <w:p>
             <w:pPr>
@@ -10080,9 +10319,11 @@
                 <w:numId w:val="6"/>
               </w:numPr>
             </w:pPr>
+            <w:proofErr w:type="spellStart"/>
             <w:r>
               <w:t>spDecOut</w:t>
             </w:r>
+            <w:proofErr w:type="spellEnd"/>
           </w:p>
           <w:p>
             <w:pPr>
@@ -10092,10 +10333,12 @@
                 <w:numId w:val="6"/>
               </w:numPr>
             </w:pPr>
+            <w:proofErr w:type="spellStart"/>
             <w:r>
               <w:lastRenderedPageBreak/>
               <w:t>spIncOut</w:t>
             </w:r>
+            <w:proofErr w:type="spellEnd"/>
           </w:p>
           <w:p>
             <w:pPr>
@@ -10105,8 +10348,13 @@
                 <w:numId w:val="6"/>
               </w:numPr>
             </w:pPr>
-            <w:r>
-              <w:t>RDregOut[2..0]</w:t>
+            <w:proofErr w:type="spellStart"/>
+            <w:r>
+              <w:t>RDregOut</w:t>
+            </w:r>
+            <w:proofErr w:type="spellEnd"/>
+            <w:r>
+              <w:t>[2..0]</w:t>
             </w:r>
           </w:p>
           <w:p>
@@ -10141,8 +10389,13 @@
                 <w:numId w:val="6"/>
               </w:numPr>
             </w:pPr>
-            <w:r>
-              <w:t>ALUresultOut[15..0]</w:t>
+            <w:proofErr w:type="spellStart"/>
+            <w:r>
+              <w:t>ALUresultOut</w:t>
+            </w:r>
+            <w:proofErr w:type="spellEnd"/>
+            <w:r>
+              <w:t>[15..0]</w:t>
             </w:r>
           </w:p>
         </w:tc>
@@ -10204,9 +10457,11 @@
               </w:numPr>
               <w:spacing w:line="256" w:lineRule="auto"/>
             </w:pPr>
+            <w:proofErr w:type="spellStart"/>
             <w:r>
               <w:t>dataMemOutput</w:t>
             </w:r>
+            <w:proofErr w:type="spellEnd"/>
             <w:r>
               <w:t>[15..0]</w:t>
             </w:r>
@@ -10236,9 +10491,11 @@
               </w:numPr>
               <w:spacing w:line="256" w:lineRule="auto"/>
             </w:pPr>
+            <w:proofErr w:type="spellStart"/>
             <w:r>
               <w:t>ALUoutput</w:t>
             </w:r>
+            <w:proofErr w:type="spellEnd"/>
             <w:r>
               <w:t>[15..0]</w:t>
             </w:r>
@@ -10268,9 +10525,11 @@
               </w:numPr>
               <w:spacing w:line="256" w:lineRule="auto"/>
             </w:pPr>
+            <w:proofErr w:type="spellStart"/>
             <w:r>
               <w:t>regWrite_in</w:t>
             </w:r>
+            <w:proofErr w:type="spellEnd"/>
           </w:p>
           <w:p>
             <w:pPr>
@@ -10281,8 +10540,13 @@
               </w:numPr>
               <w:spacing w:line="256" w:lineRule="auto"/>
             </w:pPr>
-            <w:r>
-              <w:t xml:space="preserve">MemToReg_in </w:t>
+            <w:proofErr w:type="spellStart"/>
+            <w:r>
+              <w:t>MemToReg_in</w:t>
+            </w:r>
+            <w:proofErr w:type="spellEnd"/>
+            <w:r>
+              <w:t xml:space="preserve"> </w:t>
             </w:r>
           </w:p>
           <w:p>
@@ -10294,9 +10558,11 @@
               </w:numPr>
               <w:spacing w:line="256" w:lineRule="auto"/>
             </w:pPr>
+            <w:proofErr w:type="spellStart"/>
             <w:r>
               <w:t>INN_in</w:t>
             </w:r>
+            <w:proofErr w:type="spellEnd"/>
           </w:p>
           <w:p>
             <w:pPr>
@@ -10307,9 +10573,11 @@
               </w:numPr>
               <w:spacing w:line="256" w:lineRule="auto"/>
             </w:pPr>
+            <w:proofErr w:type="spellStart"/>
             <w:r>
               <w:t>OUTT_in</w:t>
             </w:r>
+            <w:proofErr w:type="spellEnd"/>
           </w:p>
         </w:tc>
         <w:tc>
@@ -10333,9 +10601,11 @@
               </w:numPr>
               <w:spacing w:after="160" w:line="256" w:lineRule="auto"/>
             </w:pPr>
+            <w:proofErr w:type="spellStart"/>
             <w:r>
               <w:t>dataMemOutput</w:t>
             </w:r>
+            <w:proofErr w:type="spellEnd"/>
             <w:r>
               <w:t>[15..0]</w:t>
             </w:r>
@@ -10365,9 +10635,11 @@
               </w:numPr>
               <w:spacing w:after="160" w:line="256" w:lineRule="auto"/>
             </w:pPr>
+            <w:proofErr w:type="spellStart"/>
             <w:r>
               <w:t>ALUoutput</w:t>
             </w:r>
+            <w:proofErr w:type="spellEnd"/>
             <w:r>
               <w:t>[15..0]</w:t>
             </w:r>
@@ -10397,9 +10669,11 @@
               </w:numPr>
               <w:spacing w:after="160" w:line="256" w:lineRule="auto"/>
             </w:pPr>
+            <w:proofErr w:type="spellStart"/>
             <w:r>
               <w:t>regWrite_in</w:t>
             </w:r>
+            <w:proofErr w:type="spellEnd"/>
           </w:p>
           <w:p>
             <w:pPr>
@@ -10410,8 +10684,13 @@
               </w:numPr>
               <w:spacing w:after="160" w:line="256" w:lineRule="auto"/>
             </w:pPr>
-            <w:r>
-              <w:t xml:space="preserve">MemToReg_in </w:t>
+            <w:proofErr w:type="spellStart"/>
+            <w:r>
+              <w:t>MemToReg_in</w:t>
+            </w:r>
+            <w:proofErr w:type="spellEnd"/>
+            <w:r>
+              <w:t xml:space="preserve"> </w:t>
             </w:r>
           </w:p>
           <w:p>
@@ -10423,9 +10702,11 @@
               </w:numPr>
               <w:spacing w:after="160" w:line="256" w:lineRule="auto"/>
             </w:pPr>
+            <w:proofErr w:type="spellStart"/>
             <w:r>
               <w:t>INN_in</w:t>
             </w:r>
+            <w:proofErr w:type="spellEnd"/>
           </w:p>
           <w:p>
             <w:pPr>
@@ -10436,9 +10717,11 @@
               </w:numPr>
               <w:spacing w:line="254" w:lineRule="auto"/>
             </w:pPr>
+            <w:proofErr w:type="spellStart"/>
             <w:r>
               <w:t>OUTT_in</w:t>
             </w:r>
+            <w:proofErr w:type="spellEnd"/>
           </w:p>
         </w:tc>
       </w:tr>
@@ -10502,9 +10785,11 @@
               </w:numPr>
               <w:spacing w:after="160" w:line="256" w:lineRule="auto"/>
             </w:pPr>
+            <w:proofErr w:type="spellStart"/>
             <w:r>
               <w:t>dataMemOutput</w:t>
             </w:r>
+            <w:proofErr w:type="spellEnd"/>
             <w:r>
               <w:t>[15..0]</w:t>
             </w:r>
@@ -10534,9 +10819,11 @@
               </w:numPr>
               <w:spacing w:after="160" w:line="256" w:lineRule="auto"/>
             </w:pPr>
+            <w:proofErr w:type="spellStart"/>
             <w:r>
               <w:t>ALUoutput</w:t>
             </w:r>
+            <w:proofErr w:type="spellEnd"/>
             <w:r>
               <w:t>[15..0]</w:t>
             </w:r>
@@ -10566,9 +10853,11 @@
               </w:numPr>
               <w:spacing w:after="160" w:line="256" w:lineRule="auto"/>
             </w:pPr>
+            <w:proofErr w:type="spellStart"/>
             <w:r>
               <w:t>regWrite_in</w:t>
             </w:r>
+            <w:proofErr w:type="spellEnd"/>
           </w:p>
           <w:p>
             <w:pPr>
@@ -10579,8 +10868,13 @@
               </w:numPr>
               <w:spacing w:after="160" w:line="256" w:lineRule="auto"/>
             </w:pPr>
-            <w:r>
-              <w:t xml:space="preserve">MemToReg_in </w:t>
+            <w:proofErr w:type="spellStart"/>
+            <w:r>
+              <w:t>MemToReg_in</w:t>
+            </w:r>
+            <w:proofErr w:type="spellEnd"/>
+            <w:r>
+              <w:t xml:space="preserve"> </w:t>
             </w:r>
           </w:p>
           <w:p>
@@ -10592,9 +10886,11 @@
               </w:numPr>
               <w:spacing w:after="160" w:line="256" w:lineRule="auto"/>
             </w:pPr>
+            <w:proofErr w:type="spellStart"/>
             <w:r>
               <w:t>INN_in</w:t>
             </w:r>
+            <w:proofErr w:type="spellEnd"/>
           </w:p>
           <w:p>
             <w:pPr>
@@ -10605,9 +10901,11 @@
               </w:numPr>
               <w:spacing w:line="254" w:lineRule="auto"/>
             </w:pPr>
+            <w:proofErr w:type="spellStart"/>
             <w:r>
               <w:t>OUTT_in</w:t>
             </w:r>
+            <w:proofErr w:type="spellEnd"/>
           </w:p>
         </w:tc>
         <w:tc>
@@ -10630,9 +10928,11 @@
               </w:numPr>
               <w:spacing w:after="160" w:line="256" w:lineRule="auto"/>
             </w:pPr>
+            <w:proofErr w:type="spellStart"/>
             <w:r>
               <w:t>dataMemOutput</w:t>
             </w:r>
+            <w:proofErr w:type="spellEnd"/>
             <w:r>
               <w:t>[15..0]</w:t>
             </w:r>
@@ -10662,9 +10962,11 @@
               </w:numPr>
               <w:spacing w:after="160" w:line="256" w:lineRule="auto"/>
             </w:pPr>
+            <w:proofErr w:type="spellStart"/>
             <w:r>
               <w:t>ALUoutput</w:t>
             </w:r>
+            <w:proofErr w:type="spellEnd"/>
             <w:r>
               <w:t>[15..0]</w:t>
             </w:r>
@@ -10694,9 +10996,11 @@
               </w:numPr>
               <w:spacing w:after="160" w:line="256" w:lineRule="auto"/>
             </w:pPr>
+            <w:proofErr w:type="spellStart"/>
             <w:r>
               <w:t>regWrite_in</w:t>
             </w:r>
+            <w:proofErr w:type="spellEnd"/>
           </w:p>
           <w:p>
             <w:pPr>
@@ -10707,8 +11011,13 @@
               </w:numPr>
               <w:spacing w:after="160" w:line="256" w:lineRule="auto"/>
             </w:pPr>
-            <w:r>
-              <w:t xml:space="preserve">MemToReg_in </w:t>
+            <w:proofErr w:type="spellStart"/>
+            <w:r>
+              <w:t>MemToReg_in</w:t>
+            </w:r>
+            <w:proofErr w:type="spellEnd"/>
+            <w:r>
+              <w:t xml:space="preserve"> </w:t>
             </w:r>
           </w:p>
           <w:p>
@@ -10720,9 +11029,11 @@
               </w:numPr>
               <w:spacing w:after="160" w:line="256" w:lineRule="auto"/>
             </w:pPr>
+            <w:proofErr w:type="spellStart"/>
             <w:r>
               <w:t>INN_in</w:t>
             </w:r>
+            <w:proofErr w:type="spellEnd"/>
           </w:p>
           <w:p>
             <w:pPr>
@@ -10733,9 +11044,11 @@
               </w:numPr>
               <w:spacing w:line="254" w:lineRule="auto"/>
             </w:pPr>
+            <w:proofErr w:type="spellStart"/>
             <w:r>
               <w:t>OUTT_in</w:t>
             </w:r>
+            <w:proofErr w:type="spellEnd"/>
           </w:p>
         </w:tc>
       </w:tr>
@@ -11544,12 +11857,21 @@
           <w:szCs w:val="28"/>
         </w:rPr>
       </w:pPr>
+      <w:proofErr w:type="spellStart"/>
       <w:r>
         <w:rPr>
           <w:sz w:val="28"/>
           <w:szCs w:val="28"/>
         </w:rPr>
-        <w:t>PCSrc mux must be a unit</w:t>
+        <w:t>PCSrc</w:t>
+      </w:r>
+      <w:proofErr w:type="spellEnd"/>
+      <w:r>
+        <w:rPr>
+          <w:sz w:val="28"/>
+          <w:szCs w:val="28"/>
+        </w:rPr>
+        <w:t xml:space="preserve"> mux must be a unit</w:t>
       </w:r>
     </w:p>
     <w:p>
@@ -11746,6 +12068,46 @@
         </w:rPr>
         <w:t>, and MOV in stalls and forwarding</w:t>
       </w:r>
+      <w:r>
+        <w:rPr>
+          <w:sz w:val="28"/>
+          <w:szCs w:val="28"/>
+        </w:rPr>
+        <w:t>, OUT in memory forwarding will probably fail</w:t>
+      </w:r>
+    </w:p>
+    <w:p>
+      <w:pPr>
+        <w:pStyle w:val="ListParagraph"/>
+        <w:numPr>
+          <w:ilvl w:val="0"/>
+          <w:numId w:val="7"/>
+        </w:numPr>
+        <w:ind w:left="648"/>
+        <w:rPr>
+          <w:sz w:val="28"/>
+          <w:szCs w:val="28"/>
+          <w:highlight w:val="cyan"/>
+        </w:rPr>
+      </w:pPr>
+      <w:r>
+        <w:rPr>
+          <w:sz w:val="28"/>
+          <w:szCs w:val="28"/>
+          <w:highlight w:val="cyan"/>
+        </w:rPr>
+        <w:t xml:space="preserve">For MOV, we can deal with it like OUT -&gt; so we can forward in memory w </w:t>
+      </w:r>
+      <w:proofErr w:type="spellStart"/>
+      <w:r>
+        <w:rPr>
+          <w:sz w:val="28"/>
+          <w:szCs w:val="28"/>
+          <w:highlight w:val="cyan"/>
+        </w:rPr>
+        <w:t>khalas</w:t>
+      </w:r>
+      <w:proofErr w:type="spellEnd"/>
     </w:p>
     <w:p>
       <w:pPr>
@@ -11938,7 +12300,23 @@
           <w:sz w:val="28"/>
           <w:szCs w:val="28"/>
         </w:rPr>
-        <w:t>[Ziad and Boody]</w:t>
+        <w:t xml:space="preserve">[Ziad and </w:t>
+      </w:r>
+      <w:proofErr w:type="spellStart"/>
+      <w:r>
+        <w:rPr>
+          <w:sz w:val="28"/>
+          <w:szCs w:val="28"/>
+        </w:rPr>
+        <w:t>Boody</w:t>
+      </w:r>
+      <w:proofErr w:type="spellEnd"/>
+      <w:r>
+        <w:rPr>
+          <w:sz w:val="28"/>
+          <w:szCs w:val="28"/>
+        </w:rPr>
+        <w:t>]</w:t>
       </w:r>
     </w:p>
     <w:p>
@@ -12043,10 +12421,11 @@
   <w:abstractNum w:abstractNumId="0" w15:restartNumberingAfterBreak="0">
     <w:nsid w:val="078C3E82"/>
     <w:multiLevelType w:val="hybridMultilevel"/>
-    <w:tmpl w:val="2C6CB66C"/>
-    <w:lvl w:ilvl="0" w:tplc="F7A40884">
+    <w:tmpl w:val="56740276"/>
+    <w:lvl w:ilvl="0" w:tplc="716E2DBC">
       <w:start w:val="1"/>
       <w:numFmt w:val="decimal"/>
+      <w:suff w:val="space"/>
       <w:lvlText w:val="%1-"/>
       <w:lvlJc w:val="left"/>
       <w:pPr>

</xml_diff>

<commit_message>
tazbeetat asamy files bs w kda
</commit_message>
<xml_diff>
--- a/Project/Docs/ProjectDesign.docx
+++ b/Project/Docs/ProjectDesign.docx
@@ -4152,7 +4152,6 @@
                 <w:szCs w:val="20"/>
               </w:rPr>
             </w:pPr>
-            <w:proofErr w:type="spellStart"/>
             <w:r>
               <w:rPr>
                 <w:b/>
@@ -4162,7 +4161,6 @@
               </w:rPr>
               <w:t>PCSrc</w:t>
             </w:r>
-            <w:proofErr w:type="spellEnd"/>
           </w:p>
         </w:tc>
         <w:tc>
@@ -4180,7 +4178,6 @@
                 <w:szCs w:val="20"/>
               </w:rPr>
             </w:pPr>
-            <w:proofErr w:type="spellStart"/>
             <w:r>
               <w:rPr>
                 <w:b/>
@@ -4188,57 +4185,55 @@
                 <w:sz w:val="20"/>
                 <w:szCs w:val="20"/>
               </w:rPr>
-              <w:t>MemRead</w:t>
-            </w:r>
-            <w:proofErr w:type="spellEnd"/>
-            <w:r>
+              <w:t>MemRead (used by memory)</w:t>
+            </w:r>
+          </w:p>
+        </w:tc>
+        <w:tc>
+          <w:tcPr>
+            <w:tcW w:w="1358" w:type="dxa"/>
+            <w:vAlign w:val="center"/>
+          </w:tcPr>
+          <w:p>
+            <w:pPr>
+              <w:jc w:val="center"/>
               <w:rPr>
                 <w:b/>
                 <w:bCs/>
                 <w:sz w:val="20"/>
                 <w:szCs w:val="20"/>
               </w:rPr>
-              <w:t xml:space="preserve"> (used by memory)</w:t>
-            </w:r>
-          </w:p>
-        </w:tc>
-        <w:tc>
-          <w:tcPr>
-            <w:tcW w:w="1358" w:type="dxa"/>
-            <w:vAlign w:val="center"/>
-          </w:tcPr>
-          <w:p>
-            <w:pPr>
-              <w:jc w:val="center"/>
+            </w:pPr>
+            <w:r>
               <w:rPr>
                 <w:b/>
                 <w:bCs/>
                 <w:sz w:val="20"/>
                 <w:szCs w:val="20"/>
               </w:rPr>
-            </w:pPr>
-            <w:proofErr w:type="spellStart"/>
-            <w:r>
+              <w:t>MemWrite</w:t>
+            </w:r>
+          </w:p>
+          <w:p>
+            <w:pPr>
+              <w:jc w:val="center"/>
               <w:rPr>
                 <w:b/>
                 <w:bCs/>
                 <w:sz w:val="20"/>
                 <w:szCs w:val="20"/>
               </w:rPr>
-              <w:t>MemWrite</w:t>
-            </w:r>
-            <w:proofErr w:type="spellEnd"/>
-          </w:p>
-          <w:p>
-            <w:pPr>
-              <w:jc w:val="center"/>
+            </w:pPr>
+            <w:r>
               <w:rPr>
                 <w:b/>
                 <w:bCs/>
                 <w:sz w:val="20"/>
                 <w:szCs w:val="20"/>
               </w:rPr>
-            </w:pPr>
+              <w:t>(</w:t>
+            </w:r>
+            <w:proofErr w:type="gramStart"/>
             <w:r>
               <w:rPr>
                 <w:b/>
@@ -4246,72 +4241,65 @@
                 <w:sz w:val="20"/>
                 <w:szCs w:val="20"/>
               </w:rPr>
-              <w:t>(used by memory)</w:t>
-            </w:r>
-          </w:p>
-        </w:tc>
-        <w:tc>
-          <w:tcPr>
-            <w:tcW w:w="1409" w:type="dxa"/>
-            <w:vAlign w:val="center"/>
-          </w:tcPr>
-          <w:p>
-            <w:pPr>
-              <w:jc w:val="center"/>
+              <w:t>used</w:t>
+            </w:r>
+            <w:proofErr w:type="gramEnd"/>
+            <w:r>
               <w:rPr>
                 <w:b/>
                 <w:bCs/>
                 <w:sz w:val="20"/>
                 <w:szCs w:val="20"/>
               </w:rPr>
-            </w:pPr>
-            <w:proofErr w:type="spellStart"/>
-            <w:r>
+              <w:t xml:space="preserve"> by memory)</w:t>
+            </w:r>
+          </w:p>
+        </w:tc>
+        <w:tc>
+          <w:tcPr>
+            <w:tcW w:w="1409" w:type="dxa"/>
+            <w:vAlign w:val="center"/>
+          </w:tcPr>
+          <w:p>
+            <w:pPr>
+              <w:jc w:val="center"/>
               <w:rPr>
                 <w:b/>
                 <w:bCs/>
                 <w:sz w:val="20"/>
                 <w:szCs w:val="20"/>
               </w:rPr>
-              <w:t>MemToReg</w:t>
-            </w:r>
-            <w:proofErr w:type="spellEnd"/>
-          </w:p>
-          <w:p>
-            <w:pPr>
-              <w:jc w:val="center"/>
+            </w:pPr>
+            <w:r>
               <w:rPr>
                 <w:b/>
                 <w:bCs/>
                 <w:sz w:val="20"/>
                 <w:szCs w:val="20"/>
               </w:rPr>
-            </w:pPr>
-            <w:r>
+              <w:t>MemToReg</w:t>
+            </w:r>
+          </w:p>
+          <w:p>
+            <w:pPr>
+              <w:jc w:val="center"/>
               <w:rPr>
                 <w:b/>
                 <w:bCs/>
                 <w:sz w:val="20"/>
                 <w:szCs w:val="20"/>
               </w:rPr>
-              <w:t>(used by WB)</w:t>
-            </w:r>
-          </w:p>
-        </w:tc>
-        <w:tc>
-          <w:tcPr>
-            <w:tcW w:w="674" w:type="dxa"/>
-          </w:tcPr>
-          <w:p>
-            <w:pPr>
-              <w:jc w:val="center"/>
+            </w:pPr>
+            <w:r>
               <w:rPr>
                 <w:b/>
                 <w:bCs/>
                 <w:sz w:val="20"/>
                 <w:szCs w:val="20"/>
               </w:rPr>
-            </w:pPr>
+              <w:t>(</w:t>
+            </w:r>
+            <w:proofErr w:type="gramStart"/>
             <w:r>
               <w:rPr>
                 <w:b/>
@@ -4319,64 +4307,64 @@
                 <w:sz w:val="20"/>
                 <w:szCs w:val="20"/>
               </w:rPr>
-              <w:t>IN</w:t>
-            </w:r>
-          </w:p>
-          <w:p>
-            <w:pPr>
-              <w:jc w:val="center"/>
+              <w:t>used</w:t>
+            </w:r>
+            <w:proofErr w:type="gramEnd"/>
+            <w:r>
               <w:rPr>
                 <w:b/>
                 <w:bCs/>
                 <w:sz w:val="20"/>
                 <w:szCs w:val="20"/>
               </w:rPr>
-            </w:pPr>
-            <w:r>
+              <w:t xml:space="preserve"> by WB)</w:t>
+            </w:r>
+          </w:p>
+        </w:tc>
+        <w:tc>
+          <w:tcPr>
+            <w:tcW w:w="674" w:type="dxa"/>
+          </w:tcPr>
+          <w:p>
+            <w:pPr>
+              <w:jc w:val="center"/>
               <w:rPr>
                 <w:b/>
                 <w:bCs/>
                 <w:sz w:val="20"/>
                 <w:szCs w:val="20"/>
               </w:rPr>
-              <w:t>(used by WB)</w:t>
-            </w:r>
-          </w:p>
-        </w:tc>
-        <w:tc>
-          <w:tcPr>
-            <w:tcW w:w="735" w:type="dxa"/>
-          </w:tcPr>
-          <w:p>
-            <w:pPr>
-              <w:jc w:val="center"/>
+            </w:pPr>
+            <w:r>
               <w:rPr>
                 <w:b/>
                 <w:bCs/>
                 <w:sz w:val="20"/>
                 <w:szCs w:val="20"/>
               </w:rPr>
-            </w:pPr>
-            <w:r>
+              <w:t>IN</w:t>
+            </w:r>
+          </w:p>
+          <w:p>
+            <w:pPr>
+              <w:jc w:val="center"/>
               <w:rPr>
                 <w:b/>
                 <w:bCs/>
                 <w:sz w:val="20"/>
                 <w:szCs w:val="20"/>
               </w:rPr>
-              <w:t>OUT</w:t>
-            </w:r>
-          </w:p>
-          <w:p>
-            <w:pPr>
-              <w:jc w:val="center"/>
+            </w:pPr>
+            <w:r>
               <w:rPr>
                 <w:b/>
                 <w:bCs/>
                 <w:sz w:val="20"/>
                 <w:szCs w:val="20"/>
               </w:rPr>
-            </w:pPr>
+              <w:t>(</w:t>
+            </w:r>
+            <w:proofErr w:type="gramStart"/>
             <w:r>
               <w:rPr>
                 <w:b/>
@@ -4384,69 +4372,64 @@
                 <w:sz w:val="20"/>
                 <w:szCs w:val="20"/>
               </w:rPr>
-              <w:t>(used by WB)</w:t>
-            </w:r>
-          </w:p>
-        </w:tc>
-        <w:tc>
-          <w:tcPr>
-            <w:tcW w:w="978" w:type="dxa"/>
-          </w:tcPr>
-          <w:p>
-            <w:pPr>
-              <w:jc w:val="center"/>
+              <w:t>used</w:t>
+            </w:r>
+            <w:proofErr w:type="gramEnd"/>
+            <w:r>
               <w:rPr>
                 <w:b/>
                 <w:bCs/>
                 <w:sz w:val="20"/>
                 <w:szCs w:val="20"/>
               </w:rPr>
-            </w:pPr>
-            <w:r>
+              <w:t xml:space="preserve"> by WB)</w:t>
+            </w:r>
+          </w:p>
+        </w:tc>
+        <w:tc>
+          <w:tcPr>
+            <w:tcW w:w="735" w:type="dxa"/>
+          </w:tcPr>
+          <w:p>
+            <w:pPr>
+              <w:jc w:val="center"/>
               <w:rPr>
                 <w:b/>
                 <w:bCs/>
                 <w:sz w:val="20"/>
                 <w:szCs w:val="20"/>
               </w:rPr>
-              <w:t>SP+</w:t>
-            </w:r>
-          </w:p>
-          <w:p>
-            <w:pPr>
-              <w:jc w:val="center"/>
+            </w:pPr>
+            <w:r>
               <w:rPr>
                 <w:b/>
                 <w:bCs/>
                 <w:sz w:val="20"/>
                 <w:szCs w:val="20"/>
               </w:rPr>
-            </w:pPr>
-            <w:r>
+              <w:t>OUT</w:t>
+            </w:r>
+          </w:p>
+          <w:p>
+            <w:pPr>
+              <w:jc w:val="center"/>
               <w:rPr>
                 <w:b/>
                 <w:bCs/>
                 <w:sz w:val="20"/>
                 <w:szCs w:val="20"/>
               </w:rPr>
-              <w:t>(used by memory)</w:t>
-            </w:r>
-          </w:p>
-        </w:tc>
-        <w:tc>
-          <w:tcPr>
-            <w:tcW w:w="978" w:type="dxa"/>
-          </w:tcPr>
-          <w:p>
-            <w:pPr>
-              <w:jc w:val="center"/>
+            </w:pPr>
+            <w:r>
               <w:rPr>
                 <w:b/>
                 <w:bCs/>
                 <w:sz w:val="20"/>
                 <w:szCs w:val="20"/>
               </w:rPr>
-            </w:pPr>
+              <w:t>(</w:t>
+            </w:r>
+            <w:proofErr w:type="gramStart"/>
             <w:r>
               <w:rPr>
                 <w:b/>
@@ -4454,27 +4437,147 @@
                 <w:sz w:val="20"/>
                 <w:szCs w:val="20"/>
               </w:rPr>
-              <w:t>SP-</w:t>
-            </w:r>
-          </w:p>
-          <w:p>
-            <w:pPr>
-              <w:jc w:val="center"/>
+              <w:t>used</w:t>
+            </w:r>
+            <w:proofErr w:type="gramEnd"/>
+            <w:r>
               <w:rPr>
                 <w:b/>
                 <w:bCs/>
                 <w:sz w:val="20"/>
                 <w:szCs w:val="20"/>
               </w:rPr>
-            </w:pPr>
-            <w:r>
+              <w:t xml:space="preserve"> by WB)</w:t>
+            </w:r>
+          </w:p>
+        </w:tc>
+        <w:tc>
+          <w:tcPr>
+            <w:tcW w:w="978" w:type="dxa"/>
+          </w:tcPr>
+          <w:p>
+            <w:pPr>
+              <w:jc w:val="center"/>
               <w:rPr>
                 <w:b/>
                 <w:bCs/>
                 <w:sz w:val="20"/>
                 <w:szCs w:val="20"/>
               </w:rPr>
-              <w:t>(used by memory)</w:t>
+            </w:pPr>
+            <w:r>
+              <w:rPr>
+                <w:b/>
+                <w:bCs/>
+                <w:sz w:val="20"/>
+                <w:szCs w:val="20"/>
+              </w:rPr>
+              <w:t>SP+</w:t>
+            </w:r>
+          </w:p>
+          <w:p>
+            <w:pPr>
+              <w:jc w:val="center"/>
+              <w:rPr>
+                <w:b/>
+                <w:bCs/>
+                <w:sz w:val="20"/>
+                <w:szCs w:val="20"/>
+              </w:rPr>
+            </w:pPr>
+            <w:r>
+              <w:rPr>
+                <w:b/>
+                <w:bCs/>
+                <w:sz w:val="20"/>
+                <w:szCs w:val="20"/>
+              </w:rPr>
+              <w:t>(</w:t>
+            </w:r>
+            <w:proofErr w:type="gramStart"/>
+            <w:r>
+              <w:rPr>
+                <w:b/>
+                <w:bCs/>
+                <w:sz w:val="20"/>
+                <w:szCs w:val="20"/>
+              </w:rPr>
+              <w:t>used</w:t>
+            </w:r>
+            <w:proofErr w:type="gramEnd"/>
+            <w:r>
+              <w:rPr>
+                <w:b/>
+                <w:bCs/>
+                <w:sz w:val="20"/>
+                <w:szCs w:val="20"/>
+              </w:rPr>
+              <w:t xml:space="preserve"> by memory)</w:t>
+            </w:r>
+          </w:p>
+        </w:tc>
+        <w:tc>
+          <w:tcPr>
+            <w:tcW w:w="978" w:type="dxa"/>
+          </w:tcPr>
+          <w:p>
+            <w:pPr>
+              <w:jc w:val="center"/>
+              <w:rPr>
+                <w:b/>
+                <w:bCs/>
+                <w:sz w:val="20"/>
+                <w:szCs w:val="20"/>
+              </w:rPr>
+            </w:pPr>
+            <w:r>
+              <w:rPr>
+                <w:b/>
+                <w:bCs/>
+                <w:sz w:val="20"/>
+                <w:szCs w:val="20"/>
+              </w:rPr>
+              <w:t>SP-</w:t>
+            </w:r>
+          </w:p>
+          <w:p>
+            <w:pPr>
+              <w:jc w:val="center"/>
+              <w:rPr>
+                <w:b/>
+                <w:bCs/>
+                <w:sz w:val="20"/>
+                <w:szCs w:val="20"/>
+              </w:rPr>
+            </w:pPr>
+            <w:r>
+              <w:rPr>
+                <w:b/>
+                <w:bCs/>
+                <w:sz w:val="20"/>
+                <w:szCs w:val="20"/>
+              </w:rPr>
+              <w:t>(</w:t>
+            </w:r>
+            <w:proofErr w:type="gramStart"/>
+            <w:r>
+              <w:rPr>
+                <w:b/>
+                <w:bCs/>
+                <w:sz w:val="20"/>
+                <w:szCs w:val="20"/>
+              </w:rPr>
+              <w:t>used</w:t>
+            </w:r>
+            <w:proofErr w:type="gramEnd"/>
+            <w:r>
+              <w:rPr>
+                <w:b/>
+                <w:bCs/>
+                <w:sz w:val="20"/>
+                <w:szCs w:val="20"/>
+              </w:rPr>
+              <w:t xml:space="preserve"> by memory)</w:t>
             </w:r>
           </w:p>
         </w:tc>
@@ -7943,22 +8046,23 @@
                 <w:sz w:val="24"/>
                 <w:szCs w:val="24"/>
               </w:rPr>
-              <w:t xml:space="preserve">Checks for Rs1,Rs2 of current execution </w:t>
-            </w:r>
-          </w:p>
-          <w:p>
-            <w:pPr>
+              <w:t>Checks for Rs</w:t>
+            </w:r>
+            <w:proofErr w:type="gramStart"/>
+            <w:r>
               <w:rPr>
                 <w:sz w:val="24"/>
                 <w:szCs w:val="24"/>
               </w:rPr>
-            </w:pPr>
+              <w:t>1,Rs</w:t>
+            </w:r>
+            <w:proofErr w:type="gramEnd"/>
             <w:r>
               <w:rPr>
                 <w:sz w:val="24"/>
                 <w:szCs w:val="24"/>
               </w:rPr>
-              <w:t>And acts accordingly -&gt; checks closer buffers first</w:t>
+              <w:t xml:space="preserve">2 of current execution </w:t>
             </w:r>
           </w:p>
           <w:p>
@@ -7973,7 +8077,7 @@
                 <w:sz w:val="24"/>
                 <w:szCs w:val="24"/>
               </w:rPr>
-              <w:t>Potential instructions to cause hazards [All R-type, POP, IN, LDD, LDM]</w:t>
+              <w:t>And acts accordingly -&gt; checks closer buffers first</w:t>
             </w:r>
           </w:p>
           <w:p>
@@ -7983,46 +8087,43 @@
                 <w:szCs w:val="24"/>
               </w:rPr>
             </w:pPr>
-            <w:proofErr w:type="spellStart"/>
             <w:r>
               <w:rPr>
                 <w:sz w:val="24"/>
                 <w:szCs w:val="24"/>
               </w:rPr>
-              <w:t>WriteBackValue</w:t>
-            </w:r>
-            <w:proofErr w:type="spellEnd"/>
-            <w:r>
+              <w:t>Potential instructions to cause hazards [All R-type, POP, IN, LDD, LDM]</w:t>
+            </w:r>
+          </w:p>
+          <w:p>
+            <w:pPr>
               <w:rPr>
                 <w:sz w:val="24"/>
                 <w:szCs w:val="24"/>
               </w:rPr>
-              <w:t xml:space="preserve"> is:</w:t>
-            </w:r>
-          </w:p>
-          <w:p>
-            <w:pPr>
+            </w:pPr>
+            <w:r>
               <w:rPr>
                 <w:sz w:val="24"/>
                 <w:szCs w:val="24"/>
               </w:rPr>
-            </w:pPr>
-            <w:r>
+              <w:t>WriteBackValue is:</w:t>
+            </w:r>
+          </w:p>
+          <w:p>
+            <w:pPr>
               <w:rPr>
                 <w:sz w:val="24"/>
                 <w:szCs w:val="24"/>
               </w:rPr>
-              <w:t xml:space="preserve">R-Type -&gt; </w:t>
-            </w:r>
-            <w:proofErr w:type="spellStart"/>
+            </w:pPr>
             <w:r>
               <w:rPr>
                 <w:sz w:val="24"/>
                 <w:szCs w:val="24"/>
               </w:rPr>
-              <w:t>AluOutput</w:t>
-            </w:r>
-            <w:proofErr w:type="spellEnd"/>
+              <w:t>R-Type -&gt; AluOutput</w:t>
+            </w:r>
           </w:p>
           <w:p>
             <w:pPr>
@@ -8036,17 +8137,8 @@
                 <w:sz w:val="24"/>
                 <w:szCs w:val="24"/>
               </w:rPr>
-              <w:t xml:space="preserve">POP and LDD -&gt; </w:t>
-            </w:r>
-            <w:proofErr w:type="spellStart"/>
-            <w:r>
-              <w:rPr>
-                <w:sz w:val="24"/>
-                <w:szCs w:val="24"/>
-              </w:rPr>
-              <w:t>MemoryOutput</w:t>
-            </w:r>
-            <w:proofErr w:type="spellEnd"/>
+              <w:t>POP and LDD -&gt; MemoryOutput</w:t>
+            </w:r>
           </w:p>
           <w:p>
             <w:pPr>
@@ -8324,59 +8416,58 @@
                 <w:sz w:val="24"/>
                 <w:szCs w:val="24"/>
               </w:rPr>
-              <w:t xml:space="preserve">Checks for </w:t>
-            </w:r>
-            <w:proofErr w:type="spellStart"/>
+              <w:t>Checks for MemRead (only by LDD and POP) signal at ID/EX</w:t>
+            </w:r>
             <w:r>
               <w:rPr>
                 <w:sz w:val="24"/>
                 <w:szCs w:val="24"/>
               </w:rPr>
-              <w:t>MemRead</w:t>
-            </w:r>
-            <w:proofErr w:type="spellEnd"/>
+              <w:t xml:space="preserve"> &amp; EX/MEM1</w:t>
+            </w:r>
             <w:r>
               <w:rPr>
                 <w:sz w:val="24"/>
                 <w:szCs w:val="24"/>
               </w:rPr>
-              <w:t xml:space="preserve"> (only by LDD and POP) signal at ID/EX</w:t>
-            </w:r>
-            <w:r>
+              <w:t xml:space="preserve"> buffer</w:t>
+            </w:r>
+          </w:p>
+          <w:p>
+            <w:pPr>
               <w:rPr>
                 <w:sz w:val="24"/>
                 <w:szCs w:val="24"/>
               </w:rPr>
-              <w:t xml:space="preserve"> &amp; EX/MEM1</w:t>
-            </w:r>
+            </w:pPr>
             <w:r>
               <w:rPr>
                 <w:sz w:val="24"/>
                 <w:szCs w:val="24"/>
               </w:rPr>
-              <w:t xml:space="preserve"> buffer</w:t>
-            </w:r>
-          </w:p>
-          <w:p>
-            <w:pPr>
+              <w:t xml:space="preserve">Checks for Rd at ID/EX </w:t>
+            </w:r>
+            <w:r>
               <w:rPr>
                 <w:sz w:val="24"/>
                 <w:szCs w:val="24"/>
               </w:rPr>
-            </w:pPr>
+              <w:t>&amp; EX/MEM</w:t>
+            </w:r>
+            <w:proofErr w:type="gramStart"/>
             <w:r>
               <w:rPr>
                 <w:sz w:val="24"/>
                 <w:szCs w:val="24"/>
               </w:rPr>
-              <w:t xml:space="preserve">Checks for Rd at ID/EX </w:t>
+              <w:t>1</w:t>
             </w:r>
             <w:r>
               <w:rPr>
                 <w:sz w:val="24"/>
                 <w:szCs w:val="24"/>
               </w:rPr>
-              <w:t>&amp; EX/MEM1</w:t>
+              <w:t xml:space="preserve"> </w:t>
             </w:r>
             <w:r>
               <w:rPr>
@@ -8390,15 +8481,9 @@
                 <w:sz w:val="24"/>
                 <w:szCs w:val="24"/>
               </w:rPr>
-              <w:t xml:space="preserve"> </w:t>
-            </w:r>
-            <w:r>
-              <w:rPr>
-                <w:sz w:val="24"/>
-                <w:szCs w:val="24"/>
-              </w:rPr>
               <w:t>buffer</w:t>
             </w:r>
+            <w:proofErr w:type="gramEnd"/>
           </w:p>
           <w:p>
             <w:pPr>
@@ -8590,86 +8675,22 @@
                 <w:sz w:val="24"/>
                 <w:szCs w:val="24"/>
               </w:rPr>
-              <w:t xml:space="preserve">If current </w:t>
-            </w:r>
-            <w:proofErr w:type="spellStart"/>
-            <w:r>
+              <w:t>If current MemRead or MemWrite at decode stage are ‘1’</w:t>
+            </w:r>
+          </w:p>
+          <w:p>
+            <w:pPr>
               <w:rPr>
                 <w:sz w:val="24"/>
                 <w:szCs w:val="24"/>
               </w:rPr>
-              <w:t>MemRead</w:t>
-            </w:r>
-            <w:proofErr w:type="spellEnd"/>
+            </w:pPr>
             <w:r>
               <w:rPr>
                 <w:sz w:val="24"/>
                 <w:szCs w:val="24"/>
               </w:rPr>
-              <w:t xml:space="preserve"> or </w:t>
-            </w:r>
-            <w:proofErr w:type="spellStart"/>
-            <w:r>
-              <w:rPr>
-                <w:sz w:val="24"/>
-                <w:szCs w:val="24"/>
-              </w:rPr>
-              <w:t>MemWrite</w:t>
-            </w:r>
-            <w:proofErr w:type="spellEnd"/>
-            <w:r>
-              <w:rPr>
-                <w:sz w:val="24"/>
-                <w:szCs w:val="24"/>
-              </w:rPr>
-              <w:t xml:space="preserve"> at decode stage are ‘1’</w:t>
-            </w:r>
-          </w:p>
-          <w:p>
-            <w:pPr>
-              <w:rPr>
-                <w:sz w:val="24"/>
-                <w:szCs w:val="24"/>
-              </w:rPr>
-            </w:pPr>
-            <w:r>
-              <w:rPr>
-                <w:sz w:val="24"/>
-                <w:szCs w:val="24"/>
-              </w:rPr>
-              <w:t xml:space="preserve">Checks for </w:t>
-            </w:r>
-            <w:proofErr w:type="spellStart"/>
-            <w:r>
-              <w:rPr>
-                <w:sz w:val="24"/>
-                <w:szCs w:val="24"/>
-              </w:rPr>
-              <w:t>MemRead</w:t>
-            </w:r>
-            <w:proofErr w:type="spellEnd"/>
-            <w:r>
-              <w:rPr>
-                <w:sz w:val="24"/>
-                <w:szCs w:val="24"/>
-              </w:rPr>
-              <w:t xml:space="preserve"> or </w:t>
-            </w:r>
-            <w:proofErr w:type="spellStart"/>
-            <w:r>
-              <w:rPr>
-                <w:sz w:val="24"/>
-                <w:szCs w:val="24"/>
-              </w:rPr>
-              <w:t>MemWrite</w:t>
-            </w:r>
-            <w:proofErr w:type="spellEnd"/>
-            <w:r>
-              <w:rPr>
-                <w:sz w:val="24"/>
-                <w:szCs w:val="24"/>
-              </w:rPr>
-              <w:t xml:space="preserve"> at ID/EX buffer if equal ‘1’</w:t>
+              <w:t>Checks for MemRead or MemWrite at ID/EX buffer if equal ‘1’</w:t>
             </w:r>
           </w:p>
           <w:p>
@@ -8734,11 +8755,10 @@
                 <w:sz w:val="28"/>
                 <w:szCs w:val="28"/>
               </w:rPr>
-              <w:t>Static Branch Prediction: Predict untaken, If taken:</w:t>
-            </w:r>
-          </w:p>
-          <w:p>
-            <w:pPr>
+              <w:t xml:space="preserve">Static Branch Prediction: Predict untaken, </w:t>
+            </w:r>
+            <w:proofErr w:type="gramStart"/>
+            <w:r>
               <w:rPr>
                 <w:b/>
                 <w:bCs/>
@@ -8746,7 +8766,9 @@
                 <w:sz w:val="28"/>
                 <w:szCs w:val="28"/>
               </w:rPr>
-            </w:pPr>
+              <w:t>If</w:t>
+            </w:r>
+            <w:proofErr w:type="gramEnd"/>
             <w:r>
               <w:rPr>
                 <w:b/>
@@ -8755,6 +8777,27 @@
                 <w:sz w:val="28"/>
                 <w:szCs w:val="28"/>
               </w:rPr>
+              <w:t xml:space="preserve"> taken:</w:t>
+            </w:r>
+          </w:p>
+          <w:p>
+            <w:pPr>
+              <w:rPr>
+                <w:b/>
+                <w:bCs/>
+                <w:color w:val="0070C0"/>
+                <w:sz w:val="28"/>
+                <w:szCs w:val="28"/>
+              </w:rPr>
+            </w:pPr>
+            <w:r>
+              <w:rPr>
+                <w:b/>
+                <w:bCs/>
+                <w:color w:val="0070C0"/>
+                <w:sz w:val="28"/>
+                <w:szCs w:val="28"/>
+              </w:rPr>
               <w:t>JMP [decode]</w:t>
             </w:r>
           </w:p>
@@ -9054,7 +9097,7 @@
               </w:rPr>
               <w:t xml:space="preserve">Change PC -&gt; to </w:t>
             </w:r>
-            <w:proofErr w:type="spellStart"/>
+            <w:proofErr w:type="gramStart"/>
             <w:r>
               <w:rPr>
                 <w:sz w:val="24"/>
@@ -9074,15 +9117,15 @@
                 <w:sz w:val="24"/>
                 <w:szCs w:val="24"/>
               </w:rPr>
-              <w:t>em</w:t>
-            </w:r>
-            <w:proofErr w:type="spellEnd"/>
+              <w:t>em[</w:t>
+            </w:r>
+            <w:proofErr w:type="gramEnd"/>
             <w:r>
               <w:rPr>
                 <w:sz w:val="24"/>
                 <w:szCs w:val="24"/>
               </w:rPr>
-              <w:t>[SP]</w:t>
+              <w:t>SP]</w:t>
             </w:r>
           </w:p>
           <w:p>
@@ -9323,8 +9366,13 @@
               </w:numPr>
               <w:spacing w:line="256" w:lineRule="auto"/>
             </w:pPr>
-            <w:r>
-              <w:t>instruction[15..0]</w:t>
+            <w:proofErr w:type="gramStart"/>
+            <w:r>
+              <w:t>instruction[</w:t>
+            </w:r>
+            <w:proofErr w:type="gramEnd"/>
+            <w:r>
+              <w:t>15..0]</w:t>
             </w:r>
           </w:p>
           <w:p>
@@ -9336,8 +9384,13 @@
               </w:numPr>
               <w:spacing w:line="256" w:lineRule="auto"/>
             </w:pPr>
-            <w:r>
-              <w:t>immediate[15..0]</w:t>
+            <w:proofErr w:type="gramStart"/>
+            <w:r>
+              <w:t>immediate[</w:t>
+            </w:r>
+            <w:proofErr w:type="gramEnd"/>
+            <w:r>
+              <w:t>15..0]</w:t>
             </w:r>
           </w:p>
           <w:p>
@@ -9349,8 +9402,13 @@
               </w:numPr>
               <w:spacing w:line="256" w:lineRule="auto"/>
             </w:pPr>
-            <w:r>
-              <w:t>PC[15..0]</w:t>
+            <w:proofErr w:type="gramStart"/>
+            <w:r>
+              <w:t>PC[</w:t>
+            </w:r>
+            <w:proofErr w:type="gramEnd"/>
+            <w:r>
+              <w:t>15..0]</w:t>
             </w:r>
           </w:p>
         </w:tc>
@@ -9376,7 +9434,15 @@
               <w:spacing w:line="256" w:lineRule="auto"/>
             </w:pPr>
             <w:r>
-              <w:t>RS1[2..0]</w:t>
+              <w:t>RS1[</w:t>
+            </w:r>
+            <w:proofErr w:type="gramStart"/>
+            <w:r>
+              <w:t>2..</w:t>
+            </w:r>
+            <w:proofErr w:type="gramEnd"/>
+            <w:r>
+              <w:t>0]</w:t>
             </w:r>
           </w:p>
           <w:p>
@@ -9389,7 +9455,15 @@
               <w:spacing w:line="256" w:lineRule="auto"/>
             </w:pPr>
             <w:r>
-              <w:t>RS2[2..0]</w:t>
+              <w:t>RS2[</w:t>
+            </w:r>
+            <w:proofErr w:type="gramStart"/>
+            <w:r>
+              <w:t>2..</w:t>
+            </w:r>
+            <w:proofErr w:type="gramEnd"/>
+            <w:r>
+              <w:t>0]</w:t>
             </w:r>
           </w:p>
           <w:p>
@@ -9401,13 +9475,13 @@
               </w:numPr>
               <w:spacing w:line="256" w:lineRule="auto"/>
             </w:pPr>
-            <w:proofErr w:type="spellStart"/>
-            <w:r>
-              <w:t>instructionOut</w:t>
-            </w:r>
-            <w:proofErr w:type="spellEnd"/>
-            <w:r>
-              <w:t>[15..0]</w:t>
+            <w:proofErr w:type="gramStart"/>
+            <w:r>
+              <w:t>instructionOut[</w:t>
+            </w:r>
+            <w:proofErr w:type="gramEnd"/>
+            <w:r>
+              <w:t>15..0]</w:t>
             </w:r>
           </w:p>
           <w:p>
@@ -9419,13 +9493,13 @@
               </w:numPr>
               <w:spacing w:line="256" w:lineRule="auto"/>
             </w:pPr>
-            <w:proofErr w:type="spellStart"/>
-            <w:r>
-              <w:t>immediateOut</w:t>
-            </w:r>
-            <w:proofErr w:type="spellEnd"/>
-            <w:r>
-              <w:t>[15..0]</w:t>
+            <w:proofErr w:type="gramStart"/>
+            <w:r>
+              <w:t>immediateOut[</w:t>
+            </w:r>
+            <w:proofErr w:type="gramEnd"/>
+            <w:r>
+              <w:t>15..0]</w:t>
             </w:r>
           </w:p>
           <w:p>
@@ -9437,13 +9511,13 @@
               </w:numPr>
               <w:spacing w:line="256" w:lineRule="auto"/>
             </w:pPr>
-            <w:proofErr w:type="spellStart"/>
-            <w:r>
-              <w:t>PCout</w:t>
-            </w:r>
-            <w:proofErr w:type="spellEnd"/>
-            <w:r>
-              <w:t>[15..0]</w:t>
+            <w:proofErr w:type="gramStart"/>
+            <w:r>
+              <w:t>PCout[</w:t>
+            </w:r>
+            <w:proofErr w:type="gramEnd"/>
+            <w:r>
+              <w:t>15..0]</w:t>
             </w:r>
           </w:p>
         </w:tc>
@@ -9504,11 +9578,9 @@
               </w:numPr>
               <w:spacing w:line="256" w:lineRule="auto"/>
             </w:pPr>
-            <w:proofErr w:type="spellStart"/>
             <w:r>
               <w:t>Clk</w:t>
             </w:r>
-            <w:proofErr w:type="spellEnd"/>
           </w:p>
           <w:p>
             <w:pPr>
@@ -9519,11 +9591,9 @@
               </w:numPr>
               <w:spacing w:line="256" w:lineRule="auto"/>
             </w:pPr>
-            <w:proofErr w:type="spellStart"/>
             <w:r>
               <w:t>inPort</w:t>
             </w:r>
-            <w:proofErr w:type="spellEnd"/>
           </w:p>
           <w:p>
             <w:pPr>
@@ -9534,11 +9604,9 @@
               </w:numPr>
               <w:spacing w:line="256" w:lineRule="auto"/>
             </w:pPr>
-            <w:proofErr w:type="spellStart"/>
             <w:r>
               <w:t>memRead</w:t>
             </w:r>
-            <w:proofErr w:type="spellEnd"/>
           </w:p>
           <w:p>
             <w:pPr>
@@ -9549,11 +9617,9 @@
               </w:numPr>
               <w:spacing w:line="256" w:lineRule="auto"/>
             </w:pPr>
-            <w:proofErr w:type="spellStart"/>
             <w:r>
               <w:t>memToReg</w:t>
             </w:r>
-            <w:proofErr w:type="spellEnd"/>
           </w:p>
           <w:p>
             <w:pPr>
@@ -9564,11 +9630,9 @@
               </w:numPr>
               <w:spacing w:line="256" w:lineRule="auto"/>
             </w:pPr>
-            <w:proofErr w:type="spellStart"/>
             <w:r>
               <w:t>memWrite</w:t>
             </w:r>
-            <w:proofErr w:type="spellEnd"/>
           </w:p>
           <w:p>
             <w:pPr>
@@ -9592,11 +9656,9 @@
               </w:numPr>
               <w:spacing w:line="256" w:lineRule="auto"/>
             </w:pPr>
-            <w:proofErr w:type="spellStart"/>
             <w:r>
               <w:t>pcSrc</w:t>
             </w:r>
-            <w:proofErr w:type="spellEnd"/>
           </w:p>
           <w:p>
             <w:pPr>
@@ -9607,11 +9669,9 @@
               </w:numPr>
               <w:spacing w:line="256" w:lineRule="auto"/>
             </w:pPr>
-            <w:proofErr w:type="spellStart"/>
             <w:r>
               <w:t>regWrite</w:t>
             </w:r>
-            <w:proofErr w:type="spellEnd"/>
           </w:p>
           <w:p>
             <w:pPr>
@@ -9635,11 +9695,9 @@
               </w:numPr>
               <w:spacing w:line="256" w:lineRule="auto"/>
             </w:pPr>
-            <w:proofErr w:type="spellStart"/>
             <w:r>
               <w:t>spDec</w:t>
             </w:r>
-            <w:proofErr w:type="spellEnd"/>
           </w:p>
           <w:p>
             <w:pPr>
@@ -9650,11 +9708,9 @@
               </w:numPr>
               <w:spacing w:line="256" w:lineRule="auto"/>
             </w:pPr>
-            <w:proofErr w:type="spellStart"/>
             <w:r>
               <w:t>spInc</w:t>
             </w:r>
-            <w:proofErr w:type="spellEnd"/>
           </w:p>
           <w:p>
             <w:pPr>
@@ -9666,7 +9722,15 @@
               <w:spacing w:line="256" w:lineRule="auto"/>
             </w:pPr>
             <w:r>
-              <w:t>RS1data[15..0]</w:t>
+              <w:t>RS1</w:t>
+            </w:r>
+            <w:proofErr w:type="gramStart"/>
+            <w:r>
+              <w:t>data[</w:t>
+            </w:r>
+            <w:proofErr w:type="gramEnd"/>
+            <w:r>
+              <w:t>15..0]</w:t>
             </w:r>
           </w:p>
           <w:p>
@@ -9679,7 +9743,15 @@
               <w:spacing w:line="256" w:lineRule="auto"/>
             </w:pPr>
             <w:r>
-              <w:t>RS2data[15..0]</w:t>
+              <w:t>RS2</w:t>
+            </w:r>
+            <w:proofErr w:type="gramStart"/>
+            <w:r>
+              <w:t>data[</w:t>
+            </w:r>
+            <w:proofErr w:type="gramEnd"/>
+            <w:r>
+              <w:t>15..0]</w:t>
             </w:r>
           </w:p>
           <w:p>
@@ -9691,8 +9763,13 @@
               </w:numPr>
               <w:spacing w:line="256" w:lineRule="auto"/>
             </w:pPr>
-            <w:r>
-              <w:t>instruction[15..0]</w:t>
+            <w:proofErr w:type="gramStart"/>
+            <w:r>
+              <w:t>instruction[</w:t>
+            </w:r>
+            <w:proofErr w:type="gramEnd"/>
+            <w:r>
+              <w:t>15..0]</w:t>
             </w:r>
           </w:p>
           <w:p>
@@ -9704,8 +9781,13 @@
               </w:numPr>
               <w:spacing w:line="256" w:lineRule="auto"/>
             </w:pPr>
-            <w:r>
-              <w:t>immediate[15..0]</w:t>
+            <w:proofErr w:type="gramStart"/>
+            <w:r>
+              <w:t>immediate[</w:t>
+            </w:r>
+            <w:proofErr w:type="gramEnd"/>
+            <w:r>
+              <w:t>15..0]</w:t>
             </w:r>
           </w:p>
           <w:p>
@@ -9717,8 +9799,13 @@
               </w:numPr>
               <w:spacing w:line="256" w:lineRule="auto"/>
             </w:pPr>
-            <w:r>
-              <w:t>PC[15..0]</w:t>
+            <w:proofErr w:type="gramStart"/>
+            <w:r>
+              <w:t>PC[</w:t>
+            </w:r>
+            <w:proofErr w:type="gramEnd"/>
+            <w:r>
+              <w:t>15..0]</w:t>
             </w:r>
           </w:p>
         </w:tc>
@@ -9742,11 +9829,9 @@
                 <w:numId w:val="6"/>
               </w:numPr>
             </w:pPr>
-            <w:proofErr w:type="spellStart"/>
             <w:r>
               <w:t>inPortOut</w:t>
             </w:r>
-            <w:proofErr w:type="spellEnd"/>
           </w:p>
           <w:p>
             <w:pPr>
@@ -9756,11 +9841,9 @@
                 <w:numId w:val="6"/>
               </w:numPr>
             </w:pPr>
-            <w:proofErr w:type="spellStart"/>
             <w:r>
               <w:t>isImmediate</w:t>
             </w:r>
-            <w:proofErr w:type="spellEnd"/>
           </w:p>
           <w:p>
             <w:pPr>
@@ -9770,11 +9853,9 @@
                 <w:numId w:val="6"/>
               </w:numPr>
             </w:pPr>
-            <w:proofErr w:type="spellStart"/>
             <w:r>
               <w:t>memReadOut</w:t>
             </w:r>
-            <w:proofErr w:type="spellEnd"/>
           </w:p>
           <w:p>
             <w:pPr>
@@ -9784,11 +9865,9 @@
                 <w:numId w:val="6"/>
               </w:numPr>
             </w:pPr>
-            <w:proofErr w:type="spellStart"/>
             <w:r>
               <w:t>memToRegOut</w:t>
             </w:r>
-            <w:proofErr w:type="spellEnd"/>
           </w:p>
           <w:p>
             <w:pPr>
@@ -9798,11 +9877,9 @@
                 <w:numId w:val="6"/>
               </w:numPr>
             </w:pPr>
-            <w:proofErr w:type="spellStart"/>
             <w:r>
               <w:t>memWriteOut</w:t>
             </w:r>
-            <w:proofErr w:type="spellEnd"/>
           </w:p>
           <w:p>
             <w:pPr>
@@ -9812,11 +9889,9 @@
                 <w:numId w:val="6"/>
               </w:numPr>
             </w:pPr>
-            <w:proofErr w:type="spellStart"/>
             <w:r>
               <w:t>outPortOut</w:t>
             </w:r>
-            <w:proofErr w:type="spellEnd"/>
           </w:p>
           <w:p>
             <w:pPr>
@@ -9826,11 +9901,9 @@
                 <w:numId w:val="6"/>
               </w:numPr>
             </w:pPr>
-            <w:proofErr w:type="spellStart"/>
             <w:r>
               <w:t>regWriteOut</w:t>
             </w:r>
-            <w:proofErr w:type="spellEnd"/>
           </w:p>
           <w:p>
             <w:pPr>
@@ -9840,11 +9913,9 @@
                 <w:numId w:val="6"/>
               </w:numPr>
             </w:pPr>
-            <w:proofErr w:type="spellStart"/>
             <w:r>
               <w:t>spDecOut</w:t>
             </w:r>
-            <w:proofErr w:type="spellEnd"/>
           </w:p>
           <w:p>
             <w:pPr>
@@ -9854,11 +9925,9 @@
                 <w:numId w:val="6"/>
               </w:numPr>
             </w:pPr>
-            <w:proofErr w:type="spellStart"/>
             <w:r>
               <w:t>spIncOut</w:t>
             </w:r>
-            <w:proofErr w:type="spellEnd"/>
           </w:p>
           <w:p>
             <w:pPr>
@@ -9869,7 +9938,15 @@
               </w:numPr>
             </w:pPr>
             <w:r>
-              <w:t>RS1dataOut[15..0]</w:t>
+              <w:t>RS1</w:t>
+            </w:r>
+            <w:proofErr w:type="gramStart"/>
+            <w:r>
+              <w:t>dataOut[</w:t>
+            </w:r>
+            <w:proofErr w:type="gramEnd"/>
+            <w:r>
+              <w:t>15..0]</w:t>
             </w:r>
           </w:p>
           <w:p>
@@ -9881,7 +9958,15 @@
               </w:numPr>
             </w:pPr>
             <w:r>
-              <w:t>RS2dataOut[15..0]</w:t>
+              <w:t>RS2</w:t>
+            </w:r>
+            <w:proofErr w:type="gramStart"/>
+            <w:r>
+              <w:t>dataOut[</w:t>
+            </w:r>
+            <w:proofErr w:type="gramEnd"/>
+            <w:r>
+              <w:t>15..0]</w:t>
             </w:r>
           </w:p>
           <w:p>
@@ -9892,8 +9977,13 @@
                 <w:numId w:val="6"/>
               </w:numPr>
             </w:pPr>
-            <w:r>
-              <w:t>opcode[4..0]</w:t>
+            <w:proofErr w:type="gramStart"/>
+            <w:r>
+              <w:t>opcode[</w:t>
+            </w:r>
+            <w:proofErr w:type="gramEnd"/>
+            <w:r>
+              <w:t>4..0]</w:t>
             </w:r>
           </w:p>
           <w:p>
@@ -9904,8 +9994,13 @@
                 <w:numId w:val="6"/>
               </w:numPr>
             </w:pPr>
-            <w:r>
-              <w:t>RD[2..0]</w:t>
+            <w:proofErr w:type="gramStart"/>
+            <w:r>
+              <w:t>RD[</w:t>
+            </w:r>
+            <w:proofErr w:type="gramEnd"/>
+            <w:r>
+              <w:t>2..0]</w:t>
             </w:r>
           </w:p>
           <w:p>
@@ -9916,13 +10011,13 @@
                 <w:numId w:val="6"/>
               </w:numPr>
             </w:pPr>
-            <w:proofErr w:type="spellStart"/>
-            <w:r>
-              <w:t>immediateOut</w:t>
-            </w:r>
-            <w:proofErr w:type="spellEnd"/>
-            <w:r>
-              <w:t>[15..0]</w:t>
+            <w:proofErr w:type="gramStart"/>
+            <w:r>
+              <w:t>immediateOut[</w:t>
+            </w:r>
+            <w:proofErr w:type="gramEnd"/>
+            <w:r>
+              <w:t>15..0]</w:t>
             </w:r>
           </w:p>
           <w:p>
@@ -9933,13 +10028,13 @@
                 <w:numId w:val="6"/>
               </w:numPr>
             </w:pPr>
-            <w:proofErr w:type="spellStart"/>
-            <w:r>
-              <w:t>PCout</w:t>
-            </w:r>
-            <w:proofErr w:type="spellEnd"/>
-            <w:r>
-              <w:t>[15..0]</w:t>
+            <w:proofErr w:type="gramStart"/>
+            <w:r>
+              <w:t>PCout[</w:t>
+            </w:r>
+            <w:proofErr w:type="gramEnd"/>
+            <w:r>
+              <w:t>15..0]</w:t>
             </w:r>
           </w:p>
         </w:tc>
@@ -10000,11 +10095,9 @@
               </w:numPr>
               <w:spacing w:line="256" w:lineRule="auto"/>
             </w:pPr>
-            <w:proofErr w:type="spellStart"/>
             <w:r>
               <w:t>Clk</w:t>
             </w:r>
-            <w:proofErr w:type="spellEnd"/>
           </w:p>
           <w:p>
             <w:pPr>
@@ -10015,11 +10108,9 @@
               </w:numPr>
               <w:spacing w:line="256" w:lineRule="auto"/>
             </w:pPr>
-            <w:proofErr w:type="spellStart"/>
             <w:r>
               <w:t>inPort</w:t>
             </w:r>
-            <w:proofErr w:type="spellEnd"/>
           </w:p>
           <w:p>
             <w:pPr>
@@ -10030,11 +10121,9 @@
               </w:numPr>
               <w:spacing w:line="256" w:lineRule="auto"/>
             </w:pPr>
-            <w:proofErr w:type="spellStart"/>
             <w:r>
               <w:t>memRead</w:t>
             </w:r>
-            <w:proofErr w:type="spellEnd"/>
           </w:p>
           <w:p>
             <w:pPr>
@@ -10045,11 +10134,9 @@
               </w:numPr>
               <w:spacing w:line="256" w:lineRule="auto"/>
             </w:pPr>
-            <w:proofErr w:type="spellStart"/>
             <w:r>
               <w:t>memToReg</w:t>
             </w:r>
-            <w:proofErr w:type="spellEnd"/>
           </w:p>
           <w:p>
             <w:pPr>
@@ -10060,11 +10147,9 @@
               </w:numPr>
               <w:spacing w:line="256" w:lineRule="auto"/>
             </w:pPr>
-            <w:proofErr w:type="spellStart"/>
             <w:r>
               <w:t>memWrite</w:t>
             </w:r>
-            <w:proofErr w:type="spellEnd"/>
           </w:p>
           <w:p>
             <w:pPr>
@@ -10088,11 +10173,9 @@
               </w:numPr>
               <w:spacing w:line="256" w:lineRule="auto"/>
             </w:pPr>
-            <w:proofErr w:type="spellStart"/>
             <w:r>
               <w:t>regWrite</w:t>
             </w:r>
-            <w:proofErr w:type="spellEnd"/>
           </w:p>
           <w:p>
             <w:pPr>
@@ -10117,11 +10200,9 @@
               </w:numPr>
               <w:spacing w:line="256" w:lineRule="auto"/>
             </w:pPr>
-            <w:proofErr w:type="spellStart"/>
             <w:r>
               <w:t>spDec</w:t>
             </w:r>
-            <w:proofErr w:type="spellEnd"/>
           </w:p>
           <w:p>
             <w:pPr>
@@ -10132,11 +10213,9 @@
               </w:numPr>
               <w:spacing w:line="256" w:lineRule="auto"/>
             </w:pPr>
-            <w:proofErr w:type="spellStart"/>
             <w:r>
               <w:t>spInc</w:t>
             </w:r>
-            <w:proofErr w:type="spellEnd"/>
           </w:p>
           <w:p>
             <w:pPr>
@@ -10147,13 +10226,13 @@
               </w:numPr>
               <w:spacing w:line="256" w:lineRule="auto"/>
             </w:pPr>
-            <w:proofErr w:type="spellStart"/>
-            <w:r>
-              <w:t>RDreg</w:t>
-            </w:r>
-            <w:proofErr w:type="spellEnd"/>
-            <w:r>
-              <w:t>[2..0]</w:t>
+            <w:proofErr w:type="gramStart"/>
+            <w:r>
+              <w:t>RDreg[</w:t>
+            </w:r>
+            <w:proofErr w:type="gramEnd"/>
+            <w:r>
+              <w:t>2..0]</w:t>
             </w:r>
           </w:p>
           <w:p>
@@ -10166,7 +10245,15 @@
               <w:spacing w:line="256" w:lineRule="auto"/>
             </w:pPr>
             <w:r>
-              <w:t>RS1data[15..0]</w:t>
+              <w:t>RS1</w:t>
+            </w:r>
+            <w:proofErr w:type="gramStart"/>
+            <w:r>
+              <w:t>data[</w:t>
+            </w:r>
+            <w:proofErr w:type="gramEnd"/>
+            <w:r>
+              <w:t>15..0]</w:t>
             </w:r>
           </w:p>
           <w:p>
@@ -10179,7 +10266,15 @@
               <w:spacing w:line="256" w:lineRule="auto"/>
             </w:pPr>
             <w:r>
-              <w:t>RS2data[15..0]</w:t>
+              <w:t>RS2</w:t>
+            </w:r>
+            <w:proofErr w:type="gramStart"/>
+            <w:r>
+              <w:t>data[</w:t>
+            </w:r>
+            <w:proofErr w:type="gramEnd"/>
+            <w:r>
+              <w:t>15..0]</w:t>
             </w:r>
           </w:p>
           <w:p>
@@ -10191,13 +10286,13 @@
               </w:numPr>
               <w:spacing w:line="256" w:lineRule="auto"/>
             </w:pPr>
-            <w:proofErr w:type="spellStart"/>
-            <w:r>
-              <w:t>ALUresult</w:t>
-            </w:r>
-            <w:proofErr w:type="spellEnd"/>
-            <w:r>
-              <w:t>[15..0]</w:t>
+            <w:proofErr w:type="gramStart"/>
+            <w:r>
+              <w:t>ALUresult[</w:t>
+            </w:r>
+            <w:proofErr w:type="gramEnd"/>
+            <w:r>
+              <w:t>15..0]</w:t>
             </w:r>
           </w:p>
           <w:p>
@@ -10210,7 +10305,15 @@
               <w:spacing w:line="256" w:lineRule="auto"/>
             </w:pPr>
             <w:r>
-              <w:t>PC [15..0]</w:t>
+              <w:t>PC [</w:t>
+            </w:r>
+            <w:proofErr w:type="gramStart"/>
+            <w:r>
+              <w:t>15..</w:t>
+            </w:r>
+            <w:proofErr w:type="gramEnd"/>
+            <w:r>
+              <w:t>0]</w:t>
             </w:r>
           </w:p>
         </w:tc>
@@ -10234,12 +10337,10 @@
                 <w:numId w:val="6"/>
               </w:numPr>
             </w:pPr>
-            <w:proofErr w:type="spellStart"/>
             <w:r>
               <w:lastRenderedPageBreak/>
               <w:t>inPortOut</w:t>
             </w:r>
-            <w:proofErr w:type="spellEnd"/>
           </w:p>
           <w:p>
             <w:pPr>
@@ -10249,11 +10350,9 @@
                 <w:numId w:val="6"/>
               </w:numPr>
             </w:pPr>
-            <w:proofErr w:type="spellStart"/>
             <w:r>
               <w:t>memReadOut</w:t>
             </w:r>
-            <w:proofErr w:type="spellEnd"/>
           </w:p>
           <w:p>
             <w:pPr>
@@ -10263,11 +10362,9 @@
                 <w:numId w:val="6"/>
               </w:numPr>
             </w:pPr>
-            <w:proofErr w:type="spellStart"/>
             <w:r>
               <w:t>memToRegOut</w:t>
             </w:r>
-            <w:proofErr w:type="spellEnd"/>
           </w:p>
           <w:p>
             <w:pPr>
@@ -10277,11 +10374,9 @@
                 <w:numId w:val="6"/>
               </w:numPr>
             </w:pPr>
-            <w:proofErr w:type="spellStart"/>
             <w:r>
               <w:t>memWriteOut</w:t>
             </w:r>
-            <w:proofErr w:type="spellEnd"/>
           </w:p>
           <w:p>
             <w:pPr>
@@ -10291,11 +10386,9 @@
                 <w:numId w:val="6"/>
               </w:numPr>
             </w:pPr>
-            <w:proofErr w:type="spellStart"/>
             <w:r>
               <w:t>outPortOut</w:t>
             </w:r>
-            <w:proofErr w:type="spellEnd"/>
           </w:p>
           <w:p>
             <w:pPr>
@@ -10305,11 +10398,9 @@
                 <w:numId w:val="6"/>
               </w:numPr>
             </w:pPr>
-            <w:proofErr w:type="spellStart"/>
             <w:r>
               <w:t>regWriteOut</w:t>
             </w:r>
-            <w:proofErr w:type="spellEnd"/>
           </w:p>
           <w:p>
             <w:pPr>
@@ -10319,11 +10410,9 @@
                 <w:numId w:val="6"/>
               </w:numPr>
             </w:pPr>
-            <w:proofErr w:type="spellStart"/>
             <w:r>
               <w:t>spDecOut</w:t>
             </w:r>
-            <w:proofErr w:type="spellEnd"/>
           </w:p>
           <w:p>
             <w:pPr>
@@ -10333,12 +10422,10 @@
                 <w:numId w:val="6"/>
               </w:numPr>
             </w:pPr>
-            <w:proofErr w:type="spellStart"/>
             <w:r>
               <w:lastRenderedPageBreak/>
               <w:t>spIncOut</w:t>
             </w:r>
-            <w:proofErr w:type="spellEnd"/>
           </w:p>
           <w:p>
             <w:pPr>
@@ -10348,13 +10435,13 @@
                 <w:numId w:val="6"/>
               </w:numPr>
             </w:pPr>
-            <w:proofErr w:type="spellStart"/>
-            <w:r>
-              <w:t>RDregOut</w:t>
-            </w:r>
-            <w:proofErr w:type="spellEnd"/>
-            <w:r>
-              <w:t>[2..0]</w:t>
+            <w:proofErr w:type="gramStart"/>
+            <w:r>
+              <w:t>RDregOut[</w:t>
+            </w:r>
+            <w:proofErr w:type="gramEnd"/>
+            <w:r>
+              <w:t>2..0]</w:t>
             </w:r>
           </w:p>
           <w:p>
@@ -10366,7 +10453,15 @@
               </w:numPr>
             </w:pPr>
             <w:r>
-              <w:t>RS1dataOut[15..0]</w:t>
+              <w:t>RS1</w:t>
+            </w:r>
+            <w:proofErr w:type="gramStart"/>
+            <w:r>
+              <w:t>dataOut[</w:t>
+            </w:r>
+            <w:proofErr w:type="gramEnd"/>
+            <w:r>
+              <w:t>15..0]</w:t>
             </w:r>
           </w:p>
           <w:p>
@@ -10378,7 +10473,15 @@
               </w:numPr>
             </w:pPr>
             <w:r>
-              <w:t>RS2dataOut[15..0]</w:t>
+              <w:t>RS2</w:t>
+            </w:r>
+            <w:proofErr w:type="gramStart"/>
+            <w:r>
+              <w:t>dataOut[</w:t>
+            </w:r>
+            <w:proofErr w:type="gramEnd"/>
+            <w:r>
+              <w:t>15..0]</w:t>
             </w:r>
           </w:p>
           <w:p>
@@ -10389,13 +10492,13 @@
                 <w:numId w:val="6"/>
               </w:numPr>
             </w:pPr>
-            <w:proofErr w:type="spellStart"/>
-            <w:r>
-              <w:t>ALUresultOut</w:t>
-            </w:r>
-            <w:proofErr w:type="spellEnd"/>
-            <w:r>
-              <w:t>[15..0]</w:t>
+            <w:proofErr w:type="gramStart"/>
+            <w:r>
+              <w:t>ALUresultOut[</w:t>
+            </w:r>
+            <w:proofErr w:type="gramEnd"/>
+            <w:r>
+              <w:t>15..0]</w:t>
             </w:r>
           </w:p>
         </w:tc>
@@ -10457,13 +10560,16 @@
               </w:numPr>
               <w:spacing w:line="256" w:lineRule="auto"/>
             </w:pPr>
-            <w:proofErr w:type="spellStart"/>
+            <w:proofErr w:type="gramStart"/>
             <w:r>
               <w:t>dataMemOutput</w:t>
             </w:r>
-            <w:proofErr w:type="spellEnd"/>
-            <w:r>
-              <w:t>[15..0]</w:t>
+            <w:r>
+              <w:t>[</w:t>
+            </w:r>
+            <w:proofErr w:type="gramEnd"/>
+            <w:r>
+              <w:t>15..0]</w:t>
             </w:r>
           </w:p>
           <w:p>
@@ -10476,10 +10582,18 @@
               <w:spacing w:line="256" w:lineRule="auto"/>
             </w:pPr>
             <w:r>
-              <w:t>RS1Data</w:t>
-            </w:r>
-            <w:r>
-              <w:t>[15..0]</w:t>
+              <w:t>RS1</w:t>
+            </w:r>
+            <w:proofErr w:type="gramStart"/>
+            <w:r>
+              <w:t>Data</w:t>
+            </w:r>
+            <w:r>
+              <w:t>[</w:t>
+            </w:r>
+            <w:proofErr w:type="gramEnd"/>
+            <w:r>
+              <w:t>15..0]</w:t>
             </w:r>
           </w:p>
           <w:p>
@@ -10491,13 +10605,16 @@
               </w:numPr>
               <w:spacing w:line="256" w:lineRule="auto"/>
             </w:pPr>
-            <w:proofErr w:type="spellStart"/>
+            <w:proofErr w:type="gramStart"/>
             <w:r>
               <w:t>ALUoutput</w:t>
             </w:r>
-            <w:proofErr w:type="spellEnd"/>
-            <w:r>
-              <w:t>[15..0]</w:t>
+            <w:r>
+              <w:t>[</w:t>
+            </w:r>
+            <w:proofErr w:type="gramEnd"/>
+            <w:r>
+              <w:t>15..0]</w:t>
             </w:r>
           </w:p>
           <w:p>
@@ -10509,11 +10626,16 @@
               </w:numPr>
               <w:spacing w:line="256" w:lineRule="auto"/>
             </w:pPr>
+            <w:proofErr w:type="gramStart"/>
             <w:r>
               <w:t>RD</w:t>
             </w:r>
             <w:r>
-              <w:t>[2..0]</w:t>
+              <w:t>[</w:t>
+            </w:r>
+            <w:proofErr w:type="gramEnd"/>
+            <w:r>
+              <w:t>2..0]</w:t>
             </w:r>
           </w:p>
           <w:p>
@@ -10525,11 +10647,9 @@
               </w:numPr>
               <w:spacing w:line="256" w:lineRule="auto"/>
             </w:pPr>
-            <w:proofErr w:type="spellStart"/>
             <w:r>
               <w:t>regWrite_in</w:t>
             </w:r>
-            <w:proofErr w:type="spellEnd"/>
           </w:p>
           <w:p>
             <w:pPr>
@@ -10540,13 +10660,8 @@
               </w:numPr>
               <w:spacing w:line="256" w:lineRule="auto"/>
             </w:pPr>
-            <w:proofErr w:type="spellStart"/>
-            <w:r>
-              <w:t>MemToReg_in</w:t>
-            </w:r>
-            <w:proofErr w:type="spellEnd"/>
-            <w:r>
-              <w:t xml:space="preserve"> </w:t>
+            <w:r>
+              <w:t xml:space="preserve">MemToReg_in </w:t>
             </w:r>
           </w:p>
           <w:p>
@@ -10558,11 +10673,9 @@
               </w:numPr>
               <w:spacing w:line="256" w:lineRule="auto"/>
             </w:pPr>
-            <w:proofErr w:type="spellStart"/>
             <w:r>
               <w:t>INN_in</w:t>
             </w:r>
-            <w:proofErr w:type="spellEnd"/>
           </w:p>
           <w:p>
             <w:pPr>
@@ -10573,11 +10686,9 @@
               </w:numPr>
               <w:spacing w:line="256" w:lineRule="auto"/>
             </w:pPr>
-            <w:proofErr w:type="spellStart"/>
             <w:r>
               <w:t>OUTT_in</w:t>
             </w:r>
-            <w:proofErr w:type="spellEnd"/>
           </w:p>
         </w:tc>
         <w:tc>
@@ -10601,13 +10712,16 @@
               </w:numPr>
               <w:spacing w:after="160" w:line="256" w:lineRule="auto"/>
             </w:pPr>
-            <w:proofErr w:type="spellStart"/>
+            <w:proofErr w:type="gramStart"/>
             <w:r>
               <w:t>dataMemOutput</w:t>
             </w:r>
-            <w:proofErr w:type="spellEnd"/>
-            <w:r>
-              <w:t>[15..0]</w:t>
+            <w:r>
+              <w:t>[</w:t>
+            </w:r>
+            <w:proofErr w:type="gramEnd"/>
+            <w:r>
+              <w:t>15..0]</w:t>
             </w:r>
           </w:p>
           <w:p>
@@ -10620,10 +10734,18 @@
               <w:spacing w:after="160" w:line="256" w:lineRule="auto"/>
             </w:pPr>
             <w:r>
-              <w:t>RS1Data</w:t>
-            </w:r>
-            <w:r>
-              <w:t>[15..0]</w:t>
+              <w:t>RS1</w:t>
+            </w:r>
+            <w:proofErr w:type="gramStart"/>
+            <w:r>
+              <w:t>Data</w:t>
+            </w:r>
+            <w:r>
+              <w:t>[</w:t>
+            </w:r>
+            <w:proofErr w:type="gramEnd"/>
+            <w:r>
+              <w:t>15..0]</w:t>
             </w:r>
           </w:p>
           <w:p>
@@ -10635,13 +10757,16 @@
               </w:numPr>
               <w:spacing w:after="160" w:line="256" w:lineRule="auto"/>
             </w:pPr>
-            <w:proofErr w:type="spellStart"/>
+            <w:proofErr w:type="gramStart"/>
             <w:r>
               <w:t>ALUoutput</w:t>
             </w:r>
-            <w:proofErr w:type="spellEnd"/>
-            <w:r>
-              <w:t>[15..0]</w:t>
+            <w:r>
+              <w:t>[</w:t>
+            </w:r>
+            <w:proofErr w:type="gramEnd"/>
+            <w:r>
+              <w:t>15..0]</w:t>
             </w:r>
           </w:p>
           <w:p>
@@ -10653,11 +10778,16 @@
               </w:numPr>
               <w:spacing w:after="160" w:line="256" w:lineRule="auto"/>
             </w:pPr>
+            <w:proofErr w:type="gramStart"/>
             <w:r>
               <w:t>RD</w:t>
             </w:r>
             <w:r>
-              <w:t>[2..0]</w:t>
+              <w:t>[</w:t>
+            </w:r>
+            <w:proofErr w:type="gramEnd"/>
+            <w:r>
+              <w:t>2..0]</w:t>
             </w:r>
           </w:p>
           <w:p>
@@ -10669,11 +10799,9 @@
               </w:numPr>
               <w:spacing w:after="160" w:line="256" w:lineRule="auto"/>
             </w:pPr>
-            <w:proofErr w:type="spellStart"/>
             <w:r>
               <w:t>regWrite_in</w:t>
             </w:r>
-            <w:proofErr w:type="spellEnd"/>
           </w:p>
           <w:p>
             <w:pPr>
@@ -10684,13 +10812,8 @@
               </w:numPr>
               <w:spacing w:after="160" w:line="256" w:lineRule="auto"/>
             </w:pPr>
-            <w:proofErr w:type="spellStart"/>
-            <w:r>
-              <w:t>MemToReg_in</w:t>
-            </w:r>
-            <w:proofErr w:type="spellEnd"/>
-            <w:r>
-              <w:t xml:space="preserve"> </w:t>
+            <w:r>
+              <w:t xml:space="preserve">MemToReg_in </w:t>
             </w:r>
           </w:p>
           <w:p>
@@ -10702,11 +10825,9 @@
               </w:numPr>
               <w:spacing w:after="160" w:line="256" w:lineRule="auto"/>
             </w:pPr>
-            <w:proofErr w:type="spellStart"/>
             <w:r>
               <w:t>INN_in</w:t>
             </w:r>
-            <w:proofErr w:type="spellEnd"/>
           </w:p>
           <w:p>
             <w:pPr>
@@ -10717,11 +10838,9 @@
               </w:numPr>
               <w:spacing w:line="254" w:lineRule="auto"/>
             </w:pPr>
-            <w:proofErr w:type="spellStart"/>
             <w:r>
               <w:t>OUTT_in</w:t>
             </w:r>
-            <w:proofErr w:type="spellEnd"/>
           </w:p>
         </w:tc>
       </w:tr>
@@ -10785,13 +10904,16 @@
               </w:numPr>
               <w:spacing w:after="160" w:line="256" w:lineRule="auto"/>
             </w:pPr>
-            <w:proofErr w:type="spellStart"/>
+            <w:proofErr w:type="gramStart"/>
             <w:r>
               <w:t>dataMemOutput</w:t>
             </w:r>
-            <w:proofErr w:type="spellEnd"/>
-            <w:r>
-              <w:t>[15..0]</w:t>
+            <w:r>
+              <w:t>[</w:t>
+            </w:r>
+            <w:proofErr w:type="gramEnd"/>
+            <w:r>
+              <w:t>15..0]</w:t>
             </w:r>
           </w:p>
           <w:p>
@@ -10804,10 +10926,18 @@
               <w:spacing w:after="160" w:line="256" w:lineRule="auto"/>
             </w:pPr>
             <w:r>
-              <w:t>RS1Data</w:t>
-            </w:r>
-            <w:r>
-              <w:t>[15..0]</w:t>
+              <w:t>RS1</w:t>
+            </w:r>
+            <w:proofErr w:type="gramStart"/>
+            <w:r>
+              <w:t>Data</w:t>
+            </w:r>
+            <w:r>
+              <w:t>[</w:t>
+            </w:r>
+            <w:proofErr w:type="gramEnd"/>
+            <w:r>
+              <w:t>15..0]</w:t>
             </w:r>
           </w:p>
           <w:p>
@@ -10819,13 +10949,16 @@
               </w:numPr>
               <w:spacing w:after="160" w:line="256" w:lineRule="auto"/>
             </w:pPr>
-            <w:proofErr w:type="spellStart"/>
+            <w:proofErr w:type="gramStart"/>
             <w:r>
               <w:t>ALUoutput</w:t>
             </w:r>
-            <w:proofErr w:type="spellEnd"/>
-            <w:r>
-              <w:t>[15..0]</w:t>
+            <w:r>
+              <w:t>[</w:t>
+            </w:r>
+            <w:proofErr w:type="gramEnd"/>
+            <w:r>
+              <w:t>15..0]</w:t>
             </w:r>
           </w:p>
           <w:p>
@@ -10837,11 +10970,16 @@
               </w:numPr>
               <w:spacing w:after="160" w:line="256" w:lineRule="auto"/>
             </w:pPr>
+            <w:proofErr w:type="gramStart"/>
             <w:r>
               <w:t>RD</w:t>
             </w:r>
             <w:r>
-              <w:t>[2..0]</w:t>
+              <w:t>[</w:t>
+            </w:r>
+            <w:proofErr w:type="gramEnd"/>
+            <w:r>
+              <w:t>2..0]</w:t>
             </w:r>
           </w:p>
           <w:p>
@@ -10853,11 +10991,9 @@
               </w:numPr>
               <w:spacing w:after="160" w:line="256" w:lineRule="auto"/>
             </w:pPr>
-            <w:proofErr w:type="spellStart"/>
             <w:r>
               <w:t>regWrite_in</w:t>
             </w:r>
-            <w:proofErr w:type="spellEnd"/>
           </w:p>
           <w:p>
             <w:pPr>
@@ -10868,13 +11004,8 @@
               </w:numPr>
               <w:spacing w:after="160" w:line="256" w:lineRule="auto"/>
             </w:pPr>
-            <w:proofErr w:type="spellStart"/>
-            <w:r>
-              <w:t>MemToReg_in</w:t>
-            </w:r>
-            <w:proofErr w:type="spellEnd"/>
-            <w:r>
-              <w:t xml:space="preserve"> </w:t>
+            <w:r>
+              <w:t xml:space="preserve">MemToReg_in </w:t>
             </w:r>
           </w:p>
           <w:p>
@@ -10886,11 +11017,9 @@
               </w:numPr>
               <w:spacing w:after="160" w:line="256" w:lineRule="auto"/>
             </w:pPr>
-            <w:proofErr w:type="spellStart"/>
             <w:r>
               <w:t>INN_in</w:t>
             </w:r>
-            <w:proofErr w:type="spellEnd"/>
           </w:p>
           <w:p>
             <w:pPr>
@@ -10901,11 +11030,9 @@
               </w:numPr>
               <w:spacing w:line="254" w:lineRule="auto"/>
             </w:pPr>
-            <w:proofErr w:type="spellStart"/>
             <w:r>
               <w:t>OUTT_in</w:t>
             </w:r>
-            <w:proofErr w:type="spellEnd"/>
           </w:p>
         </w:tc>
         <w:tc>
@@ -10928,13 +11055,16 @@
               </w:numPr>
               <w:spacing w:after="160" w:line="256" w:lineRule="auto"/>
             </w:pPr>
-            <w:proofErr w:type="spellStart"/>
+            <w:proofErr w:type="gramStart"/>
             <w:r>
               <w:t>dataMemOutput</w:t>
             </w:r>
-            <w:proofErr w:type="spellEnd"/>
-            <w:r>
-              <w:t>[15..0]</w:t>
+            <w:r>
+              <w:t>[</w:t>
+            </w:r>
+            <w:proofErr w:type="gramEnd"/>
+            <w:r>
+              <w:t>15..0]</w:t>
             </w:r>
           </w:p>
           <w:p>
@@ -10947,10 +11077,18 @@
               <w:spacing w:after="160" w:line="256" w:lineRule="auto"/>
             </w:pPr>
             <w:r>
-              <w:t>RS1Data</w:t>
-            </w:r>
-            <w:r>
-              <w:t>[15..0]</w:t>
+              <w:t>RS1</w:t>
+            </w:r>
+            <w:proofErr w:type="gramStart"/>
+            <w:r>
+              <w:t>Data</w:t>
+            </w:r>
+            <w:r>
+              <w:t>[</w:t>
+            </w:r>
+            <w:proofErr w:type="gramEnd"/>
+            <w:r>
+              <w:t>15..0]</w:t>
             </w:r>
           </w:p>
           <w:p>
@@ -10962,13 +11100,16 @@
               </w:numPr>
               <w:spacing w:after="160" w:line="256" w:lineRule="auto"/>
             </w:pPr>
-            <w:proofErr w:type="spellStart"/>
+            <w:proofErr w:type="gramStart"/>
             <w:r>
               <w:t>ALUoutput</w:t>
             </w:r>
-            <w:proofErr w:type="spellEnd"/>
-            <w:r>
-              <w:t>[15..0]</w:t>
+            <w:r>
+              <w:t>[</w:t>
+            </w:r>
+            <w:proofErr w:type="gramEnd"/>
+            <w:r>
+              <w:t>15..0]</w:t>
             </w:r>
           </w:p>
           <w:p>
@@ -10980,11 +11121,16 @@
               </w:numPr>
               <w:spacing w:after="160" w:line="256" w:lineRule="auto"/>
             </w:pPr>
+            <w:proofErr w:type="gramStart"/>
             <w:r>
               <w:t>RD</w:t>
             </w:r>
             <w:r>
-              <w:t>[2..0]</w:t>
+              <w:t>[</w:t>
+            </w:r>
+            <w:proofErr w:type="gramEnd"/>
+            <w:r>
+              <w:t>2..0]</w:t>
             </w:r>
           </w:p>
           <w:p>
@@ -10996,11 +11142,9 @@
               </w:numPr>
               <w:spacing w:after="160" w:line="256" w:lineRule="auto"/>
             </w:pPr>
-            <w:proofErr w:type="spellStart"/>
             <w:r>
               <w:t>regWrite_in</w:t>
             </w:r>
-            <w:proofErr w:type="spellEnd"/>
           </w:p>
           <w:p>
             <w:pPr>
@@ -11011,13 +11155,8 @@
               </w:numPr>
               <w:spacing w:after="160" w:line="256" w:lineRule="auto"/>
             </w:pPr>
-            <w:proofErr w:type="spellStart"/>
-            <w:r>
-              <w:t>MemToReg_in</w:t>
-            </w:r>
-            <w:proofErr w:type="spellEnd"/>
-            <w:r>
-              <w:t xml:space="preserve"> </w:t>
+            <w:r>
+              <w:t xml:space="preserve">MemToReg_in </w:t>
             </w:r>
           </w:p>
           <w:p>
@@ -11029,11 +11168,9 @@
               </w:numPr>
               <w:spacing w:after="160" w:line="256" w:lineRule="auto"/>
             </w:pPr>
-            <w:proofErr w:type="spellStart"/>
             <w:r>
               <w:t>INN_in</w:t>
             </w:r>
-            <w:proofErr w:type="spellEnd"/>
           </w:p>
           <w:p>
             <w:pPr>
@@ -11044,11 +11181,9 @@
               </w:numPr>
               <w:spacing w:line="254" w:lineRule="auto"/>
             </w:pPr>
-            <w:proofErr w:type="spellStart"/>
             <w:r>
               <w:t>OUTT_in</w:t>
             </w:r>
-            <w:proofErr w:type="spellEnd"/>
           </w:p>
         </w:tc>
       </w:tr>
@@ -11069,511 +11204,6 @@
         </w:sectPr>
       </w:pPr>
     </w:p>
-    <w:tbl>
-      <w:tblPr>
-        <w:tblStyle w:val="TableGrid"/>
-        <w:tblW w:w="0" w:type="auto"/>
-        <w:tblBorders>
-          <w:top w:val="none" w:sz="0" w:space="0" w:color="auto"/>
-          <w:left w:val="none" w:sz="0" w:space="0" w:color="auto"/>
-          <w:bottom w:val="none" w:sz="0" w:space="0" w:color="auto"/>
-          <w:right w:val="none" w:sz="0" w:space="0" w:color="auto"/>
-          <w:insideH w:val="none" w:sz="0" w:space="0" w:color="auto"/>
-          <w:insideV w:val="none" w:sz="0" w:space="0" w:color="auto"/>
-        </w:tblBorders>
-        <w:tblLook w:val="04A0" w:firstRow="1" w:lastRow="0" w:firstColumn="1" w:lastColumn="0" w:noHBand="0" w:noVBand="1"/>
-      </w:tblPr>
-      <w:tblGrid>
-        <w:gridCol w:w="4649"/>
-        <w:gridCol w:w="4711"/>
-      </w:tblGrid>
-      <w:tr>
-        <w:trPr>
-          <w:trHeight w:val="630"/>
-        </w:trPr>
-        <w:tc>
-          <w:tcPr>
-            <w:tcW w:w="9360" w:type="dxa"/>
-            <w:gridSpan w:val="2"/>
-            <w:vAlign w:val="center"/>
-          </w:tcPr>
-          <w:p>
-            <w:pPr>
-              <w:jc w:val="center"/>
-              <w:rPr>
-                <w:b/>
-                <w:bCs/>
-                <w:noProof/>
-              </w:rPr>
-            </w:pPr>
-            <w:r>
-              <w:rPr>
-                <w:b/>
-                <w:bCs/>
-                <w:noProof/>
-                <w:color w:val="1F3864" w:themeColor="accent1" w:themeShade="80"/>
-                <w:sz w:val="32"/>
-                <w:szCs w:val="32"/>
-              </w:rPr>
-              <w:lastRenderedPageBreak/>
-              <w:t>BUFFER INPUTS (FROM QUARTUS</w:t>
-            </w:r>
-            <w:r>
-              <w:rPr>
-                <w:b/>
-                <w:bCs/>
-                <w:noProof/>
-                <w:color w:val="1F3864" w:themeColor="accent1" w:themeShade="80"/>
-                <w:sz w:val="32"/>
-                <w:szCs w:val="32"/>
-              </w:rPr>
-              <w:t xml:space="preserve"> – WITH SIZES</w:t>
-            </w:r>
-            <w:r>
-              <w:rPr>
-                <w:b/>
-                <w:bCs/>
-                <w:noProof/>
-                <w:color w:val="1F3864" w:themeColor="accent1" w:themeShade="80"/>
-                <w:sz w:val="32"/>
-                <w:szCs w:val="32"/>
-              </w:rPr>
-              <w:t>)</w:t>
-            </w:r>
-          </w:p>
-        </w:tc>
-      </w:tr>
-      <w:tr>
-        <w:trPr>
-          <w:trHeight w:val="576"/>
-        </w:trPr>
-        <w:tc>
-          <w:tcPr>
-            <w:tcW w:w="4649" w:type="dxa"/>
-            <w:vAlign w:val="center"/>
-          </w:tcPr>
-          <w:p>
-            <w:pPr>
-              <w:jc w:val="center"/>
-              <w:rPr>
-                <w:b/>
-                <w:bCs/>
-                <w:noProof/>
-                <w:color w:val="7030A0"/>
-                <w:sz w:val="28"/>
-                <w:szCs w:val="28"/>
-              </w:rPr>
-            </w:pPr>
-            <w:r>
-              <w:rPr>
-                <w:b/>
-                <w:bCs/>
-                <w:noProof/>
-                <w:color w:val="7030A0"/>
-                <w:sz w:val="28"/>
-                <w:szCs w:val="28"/>
-              </w:rPr>
-              <w:t>IF/ID buffer</w:t>
-            </w:r>
-          </w:p>
-        </w:tc>
-        <w:tc>
-          <w:tcPr>
-            <w:tcW w:w="4711" w:type="dxa"/>
-            <w:vAlign w:val="center"/>
-          </w:tcPr>
-          <w:p>
-            <w:pPr>
-              <w:jc w:val="center"/>
-              <w:rPr>
-                <w:b/>
-                <w:bCs/>
-                <w:noProof/>
-                <w:color w:val="7030A0"/>
-                <w:sz w:val="28"/>
-                <w:szCs w:val="28"/>
-              </w:rPr>
-            </w:pPr>
-            <w:r>
-              <w:rPr>
-                <w:b/>
-                <w:bCs/>
-                <w:noProof/>
-                <w:color w:val="7030A0"/>
-                <w:sz w:val="28"/>
-                <w:szCs w:val="28"/>
-              </w:rPr>
-              <w:t xml:space="preserve">Memory stage -  </w:t>
-            </w:r>
-            <w:r>
-              <w:rPr>
-                <w:b/>
-                <w:bCs/>
-                <w:noProof/>
-                <w:color w:val="7030A0"/>
-                <w:sz w:val="28"/>
-                <w:szCs w:val="28"/>
-              </w:rPr>
-              <w:t xml:space="preserve">2 </w:t>
-            </w:r>
-            <w:r>
-              <w:rPr>
-                <w:b/>
-                <w:bCs/>
-                <w:noProof/>
-                <w:color w:val="7030A0"/>
-                <w:sz w:val="28"/>
-                <w:szCs w:val="28"/>
-              </w:rPr>
-              <w:t>buffers are inside</w:t>
-            </w:r>
-          </w:p>
-        </w:tc>
-      </w:tr>
-      <w:tr>
-        <w:trPr>
-          <w:trHeight w:val="4905"/>
-        </w:trPr>
-        <w:tc>
-          <w:tcPr>
-            <w:tcW w:w="4649" w:type="dxa"/>
-            <w:vAlign w:val="center"/>
-          </w:tcPr>
-          <w:p>
-            <w:pPr>
-              <w:jc w:val="center"/>
-            </w:pPr>
-            <w:r>
-              <w:rPr>
-                <w:noProof/>
-              </w:rPr>
-              <w:drawing>
-                <wp:inline distT="0" distB="0" distL="0" distR="0" wp14:anchorId="39D9C913" wp14:editId="7E6AAC30">
-                  <wp:extent cx="2805430" cy="1539240"/>
-                  <wp:effectExtent l="0" t="0" r="0" b="3810"/>
-                  <wp:docPr id="2099185459" name="Picture 11"/>
-                  <wp:cNvGraphicFramePr>
-                    <a:graphicFrameLocks xmlns:a="http://schemas.openxmlformats.org/drawingml/2006/main" noChangeAspect="1"/>
-                  </wp:cNvGraphicFramePr>
-                  <a:graphic xmlns:a="http://schemas.openxmlformats.org/drawingml/2006/main">
-                    <a:graphicData uri="http://schemas.openxmlformats.org/drawingml/2006/picture">
-                      <pic:pic xmlns:pic="http://schemas.openxmlformats.org/drawingml/2006/picture">
-                        <pic:nvPicPr>
-                          <pic:cNvPr id="0" name="Picture 21"/>
-                          <pic:cNvPicPr>
-                            <a:picLocks noChangeAspect="1" noChangeArrowheads="1"/>
-                          </pic:cNvPicPr>
-                        </pic:nvPicPr>
-                        <pic:blipFill rotWithShape="1">
-                          <a:blip r:embed="rId8">
-                            <a:extLst>
-                              <a:ext uri="{28A0092B-C50C-407E-A947-70E740481C1C}">
-                                <a14:useLocalDpi xmlns:a14="http://schemas.microsoft.com/office/drawing/2010/main" val="0"/>
-                              </a:ext>
-                            </a:extLst>
-                          </a:blip>
-                          <a:srcRect t="13980" b="13583"/>
-                          <a:stretch/>
-                        </pic:blipFill>
-                        <pic:spPr bwMode="auto">
-                          <a:xfrm>
-                            <a:off x="0" y="0"/>
-                            <a:ext cx="2818075" cy="1546178"/>
-                          </a:xfrm>
-                          <a:prstGeom prst="rect">
-                            <a:avLst/>
-                          </a:prstGeom>
-                          <a:noFill/>
-                          <a:ln>
-                            <a:noFill/>
-                          </a:ln>
-                          <a:extLst>
-                            <a:ext uri="{53640926-AAD7-44D8-BBD7-CCE9431645EC}">
-                              <a14:shadowObscured xmlns:a14="http://schemas.microsoft.com/office/drawing/2010/main"/>
-                            </a:ext>
-                          </a:extLst>
-                        </pic:spPr>
-                      </pic:pic>
-                    </a:graphicData>
-                  </a:graphic>
-                </wp:inline>
-              </w:drawing>
-            </w:r>
-          </w:p>
-        </w:tc>
-        <w:tc>
-          <w:tcPr>
-            <w:tcW w:w="4711" w:type="dxa"/>
-            <w:vAlign w:val="center"/>
-          </w:tcPr>
-          <w:p>
-            <w:pPr>
-              <w:jc w:val="center"/>
-            </w:pPr>
-            <w:r>
-              <w:rPr>
-                <w:noProof/>
-              </w:rPr>
-              <w:drawing>
-                <wp:inline distT="0" distB="0" distL="0" distR="0" wp14:anchorId="53B55E2B" wp14:editId="146B7E42">
-                  <wp:extent cx="2753995" cy="2712720"/>
-                  <wp:effectExtent l="0" t="0" r="8255" b="0"/>
-                  <wp:docPr id="1880490404" name="Picture 12"/>
-                  <wp:cNvGraphicFramePr>
-                    <a:graphicFrameLocks xmlns:a="http://schemas.openxmlformats.org/drawingml/2006/main" noChangeAspect="1"/>
-                  </wp:cNvGraphicFramePr>
-                  <a:graphic xmlns:a="http://schemas.openxmlformats.org/drawingml/2006/main">
-                    <a:graphicData uri="http://schemas.openxmlformats.org/drawingml/2006/picture">
-                      <pic:pic xmlns:pic="http://schemas.openxmlformats.org/drawingml/2006/picture">
-                        <pic:nvPicPr>
-                          <pic:cNvPr id="0" name="Picture 23"/>
-                          <pic:cNvPicPr>
-                            <a:picLocks noChangeAspect="1" noChangeArrowheads="1"/>
-                          </pic:cNvPicPr>
-                        </pic:nvPicPr>
-                        <pic:blipFill rotWithShape="1">
-                          <a:blip r:embed="rId9">
-                            <a:extLst>
-                              <a:ext uri="{28A0092B-C50C-407E-A947-70E740481C1C}">
-                                <a14:useLocalDpi xmlns:a14="http://schemas.microsoft.com/office/drawing/2010/main" val="0"/>
-                              </a:ext>
-                            </a:extLst>
-                          </a:blip>
-                          <a:srcRect t="2426" b="1602"/>
-                          <a:stretch/>
-                        </pic:blipFill>
-                        <pic:spPr bwMode="auto">
-                          <a:xfrm>
-                            <a:off x="0" y="0"/>
-                            <a:ext cx="2762584" cy="2721180"/>
-                          </a:xfrm>
-                          <a:prstGeom prst="rect">
-                            <a:avLst/>
-                          </a:prstGeom>
-                          <a:noFill/>
-                          <a:ln>
-                            <a:noFill/>
-                          </a:ln>
-                          <a:extLst>
-                            <a:ext uri="{53640926-AAD7-44D8-BBD7-CCE9431645EC}">
-                              <a14:shadowObscured xmlns:a14="http://schemas.microsoft.com/office/drawing/2010/main"/>
-                            </a:ext>
-                          </a:extLst>
-                        </pic:spPr>
-                      </pic:pic>
-                    </a:graphicData>
-                  </a:graphic>
-                </wp:inline>
-              </w:drawing>
-            </w:r>
-          </w:p>
-        </w:tc>
-      </w:tr>
-      <w:tr>
-        <w:trPr>
-          <w:trHeight w:val="747"/>
-        </w:trPr>
-        <w:tc>
-          <w:tcPr>
-            <w:tcW w:w="4649" w:type="dxa"/>
-            <w:vAlign w:val="center"/>
-          </w:tcPr>
-          <w:p>
-            <w:pPr>
-              <w:jc w:val="center"/>
-              <w:rPr>
-                <w:b/>
-                <w:bCs/>
-                <w:noProof/>
-                <w:color w:val="7030A0"/>
-                <w:sz w:val="28"/>
-                <w:szCs w:val="28"/>
-              </w:rPr>
-            </w:pPr>
-            <w:r>
-              <w:rPr>
-                <w:b/>
-                <w:bCs/>
-                <w:noProof/>
-                <w:color w:val="7030A0"/>
-                <w:sz w:val="28"/>
-                <w:szCs w:val="28"/>
-              </w:rPr>
-              <w:t>ID/EX buffer</w:t>
-            </w:r>
-          </w:p>
-        </w:tc>
-        <w:tc>
-          <w:tcPr>
-            <w:tcW w:w="4711" w:type="dxa"/>
-            <w:vAlign w:val="center"/>
-          </w:tcPr>
-          <w:p>
-            <w:pPr>
-              <w:jc w:val="center"/>
-              <w:rPr>
-                <w:b/>
-                <w:bCs/>
-                <w:noProof/>
-                <w:color w:val="7030A0"/>
-                <w:sz w:val="28"/>
-                <w:szCs w:val="28"/>
-              </w:rPr>
-            </w:pPr>
-            <w:r>
-              <w:rPr>
-                <w:b/>
-                <w:bCs/>
-                <w:noProof/>
-                <w:color w:val="7030A0"/>
-                <w:sz w:val="28"/>
-                <w:szCs w:val="28"/>
-              </w:rPr>
-              <w:t>EX/MEM1 buffer</w:t>
-            </w:r>
-          </w:p>
-        </w:tc>
-      </w:tr>
-      <w:tr>
-        <w:trPr>
-          <w:trHeight w:val="6065"/>
-        </w:trPr>
-        <w:tc>
-          <w:tcPr>
-            <w:tcW w:w="4649" w:type="dxa"/>
-            <w:vAlign w:val="center"/>
-          </w:tcPr>
-          <w:p>
-            <w:pPr>
-              <w:jc w:val="center"/>
-            </w:pPr>
-            <w:r>
-              <w:rPr>
-                <w:noProof/>
-              </w:rPr>
-              <w:drawing>
-                <wp:inline distT="0" distB="0" distL="0" distR="0" wp14:anchorId="1FC6523B" wp14:editId="7C2C86B8">
-                  <wp:extent cx="2854325" cy="3672840"/>
-                  <wp:effectExtent l="0" t="0" r="3175" b="3810"/>
-                  <wp:docPr id="779415124" name="Picture 13"/>
-                  <wp:cNvGraphicFramePr>
-                    <a:graphicFrameLocks xmlns:a="http://schemas.openxmlformats.org/drawingml/2006/main" noChangeAspect="1"/>
-                  </wp:cNvGraphicFramePr>
-                  <a:graphic xmlns:a="http://schemas.openxmlformats.org/drawingml/2006/main">
-                    <a:graphicData uri="http://schemas.openxmlformats.org/drawingml/2006/picture">
-                      <pic:pic xmlns:pic="http://schemas.openxmlformats.org/drawingml/2006/picture">
-                        <pic:nvPicPr>
-                          <pic:cNvPr id="0" name="Picture 25"/>
-                          <pic:cNvPicPr>
-                            <a:picLocks noChangeAspect="1" noChangeArrowheads="1"/>
-                          </pic:cNvPicPr>
-                        </pic:nvPicPr>
-                        <pic:blipFill rotWithShape="1">
-                          <a:blip r:embed="rId10">
-                            <a:extLst>
-                              <a:ext uri="{28A0092B-C50C-407E-A947-70E740481C1C}">
-                                <a14:useLocalDpi xmlns:a14="http://schemas.microsoft.com/office/drawing/2010/main" val="0"/>
-                              </a:ext>
-                            </a:extLst>
-                          </a:blip>
-                          <a:srcRect t="4191" b="1127"/>
-                          <a:stretch/>
-                        </pic:blipFill>
-                        <pic:spPr bwMode="auto">
-                          <a:xfrm>
-                            <a:off x="0" y="0"/>
-                            <a:ext cx="2854325" cy="3672840"/>
-                          </a:xfrm>
-                          <a:prstGeom prst="rect">
-                            <a:avLst/>
-                          </a:prstGeom>
-                          <a:noFill/>
-                          <a:ln>
-                            <a:noFill/>
-                          </a:ln>
-                          <a:extLst>
-                            <a:ext uri="{53640926-AAD7-44D8-BBD7-CCE9431645EC}">
-                              <a14:shadowObscured xmlns:a14="http://schemas.microsoft.com/office/drawing/2010/main"/>
-                            </a:ext>
-                          </a:extLst>
-                        </pic:spPr>
-                      </pic:pic>
-                    </a:graphicData>
-                  </a:graphic>
-                </wp:inline>
-              </w:drawing>
-            </w:r>
-          </w:p>
-        </w:tc>
-        <w:tc>
-          <w:tcPr>
-            <w:tcW w:w="4711" w:type="dxa"/>
-            <w:vAlign w:val="center"/>
-          </w:tcPr>
-          <w:p>
-            <w:pPr>
-              <w:jc w:val="center"/>
-            </w:pPr>
-            <w:r>
-              <w:rPr>
-                <w:noProof/>
-              </w:rPr>
-              <w:drawing>
-                <wp:inline distT="0" distB="0" distL="0" distR="0" wp14:anchorId="72F45BC6" wp14:editId="50A1C07E">
-                  <wp:extent cx="2896870" cy="3627120"/>
-                  <wp:effectExtent l="0" t="0" r="0" b="0"/>
-                  <wp:docPr id="206482474" name="Picture 14"/>
-                  <wp:cNvGraphicFramePr>
-                    <a:graphicFrameLocks xmlns:a="http://schemas.openxmlformats.org/drawingml/2006/main" noChangeAspect="1"/>
-                  </wp:cNvGraphicFramePr>
-                  <a:graphic xmlns:a="http://schemas.openxmlformats.org/drawingml/2006/main">
-                    <a:graphicData uri="http://schemas.openxmlformats.org/drawingml/2006/picture">
-                      <pic:pic xmlns:pic="http://schemas.openxmlformats.org/drawingml/2006/picture">
-                        <pic:nvPicPr>
-                          <pic:cNvPr id="0" name="Picture 27"/>
-                          <pic:cNvPicPr>
-                            <a:picLocks noChangeAspect="1" noChangeArrowheads="1"/>
-                          </pic:cNvPicPr>
-                        </pic:nvPicPr>
-                        <pic:blipFill rotWithShape="1">
-                          <a:blip r:embed="rId11">
-                            <a:extLst>
-                              <a:ext uri="{28A0092B-C50C-407E-A947-70E740481C1C}">
-                                <a14:useLocalDpi xmlns:a14="http://schemas.microsoft.com/office/drawing/2010/main" val="0"/>
-                              </a:ext>
-                            </a:extLst>
-                          </a:blip>
-                          <a:srcRect t="1018" b="2028"/>
-                          <a:stretch/>
-                        </pic:blipFill>
-                        <pic:spPr bwMode="auto">
-                          <a:xfrm>
-                            <a:off x="0" y="0"/>
-                            <a:ext cx="2907501" cy="3640431"/>
-                          </a:xfrm>
-                          <a:prstGeom prst="rect">
-                            <a:avLst/>
-                          </a:prstGeom>
-                          <a:noFill/>
-                          <a:ln>
-                            <a:noFill/>
-                          </a:ln>
-                          <a:extLst>
-                            <a:ext uri="{53640926-AAD7-44D8-BBD7-CCE9431645EC}">
-                              <a14:shadowObscured xmlns:a14="http://schemas.microsoft.com/office/drawing/2010/main"/>
-                            </a:ext>
-                          </a:extLst>
-                        </pic:spPr>
-                      </pic:pic>
-                    </a:graphicData>
-                  </a:graphic>
-                </wp:inline>
-              </w:drawing>
-            </w:r>
-          </w:p>
-        </w:tc>
-      </w:tr>
-    </w:tbl>
     <w:p>
       <w:pPr>
         <w:jc w:val="center"/>
@@ -11584,12 +11214,6 @@
           <w:sz w:val="32"/>
           <w:szCs w:val="32"/>
         </w:rPr>
-        <w:sectPr>
-          <w:pgSz w:w="12240" w:h="15840"/>
-          <w:pgMar w:top="1440" w:right="1440" w:bottom="1440" w:left="1440" w:header="720" w:footer="720" w:gutter="0"/>
-          <w:cols w:space="720"/>
-          <w:docGrid w:linePitch="360"/>
-        </w:sectPr>
       </w:pPr>
       <w:r>
         <w:rPr>
@@ -11620,7 +11244,7 @@
                     <pic:cNvPicPr/>
                   </pic:nvPicPr>
                   <pic:blipFill>
-                    <a:blip r:embed="rId12" cstate="print">
+                    <a:blip r:embed="rId8" cstate="print">
                       <a:extLst>
                         <a:ext uri="{28A0092B-C50C-407E-A947-70E740481C1C}">
                           <a14:useLocalDpi xmlns:a14="http://schemas.microsoft.com/office/drawing/2010/main" val="0"/>
@@ -11654,158 +11278,6 @@
       </w:r>
       <w:r>
         <w:rPr>
-          <w:noProof/>
-        </w:rPr>
-        <w:drawing>
-          <wp:anchor distT="0" distB="0" distL="114300" distR="114300" simplePos="0" relativeHeight="251659264" behindDoc="0" locked="0" layoutInCell="1" allowOverlap="1" wp14:anchorId="11B8A7E6" wp14:editId="611B6C7D">
-            <wp:simplePos x="0" y="0"/>
-            <wp:positionH relativeFrom="margin">
-              <wp:posOffset>-144780</wp:posOffset>
-            </wp:positionH>
-            <wp:positionV relativeFrom="paragraph">
-              <wp:posOffset>4297680</wp:posOffset>
-            </wp:positionV>
-            <wp:extent cx="6423660" cy="3848100"/>
-            <wp:effectExtent l="0" t="0" r="0" b="0"/>
-            <wp:wrapTopAndBottom/>
-            <wp:docPr id="1792600717" name="Picture 4" descr="Diagram, schematic&#10;&#10;Description automatically generated"/>
-            <wp:cNvGraphicFramePr>
-              <a:graphicFrameLocks xmlns:a="http://schemas.openxmlformats.org/drawingml/2006/main" noChangeAspect="1"/>
-            </wp:cNvGraphicFramePr>
-            <a:graphic xmlns:a="http://schemas.openxmlformats.org/drawingml/2006/main">
-              <a:graphicData uri="http://schemas.openxmlformats.org/drawingml/2006/picture">
-                <pic:pic xmlns:pic="http://schemas.openxmlformats.org/drawingml/2006/picture">
-                  <pic:nvPicPr>
-                    <pic:cNvPr id="1792600717" name="Picture 4" descr="Diagram, schematic&#10;&#10;Description automatically generated"/>
-                    <pic:cNvPicPr>
-                      <a:picLocks noChangeAspect="1" noChangeArrowheads="1"/>
-                    </pic:cNvPicPr>
-                  </pic:nvPicPr>
-                  <pic:blipFill rotWithShape="1">
-                    <a:blip r:embed="rId13" cstate="print">
-                      <a:extLst>
-                        <a:ext uri="{BEBA8EAE-BF5A-486C-A8C5-ECC9F3942E4B}">
-                          <a14:imgProps xmlns:a14="http://schemas.microsoft.com/office/drawing/2010/main">
-                            <a14:imgLayer r:embed="rId14">
-                              <a14:imgEffect>
-                                <a14:sharpenSoften amount="25000"/>
-                              </a14:imgEffect>
-                            </a14:imgLayer>
-                          </a14:imgProps>
-                        </a:ext>
-                        <a:ext uri="{28A0092B-C50C-407E-A947-70E740481C1C}">
-                          <a14:useLocalDpi xmlns:a14="http://schemas.microsoft.com/office/drawing/2010/main" val="0"/>
-                        </a:ext>
-                      </a:extLst>
-                    </a:blip>
-                    <a:srcRect l="51154" t="10479"/>
-                    <a:stretch/>
-                  </pic:blipFill>
-                  <pic:spPr bwMode="auto">
-                    <a:xfrm>
-                      <a:off x="0" y="0"/>
-                      <a:ext cx="6423660" cy="3848100"/>
-                    </a:xfrm>
-                    <a:prstGeom prst="rect">
-                      <a:avLst/>
-                    </a:prstGeom>
-                    <a:noFill/>
-                    <a:ln>
-                      <a:noFill/>
-                    </a:ln>
-                    <a:extLst>
-                      <a:ext uri="{53640926-AAD7-44D8-BBD7-CCE9431645EC}">
-                        <a14:shadowObscured xmlns:a14="http://schemas.microsoft.com/office/drawing/2010/main"/>
-                      </a:ext>
-                    </a:extLst>
-                  </pic:spPr>
-                </pic:pic>
-              </a:graphicData>
-            </a:graphic>
-            <wp14:sizeRelH relativeFrom="margin">
-              <wp14:pctWidth>0</wp14:pctWidth>
-            </wp14:sizeRelH>
-            <wp14:sizeRelV relativeFrom="margin">
-              <wp14:pctHeight>0</wp14:pctHeight>
-            </wp14:sizeRelV>
-          </wp:anchor>
-        </w:drawing>
-      </w:r>
-      <w:r>
-        <w:rPr>
-          <w:noProof/>
-        </w:rPr>
-        <w:drawing>
-          <wp:anchor distT="0" distB="0" distL="114300" distR="114300" simplePos="0" relativeHeight="251658240" behindDoc="0" locked="0" layoutInCell="1" allowOverlap="1" wp14:anchorId="2EE8C134" wp14:editId="73C31DC4">
-            <wp:simplePos x="0" y="0"/>
-            <wp:positionH relativeFrom="margin">
-              <wp:align>center</wp:align>
-            </wp:positionH>
-            <wp:positionV relativeFrom="paragraph">
-              <wp:posOffset>556260</wp:posOffset>
-            </wp:positionV>
-            <wp:extent cx="6587544" cy="3520440"/>
-            <wp:effectExtent l="0" t="0" r="3810" b="3810"/>
-            <wp:wrapTopAndBottom/>
-            <wp:docPr id="2080204423" name="Picture 3" descr="Diagram, schematic&#10;&#10;Description automatically generated"/>
-            <wp:cNvGraphicFramePr>
-              <a:graphicFrameLocks xmlns:a="http://schemas.openxmlformats.org/drawingml/2006/main" noChangeAspect="1"/>
-            </wp:cNvGraphicFramePr>
-            <a:graphic xmlns:a="http://schemas.openxmlformats.org/drawingml/2006/main">
-              <a:graphicData uri="http://schemas.openxmlformats.org/drawingml/2006/picture">
-                <pic:pic xmlns:pic="http://schemas.openxmlformats.org/drawingml/2006/picture">
-                  <pic:nvPicPr>
-                    <pic:cNvPr id="2080204423" name="Picture 3" descr="Diagram, schematic&#10;&#10;Description automatically generated"/>
-                    <pic:cNvPicPr>
-                      <a:picLocks noChangeAspect="1" noChangeArrowheads="1"/>
-                    </pic:cNvPicPr>
-                  </pic:nvPicPr>
-                  <pic:blipFill rotWithShape="1">
-                    <a:blip r:embed="rId15" cstate="print">
-                      <a:extLst>
-                        <a:ext uri="{BEBA8EAE-BF5A-486C-A8C5-ECC9F3942E4B}">
-                          <a14:imgProps xmlns:a14="http://schemas.microsoft.com/office/drawing/2010/main">
-                            <a14:imgLayer r:embed="rId16">
-                              <a14:imgEffect>
-                                <a14:sharpenSoften amount="25000"/>
-                              </a14:imgEffect>
-                            </a14:imgLayer>
-                          </a14:imgProps>
-                        </a:ext>
-                        <a:ext uri="{28A0092B-C50C-407E-A947-70E740481C1C}">
-                          <a14:useLocalDpi xmlns:a14="http://schemas.microsoft.com/office/drawing/2010/main" val="0"/>
-                        </a:ext>
-                      </a:extLst>
-                    </a:blip>
-                    <a:srcRect r="40385"/>
-                    <a:stretch/>
-                  </pic:blipFill>
-                  <pic:spPr bwMode="auto">
-                    <a:xfrm>
-                      <a:off x="0" y="0"/>
-                      <a:ext cx="6587544" cy="3520440"/>
-                    </a:xfrm>
-                    <a:prstGeom prst="rect">
-                      <a:avLst/>
-                    </a:prstGeom>
-                    <a:noFill/>
-                    <a:ln>
-                      <a:noFill/>
-                    </a:ln>
-                    <a:extLst>
-                      <a:ext uri="{53640926-AAD7-44D8-BBD7-CCE9431645EC}">
-                        <a14:shadowObscured xmlns:a14="http://schemas.microsoft.com/office/drawing/2010/main"/>
-                      </a:ext>
-                    </a:extLst>
-                  </pic:spPr>
-                </pic:pic>
-              </a:graphicData>
-            </a:graphic>
-          </wp:anchor>
-        </w:drawing>
-      </w:r>
-      <w:r>
-        <w:rPr>
           <w:b/>
           <w:bCs/>
           <w:color w:val="1F3864" w:themeColor="accent1" w:themeShade="80"/>
@@ -11827,584 +11299,789 @@
     </w:p>
     <w:p>
       <w:pPr>
+        <w:jc w:val="center"/>
         <w:rPr>
           <w:b/>
           <w:bCs/>
-          <w:sz w:val="28"/>
-          <w:szCs w:val="28"/>
+          <w:color w:val="1F3864" w:themeColor="accent1" w:themeShade="80"/>
+          <w:sz w:val="32"/>
+          <w:szCs w:val="32"/>
         </w:rPr>
       </w:pPr>
       <w:r>
         <w:rPr>
           <w:b/>
           <w:bCs/>
-          <w:sz w:val="28"/>
-          <w:szCs w:val="28"/>
+          <w:noProof/>
+          <w:color w:val="1F3864" w:themeColor="accent1" w:themeShade="80"/>
+          <w:sz w:val="32"/>
+          <w:szCs w:val="32"/>
         </w:rPr>
-        <w:lastRenderedPageBreak/>
-        <w:t>TODOS:</w:t>
+        <w:drawing>
+          <wp:inline distT="0" distB="0" distL="0" distR="0" wp14:anchorId="5558C0B1" wp14:editId="6EE72488">
+            <wp:extent cx="6025581" cy="3467100"/>
+            <wp:effectExtent l="0" t="0" r="0" b="0"/>
+            <wp:docPr id="55469442" name="Picture 1" descr="A picture containing text, diagram, plan, screenshot&#10;&#10;Description automatically generated"/>
+            <wp:cNvGraphicFramePr>
+              <a:graphicFrameLocks xmlns:a="http://schemas.openxmlformats.org/drawingml/2006/main" noChangeAspect="1"/>
+            </wp:cNvGraphicFramePr>
+            <a:graphic xmlns:a="http://schemas.openxmlformats.org/drawingml/2006/main">
+              <a:graphicData uri="http://schemas.openxmlformats.org/drawingml/2006/picture">
+                <pic:pic xmlns:pic="http://schemas.openxmlformats.org/drawingml/2006/picture">
+                  <pic:nvPicPr>
+                    <pic:cNvPr id="55469442" name="Picture 1" descr="A picture containing text, diagram, plan, screenshot&#10;&#10;Description automatically generated"/>
+                    <pic:cNvPicPr/>
+                  </pic:nvPicPr>
+                  <pic:blipFill rotWithShape="1">
+                    <a:blip r:embed="rId9"/>
+                    <a:srcRect l="385" t="445"/>
+                    <a:stretch/>
+                  </pic:blipFill>
+                  <pic:spPr bwMode="auto">
+                    <a:xfrm>
+                      <a:off x="0" y="0"/>
+                      <a:ext cx="6028169" cy="3468589"/>
+                    </a:xfrm>
+                    <a:prstGeom prst="rect">
+                      <a:avLst/>
+                    </a:prstGeom>
+                    <a:ln>
+                      <a:noFill/>
+                    </a:ln>
+                    <a:extLst>
+                      <a:ext uri="{53640926-AAD7-44D8-BBD7-CCE9431645EC}">
+                        <a14:shadowObscured xmlns:a14="http://schemas.microsoft.com/office/drawing/2010/main"/>
+                      </a:ext>
+                    </a:extLst>
+                  </pic:spPr>
+                </pic:pic>
+              </a:graphicData>
+            </a:graphic>
+          </wp:inline>
+        </w:drawing>
       </w:r>
     </w:p>
     <w:p>
       <w:pPr>
-        <w:pStyle w:val="ListParagraph"/>
-        <w:numPr>
-          <w:ilvl w:val="0"/>
-          <w:numId w:val="7"/>
-        </w:numPr>
-        <w:rPr>
-          <w:sz w:val="28"/>
-          <w:szCs w:val="28"/>
-        </w:rPr>
-      </w:pPr>
-      <w:proofErr w:type="spellStart"/>
-      <w:r>
-        <w:rPr>
-          <w:sz w:val="28"/>
-          <w:szCs w:val="28"/>
-        </w:rPr>
-        <w:t>PCSrc</w:t>
-      </w:r>
-      <w:proofErr w:type="spellEnd"/>
-      <w:r>
-        <w:rPr>
-          <w:sz w:val="28"/>
-          <w:szCs w:val="28"/>
-        </w:rPr>
-        <w:t xml:space="preserve"> mux must be a unit</w:t>
-      </w:r>
-    </w:p>
-    <w:p>
-      <w:pPr>
-        <w:pStyle w:val="ListParagraph"/>
-        <w:numPr>
-          <w:ilvl w:val="0"/>
-          <w:numId w:val="7"/>
-        </w:numPr>
-        <w:rPr>
-          <w:sz w:val="28"/>
-          <w:szCs w:val="28"/>
-        </w:rPr>
-      </w:pPr>
-      <w:r>
-        <w:rPr>
-          <w:sz w:val="28"/>
-          <w:szCs w:val="28"/>
-        </w:rPr>
-        <w:t>Change MEM[0] “initial PC” &amp; MEM[1] “interrupt” to be in Instruction Cache</w:t>
-      </w:r>
-    </w:p>
-    <w:p>
-      <w:pPr>
-        <w:pStyle w:val="ListParagraph"/>
-        <w:numPr>
-          <w:ilvl w:val="0"/>
-          <w:numId w:val="7"/>
-        </w:numPr>
-        <w:rPr>
-          <w:sz w:val="28"/>
-          <w:szCs w:val="28"/>
-        </w:rPr>
-      </w:pPr>
-      <w:r>
-        <w:rPr>
-          <w:sz w:val="28"/>
-          <w:szCs w:val="28"/>
-        </w:rPr>
-        <w:t>Jump already fetched then an interrupt happens</w:t>
-      </w:r>
-      <w:r>
-        <w:rPr>
-          <w:sz w:val="28"/>
-          <w:szCs w:val="28"/>
-        </w:rPr>
-        <w:t xml:space="preserve"> [code]</w:t>
-      </w:r>
-    </w:p>
-    <w:p>
-      <w:pPr>
-        <w:pStyle w:val="ListParagraph"/>
-        <w:numPr>
-          <w:ilvl w:val="0"/>
-          <w:numId w:val="7"/>
-        </w:numPr>
-        <w:rPr>
-          <w:sz w:val="28"/>
-          <w:szCs w:val="28"/>
-        </w:rPr>
-      </w:pPr>
-      <w:r>
-        <w:rPr>
-          <w:sz w:val="28"/>
-          <w:szCs w:val="28"/>
-        </w:rPr>
-        <w:t>In data propagated through all pipeline registers</w:t>
-      </w:r>
-      <w:r>
-        <w:rPr>
-          <w:sz w:val="28"/>
-          <w:szCs w:val="28"/>
-        </w:rPr>
-        <w:t xml:space="preserve"> [Ziad]</w:t>
-      </w:r>
-    </w:p>
-    <w:p>
-      <w:pPr>
-        <w:pStyle w:val="ListParagraph"/>
-        <w:numPr>
-          <w:ilvl w:val="0"/>
-          <w:numId w:val="7"/>
-        </w:numPr>
-        <w:rPr>
-          <w:sz w:val="28"/>
-          <w:szCs w:val="28"/>
-        </w:rPr>
-      </w:pPr>
-      <w:r>
-        <w:rPr>
-          <w:sz w:val="28"/>
-          <w:szCs w:val="28"/>
-        </w:rPr>
-        <w:t>In signal stops at ALU &amp; overwrite ALU output</w:t>
-      </w:r>
-      <w:r>
-        <w:rPr>
-          <w:sz w:val="28"/>
-          <w:szCs w:val="28"/>
-        </w:rPr>
-        <w:t xml:space="preserve"> [Ziad]</w:t>
-      </w:r>
-    </w:p>
-    <w:p>
-      <w:pPr>
-        <w:pStyle w:val="ListParagraph"/>
-        <w:numPr>
-          <w:ilvl w:val="0"/>
-          <w:numId w:val="7"/>
-        </w:numPr>
-        <w:rPr>
-          <w:sz w:val="28"/>
-          <w:szCs w:val="28"/>
-        </w:rPr>
-      </w:pPr>
-      <w:r>
-        <w:rPr>
-          <w:sz w:val="28"/>
-          <w:szCs w:val="28"/>
-        </w:rPr>
-        <w:t>Load use case when stalling only once [MEM1/MEM2 buffer]</w:t>
-      </w:r>
-    </w:p>
-    <w:p>
-      <w:pPr>
-        <w:pStyle w:val="ListParagraph"/>
-        <w:numPr>
-          <w:ilvl w:val="0"/>
-          <w:numId w:val="7"/>
-        </w:numPr>
-        <w:rPr>
-          <w:sz w:val="28"/>
-          <w:szCs w:val="28"/>
-        </w:rPr>
-      </w:pPr>
-      <w:r>
-        <w:rPr>
-          <w:sz w:val="28"/>
-          <w:szCs w:val="28"/>
-        </w:rPr>
-        <w:t>Reading flags from stack -&gt;  reading 32 bits</w:t>
-      </w:r>
-    </w:p>
-    <w:p>
-      <w:pPr>
-        <w:pStyle w:val="ListParagraph"/>
-        <w:numPr>
-          <w:ilvl w:val="0"/>
-          <w:numId w:val="7"/>
-        </w:numPr>
-        <w:rPr>
-          <w:sz w:val="28"/>
-          <w:szCs w:val="28"/>
-        </w:rPr>
-      </w:pPr>
-      <w:r>
-        <w:rPr>
-          <w:sz w:val="28"/>
-          <w:szCs w:val="28"/>
-        </w:rPr>
-        <w:t>Modify increments to PC in design</w:t>
-      </w:r>
-    </w:p>
-    <w:p>
-      <w:pPr>
-        <w:pStyle w:val="ListParagraph"/>
-        <w:numPr>
-          <w:ilvl w:val="0"/>
-          <w:numId w:val="7"/>
-        </w:numPr>
-        <w:rPr>
-          <w:sz w:val="28"/>
-          <w:szCs w:val="28"/>
-        </w:rPr>
-      </w:pPr>
-      <w:r>
-        <w:rPr>
-          <w:sz w:val="28"/>
-          <w:szCs w:val="28"/>
-        </w:rPr>
-        <w:t>Check LDM -&gt;  how to execute</w:t>
-      </w:r>
-      <w:r>
-        <w:rPr>
-          <w:sz w:val="28"/>
-          <w:szCs w:val="28"/>
-        </w:rPr>
-        <w:t xml:space="preserve"> and OUT in stalls &amp; forwarding</w:t>
-      </w:r>
-      <w:r>
-        <w:rPr>
-          <w:sz w:val="28"/>
-          <w:szCs w:val="28"/>
-        </w:rPr>
-        <w:t>, and MOV in stalls and forwarding</w:t>
-      </w:r>
-      <w:r>
-        <w:rPr>
-          <w:sz w:val="28"/>
-          <w:szCs w:val="28"/>
-        </w:rPr>
-        <w:t>, OUT in memory forwarding will probably fail</w:t>
-      </w:r>
-    </w:p>
-    <w:p>
-      <w:pPr>
-        <w:pStyle w:val="ListParagraph"/>
-        <w:numPr>
-          <w:ilvl w:val="0"/>
-          <w:numId w:val="7"/>
-        </w:numPr>
-        <w:ind w:left="648"/>
-        <w:rPr>
-          <w:sz w:val="28"/>
-          <w:szCs w:val="28"/>
-          <w:highlight w:val="cyan"/>
-        </w:rPr>
-      </w:pPr>
-      <w:r>
-        <w:rPr>
-          <w:sz w:val="28"/>
-          <w:szCs w:val="28"/>
-          <w:highlight w:val="cyan"/>
-        </w:rPr>
-        <w:t xml:space="preserve">For MOV, we can deal with it like OUT -&gt; so we can forward in memory w </w:t>
-      </w:r>
-      <w:proofErr w:type="spellStart"/>
-      <w:r>
-        <w:rPr>
-          <w:sz w:val="28"/>
-          <w:szCs w:val="28"/>
-          <w:highlight w:val="cyan"/>
-        </w:rPr>
-        <w:t>khalas</w:t>
-      </w:r>
-      <w:proofErr w:type="spellEnd"/>
-    </w:p>
-    <w:p>
-      <w:pPr>
+        <w:jc w:val="center"/>
         <w:rPr>
           <w:b/>
           <w:bCs/>
-          <w:sz w:val="28"/>
-          <w:szCs w:val="28"/>
+          <w:color w:val="1F3864" w:themeColor="accent1" w:themeShade="80"/>
+          <w:sz w:val="32"/>
+          <w:szCs w:val="32"/>
         </w:rPr>
+        <w:sectPr>
+          <w:pgSz w:w="12240" w:h="15840"/>
+          <w:pgMar w:top="1440" w:right="1440" w:bottom="1440" w:left="1440" w:header="720" w:footer="720" w:gutter="0"/>
+          <w:cols w:space="720"/>
+          <w:docGrid w:linePitch="360"/>
+        </w:sectPr>
       </w:pPr>
       <w:r>
         <w:rPr>
           <w:b/>
           <w:bCs/>
-          <w:sz w:val="28"/>
-          <w:szCs w:val="28"/>
+          <w:noProof/>
+          <w:color w:val="1F3864" w:themeColor="accent1" w:themeShade="80"/>
+          <w:sz w:val="32"/>
+          <w:szCs w:val="32"/>
         </w:rPr>
-        <w:t>Tasks:</w:t>
+        <w:drawing>
+          <wp:inline distT="0" distB="0" distL="0" distR="0" wp14:anchorId="270F69FD" wp14:editId="30391E09">
+            <wp:extent cx="6110909" cy="4244340"/>
+            <wp:effectExtent l="0" t="0" r="4445" b="3810"/>
+            <wp:docPr id="2052134708" name="Picture 1" descr="A picture containing text, diagram, plan, screenshot&#10;&#10;Description automatically generated"/>
+            <wp:cNvGraphicFramePr>
+              <a:graphicFrameLocks xmlns:a="http://schemas.openxmlformats.org/drawingml/2006/main" noChangeAspect="1"/>
+            </wp:cNvGraphicFramePr>
+            <a:graphic xmlns:a="http://schemas.openxmlformats.org/drawingml/2006/main">
+              <a:graphicData uri="http://schemas.openxmlformats.org/drawingml/2006/picture">
+                <pic:pic xmlns:pic="http://schemas.openxmlformats.org/drawingml/2006/picture">
+                  <pic:nvPicPr>
+                    <pic:cNvPr id="2052134708" name="Picture 1" descr="A picture containing text, diagram, plan, screenshot&#10;&#10;Description automatically generated"/>
+                    <pic:cNvPicPr/>
+                  </pic:nvPicPr>
+                  <pic:blipFill>
+                    <a:blip r:embed="rId10"/>
+                    <a:stretch>
+                      <a:fillRect/>
+                    </a:stretch>
+                  </pic:blipFill>
+                  <pic:spPr>
+                    <a:xfrm>
+                      <a:off x="0" y="0"/>
+                      <a:ext cx="6120135" cy="4250748"/>
+                    </a:xfrm>
+                    <a:prstGeom prst="rect">
+                      <a:avLst/>
+                    </a:prstGeom>
+                  </pic:spPr>
+                </pic:pic>
+              </a:graphicData>
+            </a:graphic>
+          </wp:inline>
+        </w:drawing>
       </w:r>
     </w:p>
     <w:p>
       <w:pPr>
-        <w:pStyle w:val="ListParagraph"/>
-        <w:numPr>
-          <w:ilvl w:val="0"/>
-          <w:numId w:val="8"/>
-        </w:numPr>
-        <w:rPr>
-          <w:sz w:val="28"/>
-          <w:szCs w:val="28"/>
-        </w:rPr>
+        <w:pStyle w:val="Heading1"/>
       </w:pPr>
       <w:r>
         <w:rPr>
-          <w:sz w:val="28"/>
-          <w:szCs w:val="28"/>
+          <w:noProof/>
         </w:rPr>
-        <w:t xml:space="preserve">Modify design </w:t>
+        <w:lastRenderedPageBreak/>
+        <w:drawing>
+          <wp:anchor distT="0" distB="0" distL="114300" distR="114300" simplePos="0" relativeHeight="251664384" behindDoc="0" locked="0" layoutInCell="1" allowOverlap="1" wp14:anchorId="4F498B70" wp14:editId="2F1D1DD7">
+            <wp:simplePos x="0" y="0"/>
+            <wp:positionH relativeFrom="margin">
+              <wp:align>right</wp:align>
+            </wp:positionH>
+            <wp:positionV relativeFrom="paragraph">
+              <wp:posOffset>374650</wp:posOffset>
+            </wp:positionV>
+            <wp:extent cx="5943600" cy="4749165"/>
+            <wp:effectExtent l="0" t="0" r="0" b="0"/>
+            <wp:wrapTopAndBottom/>
+            <wp:docPr id="864449494" name="Picture 1" descr="A screenshot of a computer program&#10;&#10;Description automatically generated with medium confidence"/>
+            <wp:cNvGraphicFramePr>
+              <a:graphicFrameLocks xmlns:a="http://schemas.openxmlformats.org/drawingml/2006/main" noChangeAspect="1"/>
+            </wp:cNvGraphicFramePr>
+            <a:graphic xmlns:a="http://schemas.openxmlformats.org/drawingml/2006/main">
+              <a:graphicData uri="http://schemas.openxmlformats.org/drawingml/2006/picture">
+                <pic:pic xmlns:pic="http://schemas.openxmlformats.org/drawingml/2006/picture">
+                  <pic:nvPicPr>
+                    <pic:cNvPr id="864449494" name="Picture 1" descr="A screenshot of a computer program&#10;&#10;Description automatically generated with medium confidence"/>
+                    <pic:cNvPicPr/>
+                  </pic:nvPicPr>
+                  <pic:blipFill>
+                    <a:blip r:embed="rId11">
+                      <a:extLst>
+                        <a:ext uri="{28A0092B-C50C-407E-A947-70E740481C1C}">
+                          <a14:useLocalDpi xmlns:a14="http://schemas.microsoft.com/office/drawing/2010/main" val="0"/>
+                        </a:ext>
+                      </a:extLst>
+                    </a:blip>
+                    <a:stretch>
+                      <a:fillRect/>
+                    </a:stretch>
+                  </pic:blipFill>
+                  <pic:spPr>
+                    <a:xfrm>
+                      <a:off x="0" y="0"/>
+                      <a:ext cx="5943600" cy="4749165"/>
+                    </a:xfrm>
+                    <a:prstGeom prst="rect">
+                      <a:avLst/>
+                    </a:prstGeom>
+                  </pic:spPr>
+                </pic:pic>
+              </a:graphicData>
+            </a:graphic>
+          </wp:anchor>
+        </w:drawing>
+      </w:r>
+      <w:r>
+        <w:t>TEST CASE 1</w:t>
+      </w:r>
+    </w:p>
+    <w:p/>
+    <w:p>
+      <w:r>
+        <w:rPr>
+          <w:noProof/>
+        </w:rPr>
+        <w:drawing>
+          <wp:anchor distT="0" distB="0" distL="114300" distR="114300" simplePos="0" relativeHeight="251665408" behindDoc="0" locked="0" layoutInCell="1" allowOverlap="1" wp14:anchorId="2DC1AE2A" wp14:editId="2E4370A3">
+            <wp:simplePos x="0" y="0"/>
+            <wp:positionH relativeFrom="margin">
+              <wp:align>center</wp:align>
+            </wp:positionH>
+            <wp:positionV relativeFrom="paragraph">
+              <wp:posOffset>248285</wp:posOffset>
+            </wp:positionV>
+            <wp:extent cx="5287113" cy="990738"/>
+            <wp:effectExtent l="0" t="0" r="8890" b="0"/>
+            <wp:wrapTopAndBottom/>
+            <wp:docPr id="369915361" name="Picture 1" descr="A picture containing text, line, font, screenshot&#10;&#10;Description automatically generated"/>
+            <wp:cNvGraphicFramePr>
+              <a:graphicFrameLocks xmlns:a="http://schemas.openxmlformats.org/drawingml/2006/main" noChangeAspect="1"/>
+            </wp:cNvGraphicFramePr>
+            <a:graphic xmlns:a="http://schemas.openxmlformats.org/drawingml/2006/main">
+              <a:graphicData uri="http://schemas.openxmlformats.org/drawingml/2006/picture">
+                <pic:pic xmlns:pic="http://schemas.openxmlformats.org/drawingml/2006/picture">
+                  <pic:nvPicPr>
+                    <pic:cNvPr id="369915361" name="Picture 1" descr="A picture containing text, line, font, screenshot&#10;&#10;Description automatically generated"/>
+                    <pic:cNvPicPr/>
+                  </pic:nvPicPr>
+                  <pic:blipFill>
+                    <a:blip r:embed="rId12">
+                      <a:extLst>
+                        <a:ext uri="{28A0092B-C50C-407E-A947-70E740481C1C}">
+                          <a14:useLocalDpi xmlns:a14="http://schemas.microsoft.com/office/drawing/2010/main" val="0"/>
+                        </a:ext>
+                      </a:extLst>
+                    </a:blip>
+                    <a:stretch>
+                      <a:fillRect/>
+                    </a:stretch>
+                  </pic:blipFill>
+                  <pic:spPr>
+                    <a:xfrm>
+                      <a:off x="0" y="0"/>
+                      <a:ext cx="5287113" cy="990738"/>
+                    </a:xfrm>
+                    <a:prstGeom prst="rect">
+                      <a:avLst/>
+                    </a:prstGeom>
+                  </pic:spPr>
+                </pic:pic>
+              </a:graphicData>
+            </a:graphic>
+          </wp:anchor>
+        </w:drawing>
+      </w:r>
+      <w:r>
+        <w:t>Output:</w:t>
+      </w:r>
+    </w:p>
+    <w:p>
+      <w:r>
+        <w:rPr>
+          <w:noProof/>
+        </w:rPr>
+        <w:lastRenderedPageBreak/>
+        <w:drawing>
+          <wp:anchor distT="0" distB="0" distL="114300" distR="114300" simplePos="0" relativeHeight="251668480" behindDoc="0" locked="0" layoutInCell="1" allowOverlap="1" wp14:anchorId="6A575DC6" wp14:editId="4886EABE">
+            <wp:simplePos x="0" y="0"/>
+            <wp:positionH relativeFrom="margin">
+              <wp:align>right</wp:align>
+            </wp:positionH>
+            <wp:positionV relativeFrom="paragraph">
+              <wp:posOffset>5251450</wp:posOffset>
+            </wp:positionV>
+            <wp:extent cx="5943600" cy="1153160"/>
+            <wp:effectExtent l="0" t="0" r="0" b="8890"/>
+            <wp:wrapTopAndBottom/>
+            <wp:docPr id="425023275" name="Picture 1" descr="A screenshot of a computer&#10;&#10;Description automatically generated with medium confidence"/>
+            <wp:cNvGraphicFramePr>
+              <a:graphicFrameLocks xmlns:a="http://schemas.openxmlformats.org/drawingml/2006/main" noChangeAspect="1"/>
+            </wp:cNvGraphicFramePr>
+            <a:graphic xmlns:a="http://schemas.openxmlformats.org/drawingml/2006/main">
+              <a:graphicData uri="http://schemas.openxmlformats.org/drawingml/2006/picture">
+                <pic:pic xmlns:pic="http://schemas.openxmlformats.org/drawingml/2006/picture">
+                  <pic:nvPicPr>
+                    <pic:cNvPr id="425023275" name="Picture 1" descr="A screenshot of a computer&#10;&#10;Description automatically generated with medium confidence"/>
+                    <pic:cNvPicPr/>
+                  </pic:nvPicPr>
+                  <pic:blipFill>
+                    <a:blip r:embed="rId13" cstate="print">
+                      <a:extLst>
+                        <a:ext uri="{28A0092B-C50C-407E-A947-70E740481C1C}">
+                          <a14:useLocalDpi xmlns:a14="http://schemas.microsoft.com/office/drawing/2010/main" val="0"/>
+                        </a:ext>
+                      </a:extLst>
+                    </a:blip>
+                    <a:stretch>
+                      <a:fillRect/>
+                    </a:stretch>
+                  </pic:blipFill>
+                  <pic:spPr>
+                    <a:xfrm>
+                      <a:off x="0" y="0"/>
+                      <a:ext cx="5943600" cy="1153160"/>
+                    </a:xfrm>
+                    <a:prstGeom prst="rect">
+                      <a:avLst/>
+                    </a:prstGeom>
+                  </pic:spPr>
+                </pic:pic>
+              </a:graphicData>
+            </a:graphic>
+          </wp:anchor>
+        </w:drawing>
+      </w:r>
+      <w:r>
+        <w:rPr>
+          <w:noProof/>
+        </w:rPr>
+        <w:drawing>
+          <wp:anchor distT="0" distB="0" distL="114300" distR="114300" simplePos="0" relativeHeight="251667456" behindDoc="0" locked="0" layoutInCell="1" allowOverlap="1" wp14:anchorId="241BE95D" wp14:editId="6AE93904">
+            <wp:simplePos x="0" y="0"/>
+            <wp:positionH relativeFrom="margin">
+              <wp:align>right</wp:align>
+            </wp:positionH>
+            <wp:positionV relativeFrom="paragraph">
+              <wp:posOffset>2628900</wp:posOffset>
+            </wp:positionV>
+            <wp:extent cx="5943600" cy="2418080"/>
+            <wp:effectExtent l="0" t="0" r="0" b="1270"/>
+            <wp:wrapTopAndBottom/>
+            <wp:docPr id="1204821642" name="Picture 1" descr="A screenshot of a computer&#10;&#10;Description automatically generated with medium confidence"/>
+            <wp:cNvGraphicFramePr>
+              <a:graphicFrameLocks xmlns:a="http://schemas.openxmlformats.org/drawingml/2006/main" noChangeAspect="1"/>
+            </wp:cNvGraphicFramePr>
+            <a:graphic xmlns:a="http://schemas.openxmlformats.org/drawingml/2006/main">
+              <a:graphicData uri="http://schemas.openxmlformats.org/drawingml/2006/picture">
+                <pic:pic xmlns:pic="http://schemas.openxmlformats.org/drawingml/2006/picture">
+                  <pic:nvPicPr>
+                    <pic:cNvPr id="1204821642" name="Picture 1" descr="A screenshot of a computer&#10;&#10;Description automatically generated with medium confidence"/>
+                    <pic:cNvPicPr/>
+                  </pic:nvPicPr>
+                  <pic:blipFill>
+                    <a:blip r:embed="rId14" cstate="print">
+                      <a:extLst>
+                        <a:ext uri="{28A0092B-C50C-407E-A947-70E740481C1C}">
+                          <a14:useLocalDpi xmlns:a14="http://schemas.microsoft.com/office/drawing/2010/main" val="0"/>
+                        </a:ext>
+                      </a:extLst>
+                    </a:blip>
+                    <a:stretch>
+                      <a:fillRect/>
+                    </a:stretch>
+                  </pic:blipFill>
+                  <pic:spPr>
+                    <a:xfrm>
+                      <a:off x="0" y="0"/>
+                      <a:ext cx="5943600" cy="2418080"/>
+                    </a:xfrm>
+                    <a:prstGeom prst="rect">
+                      <a:avLst/>
+                    </a:prstGeom>
+                  </pic:spPr>
+                </pic:pic>
+              </a:graphicData>
+            </a:graphic>
+          </wp:anchor>
+        </w:drawing>
+      </w:r>
+      <w:r>
+        <w:rPr>
+          <w:noProof/>
+        </w:rPr>
+        <w:drawing>
+          <wp:anchor distT="0" distB="0" distL="114300" distR="114300" simplePos="0" relativeHeight="251666432" behindDoc="0" locked="0" layoutInCell="1" allowOverlap="1" wp14:anchorId="33A8CA02" wp14:editId="6CBC2211">
+            <wp:simplePos x="0" y="0"/>
+            <wp:positionH relativeFrom="margin">
+              <wp:align>right</wp:align>
+            </wp:positionH>
+            <wp:positionV relativeFrom="paragraph">
+              <wp:posOffset>145415</wp:posOffset>
+            </wp:positionV>
+            <wp:extent cx="5943600" cy="2324735"/>
+            <wp:effectExtent l="0" t="0" r="0" b="0"/>
+            <wp:wrapTopAndBottom/>
+            <wp:docPr id="1452602395" name="Picture 1" descr="A screenshot of a computer&#10;&#10;Description automatically generated with medium confidence"/>
+            <wp:cNvGraphicFramePr>
+              <a:graphicFrameLocks xmlns:a="http://schemas.openxmlformats.org/drawingml/2006/main" noChangeAspect="1"/>
+            </wp:cNvGraphicFramePr>
+            <a:graphic xmlns:a="http://schemas.openxmlformats.org/drawingml/2006/main">
+              <a:graphicData uri="http://schemas.openxmlformats.org/drawingml/2006/picture">
+                <pic:pic xmlns:pic="http://schemas.openxmlformats.org/drawingml/2006/picture">
+                  <pic:nvPicPr>
+                    <pic:cNvPr id="1452602395" name="Picture 1" descr="A screenshot of a computer&#10;&#10;Description automatically generated with medium confidence"/>
+                    <pic:cNvPicPr/>
+                  </pic:nvPicPr>
+                  <pic:blipFill>
+                    <a:blip r:embed="rId15" cstate="print">
+                      <a:extLst>
+                        <a:ext uri="{28A0092B-C50C-407E-A947-70E740481C1C}">
+                          <a14:useLocalDpi xmlns:a14="http://schemas.microsoft.com/office/drawing/2010/main" val="0"/>
+                        </a:ext>
+                      </a:extLst>
+                    </a:blip>
+                    <a:stretch>
+                      <a:fillRect/>
+                    </a:stretch>
+                  </pic:blipFill>
+                  <pic:spPr>
+                    <a:xfrm>
+                      <a:off x="0" y="0"/>
+                      <a:ext cx="5943600" cy="2324735"/>
+                    </a:xfrm>
+                    <a:prstGeom prst="rect">
+                      <a:avLst/>
+                    </a:prstGeom>
+                  </pic:spPr>
+                </pic:pic>
+              </a:graphicData>
+            </a:graphic>
+          </wp:anchor>
+        </w:drawing>
+      </w:r>
+    </w:p>
+    <w:p/>
+    <w:p/>
+    <w:p/>
+    <w:p/>
+    <w:p>
+      <w:pPr>
+        <w:tabs>
+          <w:tab w:val="left" w:pos="2172"/>
+        </w:tabs>
+      </w:pPr>
+      <w:r>
+        <w:tab/>
+      </w:r>
+    </w:p>
+    <w:p>
+      <w:r>
+        <w:br w:type="page"/>
       </w:r>
     </w:p>
     <w:p>
       <w:pPr>
-        <w:pStyle w:val="ListParagraph"/>
-        <w:numPr>
-          <w:ilvl w:val="0"/>
-          <w:numId w:val="8"/>
-        </w:numPr>
-        <w:rPr>
-          <w:sz w:val="28"/>
-          <w:szCs w:val="28"/>
-        </w:rPr>
+        <w:pStyle w:val="Heading1"/>
       </w:pPr>
       <w:r>
         <w:rPr>
-          <w:sz w:val="28"/>
-          <w:szCs w:val="28"/>
+          <w:noProof/>
         </w:rPr>
-        <w:t>Check XXX flags</w:t>
+        <w:lastRenderedPageBreak/>
+        <w:drawing>
+          <wp:anchor distT="0" distB="0" distL="114300" distR="114300" simplePos="0" relativeHeight="251669504" behindDoc="0" locked="0" layoutInCell="1" allowOverlap="1" wp14:anchorId="588C9939" wp14:editId="4C024047">
+            <wp:simplePos x="0" y="0"/>
+            <wp:positionH relativeFrom="margin">
+              <wp:align>right</wp:align>
+            </wp:positionH>
+            <wp:positionV relativeFrom="paragraph">
+              <wp:posOffset>320040</wp:posOffset>
+            </wp:positionV>
+            <wp:extent cx="5943600" cy="4301490"/>
+            <wp:effectExtent l="0" t="0" r="0" b="3810"/>
+            <wp:wrapTopAndBottom/>
+            <wp:docPr id="79068242" name="Picture 1"/>
+            <wp:cNvGraphicFramePr>
+              <a:graphicFrameLocks xmlns:a="http://schemas.openxmlformats.org/drawingml/2006/main" noChangeAspect="1"/>
+            </wp:cNvGraphicFramePr>
+            <a:graphic xmlns:a="http://schemas.openxmlformats.org/drawingml/2006/main">
+              <a:graphicData uri="http://schemas.openxmlformats.org/drawingml/2006/picture">
+                <pic:pic xmlns:pic="http://schemas.openxmlformats.org/drawingml/2006/picture">
+                  <pic:nvPicPr>
+                    <pic:cNvPr id="79068242" name=""/>
+                    <pic:cNvPicPr/>
+                  </pic:nvPicPr>
+                  <pic:blipFill>
+                    <a:blip r:embed="rId16">
+                      <a:extLst>
+                        <a:ext uri="{28A0092B-C50C-407E-A947-70E740481C1C}">
+                          <a14:useLocalDpi xmlns:a14="http://schemas.microsoft.com/office/drawing/2010/main" val="0"/>
+                        </a:ext>
+                      </a:extLst>
+                    </a:blip>
+                    <a:stretch>
+                      <a:fillRect/>
+                    </a:stretch>
+                  </pic:blipFill>
+                  <pic:spPr>
+                    <a:xfrm>
+                      <a:off x="0" y="0"/>
+                      <a:ext cx="5943600" cy="4301490"/>
+                    </a:xfrm>
+                    <a:prstGeom prst="rect">
+                      <a:avLst/>
+                    </a:prstGeom>
+                  </pic:spPr>
+                </pic:pic>
+              </a:graphicData>
+            </a:graphic>
+          </wp:anchor>
+        </w:drawing>
+      </w:r>
+      <w:r>
+        <w:t>TEST CASE 2</w:t>
+      </w:r>
+    </w:p>
+    <w:p/>
+    <w:p>
+      <w:r>
+        <w:br w:type="page"/>
+      </w:r>
+    </w:p>
+    <w:p>
+      <w:r>
+        <w:rPr>
+          <w:noProof/>
+        </w:rPr>
+        <w:lastRenderedPageBreak/>
+        <w:drawing>
+          <wp:anchor distT="0" distB="0" distL="114300" distR="114300" simplePos="0" relativeHeight="251670528" behindDoc="0" locked="0" layoutInCell="1" allowOverlap="1" wp14:anchorId="531CF353" wp14:editId="0B08B44C">
+            <wp:simplePos x="0" y="0"/>
+            <wp:positionH relativeFrom="margin">
+              <wp:align>right</wp:align>
+            </wp:positionH>
+            <wp:positionV relativeFrom="paragraph">
+              <wp:posOffset>1270</wp:posOffset>
+            </wp:positionV>
+            <wp:extent cx="5943600" cy="5069205"/>
+            <wp:effectExtent l="0" t="0" r="0" b="0"/>
+            <wp:wrapTopAndBottom/>
+            <wp:docPr id="1056273276" name="Picture 1"/>
+            <wp:cNvGraphicFramePr>
+              <a:graphicFrameLocks xmlns:a="http://schemas.openxmlformats.org/drawingml/2006/main" noChangeAspect="1"/>
+            </wp:cNvGraphicFramePr>
+            <a:graphic xmlns:a="http://schemas.openxmlformats.org/drawingml/2006/main">
+              <a:graphicData uri="http://schemas.openxmlformats.org/drawingml/2006/picture">
+                <pic:pic xmlns:pic="http://schemas.openxmlformats.org/drawingml/2006/picture">
+                  <pic:nvPicPr>
+                    <pic:cNvPr id="1056273276" name=""/>
+                    <pic:cNvPicPr/>
+                  </pic:nvPicPr>
+                  <pic:blipFill>
+                    <a:blip r:embed="rId17">
+                      <a:extLst>
+                        <a:ext uri="{28A0092B-C50C-407E-A947-70E740481C1C}">
+                          <a14:useLocalDpi xmlns:a14="http://schemas.microsoft.com/office/drawing/2010/main" val="0"/>
+                        </a:ext>
+                      </a:extLst>
+                    </a:blip>
+                    <a:stretch>
+                      <a:fillRect/>
+                    </a:stretch>
+                  </pic:blipFill>
+                  <pic:spPr>
+                    <a:xfrm>
+                      <a:off x="0" y="0"/>
+                      <a:ext cx="5943600" cy="5069205"/>
+                    </a:xfrm>
+                    <a:prstGeom prst="rect">
+                      <a:avLst/>
+                    </a:prstGeom>
+                  </pic:spPr>
+                </pic:pic>
+              </a:graphicData>
+            </a:graphic>
+          </wp:anchor>
+        </w:drawing>
+      </w:r>
+    </w:p>
+    <w:p>
+      <w:r>
+        <w:rPr>
+          <w:noProof/>
+        </w:rPr>
+        <w:drawing>
+          <wp:anchor distT="0" distB="0" distL="114300" distR="114300" simplePos="0" relativeHeight="251671552" behindDoc="0" locked="0" layoutInCell="1" allowOverlap="1" wp14:anchorId="7761E864" wp14:editId="28B101C8">
+            <wp:simplePos x="0" y="0"/>
+            <wp:positionH relativeFrom="margin">
+              <wp:align>center</wp:align>
+            </wp:positionH>
+            <wp:positionV relativeFrom="paragraph">
+              <wp:posOffset>282575</wp:posOffset>
+            </wp:positionV>
+            <wp:extent cx="4706007" cy="1162212"/>
+            <wp:effectExtent l="0" t="0" r="0" b="0"/>
+            <wp:wrapTopAndBottom/>
+            <wp:docPr id="1025776355" name="Picture 1"/>
+            <wp:cNvGraphicFramePr>
+              <a:graphicFrameLocks xmlns:a="http://schemas.openxmlformats.org/drawingml/2006/main" noChangeAspect="1"/>
+            </wp:cNvGraphicFramePr>
+            <a:graphic xmlns:a="http://schemas.openxmlformats.org/drawingml/2006/main">
+              <a:graphicData uri="http://schemas.openxmlformats.org/drawingml/2006/picture">
+                <pic:pic xmlns:pic="http://schemas.openxmlformats.org/drawingml/2006/picture">
+                  <pic:nvPicPr>
+                    <pic:cNvPr id="1025776355" name=""/>
+                    <pic:cNvPicPr/>
+                  </pic:nvPicPr>
+                  <pic:blipFill>
+                    <a:blip r:embed="rId18">
+                      <a:extLst>
+                        <a:ext uri="{28A0092B-C50C-407E-A947-70E740481C1C}">
+                          <a14:useLocalDpi xmlns:a14="http://schemas.microsoft.com/office/drawing/2010/main" val="0"/>
+                        </a:ext>
+                      </a:extLst>
+                    </a:blip>
+                    <a:stretch>
+                      <a:fillRect/>
+                    </a:stretch>
+                  </pic:blipFill>
+                  <pic:spPr>
+                    <a:xfrm>
+                      <a:off x="0" y="0"/>
+                      <a:ext cx="4706007" cy="1162212"/>
+                    </a:xfrm>
+                    <a:prstGeom prst="rect">
+                      <a:avLst/>
+                    </a:prstGeom>
+                  </pic:spPr>
+                </pic:pic>
+              </a:graphicData>
+            </a:graphic>
+          </wp:anchor>
+        </w:drawing>
+      </w:r>
+      <w:r>
+        <w:t>Output:</w:t>
+      </w:r>
+    </w:p>
+    <w:p>
+      <w:r>
+        <w:br w:type="page"/>
+      </w:r>
+    </w:p>
+    <w:p>
+      <w:r>
+        <w:lastRenderedPageBreak/>
+        <w:drawing>
+          <wp:anchor distT="0" distB="0" distL="114300" distR="114300" simplePos="0" relativeHeight="251674624" behindDoc="0" locked="0" layoutInCell="1" allowOverlap="1" wp14:anchorId="02A69D10" wp14:editId="4B2E0FB0">
+            <wp:simplePos x="0" y="0"/>
+            <wp:positionH relativeFrom="margin">
+              <wp:align>right</wp:align>
+            </wp:positionH>
+            <wp:positionV relativeFrom="paragraph">
+              <wp:posOffset>5410200</wp:posOffset>
+            </wp:positionV>
+            <wp:extent cx="5943600" cy="890905"/>
+            <wp:effectExtent l="0" t="0" r="0" b="4445"/>
+            <wp:wrapTopAndBottom/>
+            <wp:docPr id="173324647" name="Picture 1"/>
+            <wp:cNvGraphicFramePr>
+              <a:graphicFrameLocks xmlns:a="http://schemas.openxmlformats.org/drawingml/2006/main" noChangeAspect="1"/>
+            </wp:cNvGraphicFramePr>
+            <a:graphic xmlns:a="http://schemas.openxmlformats.org/drawingml/2006/main">
+              <a:graphicData uri="http://schemas.openxmlformats.org/drawingml/2006/picture">
+                <pic:pic xmlns:pic="http://schemas.openxmlformats.org/drawingml/2006/picture">
+                  <pic:nvPicPr>
+                    <pic:cNvPr id="173324647" name=""/>
+                    <pic:cNvPicPr/>
+                  </pic:nvPicPr>
+                  <pic:blipFill>
+                    <a:blip r:embed="rId19">
+                      <a:extLst>
+                        <a:ext uri="{28A0092B-C50C-407E-A947-70E740481C1C}">
+                          <a14:useLocalDpi xmlns:a14="http://schemas.microsoft.com/office/drawing/2010/main" val="0"/>
+                        </a:ext>
+                      </a:extLst>
+                    </a:blip>
+                    <a:stretch>
+                      <a:fillRect/>
+                    </a:stretch>
+                  </pic:blipFill>
+                  <pic:spPr>
+                    <a:xfrm>
+                      <a:off x="0" y="0"/>
+                      <a:ext cx="5943600" cy="890905"/>
+                    </a:xfrm>
+                    <a:prstGeom prst="rect">
+                      <a:avLst/>
+                    </a:prstGeom>
+                  </pic:spPr>
+                </pic:pic>
+              </a:graphicData>
+            </a:graphic>
+          </wp:anchor>
+        </w:drawing>
       </w:r>
       <w:r>
         <w:rPr>
-          <w:sz w:val="28"/>
-          <w:szCs w:val="28"/>
+          <w:noProof/>
         </w:rPr>
-        <w:t xml:space="preserve"> (done)</w:t>
-      </w:r>
-    </w:p>
-    <w:p>
-      <w:pPr>
-        <w:pStyle w:val="ListParagraph"/>
-        <w:numPr>
-          <w:ilvl w:val="0"/>
-          <w:numId w:val="8"/>
-        </w:numPr>
-        <w:rPr>
-          <w:sz w:val="28"/>
-          <w:szCs w:val="28"/>
-        </w:rPr>
-      </w:pPr>
-      <w:r>
-        <w:rPr>
-          <w:sz w:val="28"/>
-          <w:szCs w:val="28"/>
-        </w:rPr>
-        <w:t>Make sure stall is not XX at beginning</w:t>
-      </w:r>
-    </w:p>
-    <w:p>
-      <w:pPr>
-        <w:pStyle w:val="ListParagraph"/>
-        <w:numPr>
-          <w:ilvl w:val="0"/>
-          <w:numId w:val="8"/>
-        </w:numPr>
-        <w:rPr>
-          <w:sz w:val="28"/>
-          <w:szCs w:val="28"/>
-        </w:rPr>
-      </w:pPr>
-      <w:r>
-        <w:rPr>
-          <w:sz w:val="28"/>
-          <w:szCs w:val="28"/>
-        </w:rPr>
-        <w:t>Expand instruction cache size [ask about expected size]</w:t>
-      </w:r>
-    </w:p>
-    <w:p>
-      <w:pPr>
-        <w:pStyle w:val="ListParagraph"/>
-        <w:numPr>
-          <w:ilvl w:val="0"/>
-          <w:numId w:val="8"/>
-        </w:numPr>
-        <w:rPr>
-          <w:sz w:val="28"/>
-          <w:szCs w:val="28"/>
-        </w:rPr>
-      </w:pPr>
-      <w:r>
-        <w:rPr>
-          <w:sz w:val="28"/>
-          <w:szCs w:val="28"/>
-        </w:rPr>
-        <w:t>Data hazards [HDU]</w:t>
+        <w:drawing>
+          <wp:anchor distT="0" distB="0" distL="114300" distR="114300" simplePos="0" relativeHeight="251672576" behindDoc="0" locked="0" layoutInCell="1" allowOverlap="1" wp14:anchorId="3E44846E" wp14:editId="64627328">
+            <wp:simplePos x="0" y="0"/>
+            <wp:positionH relativeFrom="column">
+              <wp:posOffset>0</wp:posOffset>
+            </wp:positionH>
+            <wp:positionV relativeFrom="paragraph">
+              <wp:posOffset>0</wp:posOffset>
+            </wp:positionV>
+            <wp:extent cx="5943600" cy="2912110"/>
+            <wp:effectExtent l="0" t="0" r="0" b="2540"/>
+            <wp:wrapTopAndBottom/>
+            <wp:docPr id="213907106" name="Picture 1"/>
+            <wp:cNvGraphicFramePr>
+              <a:graphicFrameLocks xmlns:a="http://schemas.openxmlformats.org/drawingml/2006/main" noChangeAspect="1"/>
+            </wp:cNvGraphicFramePr>
+            <a:graphic xmlns:a="http://schemas.openxmlformats.org/drawingml/2006/main">
+              <a:graphicData uri="http://schemas.openxmlformats.org/drawingml/2006/picture">
+                <pic:pic xmlns:pic="http://schemas.openxmlformats.org/drawingml/2006/picture">
+                  <pic:nvPicPr>
+                    <pic:cNvPr id="213907106" name=""/>
+                    <pic:cNvPicPr/>
+                  </pic:nvPicPr>
+                  <pic:blipFill>
+                    <a:blip r:embed="rId20" cstate="print">
+                      <a:extLst>
+                        <a:ext uri="{28A0092B-C50C-407E-A947-70E740481C1C}">
+                          <a14:useLocalDpi xmlns:a14="http://schemas.microsoft.com/office/drawing/2010/main" val="0"/>
+                        </a:ext>
+                      </a:extLst>
+                    </a:blip>
+                    <a:stretch>
+                      <a:fillRect/>
+                    </a:stretch>
+                  </pic:blipFill>
+                  <pic:spPr>
+                    <a:xfrm>
+                      <a:off x="0" y="0"/>
+                      <a:ext cx="5943600" cy="2912110"/>
+                    </a:xfrm>
+                    <a:prstGeom prst="rect">
+                      <a:avLst/>
+                    </a:prstGeom>
+                  </pic:spPr>
+                </pic:pic>
+              </a:graphicData>
+            </a:graphic>
+          </wp:anchor>
+        </w:drawing>
       </w:r>
       <w:r>
         <w:rPr>
-          <w:sz w:val="28"/>
-          <w:szCs w:val="28"/>
+          <w:noProof/>
         </w:rPr>
-        <w:t xml:space="preserve"> [Farah]</w:t>
+        <w:drawing>
+          <wp:anchor distT="0" distB="0" distL="114300" distR="114300" simplePos="0" relativeHeight="251673600" behindDoc="0" locked="0" layoutInCell="1" allowOverlap="1" wp14:anchorId="79CD298B" wp14:editId="579076D2">
+            <wp:simplePos x="0" y="0"/>
+            <wp:positionH relativeFrom="column">
+              <wp:posOffset>0</wp:posOffset>
+            </wp:positionH>
+            <wp:positionV relativeFrom="paragraph">
+              <wp:posOffset>2918460</wp:posOffset>
+            </wp:positionV>
+            <wp:extent cx="5943600" cy="2313940"/>
+            <wp:effectExtent l="0" t="0" r="0" b="0"/>
+            <wp:wrapTopAndBottom/>
+            <wp:docPr id="352870454" name="Picture 1"/>
+            <wp:cNvGraphicFramePr>
+              <a:graphicFrameLocks xmlns:a="http://schemas.openxmlformats.org/drawingml/2006/main" noChangeAspect="1"/>
+            </wp:cNvGraphicFramePr>
+            <a:graphic xmlns:a="http://schemas.openxmlformats.org/drawingml/2006/main">
+              <a:graphicData uri="http://schemas.openxmlformats.org/drawingml/2006/picture">
+                <pic:pic xmlns:pic="http://schemas.openxmlformats.org/drawingml/2006/picture">
+                  <pic:nvPicPr>
+                    <pic:cNvPr id="352870454" name=""/>
+                    <pic:cNvPicPr/>
+                  </pic:nvPicPr>
+                  <pic:blipFill>
+                    <a:blip r:embed="rId21" cstate="print">
+                      <a:extLst>
+                        <a:ext uri="{28A0092B-C50C-407E-A947-70E740481C1C}">
+                          <a14:useLocalDpi xmlns:a14="http://schemas.microsoft.com/office/drawing/2010/main" val="0"/>
+                        </a:ext>
+                      </a:extLst>
+                    </a:blip>
+                    <a:stretch>
+                      <a:fillRect/>
+                    </a:stretch>
+                  </pic:blipFill>
+                  <pic:spPr>
+                    <a:xfrm>
+                      <a:off x="0" y="0"/>
+                      <a:ext cx="5943600" cy="2313940"/>
+                    </a:xfrm>
+                    <a:prstGeom prst="rect">
+                      <a:avLst/>
+                    </a:prstGeom>
+                  </pic:spPr>
+                </pic:pic>
+              </a:graphicData>
+            </a:graphic>
+          </wp:anchor>
+        </w:drawing>
       </w:r>
-      <w:r>
-        <w:rPr>
-          <w:sz w:val="28"/>
-          <w:szCs w:val="28"/>
-        </w:rPr>
-        <w:t xml:space="preserve"> (done)</w:t>
-      </w:r>
-    </w:p>
-    <w:p>
-      <w:pPr>
-        <w:pStyle w:val="ListParagraph"/>
-        <w:numPr>
-          <w:ilvl w:val="0"/>
-          <w:numId w:val="8"/>
-        </w:numPr>
-        <w:rPr>
-          <w:sz w:val="28"/>
-          <w:szCs w:val="28"/>
-        </w:rPr>
-      </w:pPr>
-      <w:r>
-        <w:rPr>
-          <w:sz w:val="28"/>
-          <w:szCs w:val="28"/>
-        </w:rPr>
-        <w:t>Structural hazards [HDU]</w:t>
-      </w:r>
-      <w:r>
-        <w:rPr>
-          <w:sz w:val="28"/>
-          <w:szCs w:val="28"/>
-        </w:rPr>
-        <w:t xml:space="preserve"> [Hashish]</w:t>
-      </w:r>
-    </w:p>
-    <w:p>
-      <w:pPr>
-        <w:pStyle w:val="ListParagraph"/>
-        <w:numPr>
-          <w:ilvl w:val="0"/>
-          <w:numId w:val="8"/>
-        </w:numPr>
-        <w:rPr>
-          <w:sz w:val="28"/>
-          <w:szCs w:val="28"/>
-        </w:rPr>
-      </w:pPr>
-      <w:r>
-        <w:rPr>
-          <w:sz w:val="28"/>
-          <w:szCs w:val="28"/>
-        </w:rPr>
-        <w:t xml:space="preserve">Control hazards </w:t>
-      </w:r>
-      <w:r>
-        <w:rPr>
-          <w:sz w:val="28"/>
-          <w:szCs w:val="28"/>
-        </w:rPr>
-        <w:t xml:space="preserve">[Ziad and </w:t>
-      </w:r>
-      <w:proofErr w:type="spellStart"/>
-      <w:r>
-        <w:rPr>
-          <w:sz w:val="28"/>
-          <w:szCs w:val="28"/>
-        </w:rPr>
-        <w:t>Boody</w:t>
-      </w:r>
-      <w:proofErr w:type="spellEnd"/>
-      <w:r>
-        <w:rPr>
-          <w:sz w:val="28"/>
-          <w:szCs w:val="28"/>
-        </w:rPr>
-        <w:t>]</w:t>
-      </w:r>
-    </w:p>
-    <w:p>
-      <w:pPr>
-        <w:pStyle w:val="ListParagraph"/>
-        <w:numPr>
-          <w:ilvl w:val="0"/>
-          <w:numId w:val="8"/>
-        </w:numPr>
-        <w:rPr>
-          <w:sz w:val="28"/>
-          <w:szCs w:val="28"/>
-        </w:rPr>
-      </w:pPr>
-      <w:r>
-        <w:rPr>
-          <w:sz w:val="28"/>
-          <w:szCs w:val="28"/>
-        </w:rPr>
-        <w:t>Interrupts</w:t>
-      </w:r>
-      <w:r>
-        <w:rPr>
-          <w:sz w:val="28"/>
-          <w:szCs w:val="28"/>
-        </w:rPr>
-        <w:t xml:space="preserve"> </w:t>
-      </w:r>
-      <w:r>
-        <w:rPr>
-          <w:sz w:val="28"/>
-          <w:szCs w:val="28"/>
-        </w:rPr>
-        <w:t>[Hashish]</w:t>
-      </w:r>
-    </w:p>
-    <w:p>
-      <w:pPr>
-        <w:pStyle w:val="ListParagraph"/>
-        <w:numPr>
-          <w:ilvl w:val="0"/>
-          <w:numId w:val="8"/>
-        </w:numPr>
-        <w:rPr>
-          <w:sz w:val="28"/>
-          <w:szCs w:val="28"/>
-        </w:rPr>
-      </w:pPr>
-      <w:r>
-        <w:rPr>
-          <w:sz w:val="28"/>
-          <w:szCs w:val="28"/>
-        </w:rPr>
-        <w:t>Forwarding units</w:t>
-      </w:r>
-      <w:r>
-        <w:rPr>
-          <w:sz w:val="28"/>
-          <w:szCs w:val="28"/>
-        </w:rPr>
-        <w:t xml:space="preserve"> [Farah]</w:t>
-      </w:r>
-    </w:p>
-    <w:p>
-      <w:pPr>
-        <w:rPr>
-          <w:sz w:val="28"/>
-          <w:szCs w:val="28"/>
-        </w:rPr>
-      </w:pPr>
-      <w:hyperlink r:id="rId17" w:anchor="G14Fvc_gAKcYsJDFnu-0WdP1k0BAtX3QD7" w:history="1">
-        <w:r>
-          <w:rPr>
-            <w:rStyle w:val="Hyperlink"/>
-            <w:sz w:val="28"/>
-            <w:szCs w:val="28"/>
-          </w:rPr>
-          <w:t>https://app.diagrams.net/#G14Fvc_gAKcYsJDFnu-0WdP1k0BAtX3QD7</w:t>
-        </w:r>
-      </w:hyperlink>
-    </w:p>
-    <w:p>
-      <w:pPr>
-        <w:rPr>
-          <w:sz w:val="28"/>
-          <w:szCs w:val="28"/>
-        </w:rPr>
-      </w:pPr>
     </w:p>
     <w:sectPr>
       <w:pgSz w:w="12240" w:h="15840"/>
@@ -13426,7 +13103,28 @@
   <w:style w:type="paragraph" w:default="1" w:styleId="Normal">
     <w:name w:val="Normal"/>
     <w:qFormat/>
-    <w:rsid w:val="00725F3A"/>
+    <w:rsid w:val="002F312C"/>
+  </w:style>
+  <w:style w:type="paragraph" w:styleId="Heading1">
+    <w:name w:val="heading 1"/>
+    <w:basedOn w:val="Normal"/>
+    <w:next w:val="Normal"/>
+    <w:link w:val="Heading1Char"/>
+    <w:uiPriority w:val="9"/>
+    <w:qFormat/>
+    <w:rsid w:val="00971520"/>
+    <w:pPr>
+      <w:keepNext/>
+      <w:keepLines/>
+      <w:spacing w:before="240" w:after="0"/>
+      <w:outlineLvl w:val="0"/>
+    </w:pPr>
+    <w:rPr>
+      <w:rFonts w:asciiTheme="majorHAnsi" w:eastAsiaTheme="majorEastAsia" w:hAnsiTheme="majorHAnsi" w:cstheme="majorBidi"/>
+      <w:color w:val="2F5496" w:themeColor="accent1" w:themeShade="BF"/>
+      <w:sz w:val="32"/>
+      <w:szCs w:val="32"/>
+    </w:rPr>
   </w:style>
   <w:style w:type="character" w:default="1" w:styleId="DefaultParagraphFont">
     <w:name w:val="Default Paragraph Font"/>
@@ -13506,6 +13204,19 @@
     <w:rPr>
       <w:color w:val="605E5C"/>
       <w:shd w:val="clear" w:color="auto" w:fill="E1DFDD"/>
+    </w:rPr>
+  </w:style>
+  <w:style w:type="character" w:customStyle="1" w:styleId="Heading1Char">
+    <w:name w:val="Heading 1 Char"/>
+    <w:basedOn w:val="DefaultParagraphFont"/>
+    <w:link w:val="Heading1"/>
+    <w:uiPriority w:val="9"/>
+    <w:rsid w:val="00971520"/>
+    <w:rPr>
+      <w:rFonts w:asciiTheme="majorHAnsi" w:eastAsiaTheme="majorEastAsia" w:hAnsiTheme="majorHAnsi" w:cstheme="majorBidi"/>
+      <w:color w:val="2F5496" w:themeColor="accent1" w:themeShade="BF"/>
+      <w:sz w:val="32"/>
+      <w:szCs w:val="32"/>
     </w:rPr>
   </w:style>
 </w:styles>

</xml_diff>